<commit_message>
changed the graduation date
</commit_message>
<xml_diff>
--- a/Thilanka_Munasinghe_Resume.docx
+++ b/Thilanka_Munasinghe_Resume.docx
@@ -159,7 +159,7 @@
         <w:rPr>
           <w:rFonts w:ascii="Times New Roman" w:eastAsia="Times New Roman" w:hAnsi="Times New Roman"/>
         </w:rPr>
-        <w:t>August</w:t>
+        <w:t>December</w:t>
       </w:r>
       <w:r>
         <w:rPr>
@@ -303,8 +303,10 @@
         <w:rPr>
           <w:rFonts w:ascii="Times New Roman" w:eastAsia="Times New Roman" w:hAnsi="Times New Roman"/>
         </w:rPr>
-        <w:t>August</w:t>
-      </w:r>
+        <w:t>December</w:t>
+      </w:r>
+      <w:bookmarkStart w:id="0" w:name="_GoBack"/>
+      <w:bookmarkEnd w:id="0"/>
       <w:r>
         <w:rPr>
           <w:rFonts w:ascii="Times New Roman" w:hAnsi="Times New Roman" w:cs="DejaVu Sans"/>
@@ -1712,8 +1714,6 @@
         </w:rPr>
         <w:t>ment</w:t>
       </w:r>
-      <w:bookmarkStart w:id="0" w:name="_GoBack"/>
-      <w:bookmarkEnd w:id="0"/>
       <w:r>
         <w:rPr>
           <w:rFonts w:ascii="Times New Roman" w:hAnsi="Times New Roman" w:cs="DejaVu Sans"/>
@@ -2600,7 +2600,25 @@
           <w:sz w:val="24"/>
           <w:shd w:val="clear" w:color="auto" w:fill="FFFFFF"/>
         </w:rPr>
-        <w:t xml:space="preserve">UAV Surveillance: Algorithm and Flight Testing. Journal Unmanned Systems. </w:t>
+        <w:t xml:space="preserve">UAV Surveillance: Algorithm and Flight Testing. Journal </w:t>
+      </w:r>
+      <w:r>
+        <w:rPr>
+          <w:rFonts w:ascii="Times New Roman" w:eastAsia="Times New Roman" w:hAnsi="Times New Roman" w:cs="Times New Roman"/>
+          <w:color w:val="222222"/>
+          <w:sz w:val="24"/>
+          <w:shd w:val="clear" w:color="auto" w:fill="FFFFFF"/>
+        </w:rPr>
+        <w:t xml:space="preserve">of </w:t>
+      </w:r>
+      <w:r>
+        <w:rPr>
+          <w:rFonts w:ascii="Times New Roman" w:eastAsia="Times New Roman" w:hAnsi="Times New Roman" w:cs="Times New Roman"/>
+          <w:color w:val="222222"/>
+          <w:sz w:val="24"/>
+          <w:shd w:val="clear" w:color="auto" w:fill="FFFFFF"/>
+        </w:rPr>
+        <w:t xml:space="preserve">Unmanned Systems. </w:t>
       </w:r>
       <w:r>
         <w:rPr>
@@ -8498,7 +8516,7 @@
 </file>
 
 <file path=customXml/itemProps1.xml><?xml version="1.0" encoding="utf-8"?>
-<ds:datastoreItem xmlns:ds="http://schemas.openxmlformats.org/officeDocument/2006/customXml" ds:itemID="{CFD0A36D-3D9A-E043-8477-A9EC5009079A}">
+<ds:datastoreItem xmlns:ds="http://schemas.openxmlformats.org/officeDocument/2006/customXml" ds:itemID="{2D08C832-874D-514C-996C-46712B4ADC93}">
   <ds:schemaRefs>
     <ds:schemaRef ds:uri="http://schemas.openxmlformats.org/officeDocument/2006/bibliography"/>
   </ds:schemaRefs>

</xml_diff>

<commit_message>
updated the resume and webpage
</commit_message>
<xml_diff>
--- a/Thilanka_Munasinghe_Resume.docx
+++ b/Thilanka_Munasinghe_Resume.docx
@@ -121,65 +121,214 @@
           <w:rFonts w:ascii="Times New Roman" w:hAnsi="Times New Roman" w:cs="DejaVu Sans"/>
         </w:rPr>
       </w:pPr>
+    </w:p>
+    <w:p>
+      <w:pPr>
+        <w:ind w:left="709" w:right="180"/>
+        <w:rPr>
+          <w:rFonts w:ascii="Times New Roman" w:hAnsi="Times New Roman" w:cs="DejaVu Sans"/>
+        </w:rPr>
+      </w:pPr>
+      <w:r>
+        <w:rPr>
+          <w:rFonts w:ascii="Times New Roman" w:hAnsi="Times New Roman" w:cs="DejaVu Sans"/>
+          <w:b/>
+        </w:rPr>
+        <w:t>Master of Science in Applied Mathematics</w:t>
+      </w:r>
+      <w:r>
+        <w:rPr>
+          <w:rFonts w:ascii="Times New Roman" w:hAnsi="Times New Roman" w:cs="DejaVu Sans"/>
+          <w:b/>
+        </w:rPr>
+        <w:t xml:space="preserve"> </w:t>
+      </w:r>
+      <w:r>
+        <w:rPr>
+          <w:rFonts w:ascii="Times New Roman" w:hAnsi="Times New Roman" w:cs="DejaVu Sans"/>
+        </w:rPr>
+        <w:t>(Ex</w:t>
+      </w:r>
+      <w:r>
+        <w:rPr>
+          <w:rFonts w:ascii="Times New Roman" w:hAnsi="Times New Roman" w:cs="DejaVu Sans"/>
+        </w:rPr>
+        <w:t xml:space="preserve">pected Graduation: </w:t>
+      </w:r>
+      <w:r>
+        <w:rPr>
+          <w:rFonts w:ascii="Times New Roman" w:eastAsia="Times New Roman" w:hAnsi="Times New Roman"/>
+        </w:rPr>
+        <w:t>May</w:t>
+      </w:r>
+      <w:r>
+        <w:rPr>
+          <w:rFonts w:ascii="Times New Roman" w:hAnsi="Times New Roman" w:cs="DejaVu Sans"/>
+        </w:rPr>
+        <w:t xml:space="preserve"> </w:t>
+      </w:r>
+      <w:r>
+        <w:rPr>
+          <w:rFonts w:ascii="Times New Roman" w:hAnsi="Times New Roman" w:cs="DejaVu Sans"/>
+        </w:rPr>
+        <w:t>2016</w:t>
+      </w:r>
+      <w:r>
+        <w:rPr>
+          <w:rFonts w:ascii="Times New Roman" w:hAnsi="Times New Roman" w:cs="DejaVu Sans"/>
+        </w:rPr>
+        <w:t>)</w:t>
+      </w:r>
+    </w:p>
+    <w:p>
+      <w:pPr>
+        <w:ind w:left="709"/>
+        <w:rPr>
+          <w:rFonts w:ascii="Times New Roman" w:hAnsi="Times New Roman" w:cs="DejaVu Sans"/>
+        </w:rPr>
+      </w:pPr>
+      <w:r>
+        <w:rPr>
+          <w:rFonts w:ascii="Times New Roman" w:hAnsi="Times New Roman" w:cs="DejaVu Sans"/>
+        </w:rPr>
+        <w:t>West Virginia University</w:t>
+      </w:r>
+      <w:r>
+        <w:rPr>
+          <w:rFonts w:ascii="Times New Roman" w:hAnsi="Times New Roman" w:cs="DejaVu Sans"/>
+        </w:rPr>
+        <w:t>,</w:t>
+      </w:r>
+      <w:r>
+        <w:rPr>
+          <w:rFonts w:ascii="Times New Roman" w:hAnsi="Times New Roman" w:cs="DejaVu Sans"/>
+        </w:rPr>
+        <w:t xml:space="preserve"> WV</w:t>
+      </w:r>
+      <w:r>
+        <w:rPr>
+          <w:rFonts w:ascii="Times New Roman" w:hAnsi="Times New Roman" w:cs="DejaVu Sans"/>
+        </w:rPr>
+        <w:t>,</w:t>
+      </w:r>
+      <w:r>
+        <w:rPr>
+          <w:rFonts w:ascii="Times New Roman" w:hAnsi="Times New Roman" w:cs="DejaVu Sans"/>
+        </w:rPr>
+        <w:t xml:space="preserve"> USA</w:t>
+      </w:r>
+    </w:p>
+    <w:p>
+      <w:pPr>
+        <w:ind w:left="709"/>
+        <w:rPr>
+          <w:rFonts w:ascii="Times New Roman" w:hAnsi="Times New Roman" w:cs="DejaVu Sans"/>
+        </w:rPr>
+      </w:pPr>
+      <w:r>
+        <w:rPr>
+          <w:rFonts w:ascii="Times New Roman" w:hAnsi="Times New Roman"/>
+        </w:rPr>
+        <w:t>Advisor: Dr. Marjorie Darrah</w:t>
+      </w:r>
+      <w:r>
+        <w:rPr>
+          <w:rFonts w:ascii="Times New Roman" w:hAnsi="Times New Roman"/>
+        </w:rPr>
+        <w:t>.</w:t>
+      </w:r>
       <w:bookmarkStart w:id="0" w:name="_GoBack"/>
       <w:bookmarkEnd w:id="0"/>
     </w:p>
     <w:p>
       <w:pPr>
-        <w:ind w:left="709" w:right="180"/>
-        <w:rPr>
-          <w:rFonts w:ascii="Times New Roman" w:hAnsi="Times New Roman" w:cs="DejaVu Sans"/>
-        </w:rPr>
-      </w:pPr>
-      <w:r>
-        <w:rPr>
-          <w:rFonts w:ascii="Times New Roman" w:hAnsi="Times New Roman" w:cs="DejaVu Sans"/>
-          <w:b/>
-        </w:rPr>
-        <w:t>Master of Science in Applied Mathematics</w:t>
-      </w:r>
-      <w:r>
-        <w:rPr>
-          <w:rFonts w:ascii="Times New Roman" w:hAnsi="Times New Roman" w:cs="DejaVu Sans"/>
-          <w:b/>
-        </w:rPr>
-        <w:t xml:space="preserve"> </w:t>
-      </w:r>
-      <w:r>
-        <w:rPr>
-          <w:rFonts w:ascii="Times New Roman" w:hAnsi="Times New Roman" w:cs="DejaVu Sans"/>
-        </w:rPr>
-        <w:t>(Ex</w:t>
-      </w:r>
-      <w:r>
-        <w:rPr>
-          <w:rFonts w:ascii="Times New Roman" w:hAnsi="Times New Roman" w:cs="DejaVu Sans"/>
-        </w:rPr>
-        <w:t xml:space="preserve">pected Graduation: </w:t>
+        <w:ind w:left="709"/>
+        <w:rPr>
+          <w:rFonts w:ascii="Times New Roman" w:hAnsi="Times New Roman"/>
+        </w:rPr>
+      </w:pPr>
+      <w:r>
+        <w:rPr>
+          <w:rFonts w:ascii="Times New Roman" w:hAnsi="Times New Roman"/>
+        </w:rPr>
+        <w:t>Thesis</w:t>
+      </w:r>
+      <w:r>
+        <w:rPr>
+          <w:rFonts w:ascii="Times New Roman" w:hAnsi="Times New Roman"/>
+        </w:rPr>
+        <w:t>: “Cooperative Control of Multi-Agents Optimization (</w:t>
+      </w:r>
+      <w:r>
+        <w:rPr>
+          <w:rFonts w:ascii="Times New Roman" w:hAnsi="Times New Roman"/>
+        </w:rPr>
+        <w:t>UAVs</w:t>
+      </w:r>
+      <w:r>
+        <w:rPr>
+          <w:rFonts w:ascii="Times New Roman" w:hAnsi="Times New Roman"/>
+        </w:rPr>
+        <w:t>) U</w:t>
+      </w:r>
+      <w:r>
+        <w:rPr>
+          <w:rFonts w:ascii="Times New Roman" w:hAnsi="Times New Roman"/>
+        </w:rPr>
+        <w:t>sing Genetic Algorithms</w:t>
+      </w:r>
+      <w:r>
+        <w:rPr>
+          <w:rFonts w:ascii="Times New Roman" w:hAnsi="Times New Roman"/>
+        </w:rPr>
+        <w:t>”</w:t>
+      </w:r>
+      <w:r>
+        <w:rPr>
+          <w:rFonts w:ascii="Times New Roman" w:hAnsi="Times New Roman"/>
+        </w:rPr>
+        <w:t>.</w:t>
+      </w:r>
+    </w:p>
+    <w:p>
+      <w:pPr>
+        <w:rPr>
+          <w:rFonts w:ascii="Times New Roman" w:hAnsi="Times New Roman" w:cs="DejaVu Sans"/>
+        </w:rPr>
+      </w:pPr>
+      <w:r>
+        <w:rPr>
+          <w:rFonts w:ascii="Times New Roman" w:hAnsi="Times New Roman" w:cs="DejaVu Sans"/>
+        </w:rPr>
+        <w:tab/>
+      </w:r>
+    </w:p>
+    <w:p>
+      <w:pPr>
+        <w:ind w:left="709"/>
+        <w:rPr>
+          <w:rFonts w:ascii="Times New Roman" w:hAnsi="Times New Roman" w:cs="DejaVu Sans"/>
+        </w:rPr>
+      </w:pPr>
+      <w:r>
+        <w:rPr>
+          <w:rFonts w:ascii="Times New Roman" w:hAnsi="Times New Roman" w:cs="DejaVu Sans"/>
+          <w:b/>
+        </w:rPr>
+        <w:t>Master of Science in Mechanical Engineering</w:t>
+      </w:r>
+      <w:r>
+        <w:rPr>
+          <w:rFonts w:ascii="Times New Roman" w:hAnsi="Times New Roman" w:cs="DejaVu Sans"/>
+          <w:b/>
+        </w:rPr>
+        <w:t>,</w:t>
       </w:r>
       <w:r>
         <w:rPr>
           <w:rFonts w:ascii="Times New Roman" w:eastAsia="Times New Roman" w:hAnsi="Times New Roman"/>
         </w:rPr>
-        <w:t>May</w:t>
-      </w:r>
-      <w:r>
-        <w:rPr>
-          <w:rFonts w:ascii="Times New Roman" w:hAnsi="Times New Roman" w:cs="DejaVu Sans"/>
-        </w:rPr>
-        <w:t xml:space="preserve"> </w:t>
-      </w:r>
-      <w:r>
-        <w:rPr>
-          <w:rFonts w:ascii="Times New Roman" w:hAnsi="Times New Roman" w:cs="DejaVu Sans"/>
-        </w:rPr>
-        <w:t>2016</w:t>
-      </w:r>
-      <w:r>
-        <w:rPr>
-          <w:rFonts w:ascii="Times New Roman" w:hAnsi="Times New Roman" w:cs="DejaVu Sans"/>
-        </w:rPr>
-        <w:t>)</w:t>
+        <w:t xml:space="preserve"> December 2015</w:t>
       </w:r>
     </w:p>
     <w:p>
@@ -205,13 +354,7 @@
         <w:rPr>
           <w:rFonts w:ascii="Times New Roman" w:hAnsi="Times New Roman" w:cs="DejaVu Sans"/>
         </w:rPr>
-        <w:t xml:space="preserve"> WV</w:t>
-      </w:r>
-      <w:r>
-        <w:rPr>
-          <w:rFonts w:ascii="Times New Roman" w:hAnsi="Times New Roman" w:cs="DejaVu Sans"/>
-        </w:rPr>
-        <w:t>,</w:t>
+        <w:t xml:space="preserve"> WV,</w:t>
       </w:r>
       <w:r>
         <w:rPr>
@@ -219,6 +362,12 @@
         </w:rPr>
         <w:t xml:space="preserve"> USA</w:t>
       </w:r>
+      <w:r>
+        <w:rPr>
+          <w:rFonts w:ascii="Times New Roman" w:hAnsi="Times New Roman" w:cs="DejaVu Sans"/>
+        </w:rPr>
+        <w:t>.</w:t>
+      </w:r>
     </w:p>
     <w:p>
       <w:pPr>
@@ -231,66 +380,41 @@
         <w:rPr>
           <w:rFonts w:ascii="Times New Roman" w:hAnsi="Times New Roman"/>
         </w:rPr>
-        <w:t xml:space="preserve">Advisor: Dr. Marjorie </w:t>
-      </w:r>
-      <w:proofErr w:type="spellStart"/>
-      <w:r>
-        <w:rPr>
-          <w:rFonts w:ascii="Times New Roman" w:hAnsi="Times New Roman"/>
-        </w:rPr>
-        <w:t>Darrah</w:t>
-      </w:r>
-      <w:proofErr w:type="spellEnd"/>
+        <w:t>Advisor: Dr. John Kuhlman.</w:t>
+      </w:r>
     </w:p>
     <w:p>
       <w:pPr>
         <w:ind w:left="709"/>
         <w:rPr>
-          <w:rFonts w:ascii="Times New Roman" w:hAnsi="Times New Roman"/>
-        </w:rPr>
-      </w:pPr>
-      <w:r>
-        <w:rPr>
-          <w:rFonts w:ascii="Times New Roman" w:hAnsi="Times New Roman"/>
-        </w:rPr>
-        <w:t>Thesis</w:t>
-      </w:r>
-      <w:r>
-        <w:rPr>
-          <w:rFonts w:ascii="Times New Roman" w:hAnsi="Times New Roman"/>
-        </w:rPr>
-        <w:t>: “Cooperative Control of Multi-Agents Optimization (</w:t>
-      </w:r>
-      <w:r>
-        <w:rPr>
-          <w:rFonts w:ascii="Times New Roman" w:hAnsi="Times New Roman"/>
-        </w:rPr>
-        <w:t>UAVs</w:t>
-      </w:r>
-      <w:r>
-        <w:rPr>
-          <w:rFonts w:ascii="Times New Roman" w:hAnsi="Times New Roman"/>
-        </w:rPr>
-        <w:t>) U</w:t>
-      </w:r>
-      <w:r>
-        <w:rPr>
-          <w:rFonts w:ascii="Times New Roman" w:hAnsi="Times New Roman"/>
-        </w:rPr>
-        <w:t>sing Genetic Algorithms</w:t>
-      </w:r>
-      <w:r>
-        <w:rPr>
-          <w:rFonts w:ascii="Times New Roman" w:hAnsi="Times New Roman"/>
-        </w:rPr>
-        <w:t>”</w:t>
-      </w:r>
-      <w:r>
-        <w:rPr>
-          <w:rFonts w:ascii="Times New Roman" w:hAnsi="Times New Roman"/>
-        </w:rPr>
-        <w:t>.</w:t>
-      </w:r>
+          <w:rFonts w:ascii="Times New Roman" w:eastAsia="Times New Roman" w:hAnsi="Times New Roman"/>
+        </w:rPr>
+      </w:pPr>
+      <w:r>
+        <w:rPr>
+          <w:rFonts w:ascii="Times New Roman" w:eastAsia="Times New Roman" w:hAnsi="Times New Roman"/>
+        </w:rPr>
+        <w:t xml:space="preserve">Thesis: </w:t>
+      </w:r>
+      <w:r>
+        <w:rPr>
+          <w:rFonts w:ascii="Times New Roman" w:eastAsia="Times New Roman" w:hAnsi="Times New Roman"/>
+        </w:rPr>
+        <w:t>Studying the Characteristics of Bubble Motion in Pool Boiling in Microgravity Conditions Under the Influence of a Magnetic Field</w:t>
+      </w:r>
+      <w:r>
+        <w:rPr>
+          <w:rFonts w:ascii="Times New Roman" w:eastAsia="Times New Roman" w:hAnsi="Times New Roman"/>
+        </w:rPr>
+        <w:t xml:space="preserve">. </w:t>
+      </w:r>
+    </w:p>
+    <w:p>
+      <w:pPr>
+        <w:rPr>
+          <w:rFonts w:ascii="Times New Roman" w:hAnsi="Times New Roman" w:cs="DejaVu Sans"/>
+        </w:rPr>
+      </w:pPr>
     </w:p>
     <w:p>
       <w:pPr>
@@ -317,125 +441,6 @@
           <w:rFonts w:ascii="Times New Roman" w:hAnsi="Times New Roman" w:cs="DejaVu Sans"/>
           <w:b/>
         </w:rPr>
-        <w:t xml:space="preserve">Master of Science in Mechanical Engineering </w:t>
-      </w:r>
-      <w:r>
-        <w:rPr>
-          <w:rFonts w:ascii="Times New Roman" w:eastAsia="Times New Roman" w:hAnsi="Times New Roman"/>
-        </w:rPr>
-        <w:t>(Expected Graduation: December 2015)</w:t>
-      </w:r>
-    </w:p>
-    <w:p>
-      <w:pPr>
-        <w:ind w:left="709"/>
-        <w:rPr>
-          <w:rFonts w:ascii="Times New Roman" w:hAnsi="Times New Roman" w:cs="DejaVu Sans"/>
-        </w:rPr>
-      </w:pPr>
-      <w:r>
-        <w:rPr>
-          <w:rFonts w:ascii="Times New Roman" w:hAnsi="Times New Roman" w:cs="DejaVu Sans"/>
-        </w:rPr>
-        <w:t>West Virginia University</w:t>
-      </w:r>
-      <w:r>
-        <w:rPr>
-          <w:rFonts w:ascii="Times New Roman" w:hAnsi="Times New Roman" w:cs="DejaVu Sans"/>
-        </w:rPr>
-        <w:t>,</w:t>
-      </w:r>
-      <w:r>
-        <w:rPr>
-          <w:rFonts w:ascii="Times New Roman" w:hAnsi="Times New Roman" w:cs="DejaVu Sans"/>
-        </w:rPr>
-        <w:t xml:space="preserve"> WV,</w:t>
-      </w:r>
-      <w:r>
-        <w:rPr>
-          <w:rFonts w:ascii="Times New Roman" w:hAnsi="Times New Roman" w:cs="DejaVu Sans"/>
-        </w:rPr>
-        <w:t xml:space="preserve"> USA</w:t>
-      </w:r>
-      <w:r>
-        <w:rPr>
-          <w:rFonts w:ascii="Times New Roman" w:hAnsi="Times New Roman" w:cs="DejaVu Sans"/>
-        </w:rPr>
-        <w:t>.</w:t>
-      </w:r>
-    </w:p>
-    <w:p>
-      <w:pPr>
-        <w:ind w:left="709"/>
-        <w:rPr>
-          <w:rFonts w:ascii="Times New Roman" w:hAnsi="Times New Roman" w:cs="DejaVu Sans"/>
-        </w:rPr>
-      </w:pPr>
-      <w:r>
-        <w:rPr>
-          <w:rFonts w:ascii="Times New Roman" w:hAnsi="Times New Roman"/>
-        </w:rPr>
-        <w:t>Advisor: Dr. John Kuhlman.</w:t>
-      </w:r>
-    </w:p>
-    <w:p>
-      <w:pPr>
-        <w:ind w:left="709"/>
-        <w:rPr>
-          <w:rFonts w:ascii="Times New Roman" w:eastAsia="Times New Roman" w:hAnsi="Times New Roman"/>
-        </w:rPr>
-      </w:pPr>
-      <w:r>
-        <w:rPr>
-          <w:rFonts w:ascii="Times New Roman" w:eastAsia="Times New Roman" w:hAnsi="Times New Roman"/>
-        </w:rPr>
-        <w:t xml:space="preserve">Thesis: </w:t>
-      </w:r>
-      <w:r>
-        <w:rPr>
-          <w:rFonts w:ascii="Times New Roman" w:eastAsia="Times New Roman" w:hAnsi="Times New Roman"/>
-        </w:rPr>
-        <w:t>Studying the Characteristics of Bubble Motion in Pool Boiling in Microgravity Conditions Under the Influence of a Magnetic Field</w:t>
-      </w:r>
-      <w:r>
-        <w:rPr>
-          <w:rFonts w:ascii="Times New Roman" w:eastAsia="Times New Roman" w:hAnsi="Times New Roman"/>
-        </w:rPr>
-        <w:t xml:space="preserve">. </w:t>
-      </w:r>
-    </w:p>
-    <w:p>
-      <w:pPr>
-        <w:rPr>
-          <w:rFonts w:ascii="Times New Roman" w:hAnsi="Times New Roman" w:cs="DejaVu Sans"/>
-        </w:rPr>
-      </w:pPr>
-    </w:p>
-    <w:p>
-      <w:pPr>
-        <w:rPr>
-          <w:rFonts w:ascii="Times New Roman" w:hAnsi="Times New Roman" w:cs="DejaVu Sans"/>
-        </w:rPr>
-      </w:pPr>
-      <w:r>
-        <w:rPr>
-          <w:rFonts w:ascii="Times New Roman" w:hAnsi="Times New Roman" w:cs="DejaVu Sans"/>
-        </w:rPr>
-        <w:tab/>
-      </w:r>
-    </w:p>
-    <w:p>
-      <w:pPr>
-        <w:ind w:left="709"/>
-        <w:rPr>
-          <w:rFonts w:ascii="Times New Roman" w:hAnsi="Times New Roman" w:cs="DejaVu Sans"/>
-        </w:rPr>
-      </w:pPr>
-      <w:r>
-        <w:rPr>
-          <w:rFonts w:ascii="Times New Roman" w:hAnsi="Times New Roman" w:cs="DejaVu Sans"/>
-          <w:b/>
-        </w:rPr>
         <w:t>Bachelor of Science in Aerospace Engineering</w:t>
       </w:r>
       <w:r>
@@ -443,19 +448,19 @@
           <w:rFonts w:ascii="Times New Roman" w:hAnsi="Times New Roman" w:cs="DejaVu Sans"/>
           <w:b/>
         </w:rPr>
-        <w:t xml:space="preserve"> </w:t>
-      </w:r>
-      <w:r>
-        <w:rPr>
-          <w:rFonts w:ascii="Times New Roman" w:hAnsi="Times New Roman" w:cs="DejaVu Sans"/>
-        </w:rPr>
-        <w:t>(Graduated in 2008</w:t>
-      </w:r>
-      <w:r>
-        <w:rPr>
-          <w:rFonts w:ascii="Times New Roman" w:hAnsi="Times New Roman" w:cs="DejaVu Sans"/>
-        </w:rPr>
-        <w:t>)</w:t>
+        <w:t xml:space="preserve">, </w:t>
+      </w:r>
+      <w:r>
+        <w:rPr>
+          <w:rFonts w:ascii="Times New Roman" w:hAnsi="Times New Roman" w:cs="DejaVu Sans"/>
+        </w:rPr>
+        <w:t>August</w:t>
+      </w:r>
+      <w:r>
+        <w:rPr>
+          <w:rFonts w:ascii="Times New Roman" w:hAnsi="Times New Roman" w:cs="DejaVu Sans"/>
+        </w:rPr>
+        <w:t xml:space="preserve"> 2008</w:t>
       </w:r>
     </w:p>
     <w:p>
@@ -613,7 +618,6 @@
           <w:rFonts w:ascii="Times New Roman" w:hAnsi="Times New Roman"/>
         </w:rPr>
       </w:pPr>
-      <w:proofErr w:type="gramStart"/>
       <w:r>
         <w:rPr>
           <w:rFonts w:ascii="Times New Roman" w:hAnsi="Times New Roman"/>
@@ -626,15 +630,13 @@
         </w:rPr>
         <w:tab/>
       </w:r>
-      <w:proofErr w:type="spellStart"/>
-      <w:r>
-        <w:rPr>
-          <w:rFonts w:ascii="Times New Roman" w:hAnsi="Times New Roman"/>
-          <w:b/>
-        </w:rPr>
-        <w:t>CodeLab</w:t>
-      </w:r>
-      <w:proofErr w:type="spellEnd"/>
+      <w:r>
+        <w:rPr>
+          <w:rFonts w:ascii="Times New Roman" w:hAnsi="Times New Roman"/>
+          <w:b/>
+        </w:rPr>
+        <w:t>CodeLAB</w:t>
+      </w:r>
       <w:r>
         <w:rPr>
           <w:rFonts w:ascii="Times New Roman" w:hAnsi="Times New Roman"/>
@@ -667,23 +669,20 @@
         <w:rPr>
           <w:rFonts w:ascii="Times New Roman" w:hAnsi="Times New Roman"/>
         </w:rPr>
-        <w:t xml:space="preserve"> at WVU Office of Innovation, Entrepreneurship and Commercialization (</w:t>
-      </w:r>
-      <w:proofErr w:type="spellStart"/>
-      <w:r>
-        <w:rPr>
-          <w:rFonts w:ascii="Times New Roman" w:hAnsi="Times New Roman"/>
-        </w:rPr>
-        <w:t>LaunchLab</w:t>
-      </w:r>
-      <w:proofErr w:type="spellEnd"/>
+        <w:t xml:space="preserve"> at WVU Office of Innovation, Entrepreneurship </w:t>
+      </w:r>
+      <w:r>
+        <w:rPr>
+          <w:rFonts w:ascii="Times New Roman" w:hAnsi="Times New Roman"/>
+        </w:rPr>
+        <w:t>and Commercialization (LaunchLAB</w:t>
+      </w:r>
       <w:r>
         <w:rPr>
           <w:rFonts w:ascii="Times New Roman" w:hAnsi="Times New Roman"/>
         </w:rPr>
         <w:t>).</w:t>
       </w:r>
-      <w:proofErr w:type="gramEnd"/>
     </w:p>
     <w:p>
       <w:pPr>
@@ -986,14 +985,7 @@
         <w:rPr>
           <w:rFonts w:ascii="Times New Roman" w:hAnsi="Times New Roman"/>
         </w:rPr>
-        <w:t>for MIT MOOS-</w:t>
-      </w:r>
-      <w:proofErr w:type="spellStart"/>
-      <w:r>
-        <w:rPr>
-          <w:rFonts w:ascii="Times New Roman" w:hAnsi="Times New Roman"/>
-        </w:rPr>
-        <w:t>I</w:t>
+        <w:t>for MIT MOOS-I</w:t>
       </w:r>
       <w:r>
         <w:rPr>
@@ -1001,7 +993,6 @@
         </w:rPr>
         <w:t>vP</w:t>
       </w:r>
-      <w:proofErr w:type="spellEnd"/>
       <w:r>
         <w:rPr>
           <w:rFonts w:ascii="Times New Roman" w:hAnsi="Times New Roman"/>
@@ -2014,23 +2005,7 @@
           <w:rFonts w:ascii="Times New Roman" w:hAnsi="Times New Roman" w:cs="DejaVu Sans"/>
           <w:bCs/>
         </w:rPr>
-        <w:t xml:space="preserve">Proficient in Scientific Computing using </w:t>
-      </w:r>
-      <w:proofErr w:type="spellStart"/>
-      <w:r>
-        <w:rPr>
-          <w:rFonts w:ascii="Times New Roman" w:hAnsi="Times New Roman" w:cs="DejaVu Sans"/>
-          <w:bCs/>
-        </w:rPr>
-        <w:t>Matlab</w:t>
-      </w:r>
-      <w:proofErr w:type="spellEnd"/>
-      <w:r>
-        <w:rPr>
-          <w:rFonts w:ascii="Times New Roman" w:hAnsi="Times New Roman" w:cs="DejaVu Sans"/>
-          <w:bCs/>
-        </w:rPr>
-        <w:t xml:space="preserve"> and R</w:t>
+        <w:t>Proficient in Scientific Computing using Matlab and R</w:t>
       </w:r>
     </w:p>
     <w:p>
@@ -2141,39 +2116,29 @@
           <w:rFonts w:ascii="Times New Roman" w:hAnsi="Times New Roman" w:cs="Times New Roman"/>
           <w:sz w:val="24"/>
         </w:rPr>
-        <w:t xml:space="preserve">Project Award at the Big Travel Data </w:t>
-      </w:r>
-      <w:proofErr w:type="spellStart"/>
+        <w:t>Project Award at the Big Travel Data Hackathon</w:t>
+      </w:r>
       <w:r>
         <w:rPr>
           <w:rFonts w:ascii="Times New Roman" w:hAnsi="Times New Roman" w:cs="Times New Roman"/>
           <w:sz w:val="24"/>
         </w:rPr>
-        <w:t>Hackathon</w:t>
-      </w:r>
-      <w:proofErr w:type="spellEnd"/>
+        <w:t xml:space="preserve"> 2013, organized by Hack Reduce</w:t>
+      </w:r>
       <w:r>
         <w:rPr>
           <w:rFonts w:ascii="Times New Roman" w:hAnsi="Times New Roman" w:cs="Times New Roman"/>
           <w:sz w:val="24"/>
         </w:rPr>
-        <w:t xml:space="preserve"> 2013, organized by Hack Reduce</w:t>
+        <w:t xml:space="preserve"> </w:t>
       </w:r>
       <w:r>
         <w:rPr>
           <w:rFonts w:ascii="Times New Roman" w:hAnsi="Times New Roman" w:cs="Times New Roman"/>
           <w:sz w:val="24"/>
         </w:rPr>
-        <w:t xml:space="preserve"> </w:t>
-      </w:r>
-      <w:r>
-        <w:rPr>
-          <w:rFonts w:ascii="Times New Roman" w:hAnsi="Times New Roman" w:cs="Times New Roman"/>
-          <w:sz w:val="24"/>
-        </w:rPr>
         <w:t xml:space="preserve">for </w:t>
       </w:r>
-      <w:proofErr w:type="spellStart"/>
       <w:r>
         <w:rPr>
           <w:rFonts w:ascii="Times New Roman" w:hAnsi="Times New Roman" w:cs="Times New Roman"/>
@@ -2183,7 +2148,6 @@
         </w:rPr>
         <w:t>FlightR</w:t>
       </w:r>
-      <w:proofErr w:type="spellEnd"/>
       <w:r>
         <w:rPr>
           <w:rFonts w:ascii="Times New Roman" w:hAnsi="Times New Roman" w:cs="Times New Roman"/>
@@ -2346,7 +2310,6 @@
         </w:rPr>
         <w:t xml:space="preserve"> </w:t>
       </w:r>
-      <w:proofErr w:type="gramStart"/>
       <w:r>
         <w:rPr>
           <w:rFonts w:ascii="Times New Roman" w:hAnsi="Times New Roman" w:cs="DejaVu Sans"/>
@@ -2361,7 +2324,6 @@
         </w:rPr>
         <w:t>or</w:t>
       </w:r>
-      <w:proofErr w:type="gramEnd"/>
       <w:r>
         <w:rPr>
           <w:rFonts w:ascii="Times New Roman" w:hAnsi="Times New Roman" w:cs="DejaVu Sans"/>
@@ -2407,39 +2369,7 @@
           <w:rFonts w:ascii="Times New Roman" w:hAnsi="Times New Roman" w:cs="DejaVu Sans"/>
           <w:bCs/>
         </w:rPr>
-        <w:t xml:space="preserve">Guest Speaker at </w:t>
-      </w:r>
-      <w:proofErr w:type="spellStart"/>
-      <w:r>
-        <w:rPr>
-          <w:rFonts w:ascii="Times New Roman" w:hAnsi="Times New Roman" w:cs="DejaVu Sans"/>
-          <w:bCs/>
-        </w:rPr>
-        <w:t>S.Thomas</w:t>
-      </w:r>
-      <w:proofErr w:type="spellEnd"/>
-      <w:r>
-        <w:rPr>
-          <w:rFonts w:ascii="Times New Roman" w:hAnsi="Times New Roman" w:cs="DejaVu Sans"/>
-          <w:bCs/>
-        </w:rPr>
-        <w:t xml:space="preserve">’ College </w:t>
-      </w:r>
-      <w:proofErr w:type="spellStart"/>
-      <w:r>
-        <w:rPr>
-          <w:rFonts w:ascii="Times New Roman" w:hAnsi="Times New Roman" w:cs="DejaVu Sans"/>
-          <w:bCs/>
-        </w:rPr>
-        <w:t>Mt.Lavinia</w:t>
-      </w:r>
-      <w:proofErr w:type="spellEnd"/>
-      <w:r>
-        <w:rPr>
-          <w:rFonts w:ascii="Times New Roman" w:hAnsi="Times New Roman" w:cs="DejaVu Sans"/>
-          <w:bCs/>
-        </w:rPr>
-        <w:t xml:space="preserve"> to address the College Teaching Staff on “How to Teach High School Students Effect</w:t>
+        <w:t>Guest Speaker at S.Thomas’ College Mt.Lavinia to address the College Teaching Staff on “How to Teach High School Students Effect</w:t>
       </w:r>
       <w:r>
         <w:rPr>
@@ -2460,32 +2390,15 @@
           <w:rFonts w:ascii="Times New Roman" w:hAnsi="Times New Roman" w:cs="DejaVu Sans"/>
           <w:bCs/>
         </w:rPr>
-        <w:t xml:space="preserve"> </w:t>
-      </w:r>
-      <w:proofErr w:type="spellStart"/>
-      <w:r>
-        <w:rPr>
-          <w:rFonts w:ascii="Times New Roman" w:hAnsi="Times New Roman" w:cs="DejaVu Sans"/>
-          <w:bCs/>
-        </w:rPr>
-        <w:t>In</w:t>
-      </w:r>
-      <w:r>
-        <w:rPr>
-          <w:rFonts w:ascii="Times New Roman" w:hAnsi="Times New Roman" w:cs="DejaVu Sans"/>
-          <w:bCs/>
-        </w:rPr>
-        <w:t>dra</w:t>
-      </w:r>
-      <w:proofErr w:type="spellEnd"/>
-      <w:r>
-        <w:rPr>
-          <w:rFonts w:ascii="Times New Roman" w:hAnsi="Times New Roman" w:cs="DejaVu Sans"/>
-          <w:bCs/>
-        </w:rPr>
-        <w:t xml:space="preserve"> De </w:t>
-      </w:r>
-      <w:proofErr w:type="spellStart"/>
+        <w:t xml:space="preserve"> In</w:t>
+      </w:r>
+      <w:r>
+        <w:rPr>
+          <w:rFonts w:ascii="Times New Roman" w:hAnsi="Times New Roman" w:cs="DejaVu Sans"/>
+          <w:bCs/>
+        </w:rPr>
+        <w:t xml:space="preserve">dra De </w:t>
+      </w:r>
       <w:r>
         <w:rPr>
           <w:rFonts w:ascii="Times New Roman" w:hAnsi="Times New Roman" w:cs="DejaVu Sans"/>
@@ -2493,7 +2406,6 @@
         </w:rPr>
         <w:t>Soysa</w:t>
       </w:r>
-      <w:proofErr w:type="spellEnd"/>
       <w:r>
         <w:rPr>
           <w:rFonts w:ascii="Times New Roman" w:hAnsi="Times New Roman" w:cs="DejaVu Sans"/>
@@ -2616,17 +2528,8 @@
           <w:rFonts w:ascii="Times New Roman" w:eastAsia="Times New Roman" w:hAnsi="Times New Roman" w:cs="Times New Roman"/>
           <w:sz w:val="24"/>
         </w:rPr>
-        <w:t xml:space="preserve">Journal of Intelligent and </w:t>
-      </w:r>
-      <w:proofErr w:type="gramStart"/>
-      <w:r>
-        <w:rPr>
-          <w:rFonts w:ascii="Times New Roman" w:eastAsia="Times New Roman" w:hAnsi="Times New Roman" w:cs="Times New Roman"/>
-          <w:sz w:val="24"/>
-        </w:rPr>
-        <w:t>Robotics  Systems</w:t>
-      </w:r>
-      <w:proofErr w:type="gramEnd"/>
+        <w:t>Journal of Intelligent and Robotics  Systems</w:t>
+      </w:r>
       <w:r>
         <w:rPr>
           <w:rFonts w:ascii="Times New Roman" w:eastAsia="Times New Roman" w:hAnsi="Times New Roman" w:cs="Times New Roman"/>
@@ -2640,97 +2543,7 @@
           <w:i/>
           <w:sz w:val="24"/>
         </w:rPr>
-        <w:t xml:space="preserve">Marjorie </w:t>
-      </w:r>
-      <w:proofErr w:type="spellStart"/>
-      <w:r>
-        <w:rPr>
-          <w:rFonts w:ascii="Times New Roman" w:eastAsia="Times New Roman" w:hAnsi="Times New Roman" w:cs="Times New Roman"/>
-          <w:i/>
-          <w:sz w:val="24"/>
-        </w:rPr>
-        <w:t>Darrah</w:t>
-      </w:r>
-      <w:proofErr w:type="spellEnd"/>
-      <w:r>
-        <w:rPr>
-          <w:rFonts w:ascii="Times New Roman" w:eastAsia="Times New Roman" w:hAnsi="Times New Roman" w:cs="Times New Roman"/>
-          <w:i/>
-          <w:sz w:val="24"/>
-        </w:rPr>
-        <w:t xml:space="preserve">, Edgar Fuller, Thilanka Munasinghe, Kristin </w:t>
-      </w:r>
-      <w:proofErr w:type="spellStart"/>
-      <w:r>
-        <w:rPr>
-          <w:rFonts w:ascii="Times New Roman" w:eastAsia="Times New Roman" w:hAnsi="Times New Roman" w:cs="Times New Roman"/>
-          <w:i/>
-          <w:sz w:val="24"/>
-        </w:rPr>
-        <w:t>Duling</w:t>
-      </w:r>
-      <w:proofErr w:type="spellEnd"/>
-      <w:r>
-        <w:rPr>
-          <w:rFonts w:ascii="Times New Roman" w:eastAsia="Times New Roman" w:hAnsi="Times New Roman" w:cs="Times New Roman"/>
-          <w:i/>
-          <w:sz w:val="24"/>
-        </w:rPr>
-        <w:t xml:space="preserve">, </w:t>
-      </w:r>
-      <w:proofErr w:type="spellStart"/>
-      <w:r>
-        <w:rPr>
-          <w:rFonts w:ascii="Times New Roman" w:eastAsia="Times New Roman" w:hAnsi="Times New Roman" w:cs="Times New Roman"/>
-          <w:i/>
-          <w:sz w:val="24"/>
-        </w:rPr>
-        <w:t>Mridul</w:t>
-      </w:r>
-      <w:proofErr w:type="spellEnd"/>
-      <w:r>
-        <w:rPr>
-          <w:rFonts w:ascii="Times New Roman" w:eastAsia="Times New Roman" w:hAnsi="Times New Roman" w:cs="Times New Roman"/>
-          <w:i/>
-          <w:sz w:val="24"/>
-        </w:rPr>
-        <w:t xml:space="preserve"> </w:t>
-      </w:r>
-      <w:proofErr w:type="spellStart"/>
-      <w:r>
-        <w:rPr>
-          <w:rFonts w:ascii="Times New Roman" w:eastAsia="Times New Roman" w:hAnsi="Times New Roman" w:cs="Times New Roman"/>
-          <w:i/>
-          <w:sz w:val="24"/>
-        </w:rPr>
-        <w:t>Gautam</w:t>
-      </w:r>
-      <w:proofErr w:type="spellEnd"/>
-      <w:r>
-        <w:rPr>
-          <w:rFonts w:ascii="Times New Roman" w:eastAsia="Times New Roman" w:hAnsi="Times New Roman" w:cs="Times New Roman"/>
-          <w:i/>
-          <w:sz w:val="24"/>
-        </w:rPr>
-        <w:t xml:space="preserve">, Mitchell </w:t>
-      </w:r>
-      <w:proofErr w:type="spellStart"/>
-      <w:r>
-        <w:rPr>
-          <w:rFonts w:ascii="Times New Roman" w:eastAsia="Times New Roman" w:hAnsi="Times New Roman" w:cs="Times New Roman"/>
-          <w:i/>
-          <w:sz w:val="24"/>
-        </w:rPr>
-        <w:t>Wathen</w:t>
-      </w:r>
-      <w:proofErr w:type="spellEnd"/>
-      <w:r>
-        <w:rPr>
-          <w:rFonts w:ascii="Times New Roman" w:eastAsia="Times New Roman" w:hAnsi="Times New Roman" w:cs="Times New Roman"/>
-          <w:i/>
-          <w:sz w:val="24"/>
-        </w:rPr>
-        <w:t>.</w:t>
+        <w:t>Marjorie Darrah, Edgar Fuller, Thilanka Munasinghe, Kristin Duling, Mridul Gautam, Mitchell Wathen.</w:t>
       </w:r>
       <w:r>
         <w:rPr>
@@ -2822,86 +2635,8 @@
           <w:sz w:val="24"/>
           <w:shd w:val="clear" w:color="auto" w:fill="FFFFFF"/>
         </w:rPr>
-        <w:t xml:space="preserve">Marjorie </w:t>
-      </w:r>
-      <w:proofErr w:type="spellStart"/>
-      <w:r>
-        <w:rPr>
-          <w:rFonts w:ascii="Times New Roman" w:eastAsia="Times New Roman" w:hAnsi="Times New Roman" w:cs="Times New Roman"/>
-          <w:i/>
-          <w:color w:val="222222"/>
-          <w:sz w:val="24"/>
-          <w:shd w:val="clear" w:color="auto" w:fill="FFFFFF"/>
-        </w:rPr>
-        <w:t>Darrah</w:t>
-      </w:r>
-      <w:proofErr w:type="spellEnd"/>
-      <w:r>
-        <w:rPr>
-          <w:rFonts w:ascii="Times New Roman" w:eastAsia="Times New Roman" w:hAnsi="Times New Roman" w:cs="Times New Roman"/>
-          <w:i/>
-          <w:color w:val="222222"/>
-          <w:sz w:val="24"/>
-          <w:shd w:val="clear" w:color="auto" w:fill="FFFFFF"/>
-        </w:rPr>
-        <w:t xml:space="preserve">, Jay Wilhelm, Thilanka Munasinghe, Mitch </w:t>
-      </w:r>
-      <w:proofErr w:type="spellStart"/>
-      <w:r>
-        <w:rPr>
-          <w:rFonts w:ascii="Times New Roman" w:eastAsia="Times New Roman" w:hAnsi="Times New Roman" w:cs="Times New Roman"/>
-          <w:i/>
-          <w:color w:val="222222"/>
-          <w:sz w:val="24"/>
-          <w:shd w:val="clear" w:color="auto" w:fill="FFFFFF"/>
-        </w:rPr>
-        <w:t>Wathen</w:t>
-      </w:r>
-      <w:proofErr w:type="spellEnd"/>
-      <w:r>
-        <w:rPr>
-          <w:rFonts w:ascii="Times New Roman" w:eastAsia="Times New Roman" w:hAnsi="Times New Roman" w:cs="Times New Roman"/>
-          <w:i/>
-          <w:color w:val="222222"/>
-          <w:sz w:val="24"/>
-          <w:shd w:val="clear" w:color="auto" w:fill="FFFFFF"/>
-        </w:rPr>
-        <w:t xml:space="preserve">, Steve </w:t>
-      </w:r>
-      <w:proofErr w:type="spellStart"/>
-      <w:r>
-        <w:rPr>
-          <w:rFonts w:ascii="Times New Roman" w:eastAsia="Times New Roman" w:hAnsi="Times New Roman" w:cs="Times New Roman"/>
-          <w:i/>
-          <w:color w:val="222222"/>
-          <w:sz w:val="24"/>
-          <w:shd w:val="clear" w:color="auto" w:fill="FFFFFF"/>
-        </w:rPr>
-        <w:t>Yokum</w:t>
-      </w:r>
-      <w:proofErr w:type="spellEnd"/>
-      <w:r>
-        <w:rPr>
-          <w:rFonts w:ascii="Times New Roman" w:eastAsia="Times New Roman" w:hAnsi="Times New Roman" w:cs="Times New Roman"/>
-          <w:i/>
-          <w:color w:val="222222"/>
-          <w:sz w:val="24"/>
-          <w:shd w:val="clear" w:color="auto" w:fill="FFFFFF"/>
-        </w:rPr>
-        <w:t xml:space="preserve">, Eric </w:t>
-      </w:r>
-      <w:proofErr w:type="spellStart"/>
-      <w:r>
-        <w:rPr>
-          <w:rFonts w:ascii="Times New Roman" w:eastAsia="Times New Roman" w:hAnsi="Times New Roman" w:cs="Times New Roman"/>
-          <w:i/>
-          <w:color w:val="222222"/>
-          <w:sz w:val="24"/>
-          <w:shd w:val="clear" w:color="auto" w:fill="FFFFFF"/>
-        </w:rPr>
-        <w:t>Sorton</w:t>
-      </w:r>
-      <w:proofErr w:type="spellEnd"/>
+        <w:t>Marjorie Darrah, Jay Wilhelm, Thilanka Munasinghe, Mitch Wathen, Steve Yokum, Eric Sorton</w:t>
+      </w:r>
       <w:r>
         <w:rPr>
           <w:rFonts w:ascii="Times New Roman" w:eastAsia="Times New Roman" w:hAnsi="Times New Roman" w:cs="Times New Roman"/>
@@ -3123,25 +2858,7 @@
           <w:i/>
           <w:sz w:val="24"/>
         </w:rPr>
-        <w:t xml:space="preserve">Thilanka Munasinghe, </w:t>
-      </w:r>
-      <w:proofErr w:type="spellStart"/>
-      <w:r>
-        <w:rPr>
-          <w:rFonts w:ascii="Times New Roman" w:eastAsia="Times New Roman" w:hAnsi="Times New Roman" w:cs="Times New Roman"/>
-          <w:i/>
-          <w:sz w:val="24"/>
-        </w:rPr>
-        <w:t>Sanket</w:t>
-      </w:r>
-      <w:proofErr w:type="spellEnd"/>
-      <w:r>
-        <w:rPr>
-          <w:rFonts w:ascii="Times New Roman" w:eastAsia="Times New Roman" w:hAnsi="Times New Roman" w:cs="Times New Roman"/>
-          <w:i/>
-          <w:sz w:val="24"/>
-        </w:rPr>
-        <w:t xml:space="preserve"> Joshi.</w:t>
+        <w:t>Thilanka Munasinghe, Sanket Joshi.</w:t>
       </w:r>
       <w:r>
         <w:rPr>
@@ -3222,23 +2939,7 @@
           <w:rFonts w:ascii="Times New Roman" w:eastAsia="Times New Roman" w:hAnsi="Times New Roman" w:cs="Times New Roman"/>
           <w:sz w:val="24"/>
         </w:rPr>
-        <w:t xml:space="preserve">, </w:t>
-      </w:r>
-      <w:proofErr w:type="gramStart"/>
-      <w:r>
-        <w:rPr>
-          <w:rFonts w:ascii="Times New Roman" w:eastAsia="Times New Roman" w:hAnsi="Times New Roman" w:cs="Times New Roman"/>
-          <w:sz w:val="24"/>
-        </w:rPr>
-        <w:t>July</w:t>
-      </w:r>
-      <w:proofErr w:type="gramEnd"/>
-      <w:r>
-        <w:rPr>
-          <w:rFonts w:ascii="Times New Roman" w:eastAsia="Times New Roman" w:hAnsi="Times New Roman" w:cs="Times New Roman"/>
-          <w:sz w:val="24"/>
-        </w:rPr>
-        <w:t xml:space="preserve"> 2008.</w:t>
+        <w:t>, July 2008.</w:t>
       </w:r>
     </w:p>
     <w:p>
@@ -3793,19 +3494,11 @@
         </w:rPr>
         <w:t xml:space="preserve">ember of Hall Council, Dadisman &amp; </w:t>
       </w:r>
-      <w:proofErr w:type="spellStart"/>
-      <w:r>
-        <w:rPr>
-          <w:rFonts w:ascii="Times New Roman" w:hAnsi="Times New Roman"/>
-        </w:rPr>
-        <w:t>Stalnaker</w:t>
-      </w:r>
-      <w:proofErr w:type="spellEnd"/>
-      <w:r>
-        <w:rPr>
-          <w:rFonts w:ascii="Times New Roman" w:hAnsi="Times New Roman"/>
-        </w:rPr>
-        <w:t xml:space="preserve"> Hall</w:t>
+      <w:r>
+        <w:rPr>
+          <w:rFonts w:ascii="Times New Roman" w:hAnsi="Times New Roman"/>
+        </w:rPr>
+        <w:t>Stalnaker Hall</w:t>
       </w:r>
     </w:p>
     <w:p>
@@ -3927,21 +3620,8 @@
           <w:sz w:val="20"/>
           <w:szCs w:val="20"/>
         </w:rPr>
-        <w:t xml:space="preserve">Mr. Matt </w:t>
-      </w:r>
-      <w:proofErr w:type="spellStart"/>
-      <w:r>
-        <w:rPr>
-          <w:rFonts w:ascii="Times New Roman" w:eastAsia="Times New Roman" w:hAnsi="Times New Roman"/>
-          <w:b/>
-          <w:color w:val="222222"/>
-          <w:kern w:val="0"/>
-          <w:sz w:val="20"/>
-          <w:szCs w:val="20"/>
-        </w:rPr>
-        <w:t>Harbaugh</w:t>
-      </w:r>
-      <w:proofErr w:type="spellEnd"/>
+        <w:t>Mr. Matt Harbaugh</w:t>
+      </w:r>
     </w:p>
     <w:p>
       <w:pPr>
@@ -3961,25 +3641,7 @@
           <w:sz w:val="20"/>
           <w:szCs w:val="20"/>
         </w:rPr>
-        <w:t xml:space="preserve"> Director at WVU, Office of Innovation, Entrepreneurship and Commercialization (</w:t>
-      </w:r>
-      <w:proofErr w:type="spellStart"/>
-      <w:r>
-        <w:rPr>
-          <w:rFonts w:ascii="Times New Roman" w:hAnsi="Times New Roman"/>
-          <w:sz w:val="20"/>
-          <w:szCs w:val="20"/>
-        </w:rPr>
-        <w:t>LaunchLab</w:t>
-      </w:r>
-      <w:proofErr w:type="spellEnd"/>
-      <w:r>
-        <w:rPr>
-          <w:rFonts w:ascii="Times New Roman" w:hAnsi="Times New Roman"/>
-          <w:sz w:val="20"/>
-          <w:szCs w:val="20"/>
-        </w:rPr>
-        <w:t>)</w:t>
+        <w:t xml:space="preserve"> Director at WVU, Office of Innovation, Entrepreneurship and Commercialization (LaunchLab)</w:t>
       </w:r>
     </w:p>
     <w:p>
@@ -4084,19 +3746,8 @@
                 <w:sz w:val="20"/>
                 <w:szCs w:val="20"/>
               </w:rPr>
-              <w:t xml:space="preserve">Dr. Marjorie </w:t>
+              <w:t>Dr. Marjorie Darrah</w:t>
             </w:r>
-            <w:proofErr w:type="spellStart"/>
-            <w:r>
-              <w:rPr>
-                <w:rFonts w:ascii="Times New Roman" w:hAnsi="Times New Roman"/>
-                <w:b/>
-                <w:sz w:val="20"/>
-                <w:szCs w:val="20"/>
-              </w:rPr>
-              <w:t>Darrah</w:t>
-            </w:r>
-            <w:proofErr w:type="spellEnd"/>
           </w:p>
         </w:tc>
       </w:tr>
@@ -4231,19 +3882,8 @@
                 <w:sz w:val="20"/>
                 <w:szCs w:val="20"/>
               </w:rPr>
-              <w:t xml:space="preserve">Dr. Robin </w:t>
+              <w:t>Dr. Robin Hensel</w:t>
             </w:r>
-            <w:proofErr w:type="spellStart"/>
-            <w:r>
-              <w:rPr>
-                <w:rFonts w:ascii="Times New Roman" w:hAnsi="Times New Roman"/>
-                <w:b/>
-                <w:sz w:val="20"/>
-                <w:szCs w:val="20"/>
-              </w:rPr>
-              <w:t>Hensel</w:t>
-            </w:r>
-            <w:proofErr w:type="spellEnd"/>
           </w:p>
         </w:tc>
       </w:tr>
@@ -4701,39 +4341,8 @@
                 <w:sz w:val="20"/>
                 <w:szCs w:val="20"/>
               </w:rPr>
-              <w:t xml:space="preserve">Dr. </w:t>
+              <w:t>Dr. Arjuna Balasuriya</w:t>
             </w:r>
-            <w:proofErr w:type="spellStart"/>
-            <w:r>
-              <w:rPr>
-                <w:rFonts w:ascii="Times New Roman" w:hAnsi="Times New Roman"/>
-                <w:b/>
-                <w:sz w:val="20"/>
-                <w:szCs w:val="20"/>
-              </w:rPr>
-              <w:t>Arjuna</w:t>
-            </w:r>
-            <w:proofErr w:type="spellEnd"/>
-            <w:r>
-              <w:rPr>
-                <w:rFonts w:ascii="Times New Roman" w:hAnsi="Times New Roman"/>
-                <w:b/>
-                <w:sz w:val="20"/>
-                <w:szCs w:val="20"/>
-              </w:rPr>
-              <w:t xml:space="preserve"> </w:t>
-            </w:r>
-            <w:proofErr w:type="spellStart"/>
-            <w:r>
-              <w:rPr>
-                <w:rFonts w:ascii="Times New Roman" w:hAnsi="Times New Roman"/>
-                <w:b/>
-                <w:sz w:val="20"/>
-                <w:szCs w:val="20"/>
-              </w:rPr>
-              <w:t>Balasuriya</w:t>
-            </w:r>
-            <w:proofErr w:type="spellEnd"/>
           </w:p>
         </w:tc>
       </w:tr>
@@ -8914,7 +8523,7 @@
 </file>
 
 <file path=customXml/itemProps1.xml><?xml version="1.0" encoding="utf-8"?>
-<ds:datastoreItem xmlns:ds="http://schemas.openxmlformats.org/officeDocument/2006/customXml" ds:itemID="{E0CB3C9A-FCBE-2743-A462-BD580F9FB462}">
+<ds:datastoreItem xmlns:ds="http://schemas.openxmlformats.org/officeDocument/2006/customXml" ds:itemID="{EE5DA275-F270-9047-8902-6695D3E66341}">
   <ds:schemaRefs>
     <ds:schemaRef ds:uri="http://schemas.openxmlformats.org/officeDocument/2006/bibliography"/>
   </ds:schemaRefs>

</xml_diff>

<commit_message>
added the resume files
</commit_message>
<xml_diff>
--- a/Thilanka_Munasinghe_Resume.docx
+++ b/Thilanka_Munasinghe_Resume.docx
@@ -159,86 +159,86 @@
         <w:rPr>
           <w:rFonts w:ascii="Times New Roman" w:eastAsia="Times New Roman" w:hAnsi="Times New Roman"/>
         </w:rPr>
-        <w:t>May</w:t>
-      </w:r>
-      <w:r>
-        <w:rPr>
-          <w:rFonts w:ascii="Times New Roman" w:hAnsi="Times New Roman" w:cs="DejaVu Sans"/>
-        </w:rPr>
-        <w:t xml:space="preserve"> </w:t>
-      </w:r>
-      <w:r>
-        <w:rPr>
-          <w:rFonts w:ascii="Times New Roman" w:hAnsi="Times New Roman" w:cs="DejaVu Sans"/>
-        </w:rPr>
-        <w:t>2016</w:t>
-      </w:r>
-      <w:r>
-        <w:rPr>
-          <w:rFonts w:ascii="Times New Roman" w:hAnsi="Times New Roman" w:cs="DejaVu Sans"/>
-        </w:rPr>
-        <w:t>)</w:t>
-      </w:r>
-    </w:p>
-    <w:p>
-      <w:pPr>
-        <w:ind w:left="709"/>
-        <w:rPr>
-          <w:rFonts w:ascii="Times New Roman" w:hAnsi="Times New Roman" w:cs="DejaVu Sans"/>
-        </w:rPr>
-      </w:pPr>
-      <w:r>
-        <w:rPr>
-          <w:rFonts w:ascii="Times New Roman" w:hAnsi="Times New Roman" w:cs="DejaVu Sans"/>
-        </w:rPr>
-        <w:t>West Virginia University</w:t>
-      </w:r>
-      <w:r>
-        <w:rPr>
-          <w:rFonts w:ascii="Times New Roman" w:hAnsi="Times New Roman" w:cs="DejaVu Sans"/>
-        </w:rPr>
-        <w:t>,</w:t>
-      </w:r>
-      <w:r>
-        <w:rPr>
-          <w:rFonts w:ascii="Times New Roman" w:hAnsi="Times New Roman" w:cs="DejaVu Sans"/>
-        </w:rPr>
-        <w:t xml:space="preserve"> WV</w:t>
-      </w:r>
-      <w:r>
-        <w:rPr>
-          <w:rFonts w:ascii="Times New Roman" w:hAnsi="Times New Roman" w:cs="DejaVu Sans"/>
-        </w:rPr>
-        <w:t>,</w:t>
-      </w:r>
-      <w:r>
-        <w:rPr>
-          <w:rFonts w:ascii="Times New Roman" w:hAnsi="Times New Roman" w:cs="DejaVu Sans"/>
-        </w:rPr>
-        <w:t xml:space="preserve"> USA</w:t>
-      </w:r>
-    </w:p>
-    <w:p>
-      <w:pPr>
-        <w:ind w:left="709"/>
-        <w:rPr>
-          <w:rFonts w:ascii="Times New Roman" w:hAnsi="Times New Roman" w:cs="DejaVu Sans"/>
-        </w:rPr>
-      </w:pPr>
-      <w:r>
-        <w:rPr>
-          <w:rFonts w:ascii="Times New Roman" w:hAnsi="Times New Roman"/>
-        </w:rPr>
-        <w:t>Advisor: Dr. Marjorie Darrah</w:t>
-      </w:r>
-      <w:r>
-        <w:rPr>
-          <w:rFonts w:ascii="Times New Roman" w:hAnsi="Times New Roman"/>
-        </w:rPr>
-        <w:t>.</w:t>
+        <w:t>December</w:t>
       </w:r>
       <w:bookmarkStart w:id="0" w:name="_GoBack"/>
       <w:bookmarkEnd w:id="0"/>
+      <w:r>
+        <w:rPr>
+          <w:rFonts w:ascii="Times New Roman" w:hAnsi="Times New Roman" w:cs="DejaVu Sans"/>
+        </w:rPr>
+        <w:t xml:space="preserve"> </w:t>
+      </w:r>
+      <w:r>
+        <w:rPr>
+          <w:rFonts w:ascii="Times New Roman" w:hAnsi="Times New Roman" w:cs="DejaVu Sans"/>
+        </w:rPr>
+        <w:t>2016</w:t>
+      </w:r>
+      <w:r>
+        <w:rPr>
+          <w:rFonts w:ascii="Times New Roman" w:hAnsi="Times New Roman" w:cs="DejaVu Sans"/>
+        </w:rPr>
+        <w:t>)</w:t>
+      </w:r>
+    </w:p>
+    <w:p>
+      <w:pPr>
+        <w:ind w:left="709"/>
+        <w:rPr>
+          <w:rFonts w:ascii="Times New Roman" w:hAnsi="Times New Roman" w:cs="DejaVu Sans"/>
+        </w:rPr>
+      </w:pPr>
+      <w:r>
+        <w:rPr>
+          <w:rFonts w:ascii="Times New Roman" w:hAnsi="Times New Roman" w:cs="DejaVu Sans"/>
+        </w:rPr>
+        <w:t>West Virginia University</w:t>
+      </w:r>
+      <w:r>
+        <w:rPr>
+          <w:rFonts w:ascii="Times New Roman" w:hAnsi="Times New Roman" w:cs="DejaVu Sans"/>
+        </w:rPr>
+        <w:t>,</w:t>
+      </w:r>
+      <w:r>
+        <w:rPr>
+          <w:rFonts w:ascii="Times New Roman" w:hAnsi="Times New Roman" w:cs="DejaVu Sans"/>
+        </w:rPr>
+        <w:t xml:space="preserve"> WV</w:t>
+      </w:r>
+      <w:r>
+        <w:rPr>
+          <w:rFonts w:ascii="Times New Roman" w:hAnsi="Times New Roman" w:cs="DejaVu Sans"/>
+        </w:rPr>
+        <w:t>,</w:t>
+      </w:r>
+      <w:r>
+        <w:rPr>
+          <w:rFonts w:ascii="Times New Roman" w:hAnsi="Times New Roman" w:cs="DejaVu Sans"/>
+        </w:rPr>
+        <w:t xml:space="preserve"> USA</w:t>
+      </w:r>
+    </w:p>
+    <w:p>
+      <w:pPr>
+        <w:ind w:left="709"/>
+        <w:rPr>
+          <w:rFonts w:ascii="Times New Roman" w:hAnsi="Times New Roman" w:cs="DejaVu Sans"/>
+        </w:rPr>
+      </w:pPr>
+      <w:r>
+        <w:rPr>
+          <w:rFonts w:ascii="Times New Roman" w:hAnsi="Times New Roman"/>
+        </w:rPr>
+        <w:t>Advisor: Dr. Marjorie Darrah</w:t>
+      </w:r>
+      <w:r>
+        <w:rPr>
+          <w:rFonts w:ascii="Times New Roman" w:hAnsi="Times New Roman"/>
+        </w:rPr>
+        <w:t>.</w:t>
+      </w:r>
     </w:p>
     <w:p>
       <w:pPr>
@@ -8523,7 +8523,7 @@
 </file>
 
 <file path=customXml/itemProps1.xml><?xml version="1.0" encoding="utf-8"?>
-<ds:datastoreItem xmlns:ds="http://schemas.openxmlformats.org/officeDocument/2006/customXml" ds:itemID="{EE5DA275-F270-9047-8902-6695D3E66341}">
+<ds:datastoreItem xmlns:ds="http://schemas.openxmlformats.org/officeDocument/2006/customXml" ds:itemID="{ED902692-2885-6D4A-A1CF-1701A66A414D}">
   <ds:schemaRefs>
     <ds:schemaRef ds:uri="http://schemas.openxmlformats.org/officeDocument/2006/bibliography"/>
   </ds:schemaRefs>

</xml_diff>

<commit_message>
updated the web page
</commit_message>
<xml_diff>
--- a/Thilanka_Munasinghe_Resume.docx
+++ b/Thilanka_Munasinghe_Resume.docx
@@ -246,13 +246,6 @@
           <w:rFonts w:ascii="Times New Roman" w:hAnsi="Times New Roman" w:cs="DejaVu Sans"/>
         </w:rPr>
       </w:pPr>
-    </w:p>
-    <w:p>
-      <w:pPr>
-        <w:rPr>
-          <w:rFonts w:ascii="Times New Roman" w:hAnsi="Times New Roman" w:cs="DejaVu Sans"/>
-        </w:rPr>
-      </w:pPr>
       <w:r>
         <w:rPr>
           <w:rFonts w:ascii="Times New Roman" w:hAnsi="Times New Roman" w:cs="DejaVu Sans"/>
@@ -375,6 +368,14 @@
         </w:rPr>
         <w:t>.</w:t>
       </w:r>
+    </w:p>
+    <w:p>
+      <w:pPr>
+        <w:ind w:left="709"/>
+        <w:rPr>
+          <w:rFonts w:ascii="Times New Roman" w:hAnsi="Times New Roman"/>
+        </w:rPr>
+      </w:pPr>
       <w:r>
         <w:rPr>
           <w:rFonts w:ascii="Times New Roman" w:hAnsi="Times New Roman"/>
@@ -1815,21 +1816,29 @@
           <w:rFonts w:ascii="Times New Roman" w:hAnsi="Times New Roman" w:cs="DejaVu Sans"/>
           <w:bCs/>
         </w:rPr>
-        <w:t xml:space="preserve">Fall 2014, </w:t>
-      </w:r>
-      <w:r>
-        <w:rPr>
-          <w:rFonts w:ascii="Times New Roman" w:hAnsi="Times New Roman" w:cs="DejaVu Sans"/>
-          <w:bCs/>
-        </w:rPr>
-        <w:t>Spring</w:t>
-      </w:r>
-      <w:r>
-        <w:rPr>
-          <w:rFonts w:ascii="Times New Roman" w:hAnsi="Times New Roman" w:cs="DejaVu Sans"/>
-          <w:bCs/>
-        </w:rPr>
-        <w:t xml:space="preserve"> &amp; Fall 2015:</w:t>
+        <w:t>Fall 2014</w:t>
+      </w:r>
+      <w:r>
+        <w:rPr>
+          <w:rFonts w:ascii="Times New Roman" w:hAnsi="Times New Roman" w:cs="DejaVu Sans"/>
+          <w:bCs/>
+        </w:rPr>
+        <w:t xml:space="preserve"> - </w:t>
+      </w:r>
+      <w:r>
+        <w:rPr>
+          <w:rFonts w:ascii="Times New Roman" w:hAnsi="Times New Roman" w:cs="DejaVu Sans"/>
+          <w:bCs/>
+        </w:rPr>
+        <w:t>Fall 2015:</w:t>
+      </w:r>
+      <w:r>
+        <w:rPr>
+          <w:rFonts w:ascii="Times New Roman" w:hAnsi="Times New Roman" w:cs="DejaVu Sans"/>
+          <w:bCs/>
+        </w:rPr>
+        <w:tab/>
+        <w:t xml:space="preserve">Java and </w:t>
       </w:r>
       <w:r>
         <w:rPr>
@@ -1838,6 +1847,29 @@
         </w:rPr>
         <w:t>Android Programming Instructor</w:t>
       </w:r>
+      <w:r>
+        <w:rPr>
+          <w:rFonts w:ascii="Times New Roman" w:hAnsi="Times New Roman" w:cs="DejaVu Sans"/>
+          <w:bCs/>
+        </w:rPr>
+        <w:t xml:space="preserve">, WVU </w:t>
+      </w:r>
+      <w:proofErr w:type="spellStart"/>
+      <w:r>
+        <w:rPr>
+          <w:rFonts w:ascii="Times New Roman" w:hAnsi="Times New Roman" w:cs="DejaVu Sans"/>
+          <w:bCs/>
+        </w:rPr>
+        <w:t>Code</w:t>
+      </w:r>
+      <w:r>
+        <w:rPr>
+          <w:rFonts w:ascii="Times New Roman" w:hAnsi="Times New Roman" w:cs="DejaVu Sans"/>
+          <w:bCs/>
+        </w:rPr>
+        <w:t>Lab</w:t>
+      </w:r>
+      <w:proofErr w:type="spellEnd"/>
     </w:p>
     <w:p>
       <w:pPr>
@@ -2368,8 +2400,7 @@
         <w:contextualSpacing/>
         <w:jc w:val="both"/>
         <w:rPr>
-          <w:rFonts w:ascii="Times New Roman" w:hAnsi="Times New Roman" w:cs="DejaVu Sans"/>
-          <w:bCs/>
+          <w:rFonts w:ascii="Times New Roman" w:eastAsia="Times New Roman" w:hAnsi="Times New Roman" w:cs="Times New Roman"/>
           <w:sz w:val="24"/>
         </w:rPr>
       </w:pPr>
@@ -2400,390 +2431,6 @@
         </w:rPr>
         <w:t xml:space="preserve"> for the meteorite and planetary science research 2003.</w:t>
       </w:r>
-    </w:p>
-    <w:p>
-      <w:pPr>
-        <w:rPr>
-          <w:rFonts w:ascii="Times New Roman" w:hAnsi="Times New Roman" w:cs="DejaVu Sans"/>
-          <w:b/>
-          <w:bCs/>
-        </w:rPr>
-      </w:pPr>
-      <w:r>
-        <w:rPr>
-          <w:rFonts w:ascii="Times New Roman" w:hAnsi="Times New Roman" w:cs="DejaVu Sans"/>
-          <w:b/>
-          <w:bCs/>
-          <w:sz w:val="40"/>
-          <w:szCs w:val="40"/>
-        </w:rPr>
-        <w:t>I</w:t>
-      </w:r>
-      <w:r>
-        <w:rPr>
-          <w:rFonts w:ascii="Times New Roman" w:hAnsi="Times New Roman" w:cs="DejaVu Sans"/>
-          <w:b/>
-          <w:bCs/>
-        </w:rPr>
-        <w:t xml:space="preserve">NVITED </w:t>
-      </w:r>
-      <w:r>
-        <w:rPr>
-          <w:rFonts w:ascii="Times New Roman" w:hAnsi="Times New Roman" w:cs="DejaVu Sans"/>
-          <w:b/>
-          <w:bCs/>
-          <w:sz w:val="44"/>
-          <w:szCs w:val="44"/>
-        </w:rPr>
-        <w:t>T</w:t>
-      </w:r>
-      <w:r>
-        <w:rPr>
-          <w:rFonts w:ascii="Times New Roman" w:hAnsi="Times New Roman" w:cs="DejaVu Sans"/>
-          <w:b/>
-          <w:bCs/>
-        </w:rPr>
-        <w:t>ALKS</w:t>
-      </w:r>
-    </w:p>
-    <w:p>
-      <w:pPr>
-        <w:rPr>
-          <w:rFonts w:ascii="Times New Roman" w:hAnsi="Times New Roman" w:cs="DejaVu Sans"/>
-          <w:b/>
-          <w:bCs/>
-        </w:rPr>
-      </w:pPr>
-    </w:p>
-    <w:p>
-      <w:pPr>
-        <w:ind w:left="720"/>
-        <w:jc w:val="both"/>
-        <w:rPr>
-          <w:rFonts w:ascii="Times New Roman" w:hAnsi="Times New Roman" w:cs="DejaVu Sans"/>
-          <w:bCs/>
-        </w:rPr>
-      </w:pPr>
-      <w:r>
-        <w:rPr>
-          <w:rFonts w:ascii="Times New Roman" w:hAnsi="Times New Roman" w:cs="DejaVu Sans"/>
-          <w:bCs/>
-        </w:rPr>
-        <w:t>Fluids and Bubble Motion Beha</w:t>
-      </w:r>
-      <w:r>
-        <w:rPr>
-          <w:rFonts w:ascii="Times New Roman" w:hAnsi="Times New Roman" w:cs="DejaVu Sans"/>
-          <w:bCs/>
-        </w:rPr>
-        <w:t>vior in Microgravity Conditions</w:t>
-      </w:r>
-      <w:r>
-        <w:rPr>
-          <w:rFonts w:ascii="Times New Roman" w:hAnsi="Times New Roman" w:cs="DejaVu Sans"/>
-          <w:bCs/>
-        </w:rPr>
-        <w:t xml:space="preserve"> at Arthur C. Clarke Institute   </w:t>
-      </w:r>
-    </w:p>
-    <w:p>
-      <w:pPr>
-        <w:ind w:left="720"/>
-        <w:jc w:val="both"/>
-        <w:rPr>
-          <w:rFonts w:ascii="Times New Roman" w:hAnsi="Times New Roman" w:cs="DejaVu Sans"/>
-          <w:bCs/>
-        </w:rPr>
-      </w:pPr>
-      <w:proofErr w:type="gramStart"/>
-      <w:r>
-        <w:rPr>
-          <w:rFonts w:ascii="Times New Roman" w:hAnsi="Times New Roman" w:cs="DejaVu Sans"/>
-          <w:bCs/>
-        </w:rPr>
-        <w:t>f</w:t>
-      </w:r>
-      <w:r>
-        <w:rPr>
-          <w:rFonts w:ascii="Times New Roman" w:hAnsi="Times New Roman" w:cs="DejaVu Sans"/>
-          <w:bCs/>
-        </w:rPr>
-        <w:t>or</w:t>
-      </w:r>
-      <w:proofErr w:type="gramEnd"/>
-      <w:r>
-        <w:rPr>
-          <w:rFonts w:ascii="Times New Roman" w:hAnsi="Times New Roman" w:cs="DejaVu Sans"/>
-          <w:bCs/>
-        </w:rPr>
-        <w:t xml:space="preserve"> Modern Technology, Sri Lanka; May 2010.</w:t>
-      </w:r>
-    </w:p>
-    <w:p>
-      <w:pPr>
-        <w:ind w:left="720"/>
-        <w:jc w:val="both"/>
-        <w:rPr>
-          <w:rFonts w:ascii="Times New Roman" w:hAnsi="Times New Roman" w:cs="DejaVu Sans"/>
-          <w:bCs/>
-          <w:i/>
-        </w:rPr>
-      </w:pPr>
-    </w:p>
-    <w:p>
-      <w:pPr>
-        <w:ind w:left="720"/>
-        <w:jc w:val="both"/>
-        <w:rPr>
-          <w:rFonts w:ascii="Times New Roman" w:hAnsi="Times New Roman" w:cs="DejaVu Sans"/>
-          <w:bCs/>
-        </w:rPr>
-      </w:pPr>
-      <w:r>
-        <w:rPr>
-          <w:rFonts w:ascii="Times New Roman" w:hAnsi="Times New Roman" w:cs="DejaVu Sans"/>
-          <w:bCs/>
-          <w:i/>
-        </w:rPr>
-        <w:t>H</w:t>
-      </w:r>
-      <w:r>
-        <w:rPr>
-          <w:rFonts w:ascii="Times New Roman" w:hAnsi="Times New Roman" w:cs="DejaVu Sans"/>
-          <w:bCs/>
-          <w:i/>
-        </w:rPr>
-        <w:t>igh Altitude Balloon Satellites</w:t>
-      </w:r>
-      <w:r>
-        <w:rPr>
-          <w:rFonts w:ascii="Times New Roman" w:hAnsi="Times New Roman" w:cs="DejaVu Sans"/>
-          <w:bCs/>
-        </w:rPr>
-        <w:t xml:space="preserve"> at American National College, Sri Lanka; June 2007.</w:t>
-      </w:r>
-    </w:p>
-    <w:p>
-      <w:pPr>
-        <w:ind w:left="720"/>
-        <w:jc w:val="both"/>
-        <w:rPr>
-          <w:rFonts w:ascii="Times New Roman" w:hAnsi="Times New Roman" w:cs="DejaVu Sans"/>
-          <w:bCs/>
-        </w:rPr>
-      </w:pPr>
-    </w:p>
-    <w:p>
-      <w:pPr>
-        <w:ind w:left="720"/>
-        <w:jc w:val="both"/>
-        <w:rPr>
-          <w:rFonts w:ascii="Times New Roman" w:hAnsi="Times New Roman" w:cs="DejaVu Sans"/>
-          <w:bCs/>
-        </w:rPr>
-      </w:pPr>
-      <w:r>
-        <w:rPr>
-          <w:rFonts w:ascii="Times New Roman" w:hAnsi="Times New Roman" w:cs="DejaVu Sans"/>
-          <w:bCs/>
-        </w:rPr>
-        <w:t xml:space="preserve">Guest Speaker at </w:t>
-      </w:r>
-      <w:proofErr w:type="spellStart"/>
-      <w:r>
-        <w:rPr>
-          <w:rFonts w:ascii="Times New Roman" w:hAnsi="Times New Roman" w:cs="DejaVu Sans"/>
-          <w:bCs/>
-        </w:rPr>
-        <w:t>S.Thomas</w:t>
-      </w:r>
-      <w:proofErr w:type="spellEnd"/>
-      <w:r>
-        <w:rPr>
-          <w:rFonts w:ascii="Times New Roman" w:hAnsi="Times New Roman" w:cs="DejaVu Sans"/>
-          <w:bCs/>
-        </w:rPr>
-        <w:t xml:space="preserve"> College </w:t>
-      </w:r>
-      <w:proofErr w:type="spellStart"/>
-      <w:r>
-        <w:rPr>
-          <w:rFonts w:ascii="Times New Roman" w:hAnsi="Times New Roman" w:cs="DejaVu Sans"/>
-          <w:bCs/>
-        </w:rPr>
-        <w:t>Mt.Lavinia</w:t>
-      </w:r>
-      <w:proofErr w:type="spellEnd"/>
-      <w:r>
-        <w:rPr>
-          <w:rFonts w:ascii="Times New Roman" w:hAnsi="Times New Roman" w:cs="DejaVu Sans"/>
-          <w:bCs/>
-        </w:rPr>
-        <w:t xml:space="preserve"> to address</w:t>
-      </w:r>
-      <w:r>
-        <w:rPr>
-          <w:rFonts w:ascii="Times New Roman" w:hAnsi="Times New Roman" w:cs="DejaVu Sans"/>
-          <w:bCs/>
-        </w:rPr>
-        <w:t xml:space="preserve"> the College Teaching Staff on </w:t>
-      </w:r>
-      <w:r>
-        <w:rPr>
-          <w:rFonts w:ascii="Times New Roman" w:hAnsi="Times New Roman" w:cs="DejaVu Sans"/>
-          <w:bCs/>
-          <w:i/>
-        </w:rPr>
-        <w:t>How to Teach High School Students Effect</w:t>
-      </w:r>
-      <w:r>
-        <w:rPr>
-          <w:rFonts w:ascii="Times New Roman" w:hAnsi="Times New Roman" w:cs="DejaVu Sans"/>
-          <w:bCs/>
-          <w:i/>
-        </w:rPr>
-        <w:t>ively</w:t>
-      </w:r>
-      <w:r>
-        <w:rPr>
-          <w:rFonts w:ascii="Times New Roman" w:hAnsi="Times New Roman" w:cs="DejaVu Sans"/>
-          <w:bCs/>
-        </w:rPr>
-        <w:t xml:space="preserve"> invited by Warden Dr.</w:t>
-      </w:r>
-      <w:r>
-        <w:rPr>
-          <w:rFonts w:ascii="Times New Roman" w:hAnsi="Times New Roman" w:cs="DejaVu Sans"/>
-          <w:bCs/>
-        </w:rPr>
-        <w:t xml:space="preserve"> </w:t>
-      </w:r>
-      <w:proofErr w:type="spellStart"/>
-      <w:r>
-        <w:rPr>
-          <w:rFonts w:ascii="Times New Roman" w:hAnsi="Times New Roman" w:cs="DejaVu Sans"/>
-          <w:bCs/>
-        </w:rPr>
-        <w:t>In</w:t>
-      </w:r>
-      <w:r>
-        <w:rPr>
-          <w:rFonts w:ascii="Times New Roman" w:hAnsi="Times New Roman" w:cs="DejaVu Sans"/>
-          <w:bCs/>
-        </w:rPr>
-        <w:t>dra</w:t>
-      </w:r>
-      <w:proofErr w:type="spellEnd"/>
-      <w:r>
-        <w:rPr>
-          <w:rFonts w:ascii="Times New Roman" w:hAnsi="Times New Roman" w:cs="DejaVu Sans"/>
-          <w:bCs/>
-        </w:rPr>
-        <w:t xml:space="preserve"> De </w:t>
-      </w:r>
-      <w:proofErr w:type="spellStart"/>
-      <w:r>
-        <w:rPr>
-          <w:rFonts w:ascii="Times New Roman" w:hAnsi="Times New Roman" w:cs="DejaVu Sans"/>
-          <w:bCs/>
-        </w:rPr>
-        <w:t>Soysa</w:t>
-      </w:r>
-      <w:proofErr w:type="spellEnd"/>
-      <w:r>
-        <w:rPr>
-          <w:rFonts w:ascii="Times New Roman" w:hAnsi="Times New Roman" w:cs="DejaVu Sans"/>
-          <w:bCs/>
-        </w:rPr>
-        <w:t>, Jan 2014.</w:t>
-      </w:r>
-    </w:p>
-    <w:p>
-      <w:pPr>
-        <w:ind w:left="720"/>
-        <w:jc w:val="both"/>
-        <w:rPr>
-          <w:rFonts w:ascii="Times New Roman" w:hAnsi="Times New Roman" w:cs="DejaVu Sans"/>
-          <w:bCs/>
-        </w:rPr>
-      </w:pPr>
-    </w:p>
-    <w:p>
-      <w:pPr>
-        <w:tabs>
-          <w:tab w:val="left" w:pos="10170"/>
-        </w:tabs>
-        <w:ind w:left="709" w:right="-198" w:hanging="709"/>
-        <w:rPr>
-          <w:rFonts w:ascii="Times New Roman" w:hAnsi="Times New Roman" w:cs="DejaVu Sans"/>
-          <w:b/>
-          <w:bCs/>
-        </w:rPr>
-      </w:pPr>
-      <w:r>
-        <w:rPr>
-          <w:rFonts w:ascii="Times New Roman" w:hAnsi="Times New Roman" w:cs="DejaVu Sans"/>
-          <w:b/>
-          <w:bCs/>
-          <w:sz w:val="40"/>
-          <w:szCs w:val="40"/>
-        </w:rPr>
-        <w:t>P</w:t>
-      </w:r>
-      <w:r>
-        <w:rPr>
-          <w:rFonts w:ascii="Times New Roman" w:hAnsi="Times New Roman" w:cs="DejaVu Sans"/>
-          <w:b/>
-          <w:bCs/>
-        </w:rPr>
-        <w:t>UBLICATIONS</w:t>
-      </w:r>
-    </w:p>
-    <w:p>
-      <w:pPr>
-        <w:tabs>
-          <w:tab w:val="left" w:pos="10170"/>
-        </w:tabs>
-        <w:ind w:left="709" w:right="-198" w:hanging="709"/>
-        <w:rPr>
-          <w:rFonts w:ascii="Times New Roman" w:hAnsi="Times New Roman" w:cs="DejaVu Sans"/>
-          <w:b/>
-          <w:bCs/>
-        </w:rPr>
-      </w:pPr>
-    </w:p>
-    <w:p>
-      <w:pPr>
-        <w:tabs>
-          <w:tab w:val="left" w:pos="10170"/>
-        </w:tabs>
-        <w:ind w:left="709" w:right="-198" w:hanging="709"/>
-        <w:rPr>
-          <w:rFonts w:ascii="Times New Roman" w:hAnsi="Times New Roman" w:cs="DejaVu Sans"/>
-          <w:b/>
-          <w:bCs/>
-        </w:rPr>
-      </w:pPr>
-      <w:r>
-        <w:rPr>
-          <w:rFonts w:ascii="Times New Roman" w:hAnsi="Times New Roman" w:cs="DejaVu Sans"/>
-          <w:b/>
-          <w:bCs/>
-          <w:u w:val="single"/>
-        </w:rPr>
-        <w:t>Journal Publications</w:t>
-      </w:r>
-    </w:p>
-    <w:p>
-      <w:pPr>
-        <w:tabs>
-          <w:tab w:val="left" w:pos="10170"/>
-        </w:tabs>
-        <w:ind w:left="709" w:right="-198" w:hanging="709"/>
-        <w:rPr>
-          <w:rFonts w:ascii="Times New Roman" w:hAnsi="Times New Roman"/>
-        </w:rPr>
-      </w:pPr>
     </w:p>
     <w:p>
       <w:pPr>
@@ -2793,142 +2440,395 @@
         <w:contextualSpacing/>
         <w:jc w:val="both"/>
         <w:rPr>
-          <w:rFonts w:ascii="Times New Roman" w:eastAsia="Times New Roman" w:hAnsi="Times New Roman"/>
-          <w:sz w:val="24"/>
-        </w:rPr>
-      </w:pPr>
-      <w:r>
-        <w:rPr>
-          <w:rFonts w:ascii="Times New Roman" w:eastAsia="Times New Roman" w:hAnsi="Times New Roman" w:cs="Times New Roman"/>
-          <w:sz w:val="24"/>
-        </w:rPr>
-        <w:t xml:space="preserve">Using Genetic Algorithms for Tasking Teams of Raven UAVs. </w:t>
-      </w:r>
-      <w:r>
-        <w:rPr>
-          <w:rFonts w:ascii="Times New Roman" w:eastAsia="Times New Roman" w:hAnsi="Times New Roman" w:cs="Times New Roman"/>
-          <w:sz w:val="24"/>
-        </w:rPr>
-        <w:t xml:space="preserve">Journal of Intelligent and </w:t>
-      </w:r>
+          <w:rFonts w:ascii="Times New Roman" w:hAnsi="Times New Roman" w:cs="DejaVu Sans"/>
+          <w:bCs/>
+          <w:sz w:val="24"/>
+        </w:rPr>
+      </w:pPr>
+    </w:p>
+    <w:p>
+      <w:pPr>
+        <w:rPr>
+          <w:rFonts w:ascii="Times New Roman" w:hAnsi="Times New Roman" w:cs="DejaVu Sans"/>
+          <w:b/>
+          <w:bCs/>
+        </w:rPr>
+      </w:pPr>
+      <w:r>
+        <w:rPr>
+          <w:rFonts w:ascii="Times New Roman" w:hAnsi="Times New Roman" w:cs="DejaVu Sans"/>
+          <w:b/>
+          <w:bCs/>
+          <w:sz w:val="40"/>
+          <w:szCs w:val="40"/>
+        </w:rPr>
+        <w:t>I</w:t>
+      </w:r>
+      <w:r>
+        <w:rPr>
+          <w:rFonts w:ascii="Times New Roman" w:hAnsi="Times New Roman" w:cs="DejaVu Sans"/>
+          <w:b/>
+          <w:bCs/>
+        </w:rPr>
+        <w:t xml:space="preserve">NVITED </w:t>
+      </w:r>
+      <w:r>
+        <w:rPr>
+          <w:rFonts w:ascii="Times New Roman" w:hAnsi="Times New Roman" w:cs="DejaVu Sans"/>
+          <w:b/>
+          <w:bCs/>
+          <w:sz w:val="44"/>
+          <w:szCs w:val="44"/>
+        </w:rPr>
+        <w:t>T</w:t>
+      </w:r>
+      <w:r>
+        <w:rPr>
+          <w:rFonts w:ascii="Times New Roman" w:hAnsi="Times New Roman" w:cs="DejaVu Sans"/>
+          <w:b/>
+          <w:bCs/>
+        </w:rPr>
+        <w:t>ALKS</w:t>
+      </w:r>
+    </w:p>
+    <w:p>
+      <w:pPr>
+        <w:rPr>
+          <w:rFonts w:ascii="Times New Roman" w:hAnsi="Times New Roman" w:cs="DejaVu Sans"/>
+          <w:b/>
+          <w:bCs/>
+        </w:rPr>
+      </w:pPr>
+    </w:p>
+    <w:p>
+      <w:pPr>
+        <w:ind w:left="720"/>
+        <w:jc w:val="both"/>
+        <w:rPr>
+          <w:rFonts w:ascii="Times New Roman" w:hAnsi="Times New Roman" w:cs="DejaVu Sans"/>
+          <w:bCs/>
+        </w:rPr>
+      </w:pPr>
+      <w:r>
+        <w:rPr>
+          <w:rFonts w:ascii="Times New Roman" w:hAnsi="Times New Roman" w:cs="DejaVu Sans"/>
+          <w:bCs/>
+        </w:rPr>
+        <w:t>Fluids and Bubble Motion Beha</w:t>
+      </w:r>
+      <w:r>
+        <w:rPr>
+          <w:rFonts w:ascii="Times New Roman" w:hAnsi="Times New Roman" w:cs="DejaVu Sans"/>
+          <w:bCs/>
+        </w:rPr>
+        <w:t>vior in Microgravity Conditions</w:t>
+      </w:r>
+      <w:r>
+        <w:rPr>
+          <w:rFonts w:ascii="Times New Roman" w:hAnsi="Times New Roman" w:cs="DejaVu Sans"/>
+          <w:bCs/>
+        </w:rPr>
+        <w:t xml:space="preserve"> at Arthur C. Clarke Institute   </w:t>
+      </w:r>
+    </w:p>
+    <w:p>
+      <w:pPr>
+        <w:ind w:left="720"/>
+        <w:jc w:val="both"/>
+        <w:rPr>
+          <w:rFonts w:ascii="Times New Roman" w:hAnsi="Times New Roman" w:cs="DejaVu Sans"/>
+          <w:bCs/>
+        </w:rPr>
+      </w:pPr>
       <w:proofErr w:type="gramStart"/>
       <w:r>
         <w:rPr>
-          <w:rFonts w:ascii="Times New Roman" w:eastAsia="Times New Roman" w:hAnsi="Times New Roman" w:cs="Times New Roman"/>
-          <w:sz w:val="24"/>
-        </w:rPr>
-        <w:t>Robotics  Systems</w:t>
+          <w:rFonts w:ascii="Times New Roman" w:hAnsi="Times New Roman" w:cs="DejaVu Sans"/>
+          <w:bCs/>
+        </w:rPr>
+        <w:t>f</w:t>
+      </w:r>
+      <w:r>
+        <w:rPr>
+          <w:rFonts w:ascii="Times New Roman" w:hAnsi="Times New Roman" w:cs="DejaVu Sans"/>
+          <w:bCs/>
+        </w:rPr>
+        <w:t>or</w:t>
       </w:r>
       <w:proofErr w:type="gramEnd"/>
       <w:r>
         <w:rPr>
-          <w:rFonts w:ascii="Times New Roman" w:eastAsia="Times New Roman" w:hAnsi="Times New Roman" w:cs="Times New Roman"/>
-          <w:sz w:val="24"/>
-        </w:rPr>
-        <w:t xml:space="preserve">, </w:t>
-      </w:r>
-      <w:r>
-        <w:rPr>
-          <w:rFonts w:ascii="Times New Roman" w:eastAsia="Times New Roman" w:hAnsi="Times New Roman" w:cs="Times New Roman"/>
+          <w:rFonts w:ascii="Times New Roman" w:hAnsi="Times New Roman" w:cs="DejaVu Sans"/>
+          <w:bCs/>
+        </w:rPr>
+        <w:t xml:space="preserve"> Modern Technology, Sri Lanka; May 2010.</w:t>
+      </w:r>
+    </w:p>
+    <w:p>
+      <w:pPr>
+        <w:ind w:left="720"/>
+        <w:jc w:val="both"/>
+        <w:rPr>
+          <w:rFonts w:ascii="Times New Roman" w:hAnsi="Times New Roman" w:cs="DejaVu Sans"/>
+          <w:bCs/>
           <w:i/>
-          <w:sz w:val="24"/>
-        </w:rPr>
-        <w:t xml:space="preserve">Marjorie Darrah, Edgar Fuller, Thilanka Munasinghe, Kristin </w:t>
+        </w:rPr>
+      </w:pPr>
+    </w:p>
+    <w:p>
+      <w:pPr>
+        <w:ind w:left="720"/>
+        <w:jc w:val="both"/>
+        <w:rPr>
+          <w:rFonts w:ascii="Times New Roman" w:hAnsi="Times New Roman" w:cs="DejaVu Sans"/>
+          <w:bCs/>
+        </w:rPr>
+      </w:pPr>
+      <w:r>
+        <w:rPr>
+          <w:rFonts w:ascii="Times New Roman" w:hAnsi="Times New Roman" w:cs="DejaVu Sans"/>
+          <w:bCs/>
+          <w:i/>
+        </w:rPr>
+        <w:t>H</w:t>
+      </w:r>
+      <w:r>
+        <w:rPr>
+          <w:rFonts w:ascii="Times New Roman" w:hAnsi="Times New Roman" w:cs="DejaVu Sans"/>
+          <w:bCs/>
+          <w:i/>
+        </w:rPr>
+        <w:t>igh Altitude Balloon Satellites</w:t>
+      </w:r>
+      <w:r>
+        <w:rPr>
+          <w:rFonts w:ascii="Times New Roman" w:hAnsi="Times New Roman" w:cs="DejaVu Sans"/>
+          <w:bCs/>
+        </w:rPr>
+        <w:t xml:space="preserve"> at American National College, Sri Lanka; June 2007.</w:t>
+      </w:r>
+    </w:p>
+    <w:p>
+      <w:pPr>
+        <w:ind w:left="720"/>
+        <w:jc w:val="both"/>
+        <w:rPr>
+          <w:rFonts w:ascii="Times New Roman" w:hAnsi="Times New Roman" w:cs="DejaVu Sans"/>
+          <w:bCs/>
+        </w:rPr>
+      </w:pPr>
+    </w:p>
+    <w:p>
+      <w:pPr>
+        <w:ind w:left="720"/>
+        <w:jc w:val="both"/>
+        <w:rPr>
+          <w:rFonts w:ascii="Times New Roman" w:hAnsi="Times New Roman" w:cs="DejaVu Sans"/>
+          <w:bCs/>
+        </w:rPr>
+      </w:pPr>
+      <w:r>
+        <w:rPr>
+          <w:rFonts w:ascii="Times New Roman" w:hAnsi="Times New Roman" w:cs="DejaVu Sans"/>
+          <w:bCs/>
+        </w:rPr>
+        <w:t xml:space="preserve">Guest Speaker at </w:t>
       </w:r>
       <w:proofErr w:type="spellStart"/>
       <w:r>
         <w:rPr>
-          <w:rFonts w:ascii="Times New Roman" w:eastAsia="Times New Roman" w:hAnsi="Times New Roman" w:cs="Times New Roman"/>
+          <w:rFonts w:ascii="Times New Roman" w:hAnsi="Times New Roman" w:cs="DejaVu Sans"/>
+          <w:bCs/>
+        </w:rPr>
+        <w:t>S.Thomas</w:t>
+      </w:r>
+      <w:proofErr w:type="spellEnd"/>
+      <w:r>
+        <w:rPr>
+          <w:rFonts w:ascii="Times New Roman" w:hAnsi="Times New Roman" w:cs="DejaVu Sans"/>
+          <w:bCs/>
+        </w:rPr>
+        <w:t xml:space="preserve"> College </w:t>
+      </w:r>
+      <w:proofErr w:type="spellStart"/>
+      <w:r>
+        <w:rPr>
+          <w:rFonts w:ascii="Times New Roman" w:hAnsi="Times New Roman" w:cs="DejaVu Sans"/>
+          <w:bCs/>
+        </w:rPr>
+        <w:t>Mt.Lavinia</w:t>
+      </w:r>
+      <w:proofErr w:type="spellEnd"/>
+      <w:r>
+        <w:rPr>
+          <w:rFonts w:ascii="Times New Roman" w:hAnsi="Times New Roman" w:cs="DejaVu Sans"/>
+          <w:bCs/>
+        </w:rPr>
+        <w:t xml:space="preserve"> to address</w:t>
+      </w:r>
+      <w:r>
+        <w:rPr>
+          <w:rFonts w:ascii="Times New Roman" w:hAnsi="Times New Roman" w:cs="DejaVu Sans"/>
+          <w:bCs/>
+        </w:rPr>
+        <w:t xml:space="preserve"> the College Teaching Staff on </w:t>
+      </w:r>
+      <w:r>
+        <w:rPr>
+          <w:rFonts w:ascii="Times New Roman" w:hAnsi="Times New Roman" w:cs="DejaVu Sans"/>
+          <w:bCs/>
           <w:i/>
-          <w:sz w:val="24"/>
-        </w:rPr>
-        <w:t>Duling</w:t>
+        </w:rPr>
+        <w:t>How to Teach High School Students Effect</w:t>
+      </w:r>
+      <w:r>
+        <w:rPr>
+          <w:rFonts w:ascii="Times New Roman" w:hAnsi="Times New Roman" w:cs="DejaVu Sans"/>
+          <w:bCs/>
+          <w:i/>
+        </w:rPr>
+        <w:t>ively</w:t>
+      </w:r>
+      <w:r>
+        <w:rPr>
+          <w:rFonts w:ascii="Times New Roman" w:hAnsi="Times New Roman" w:cs="DejaVu Sans"/>
+          <w:bCs/>
+        </w:rPr>
+        <w:t xml:space="preserve"> invited by Warden Dr.</w:t>
+      </w:r>
+      <w:r>
+        <w:rPr>
+          <w:rFonts w:ascii="Times New Roman" w:hAnsi="Times New Roman" w:cs="DejaVu Sans"/>
+          <w:bCs/>
+        </w:rPr>
+        <w:t xml:space="preserve"> </w:t>
+      </w:r>
+      <w:proofErr w:type="spellStart"/>
+      <w:r>
+        <w:rPr>
+          <w:rFonts w:ascii="Times New Roman" w:hAnsi="Times New Roman" w:cs="DejaVu Sans"/>
+          <w:bCs/>
+        </w:rPr>
+        <w:t>In</w:t>
+      </w:r>
+      <w:r>
+        <w:rPr>
+          <w:rFonts w:ascii="Times New Roman" w:hAnsi="Times New Roman" w:cs="DejaVu Sans"/>
+          <w:bCs/>
+        </w:rPr>
+        <w:t>dra</w:t>
       </w:r>
       <w:proofErr w:type="spellEnd"/>
       <w:r>
         <w:rPr>
-          <w:rFonts w:ascii="Times New Roman" w:eastAsia="Times New Roman" w:hAnsi="Times New Roman" w:cs="Times New Roman"/>
-          <w:i/>
-          <w:sz w:val="24"/>
-        </w:rPr>
-        <w:t xml:space="preserve">, </w:t>
+          <w:rFonts w:ascii="Times New Roman" w:hAnsi="Times New Roman" w:cs="DejaVu Sans"/>
+          <w:bCs/>
+        </w:rPr>
+        <w:t xml:space="preserve"> De </w:t>
       </w:r>
       <w:proofErr w:type="spellStart"/>
       <w:r>
         <w:rPr>
-          <w:rFonts w:ascii="Times New Roman" w:eastAsia="Times New Roman" w:hAnsi="Times New Roman" w:cs="Times New Roman"/>
-          <w:i/>
-          <w:sz w:val="24"/>
-        </w:rPr>
-        <w:t>Mridul</w:t>
+          <w:rFonts w:ascii="Times New Roman" w:hAnsi="Times New Roman" w:cs="DejaVu Sans"/>
+          <w:bCs/>
+        </w:rPr>
+        <w:t>Soysa</w:t>
       </w:r>
       <w:proofErr w:type="spellEnd"/>
       <w:r>
         <w:rPr>
-          <w:rFonts w:ascii="Times New Roman" w:eastAsia="Times New Roman" w:hAnsi="Times New Roman" w:cs="Times New Roman"/>
-          <w:i/>
-          <w:sz w:val="24"/>
-        </w:rPr>
-        <w:t xml:space="preserve"> </w:t>
-      </w:r>
-      <w:proofErr w:type="spellStart"/>
-      <w:r>
-        <w:rPr>
-          <w:rFonts w:ascii="Times New Roman" w:eastAsia="Times New Roman" w:hAnsi="Times New Roman" w:cs="Times New Roman"/>
-          <w:i/>
-          <w:sz w:val="24"/>
-        </w:rPr>
-        <w:t>Gautam</w:t>
-      </w:r>
-      <w:proofErr w:type="spellEnd"/>
-      <w:r>
-        <w:rPr>
-          <w:rFonts w:ascii="Times New Roman" w:eastAsia="Times New Roman" w:hAnsi="Times New Roman" w:cs="Times New Roman"/>
-          <w:i/>
-          <w:sz w:val="24"/>
-        </w:rPr>
-        <w:t xml:space="preserve">, Mitchell </w:t>
-      </w:r>
-      <w:proofErr w:type="spellStart"/>
-      <w:r>
-        <w:rPr>
-          <w:rFonts w:ascii="Times New Roman" w:eastAsia="Times New Roman" w:hAnsi="Times New Roman" w:cs="Times New Roman"/>
-          <w:i/>
-          <w:sz w:val="24"/>
-        </w:rPr>
-        <w:t>Wathen</w:t>
-      </w:r>
-      <w:proofErr w:type="spellEnd"/>
-      <w:r>
-        <w:rPr>
-          <w:rFonts w:ascii="Times New Roman" w:eastAsia="Times New Roman" w:hAnsi="Times New Roman" w:cs="Times New Roman"/>
-          <w:i/>
-          <w:sz w:val="24"/>
-        </w:rPr>
-        <w:t>.</w:t>
-      </w:r>
-      <w:r>
-        <w:rPr>
-          <w:rFonts w:ascii="Times New Roman" w:eastAsia="Times New Roman" w:hAnsi="Times New Roman" w:cs="Times New Roman"/>
-          <w:sz w:val="24"/>
-        </w:rPr>
-        <w:t xml:space="preserve"> 20</w:t>
-      </w:r>
-      <w:r>
-        <w:rPr>
-          <w:rFonts w:ascii="Times New Roman" w:eastAsia="Times New Roman" w:hAnsi="Times New Roman" w:cs="Times New Roman"/>
-          <w:sz w:val="24"/>
-          <w:vertAlign w:val="superscript"/>
-        </w:rPr>
-        <w:t>th</w:t>
-      </w:r>
-      <w:r>
-        <w:rPr>
-          <w:rFonts w:ascii="Times New Roman" w:eastAsia="Times New Roman" w:hAnsi="Times New Roman" w:cs="Times New Roman"/>
-          <w:sz w:val="24"/>
-        </w:rPr>
-        <w:t xml:space="preserve"> July 2012.</w:t>
-      </w:r>
+          <w:rFonts w:ascii="Times New Roman" w:hAnsi="Times New Roman" w:cs="DejaVu Sans"/>
+          <w:bCs/>
+        </w:rPr>
+        <w:t>, Jan 2014.</w:t>
+      </w:r>
+    </w:p>
+    <w:p>
+      <w:pPr>
+        <w:ind w:left="720"/>
+        <w:jc w:val="both"/>
+        <w:rPr>
+          <w:rFonts w:ascii="Times New Roman" w:hAnsi="Times New Roman" w:cs="DejaVu Sans"/>
+          <w:bCs/>
+        </w:rPr>
+      </w:pPr>
+    </w:p>
+    <w:p>
+      <w:pPr>
+        <w:tabs>
+          <w:tab w:val="left" w:pos="10170"/>
+        </w:tabs>
+        <w:ind w:left="709" w:right="-198" w:hanging="709"/>
+        <w:rPr>
+          <w:rFonts w:ascii="Times New Roman" w:hAnsi="Times New Roman" w:cs="DejaVu Sans"/>
+          <w:b/>
+          <w:bCs/>
+        </w:rPr>
+      </w:pPr>
+      <w:r>
+        <w:rPr>
+          <w:rFonts w:ascii="Times New Roman" w:hAnsi="Times New Roman" w:cs="DejaVu Sans"/>
+          <w:b/>
+          <w:bCs/>
+          <w:sz w:val="40"/>
+          <w:szCs w:val="40"/>
+        </w:rPr>
+        <w:t>P</w:t>
+      </w:r>
+      <w:r>
+        <w:rPr>
+          <w:rFonts w:ascii="Times New Roman" w:hAnsi="Times New Roman" w:cs="DejaVu Sans"/>
+          <w:b/>
+          <w:bCs/>
+        </w:rPr>
+        <w:t>UBLICATIONS</w:t>
+      </w:r>
+    </w:p>
+    <w:p>
+      <w:pPr>
+        <w:tabs>
+          <w:tab w:val="left" w:pos="10170"/>
+        </w:tabs>
+        <w:ind w:left="709" w:right="-198" w:hanging="709"/>
+        <w:rPr>
+          <w:rFonts w:ascii="Times New Roman" w:hAnsi="Times New Roman" w:cs="DejaVu Sans"/>
+          <w:b/>
+          <w:bCs/>
+        </w:rPr>
+      </w:pPr>
+    </w:p>
+    <w:p>
+      <w:pPr>
+        <w:tabs>
+          <w:tab w:val="left" w:pos="10170"/>
+        </w:tabs>
+        <w:ind w:left="709" w:right="-198" w:hanging="709"/>
+        <w:rPr>
+          <w:rFonts w:ascii="Times New Roman" w:hAnsi="Times New Roman" w:cs="DejaVu Sans"/>
+          <w:b/>
+          <w:bCs/>
+        </w:rPr>
+      </w:pPr>
+      <w:r>
+        <w:rPr>
+          <w:rFonts w:ascii="Times New Roman" w:hAnsi="Times New Roman" w:cs="DejaVu Sans"/>
+          <w:b/>
+          <w:bCs/>
+          <w:u w:val="single"/>
+        </w:rPr>
+        <w:t>Journal Publications</w:t>
+      </w:r>
+    </w:p>
+    <w:p>
+      <w:pPr>
+        <w:tabs>
+          <w:tab w:val="left" w:pos="10170"/>
+        </w:tabs>
+        <w:ind w:left="709" w:right="-198" w:hanging="709"/>
+        <w:rPr>
+          <w:rFonts w:ascii="Times New Roman" w:hAnsi="Times New Roman"/>
+        </w:rPr>
+      </w:pPr>
     </w:p>
     <w:p>
       <w:pPr>
@@ -2938,12 +2838,142 @@
         <w:contextualSpacing/>
         <w:jc w:val="both"/>
         <w:rPr>
+          <w:rFonts w:ascii="Times New Roman" w:eastAsia="Times New Roman" w:hAnsi="Times New Roman"/>
+          <w:sz w:val="24"/>
+        </w:rPr>
+      </w:pPr>
+      <w:r>
+        <w:rPr>
           <w:rFonts w:ascii="Times New Roman" w:eastAsia="Times New Roman" w:hAnsi="Times New Roman" w:cs="Times New Roman"/>
-          <w:color w:val="222222"/>
-          <w:sz w:val="24"/>
-          <w:shd w:val="clear" w:color="auto" w:fill="FFFFFF"/>
-        </w:rPr>
-      </w:pPr>
+          <w:sz w:val="24"/>
+        </w:rPr>
+        <w:t xml:space="preserve">Using Genetic Algorithms for Tasking Teams of Raven UAVs. </w:t>
+      </w:r>
+      <w:r>
+        <w:rPr>
+          <w:rFonts w:ascii="Times New Roman" w:eastAsia="Times New Roman" w:hAnsi="Times New Roman" w:cs="Times New Roman"/>
+          <w:sz w:val="24"/>
+        </w:rPr>
+        <w:t xml:space="preserve">Journal of Intelligent and </w:t>
+      </w:r>
+      <w:proofErr w:type="gramStart"/>
+      <w:r>
+        <w:rPr>
+          <w:rFonts w:ascii="Times New Roman" w:eastAsia="Times New Roman" w:hAnsi="Times New Roman" w:cs="Times New Roman"/>
+          <w:sz w:val="24"/>
+        </w:rPr>
+        <w:t>Robotics  Systems</w:t>
+      </w:r>
+      <w:proofErr w:type="gramEnd"/>
+      <w:r>
+        <w:rPr>
+          <w:rFonts w:ascii="Times New Roman" w:eastAsia="Times New Roman" w:hAnsi="Times New Roman" w:cs="Times New Roman"/>
+          <w:sz w:val="24"/>
+        </w:rPr>
+        <w:t xml:space="preserve">, </w:t>
+      </w:r>
+      <w:r>
+        <w:rPr>
+          <w:rFonts w:ascii="Times New Roman" w:eastAsia="Times New Roman" w:hAnsi="Times New Roman" w:cs="Times New Roman"/>
+          <w:i/>
+          <w:sz w:val="24"/>
+        </w:rPr>
+        <w:t xml:space="preserve">Marjorie Darrah, Edgar Fuller, Thilanka Munasinghe, Kristin </w:t>
+      </w:r>
+      <w:proofErr w:type="spellStart"/>
+      <w:r>
+        <w:rPr>
+          <w:rFonts w:ascii="Times New Roman" w:eastAsia="Times New Roman" w:hAnsi="Times New Roman" w:cs="Times New Roman"/>
+          <w:i/>
+          <w:sz w:val="24"/>
+        </w:rPr>
+        <w:t>Duling</w:t>
+      </w:r>
+      <w:proofErr w:type="spellEnd"/>
+      <w:r>
+        <w:rPr>
+          <w:rFonts w:ascii="Times New Roman" w:eastAsia="Times New Roman" w:hAnsi="Times New Roman" w:cs="Times New Roman"/>
+          <w:i/>
+          <w:sz w:val="24"/>
+        </w:rPr>
+        <w:t xml:space="preserve">, </w:t>
+      </w:r>
+      <w:proofErr w:type="spellStart"/>
+      <w:r>
+        <w:rPr>
+          <w:rFonts w:ascii="Times New Roman" w:eastAsia="Times New Roman" w:hAnsi="Times New Roman" w:cs="Times New Roman"/>
+          <w:i/>
+          <w:sz w:val="24"/>
+        </w:rPr>
+        <w:t>Mridul</w:t>
+      </w:r>
+      <w:proofErr w:type="spellEnd"/>
+      <w:r>
+        <w:rPr>
+          <w:rFonts w:ascii="Times New Roman" w:eastAsia="Times New Roman" w:hAnsi="Times New Roman" w:cs="Times New Roman"/>
+          <w:i/>
+          <w:sz w:val="24"/>
+        </w:rPr>
+        <w:t xml:space="preserve"> </w:t>
+      </w:r>
+      <w:proofErr w:type="spellStart"/>
+      <w:r>
+        <w:rPr>
+          <w:rFonts w:ascii="Times New Roman" w:eastAsia="Times New Roman" w:hAnsi="Times New Roman" w:cs="Times New Roman"/>
+          <w:i/>
+          <w:sz w:val="24"/>
+        </w:rPr>
+        <w:t>Gautam</w:t>
+      </w:r>
+      <w:proofErr w:type="spellEnd"/>
+      <w:r>
+        <w:rPr>
+          <w:rFonts w:ascii="Times New Roman" w:eastAsia="Times New Roman" w:hAnsi="Times New Roman" w:cs="Times New Roman"/>
+          <w:i/>
+          <w:sz w:val="24"/>
+        </w:rPr>
+        <w:t xml:space="preserve">, Mitchell </w:t>
+      </w:r>
+      <w:proofErr w:type="spellStart"/>
+      <w:r>
+        <w:rPr>
+          <w:rFonts w:ascii="Times New Roman" w:eastAsia="Times New Roman" w:hAnsi="Times New Roman" w:cs="Times New Roman"/>
+          <w:i/>
+          <w:sz w:val="24"/>
+        </w:rPr>
+        <w:t>Wathen</w:t>
+      </w:r>
+      <w:proofErr w:type="spellEnd"/>
+      <w:r>
+        <w:rPr>
+          <w:rFonts w:ascii="Times New Roman" w:eastAsia="Times New Roman" w:hAnsi="Times New Roman" w:cs="Times New Roman"/>
+          <w:i/>
+          <w:sz w:val="24"/>
+        </w:rPr>
+        <w:t>.</w:t>
+      </w:r>
+      <w:r>
+        <w:rPr>
+          <w:rFonts w:ascii="Times New Roman" w:eastAsia="Times New Roman" w:hAnsi="Times New Roman" w:cs="Times New Roman"/>
+          <w:sz w:val="24"/>
+        </w:rPr>
+        <w:t xml:space="preserve"> 20</w:t>
+      </w:r>
+      <w:r>
+        <w:rPr>
+          <w:rFonts w:ascii="Times New Roman" w:eastAsia="Times New Roman" w:hAnsi="Times New Roman" w:cs="Times New Roman"/>
+          <w:sz w:val="24"/>
+          <w:vertAlign w:val="superscript"/>
+        </w:rPr>
+        <w:t>th</w:t>
+      </w:r>
+      <w:r>
+        <w:rPr>
+          <w:rFonts w:ascii="Times New Roman" w:eastAsia="Times New Roman" w:hAnsi="Times New Roman" w:cs="Times New Roman"/>
+          <w:sz w:val="24"/>
+        </w:rPr>
+        <w:t xml:space="preserve"> July 2012.</w:t>
+      </w:r>
     </w:p>
     <w:p>
       <w:pPr>
@@ -2954,213 +2984,9 @@
         <w:jc w:val="both"/>
         <w:rPr>
           <w:rFonts w:ascii="Times New Roman" w:eastAsia="Times New Roman" w:hAnsi="Times New Roman" w:cs="Times New Roman"/>
-          <w:sz w:val="24"/>
-        </w:rPr>
-      </w:pPr>
-      <w:r>
-        <w:rPr>
-          <w:rFonts w:ascii="Times New Roman" w:eastAsia="Times New Roman" w:hAnsi="Times New Roman" w:cs="Times New Roman"/>
           <w:color w:val="222222"/>
           <w:sz w:val="24"/>
           <w:shd w:val="clear" w:color="auto" w:fill="FFFFFF"/>
-        </w:rPr>
-        <w:t>A Flexible Genetic Algorithm System for Multi</w:t>
-      </w:r>
-      <w:r>
-        <w:rPr>
-          <w:rFonts w:ascii="Times New Roman" w:eastAsia="Times New Roman" w:hAnsi="Times New Roman" w:cs="Times New Roman"/>
-          <w:color w:val="222222"/>
-          <w:sz w:val="24"/>
-        </w:rPr>
-        <w:t xml:space="preserve"> </w:t>
-      </w:r>
-      <w:r>
-        <w:rPr>
-          <w:rFonts w:ascii="Times New Roman" w:eastAsia="Times New Roman" w:hAnsi="Times New Roman" w:cs="Times New Roman"/>
-          <w:color w:val="222222"/>
-          <w:sz w:val="24"/>
-          <w:shd w:val="clear" w:color="auto" w:fill="FFFFFF"/>
-        </w:rPr>
-        <w:t xml:space="preserve">UAV Surveillance: Algorithm and Flight Testing. </w:t>
-      </w:r>
-      <w:proofErr w:type="gramStart"/>
-      <w:r>
-        <w:rPr>
-          <w:rFonts w:ascii="Times New Roman" w:eastAsia="Times New Roman" w:hAnsi="Times New Roman" w:cs="Times New Roman"/>
-          <w:color w:val="222222"/>
-          <w:sz w:val="24"/>
-          <w:shd w:val="clear" w:color="auto" w:fill="FFFFFF"/>
-        </w:rPr>
-        <w:t xml:space="preserve">Journal </w:t>
-      </w:r>
-      <w:r>
-        <w:rPr>
-          <w:rFonts w:ascii="Times New Roman" w:eastAsia="Times New Roman" w:hAnsi="Times New Roman" w:cs="Times New Roman"/>
-          <w:color w:val="222222"/>
-          <w:sz w:val="24"/>
-          <w:shd w:val="clear" w:color="auto" w:fill="FFFFFF"/>
-        </w:rPr>
-        <w:t xml:space="preserve">of </w:t>
-      </w:r>
-      <w:r>
-        <w:rPr>
-          <w:rFonts w:ascii="Times New Roman" w:eastAsia="Times New Roman" w:hAnsi="Times New Roman" w:cs="Times New Roman"/>
-          <w:color w:val="222222"/>
-          <w:sz w:val="24"/>
-          <w:shd w:val="clear" w:color="auto" w:fill="FFFFFF"/>
-        </w:rPr>
-        <w:t>Unmanned Systems.</w:t>
-      </w:r>
-      <w:proofErr w:type="gramEnd"/>
-      <w:r>
-        <w:rPr>
-          <w:rFonts w:ascii="Times New Roman" w:eastAsia="Times New Roman" w:hAnsi="Times New Roman" w:cs="Times New Roman"/>
-          <w:color w:val="222222"/>
-          <w:sz w:val="24"/>
-          <w:shd w:val="clear" w:color="auto" w:fill="FFFFFF"/>
-        </w:rPr>
-        <w:t xml:space="preserve"> </w:t>
-      </w:r>
-      <w:r>
-        <w:rPr>
-          <w:rFonts w:ascii="Times New Roman" w:eastAsia="Times New Roman" w:hAnsi="Times New Roman" w:cs="Times New Roman"/>
-          <w:i/>
-          <w:color w:val="222222"/>
-          <w:sz w:val="24"/>
-          <w:shd w:val="clear" w:color="auto" w:fill="FFFFFF"/>
-        </w:rPr>
-        <w:t xml:space="preserve">Marjorie Darrah, Jay Wilhelm, Thilanka Munasinghe, Mitch </w:t>
-      </w:r>
-      <w:proofErr w:type="spellStart"/>
-      <w:r>
-        <w:rPr>
-          <w:rFonts w:ascii="Times New Roman" w:eastAsia="Times New Roman" w:hAnsi="Times New Roman" w:cs="Times New Roman"/>
-          <w:i/>
-          <w:color w:val="222222"/>
-          <w:sz w:val="24"/>
-          <w:shd w:val="clear" w:color="auto" w:fill="FFFFFF"/>
-        </w:rPr>
-        <w:t>Wathen</w:t>
-      </w:r>
-      <w:proofErr w:type="spellEnd"/>
-      <w:r>
-        <w:rPr>
-          <w:rFonts w:ascii="Times New Roman" w:eastAsia="Times New Roman" w:hAnsi="Times New Roman" w:cs="Times New Roman"/>
-          <w:i/>
-          <w:color w:val="222222"/>
-          <w:sz w:val="24"/>
-          <w:shd w:val="clear" w:color="auto" w:fill="FFFFFF"/>
-        </w:rPr>
-        <w:t xml:space="preserve">, Steve </w:t>
-      </w:r>
-      <w:proofErr w:type="spellStart"/>
-      <w:r>
-        <w:rPr>
-          <w:rFonts w:ascii="Times New Roman" w:eastAsia="Times New Roman" w:hAnsi="Times New Roman" w:cs="Times New Roman"/>
-          <w:i/>
-          <w:color w:val="222222"/>
-          <w:sz w:val="24"/>
-          <w:shd w:val="clear" w:color="auto" w:fill="FFFFFF"/>
-        </w:rPr>
-        <w:t>Yokum</w:t>
-      </w:r>
-      <w:proofErr w:type="spellEnd"/>
-      <w:r>
-        <w:rPr>
-          <w:rFonts w:ascii="Times New Roman" w:eastAsia="Times New Roman" w:hAnsi="Times New Roman" w:cs="Times New Roman"/>
-          <w:i/>
-          <w:color w:val="222222"/>
-          <w:sz w:val="24"/>
-          <w:shd w:val="clear" w:color="auto" w:fill="FFFFFF"/>
-        </w:rPr>
-        <w:t xml:space="preserve">, Eric </w:t>
-      </w:r>
-      <w:proofErr w:type="spellStart"/>
-      <w:r>
-        <w:rPr>
-          <w:rFonts w:ascii="Times New Roman" w:eastAsia="Times New Roman" w:hAnsi="Times New Roman" w:cs="Times New Roman"/>
-          <w:i/>
-          <w:color w:val="222222"/>
-          <w:sz w:val="24"/>
-          <w:shd w:val="clear" w:color="auto" w:fill="FFFFFF"/>
-        </w:rPr>
-        <w:t>Sorton</w:t>
-      </w:r>
-      <w:proofErr w:type="spellEnd"/>
-      <w:r>
-        <w:rPr>
-          <w:rFonts w:ascii="Times New Roman" w:eastAsia="Times New Roman" w:hAnsi="Times New Roman" w:cs="Times New Roman"/>
-          <w:color w:val="222222"/>
-          <w:sz w:val="24"/>
-          <w:shd w:val="clear" w:color="auto" w:fill="FFFFFF"/>
-        </w:rPr>
-        <w:t>. 7</w:t>
-      </w:r>
-      <w:r>
-        <w:rPr>
-          <w:rFonts w:ascii="Times New Roman" w:eastAsia="Times New Roman" w:hAnsi="Times New Roman" w:cs="Times New Roman"/>
-          <w:color w:val="222222"/>
-          <w:sz w:val="24"/>
-          <w:shd w:val="clear" w:color="auto" w:fill="FFFFFF"/>
-          <w:vertAlign w:val="superscript"/>
-        </w:rPr>
-        <w:t>th</w:t>
-      </w:r>
-      <w:r>
-        <w:rPr>
-          <w:rFonts w:ascii="Times New Roman" w:eastAsia="Times New Roman" w:hAnsi="Times New Roman" w:cs="Times New Roman"/>
-          <w:color w:val="222222"/>
-          <w:sz w:val="24"/>
-          <w:shd w:val="clear" w:color="auto" w:fill="FFFFFF"/>
-        </w:rPr>
-        <w:t xml:space="preserve"> January 2015.</w:t>
-      </w:r>
-    </w:p>
-    <w:p>
-      <w:pPr>
-        <w:pStyle w:val="ListParagraph"/>
-        <w:widowControl/>
-        <w:suppressAutoHyphens w:val="0"/>
-        <w:rPr>
-          <w:rFonts w:eastAsia="Times New Roman"/>
-          <w:kern w:val="0"/>
-          <w:sz w:val="20"/>
-          <w:szCs w:val="20"/>
-        </w:rPr>
-      </w:pPr>
-    </w:p>
-    <w:p>
-      <w:pPr>
-        <w:pStyle w:val="Normal1"/>
-        <w:spacing w:after="0" w:line="240" w:lineRule="auto"/>
-        <w:contextualSpacing/>
-        <w:jc w:val="both"/>
-        <w:rPr>
-          <w:rFonts w:ascii="Times New Roman" w:eastAsia="Times New Roman" w:hAnsi="Times New Roman" w:cs="Times New Roman"/>
-          <w:b/>
-          <w:sz w:val="24"/>
-        </w:rPr>
-      </w:pPr>
-      <w:r>
-        <w:rPr>
-          <w:rFonts w:ascii="Times New Roman" w:eastAsia="Times New Roman" w:hAnsi="Times New Roman" w:cs="Times New Roman"/>
-          <w:b/>
-          <w:sz w:val="24"/>
-          <w:u w:val="single"/>
-        </w:rPr>
-        <w:t>Conference Publications</w:t>
-      </w:r>
-    </w:p>
-    <w:p>
-      <w:pPr>
-        <w:pStyle w:val="Normal1"/>
-        <w:spacing w:after="0" w:line="240" w:lineRule="auto"/>
-        <w:contextualSpacing/>
-        <w:jc w:val="both"/>
-        <w:rPr>
-          <w:rFonts w:ascii="Times New Roman" w:eastAsia="Times New Roman" w:hAnsi="Times New Roman" w:cs="Times New Roman"/>
-          <w:b/>
-          <w:sz w:val="24"/>
         </w:rPr>
       </w:pPr>
     </w:p>
@@ -3172,54 +2998,216 @@
         <w:contextualSpacing/>
         <w:jc w:val="both"/>
         <w:rPr>
-          <w:sz w:val="24"/>
-        </w:rPr>
-      </w:pPr>
+          <w:rFonts w:ascii="Times New Roman" w:eastAsia="Times New Roman" w:hAnsi="Times New Roman" w:cs="Times New Roman"/>
+          <w:sz w:val="24"/>
+        </w:rPr>
+      </w:pPr>
+      <w:r>
+        <w:rPr>
+          <w:rFonts w:ascii="Times New Roman" w:eastAsia="Times New Roman" w:hAnsi="Times New Roman" w:cs="Times New Roman"/>
+          <w:color w:val="222222"/>
+          <w:sz w:val="24"/>
+          <w:shd w:val="clear" w:color="auto" w:fill="FFFFFF"/>
+        </w:rPr>
+        <w:t>A Flexible Genetic Algorithm System for Multi</w:t>
+      </w:r>
+      <w:r>
+        <w:rPr>
+          <w:rFonts w:ascii="Times New Roman" w:eastAsia="Times New Roman" w:hAnsi="Times New Roman" w:cs="Times New Roman"/>
+          <w:color w:val="222222"/>
+          <w:sz w:val="24"/>
+        </w:rPr>
+        <w:t xml:space="preserve"> </w:t>
+      </w:r>
+      <w:r>
+        <w:rPr>
+          <w:rFonts w:ascii="Times New Roman" w:eastAsia="Times New Roman" w:hAnsi="Times New Roman" w:cs="Times New Roman"/>
+          <w:color w:val="222222"/>
+          <w:sz w:val="24"/>
+          <w:shd w:val="clear" w:color="auto" w:fill="FFFFFF"/>
+        </w:rPr>
+        <w:t xml:space="preserve">UAV Surveillance: Algorithm and Flight Testing. </w:t>
+      </w:r>
       <w:proofErr w:type="gramStart"/>
       <w:r>
         <w:rPr>
           <w:rFonts w:ascii="Times New Roman" w:eastAsia="Times New Roman" w:hAnsi="Times New Roman" w:cs="Times New Roman"/>
-          <w:sz w:val="24"/>
-        </w:rPr>
-        <w:t xml:space="preserve">Dynamic and Kinematic Characteristics of Bubble Flow Motion in Paramagnetic Liquid under </w:t>
+          <w:color w:val="222222"/>
+          <w:sz w:val="24"/>
+          <w:shd w:val="clear" w:color="auto" w:fill="FFFFFF"/>
+        </w:rPr>
+        <w:t xml:space="preserve">Journal </w:t>
       </w:r>
       <w:r>
         <w:rPr>
           <w:rFonts w:ascii="Times New Roman" w:eastAsia="Times New Roman" w:hAnsi="Times New Roman" w:cs="Times New Roman"/>
-          <w:sz w:val="24"/>
-        </w:rPr>
-        <w:t>Microgravity Conditions.</w:t>
+          <w:color w:val="222222"/>
+          <w:sz w:val="24"/>
+          <w:shd w:val="clear" w:color="auto" w:fill="FFFFFF"/>
+        </w:rPr>
+        <w:t xml:space="preserve">of </w:t>
+      </w:r>
+      <w:r>
+        <w:rPr>
+          <w:rFonts w:ascii="Times New Roman" w:eastAsia="Times New Roman" w:hAnsi="Times New Roman" w:cs="Times New Roman"/>
+          <w:color w:val="222222"/>
+          <w:sz w:val="24"/>
+          <w:shd w:val="clear" w:color="auto" w:fill="FFFFFF"/>
+        </w:rPr>
+        <w:t>Unmanned Systems.</w:t>
       </w:r>
       <w:proofErr w:type="gramEnd"/>
       <w:r>
         <w:rPr>
           <w:rFonts w:ascii="Times New Roman" w:eastAsia="Times New Roman" w:hAnsi="Times New Roman" w:cs="Times New Roman"/>
-          <w:sz w:val="24"/>
-        </w:rPr>
-        <w:t xml:space="preserve"> International Conference on Fluid Flow Dynamics (ICFD), Sendai, Japan, </w:t>
+          <w:color w:val="222222"/>
+          <w:sz w:val="24"/>
+          <w:shd w:val="clear" w:color="auto" w:fill="FFFFFF"/>
+        </w:rPr>
+        <w:t xml:space="preserve"> </w:t>
       </w:r>
       <w:r>
         <w:rPr>
           <w:rFonts w:ascii="Times New Roman" w:eastAsia="Times New Roman" w:hAnsi="Times New Roman" w:cs="Times New Roman"/>
           <w:i/>
-          <w:sz w:val="24"/>
-        </w:rPr>
-        <w:t xml:space="preserve">Thilanka Munasinghe, </w:t>
-      </w:r>
+          <w:color w:val="222222"/>
+          <w:sz w:val="24"/>
+          <w:shd w:val="clear" w:color="auto" w:fill="FFFFFF"/>
+        </w:rPr>
+        <w:t xml:space="preserve">Marjorie Darrah, Jay Wilhelm, Thilanka Munasinghe, Mitch </w:t>
+      </w:r>
+      <w:proofErr w:type="spellStart"/>
       <w:r>
         <w:rPr>
           <w:rFonts w:ascii="Times New Roman" w:eastAsia="Times New Roman" w:hAnsi="Times New Roman" w:cs="Times New Roman"/>
-          <w:sz w:val="24"/>
-        </w:rPr>
-        <w:t>November</w:t>
-      </w:r>
+          <w:i/>
+          <w:color w:val="222222"/>
+          <w:sz w:val="24"/>
+          <w:shd w:val="clear" w:color="auto" w:fill="FFFFFF"/>
+        </w:rPr>
+        <w:t>Wathen</w:t>
+      </w:r>
+      <w:proofErr w:type="spellEnd"/>
       <w:r>
         <w:rPr>
           <w:rFonts w:ascii="Times New Roman" w:eastAsia="Times New Roman" w:hAnsi="Times New Roman" w:cs="Times New Roman"/>
-          <w:sz w:val="24"/>
-        </w:rPr>
-        <w:t xml:space="preserve"> 2009.</w:t>
-      </w:r>
+          <w:i/>
+          <w:color w:val="222222"/>
+          <w:sz w:val="24"/>
+          <w:shd w:val="clear" w:color="auto" w:fill="FFFFFF"/>
+        </w:rPr>
+        <w:t xml:space="preserve">, Steve </w:t>
+      </w:r>
+      <w:proofErr w:type="spellStart"/>
+      <w:r>
+        <w:rPr>
+          <w:rFonts w:ascii="Times New Roman" w:eastAsia="Times New Roman" w:hAnsi="Times New Roman" w:cs="Times New Roman"/>
+          <w:i/>
+          <w:color w:val="222222"/>
+          <w:sz w:val="24"/>
+          <w:shd w:val="clear" w:color="auto" w:fill="FFFFFF"/>
+        </w:rPr>
+        <w:t>Yokum</w:t>
+      </w:r>
+      <w:proofErr w:type="spellEnd"/>
+      <w:r>
+        <w:rPr>
+          <w:rFonts w:ascii="Times New Roman" w:eastAsia="Times New Roman" w:hAnsi="Times New Roman" w:cs="Times New Roman"/>
+          <w:i/>
+          <w:color w:val="222222"/>
+          <w:sz w:val="24"/>
+          <w:shd w:val="clear" w:color="auto" w:fill="FFFFFF"/>
+        </w:rPr>
+        <w:t xml:space="preserve">, Eric </w:t>
+      </w:r>
+      <w:proofErr w:type="spellStart"/>
+      <w:r>
+        <w:rPr>
+          <w:rFonts w:ascii="Times New Roman" w:eastAsia="Times New Roman" w:hAnsi="Times New Roman" w:cs="Times New Roman"/>
+          <w:i/>
+          <w:color w:val="222222"/>
+          <w:sz w:val="24"/>
+          <w:shd w:val="clear" w:color="auto" w:fill="FFFFFF"/>
+        </w:rPr>
+        <w:t>Sorton</w:t>
+      </w:r>
+      <w:proofErr w:type="spellEnd"/>
+      <w:r>
+        <w:rPr>
+          <w:rFonts w:ascii="Times New Roman" w:eastAsia="Times New Roman" w:hAnsi="Times New Roman" w:cs="Times New Roman"/>
+          <w:color w:val="222222"/>
+          <w:sz w:val="24"/>
+          <w:shd w:val="clear" w:color="auto" w:fill="FFFFFF"/>
+        </w:rPr>
+        <w:t>. 7</w:t>
+      </w:r>
+      <w:r>
+        <w:rPr>
+          <w:rFonts w:ascii="Times New Roman" w:eastAsia="Times New Roman" w:hAnsi="Times New Roman" w:cs="Times New Roman"/>
+          <w:color w:val="222222"/>
+          <w:sz w:val="24"/>
+          <w:shd w:val="clear" w:color="auto" w:fill="FFFFFF"/>
+          <w:vertAlign w:val="superscript"/>
+        </w:rPr>
+        <w:t>th</w:t>
+      </w:r>
+      <w:r>
+        <w:rPr>
+          <w:rFonts w:ascii="Times New Roman" w:eastAsia="Times New Roman" w:hAnsi="Times New Roman" w:cs="Times New Roman"/>
+          <w:color w:val="222222"/>
+          <w:sz w:val="24"/>
+          <w:shd w:val="clear" w:color="auto" w:fill="FFFFFF"/>
+        </w:rPr>
+        <w:t xml:space="preserve"> January 2015.</w:t>
+      </w:r>
+    </w:p>
+    <w:p>
+      <w:pPr>
+        <w:pStyle w:val="ListParagraph"/>
+        <w:widowControl/>
+        <w:suppressAutoHyphens w:val="0"/>
+        <w:rPr>
+          <w:rFonts w:eastAsia="Times New Roman"/>
+          <w:kern w:val="0"/>
+          <w:sz w:val="20"/>
+          <w:szCs w:val="20"/>
+        </w:rPr>
+      </w:pPr>
+    </w:p>
+    <w:p>
+      <w:pPr>
+        <w:pStyle w:val="Normal1"/>
+        <w:spacing w:after="0" w:line="240" w:lineRule="auto"/>
+        <w:contextualSpacing/>
+        <w:jc w:val="both"/>
+        <w:rPr>
+          <w:rFonts w:ascii="Times New Roman" w:eastAsia="Times New Roman" w:hAnsi="Times New Roman" w:cs="Times New Roman"/>
+          <w:b/>
+          <w:sz w:val="24"/>
+        </w:rPr>
+      </w:pPr>
+      <w:r>
+        <w:rPr>
+          <w:rFonts w:ascii="Times New Roman" w:eastAsia="Times New Roman" w:hAnsi="Times New Roman" w:cs="Times New Roman"/>
+          <w:b/>
+          <w:sz w:val="24"/>
+          <w:u w:val="single"/>
+        </w:rPr>
+        <w:t>Conference Publications</w:t>
+      </w:r>
+    </w:p>
+    <w:p>
+      <w:pPr>
+        <w:pStyle w:val="Normal1"/>
+        <w:spacing w:after="0" w:line="240" w:lineRule="auto"/>
+        <w:contextualSpacing/>
+        <w:jc w:val="both"/>
+        <w:rPr>
+          <w:rFonts w:ascii="Times New Roman" w:eastAsia="Times New Roman" w:hAnsi="Times New Roman" w:cs="Times New Roman"/>
+          <w:b/>
+          <w:sz w:val="24"/>
+        </w:rPr>
+      </w:pPr>
     </w:p>
     <w:p>
       <w:pPr>
@@ -3229,10 +3217,54 @@
         <w:contextualSpacing/>
         <w:jc w:val="both"/>
         <w:rPr>
+          <w:sz w:val="24"/>
+        </w:rPr>
+      </w:pPr>
+      <w:proofErr w:type="gramStart"/>
+      <w:r>
+        <w:rPr>
           <w:rFonts w:ascii="Times New Roman" w:eastAsia="Times New Roman" w:hAnsi="Times New Roman" w:cs="Times New Roman"/>
           <w:sz w:val="24"/>
         </w:rPr>
-      </w:pPr>
+        <w:t xml:space="preserve">Dynamic and Kinematic Characteristics of Bubble Flow Motion in Paramagnetic Liquid under </w:t>
+      </w:r>
+      <w:r>
+        <w:rPr>
+          <w:rFonts w:ascii="Times New Roman" w:eastAsia="Times New Roman" w:hAnsi="Times New Roman" w:cs="Times New Roman"/>
+          <w:sz w:val="24"/>
+        </w:rPr>
+        <w:t>Microgravity Conditions.</w:t>
+      </w:r>
+      <w:proofErr w:type="gramEnd"/>
+      <w:r>
+        <w:rPr>
+          <w:rFonts w:ascii="Times New Roman" w:eastAsia="Times New Roman" w:hAnsi="Times New Roman" w:cs="Times New Roman"/>
+          <w:sz w:val="24"/>
+        </w:rPr>
+        <w:t xml:space="preserve"> International Conference on Fluid Flow Dynamics (ICFD), Sendai, Japan, </w:t>
+      </w:r>
+      <w:r>
+        <w:rPr>
+          <w:rFonts w:ascii="Times New Roman" w:eastAsia="Times New Roman" w:hAnsi="Times New Roman" w:cs="Times New Roman"/>
+          <w:i/>
+          <w:sz w:val="24"/>
+        </w:rPr>
+        <w:t xml:space="preserve">Thilanka Munasinghe, </w:t>
+      </w:r>
+      <w:r>
+        <w:rPr>
+          <w:rFonts w:ascii="Times New Roman" w:eastAsia="Times New Roman" w:hAnsi="Times New Roman" w:cs="Times New Roman"/>
+          <w:sz w:val="24"/>
+        </w:rPr>
+        <w:t>November</w:t>
+      </w:r>
+      <w:r>
+        <w:rPr>
+          <w:rFonts w:ascii="Times New Roman" w:eastAsia="Times New Roman" w:hAnsi="Times New Roman" w:cs="Times New Roman"/>
+          <w:sz w:val="24"/>
+        </w:rPr>
+        <w:t xml:space="preserve"> 2009.</w:t>
+      </w:r>
     </w:p>
     <w:p>
       <w:pPr>
@@ -3242,46 +3274,10 @@
         <w:contextualSpacing/>
         <w:jc w:val="both"/>
         <w:rPr>
-          <w:sz w:val="24"/>
-        </w:rPr>
-      </w:pPr>
-      <w:r>
-        <w:rPr>
           <w:rFonts w:ascii="Times New Roman" w:eastAsia="Times New Roman" w:hAnsi="Times New Roman" w:cs="Times New Roman"/>
           <w:sz w:val="24"/>
         </w:rPr>
-        <w:t>Transformation Mapping of Bubbles’ 2-D Circular Shape to an Elliptical Shape Under Influence of a Magnetic Field in Pool Boiling in Microgravity Conditions. 5</w:t>
-      </w:r>
-      <w:r>
-        <w:rPr>
-          <w:rFonts w:ascii="Times New Roman" w:eastAsia="Times New Roman" w:hAnsi="Times New Roman" w:cs="Times New Roman"/>
-          <w:sz w:val="24"/>
-          <w:vertAlign w:val="superscript"/>
-        </w:rPr>
-        <w:t>th</w:t>
-      </w:r>
-      <w:r>
-        <w:rPr>
-          <w:rFonts w:ascii="Times New Roman" w:eastAsia="Times New Roman" w:hAnsi="Times New Roman" w:cs="Times New Roman"/>
-          <w:sz w:val="24"/>
-        </w:rPr>
-        <w:t xml:space="preserve"> MIT Conference on   Computational Fluid and Solid Mechanics, Massachusetts Institute of Technology (MIT), Cambridge, MA,</w:t>
-      </w:r>
-      <w:r>
-        <w:rPr>
-          <w:rFonts w:ascii="Times New Roman" w:eastAsia="Times New Roman" w:hAnsi="Times New Roman" w:cs="Times New Roman"/>
-          <w:i/>
-          <w:sz w:val="24"/>
-        </w:rPr>
-        <w:t xml:space="preserve"> Thilanka Munasinghe.</w:t>
-      </w:r>
-      <w:r>
-        <w:rPr>
-          <w:rFonts w:ascii="Times New Roman" w:eastAsia="Times New Roman" w:hAnsi="Times New Roman" w:cs="Times New Roman"/>
-          <w:sz w:val="24"/>
-        </w:rPr>
-        <w:t xml:space="preserve"> June 2009.</w:t>
-      </w:r>
+      </w:pPr>
     </w:p>
     <w:p>
       <w:pPr>
@@ -3291,10 +3287,46 @@
         <w:contextualSpacing/>
         <w:jc w:val="both"/>
         <w:rPr>
+          <w:sz w:val="24"/>
+        </w:rPr>
+      </w:pPr>
+      <w:r>
+        <w:rPr>
           <w:rFonts w:ascii="Times New Roman" w:eastAsia="Times New Roman" w:hAnsi="Times New Roman" w:cs="Times New Roman"/>
           <w:sz w:val="24"/>
         </w:rPr>
-      </w:pPr>
+        <w:t>Transformation Mapping of Bubbles’ 2-D Circular Shape to an Elliptical Shape Under Influence of a Magnetic Field in Pool Boiling in Microgravity Conditions. 5</w:t>
+      </w:r>
+      <w:r>
+        <w:rPr>
+          <w:rFonts w:ascii="Times New Roman" w:eastAsia="Times New Roman" w:hAnsi="Times New Roman" w:cs="Times New Roman"/>
+          <w:sz w:val="24"/>
+          <w:vertAlign w:val="superscript"/>
+        </w:rPr>
+        <w:t>th</w:t>
+      </w:r>
+      <w:r>
+        <w:rPr>
+          <w:rFonts w:ascii="Times New Roman" w:eastAsia="Times New Roman" w:hAnsi="Times New Roman" w:cs="Times New Roman"/>
+          <w:sz w:val="24"/>
+        </w:rPr>
+        <w:t xml:space="preserve"> MIT Conference on   Computational Fluid and Solid Mechanics, Massachusetts Institute of Technology (MIT), Cambridge, MA,</w:t>
+      </w:r>
+      <w:r>
+        <w:rPr>
+          <w:rFonts w:ascii="Times New Roman" w:eastAsia="Times New Roman" w:hAnsi="Times New Roman" w:cs="Times New Roman"/>
+          <w:i/>
+          <w:sz w:val="24"/>
+        </w:rPr>
+        <w:t xml:space="preserve"> Thilanka Munasinghe.</w:t>
+      </w:r>
+      <w:r>
+        <w:rPr>
+          <w:rFonts w:ascii="Times New Roman" w:eastAsia="Times New Roman" w:hAnsi="Times New Roman" w:cs="Times New Roman"/>
+          <w:sz w:val="24"/>
+        </w:rPr>
+        <w:t xml:space="preserve"> June 2009.</w:t>
+      </w:r>
     </w:p>
     <w:p>
       <w:pPr>
@@ -3304,64 +3336,10 @@
         <w:contextualSpacing/>
         <w:jc w:val="both"/>
         <w:rPr>
-          <w:sz w:val="24"/>
-        </w:rPr>
-      </w:pPr>
-      <w:r>
-        <w:rPr>
           <w:rFonts w:ascii="Times New Roman" w:eastAsia="Times New Roman" w:hAnsi="Times New Roman" w:cs="Times New Roman"/>
           <w:sz w:val="24"/>
         </w:rPr>
-        <w:lastRenderedPageBreak/>
-        <w:t xml:space="preserve">Investigating Bubble Expansion in Pool Boiling Under Influence of Magnetic Field in Microgravity </w:t>
-      </w:r>
-      <w:r>
-        <w:rPr>
-          <w:rFonts w:ascii="Times New Roman" w:eastAsia="Times New Roman" w:hAnsi="Times New Roman" w:cs="Times New Roman"/>
-          <w:sz w:val="24"/>
-        </w:rPr>
-        <w:t>Conditions. World</w:t>
-      </w:r>
-      <w:r>
-        <w:rPr>
-          <w:rFonts w:ascii="Times New Roman" w:eastAsia="Times New Roman" w:hAnsi="Times New Roman" w:cs="Times New Roman"/>
-          <w:sz w:val="24"/>
-        </w:rPr>
-        <w:t xml:space="preserve"> Scientific and Engineering Academy and Society, (WSEAS), Moscow, Russia, </w:t>
-      </w:r>
-      <w:r>
-        <w:rPr>
-          <w:rFonts w:ascii="Times New Roman" w:eastAsia="Times New Roman" w:hAnsi="Times New Roman" w:cs="Times New Roman"/>
-          <w:i/>
-          <w:sz w:val="24"/>
-        </w:rPr>
-        <w:t xml:space="preserve">Thilanka Munasinghe, </w:t>
-      </w:r>
-      <w:proofErr w:type="spellStart"/>
-      <w:r>
-        <w:rPr>
-          <w:rFonts w:ascii="Times New Roman" w:eastAsia="Times New Roman" w:hAnsi="Times New Roman" w:cs="Times New Roman"/>
-          <w:i/>
-          <w:sz w:val="24"/>
-        </w:rPr>
-        <w:t>Sanket</w:t>
-      </w:r>
-      <w:proofErr w:type="spellEnd"/>
-      <w:r>
-        <w:rPr>
-          <w:rFonts w:ascii="Times New Roman" w:eastAsia="Times New Roman" w:hAnsi="Times New Roman" w:cs="Times New Roman"/>
-          <w:i/>
-          <w:sz w:val="24"/>
-        </w:rPr>
-        <w:t xml:space="preserve"> Joshi.</w:t>
-      </w:r>
-      <w:r>
-        <w:rPr>
-          <w:rFonts w:ascii="Times New Roman" w:eastAsia="Times New Roman" w:hAnsi="Times New Roman" w:cs="Times New Roman"/>
-          <w:sz w:val="24"/>
-        </w:rPr>
-        <w:t xml:space="preserve"> August 2009.</w:t>
-      </w:r>
+      </w:pPr>
     </w:p>
     <w:p>
       <w:pPr>
@@ -3371,10 +3349,64 @@
         <w:contextualSpacing/>
         <w:jc w:val="both"/>
         <w:rPr>
+          <w:sz w:val="24"/>
+        </w:rPr>
+      </w:pPr>
+      <w:r>
+        <w:rPr>
           <w:rFonts w:ascii="Times New Roman" w:eastAsia="Times New Roman" w:hAnsi="Times New Roman" w:cs="Times New Roman"/>
           <w:sz w:val="24"/>
         </w:rPr>
-      </w:pPr>
+        <w:lastRenderedPageBreak/>
+        <w:t xml:space="preserve">Investigating Bubble Expansion in Pool Boiling Under Influence of Magnetic Field in Microgravity </w:t>
+      </w:r>
+      <w:r>
+        <w:rPr>
+          <w:rFonts w:ascii="Times New Roman" w:eastAsia="Times New Roman" w:hAnsi="Times New Roman" w:cs="Times New Roman"/>
+          <w:sz w:val="24"/>
+        </w:rPr>
+        <w:t>Conditions. World</w:t>
+      </w:r>
+      <w:r>
+        <w:rPr>
+          <w:rFonts w:ascii="Times New Roman" w:eastAsia="Times New Roman" w:hAnsi="Times New Roman" w:cs="Times New Roman"/>
+          <w:sz w:val="24"/>
+        </w:rPr>
+        <w:t xml:space="preserve"> Scientific and Engineering Academy and Society, (WSEAS), Moscow, Russia, </w:t>
+      </w:r>
+      <w:r>
+        <w:rPr>
+          <w:rFonts w:ascii="Times New Roman" w:eastAsia="Times New Roman" w:hAnsi="Times New Roman" w:cs="Times New Roman"/>
+          <w:i/>
+          <w:sz w:val="24"/>
+        </w:rPr>
+        <w:t xml:space="preserve">Thilanka Munasinghe, </w:t>
+      </w:r>
+      <w:proofErr w:type="spellStart"/>
+      <w:r>
+        <w:rPr>
+          <w:rFonts w:ascii="Times New Roman" w:eastAsia="Times New Roman" w:hAnsi="Times New Roman" w:cs="Times New Roman"/>
+          <w:i/>
+          <w:sz w:val="24"/>
+        </w:rPr>
+        <w:t>Sanket</w:t>
+      </w:r>
+      <w:proofErr w:type="spellEnd"/>
+      <w:r>
+        <w:rPr>
+          <w:rFonts w:ascii="Times New Roman" w:eastAsia="Times New Roman" w:hAnsi="Times New Roman" w:cs="Times New Roman"/>
+          <w:i/>
+          <w:sz w:val="24"/>
+        </w:rPr>
+        <w:t xml:space="preserve"> Joshi.</w:t>
+      </w:r>
+      <w:r>
+        <w:rPr>
+          <w:rFonts w:ascii="Times New Roman" w:eastAsia="Times New Roman" w:hAnsi="Times New Roman" w:cs="Times New Roman"/>
+          <w:sz w:val="24"/>
+        </w:rPr>
+        <w:t xml:space="preserve"> August 2009.</w:t>
+      </w:r>
     </w:p>
     <w:p>
       <w:pPr>
@@ -3384,47 +3416,10 @@
         <w:contextualSpacing/>
         <w:jc w:val="both"/>
         <w:rPr>
-          <w:sz w:val="24"/>
-        </w:rPr>
-      </w:pPr>
-      <w:r>
-        <w:rPr>
           <w:rFonts w:ascii="Times New Roman" w:eastAsia="Times New Roman" w:hAnsi="Times New Roman" w:cs="Times New Roman"/>
           <w:sz w:val="24"/>
         </w:rPr>
-        <w:t xml:space="preserve">Studying the Characteristics of Bubble Motion in Pool Boiling in Microgravity Conditions Under the Influence of a Magnetic Field. </w:t>
-      </w:r>
-      <w:proofErr w:type="gramStart"/>
-      <w:r>
-        <w:rPr>
-          <w:rFonts w:ascii="Times New Roman" w:eastAsia="Times New Roman" w:hAnsi="Times New Roman" w:cs="Times New Roman"/>
-          <w:sz w:val="24"/>
-        </w:rPr>
-        <w:t>Recent Advances on Space Technology (RAST), IEEE – AIAA Joint Conference, Istanbul, Turkey.</w:t>
-      </w:r>
-      <w:proofErr w:type="gramEnd"/>
-      <w:r>
-        <w:rPr>
-          <w:rFonts w:ascii="Times New Roman" w:eastAsia="Times New Roman" w:hAnsi="Times New Roman" w:cs="Times New Roman"/>
-          <w:sz w:val="24"/>
-        </w:rPr>
-        <w:t xml:space="preserve"> </w:t>
-      </w:r>
-      <w:r>
-        <w:rPr>
-          <w:rFonts w:ascii="Times New Roman" w:eastAsia="Times New Roman" w:hAnsi="Times New Roman" w:cs="Times New Roman"/>
-          <w:i/>
-          <w:sz w:val="24"/>
-        </w:rPr>
-        <w:t>Thilanka Munasinghe</w:t>
-      </w:r>
-      <w:r>
-        <w:rPr>
-          <w:rFonts w:ascii="Times New Roman" w:eastAsia="Times New Roman" w:hAnsi="Times New Roman" w:cs="Times New Roman"/>
-          <w:sz w:val="24"/>
-        </w:rPr>
-        <w:t>. June 2009.</w:t>
-      </w:r>
+      </w:pPr>
     </w:p>
     <w:p>
       <w:pPr>
@@ -3434,10 +3429,47 @@
         <w:contextualSpacing/>
         <w:jc w:val="both"/>
         <w:rPr>
+          <w:sz w:val="24"/>
+        </w:rPr>
+      </w:pPr>
+      <w:r>
+        <w:rPr>
           <w:rFonts w:ascii="Times New Roman" w:eastAsia="Times New Roman" w:hAnsi="Times New Roman" w:cs="Times New Roman"/>
           <w:sz w:val="24"/>
         </w:rPr>
-      </w:pPr>
+        <w:t xml:space="preserve">Studying the Characteristics of Bubble Motion in Pool Boiling in Microgravity Conditions Under the Influence of a Magnetic Field. </w:t>
+      </w:r>
+      <w:proofErr w:type="gramStart"/>
+      <w:r>
+        <w:rPr>
+          <w:rFonts w:ascii="Times New Roman" w:eastAsia="Times New Roman" w:hAnsi="Times New Roman" w:cs="Times New Roman"/>
+          <w:sz w:val="24"/>
+        </w:rPr>
+        <w:t>Recent Advances on Space Technology (RAST), IEEE – AIAA Joint Conference, Istanbul, Turkey.</w:t>
+      </w:r>
+      <w:proofErr w:type="gramEnd"/>
+      <w:r>
+        <w:rPr>
+          <w:rFonts w:ascii="Times New Roman" w:eastAsia="Times New Roman" w:hAnsi="Times New Roman" w:cs="Times New Roman"/>
+          <w:sz w:val="24"/>
+        </w:rPr>
+        <w:t xml:space="preserve"> </w:t>
+      </w:r>
+      <w:r>
+        <w:rPr>
+          <w:rFonts w:ascii="Times New Roman" w:eastAsia="Times New Roman" w:hAnsi="Times New Roman" w:cs="Times New Roman"/>
+          <w:i/>
+          <w:sz w:val="24"/>
+        </w:rPr>
+        <w:t>Thilanka Munasinghe</w:t>
+      </w:r>
+      <w:r>
+        <w:rPr>
+          <w:rFonts w:ascii="Times New Roman" w:eastAsia="Times New Roman" w:hAnsi="Times New Roman" w:cs="Times New Roman"/>
+          <w:sz w:val="24"/>
+        </w:rPr>
+        <w:t>. June 2009.</w:t>
+      </w:r>
     </w:p>
     <w:p>
       <w:pPr>
@@ -3451,44 +3483,6 @@
           <w:sz w:val="24"/>
         </w:rPr>
       </w:pPr>
-      <w:r>
-        <w:rPr>
-          <w:rFonts w:ascii="Times New Roman" w:eastAsia="Times New Roman" w:hAnsi="Times New Roman" w:cs="Times New Roman"/>
-          <w:sz w:val="24"/>
-        </w:rPr>
-        <w:t xml:space="preserve">Investigating Bubble Behavior in Pool Boiling in Microgravity Conditions, World Congress on Engineering (WCE), International Association of Engineers (IAENG), Imperial College, London, UK, </w:t>
-      </w:r>
-      <w:r>
-        <w:rPr>
-          <w:rFonts w:ascii="Times New Roman" w:eastAsia="Times New Roman" w:hAnsi="Times New Roman" w:cs="Times New Roman"/>
-          <w:i/>
-          <w:sz w:val="24"/>
-        </w:rPr>
-        <w:t>Thilanka Munasinghe</w:t>
-      </w:r>
-      <w:r>
-        <w:rPr>
-          <w:rFonts w:ascii="Times New Roman" w:eastAsia="Times New Roman" w:hAnsi="Times New Roman" w:cs="Times New Roman"/>
-          <w:sz w:val="24"/>
-        </w:rPr>
-        <w:t xml:space="preserve">, </w:t>
-      </w:r>
-      <w:proofErr w:type="gramStart"/>
-      <w:r>
-        <w:rPr>
-          <w:rFonts w:ascii="Times New Roman" w:eastAsia="Times New Roman" w:hAnsi="Times New Roman" w:cs="Times New Roman"/>
-          <w:sz w:val="24"/>
-        </w:rPr>
-        <w:t>July</w:t>
-      </w:r>
-      <w:proofErr w:type="gramEnd"/>
-      <w:r>
-        <w:rPr>
-          <w:rFonts w:ascii="Times New Roman" w:eastAsia="Times New Roman" w:hAnsi="Times New Roman" w:cs="Times New Roman"/>
-          <w:sz w:val="24"/>
-        </w:rPr>
-        <w:t xml:space="preserve"> 2008.</w:t>
-      </w:r>
     </w:p>
     <w:p>
       <w:pPr>
@@ -3498,9 +3492,48 @@
         <w:contextualSpacing/>
         <w:jc w:val="both"/>
         <w:rPr>
-          <w:sz w:val="24"/>
-        </w:rPr>
-      </w:pPr>
+          <w:rFonts w:ascii="Times New Roman" w:eastAsia="Times New Roman" w:hAnsi="Times New Roman" w:cs="Times New Roman"/>
+          <w:sz w:val="24"/>
+        </w:rPr>
+      </w:pPr>
+      <w:r>
+        <w:rPr>
+          <w:rFonts w:ascii="Times New Roman" w:eastAsia="Times New Roman" w:hAnsi="Times New Roman" w:cs="Times New Roman"/>
+          <w:sz w:val="24"/>
+        </w:rPr>
+        <w:t xml:space="preserve">Investigating Bubble Behavior in Pool Boiling in Microgravity Conditions, World Congress on Engineering (WCE), International Association of Engineers (IAENG), Imperial College, London, UK, </w:t>
+      </w:r>
+      <w:r>
+        <w:rPr>
+          <w:rFonts w:ascii="Times New Roman" w:eastAsia="Times New Roman" w:hAnsi="Times New Roman" w:cs="Times New Roman"/>
+          <w:i/>
+          <w:sz w:val="24"/>
+        </w:rPr>
+        <w:t>Thilanka Munasinghe</w:t>
+      </w:r>
+      <w:r>
+        <w:rPr>
+          <w:rFonts w:ascii="Times New Roman" w:eastAsia="Times New Roman" w:hAnsi="Times New Roman" w:cs="Times New Roman"/>
+          <w:sz w:val="24"/>
+        </w:rPr>
+        <w:t xml:space="preserve">, </w:t>
+      </w:r>
+      <w:proofErr w:type="gramStart"/>
+      <w:r>
+        <w:rPr>
+          <w:rFonts w:ascii="Times New Roman" w:eastAsia="Times New Roman" w:hAnsi="Times New Roman" w:cs="Times New Roman"/>
+          <w:sz w:val="24"/>
+        </w:rPr>
+        <w:t>July</w:t>
+      </w:r>
+      <w:proofErr w:type="gramEnd"/>
+      <w:r>
+        <w:rPr>
+          <w:rFonts w:ascii="Times New Roman" w:eastAsia="Times New Roman" w:hAnsi="Times New Roman" w:cs="Times New Roman"/>
+          <w:sz w:val="24"/>
+        </w:rPr>
+        <w:t xml:space="preserve"> 2008.</w:t>
+      </w:r>
     </w:p>
     <w:p>
       <w:pPr>
@@ -4267,8 +4300,21 @@
           <w:rFonts w:ascii="Times New Roman" w:hAnsi="Times New Roman" w:cs="DejaVu Sans"/>
           <w:b/>
           <w:bCs/>
-        </w:rPr>
-      </w:pPr>
+          <w:sz w:val="40"/>
+          <w:szCs w:val="40"/>
+        </w:rPr>
+      </w:pPr>
+    </w:p>
+    <w:p>
+      <w:pPr>
+        <w:rPr>
+          <w:rFonts w:ascii="Times New Roman" w:hAnsi="Times New Roman" w:cs="DejaVu Sans"/>
+          <w:b/>
+          <w:bCs/>
+        </w:rPr>
+      </w:pPr>
+      <w:bookmarkStart w:id="0" w:name="_GoBack"/>
+      <w:bookmarkEnd w:id="0"/>
       <w:r>
         <w:rPr>
           <w:rFonts w:ascii="Times New Roman" w:hAnsi="Times New Roman" w:cs="DejaVu Sans"/>
@@ -5343,8 +5389,6 @@
           <w:szCs w:val="20"/>
         </w:rPr>
       </w:pPr>
-      <w:bookmarkStart w:id="0" w:name="_GoBack"/>
-      <w:bookmarkEnd w:id="0"/>
     </w:p>
     <w:sectPr>
       <w:pgSz w:w="12240" w:h="15840"/>
@@ -9421,7 +9465,7 @@
 </file>
 
 <file path=customXml/itemProps1.xml><?xml version="1.0" encoding="utf-8"?>
-<ds:datastoreItem xmlns:ds="http://schemas.openxmlformats.org/officeDocument/2006/customXml" ds:itemID="{7EE60EEA-13D1-D748-AB1D-FF6EB304D1C4}">
+<ds:datastoreItem xmlns:ds="http://schemas.openxmlformats.org/officeDocument/2006/customXml" ds:itemID="{6041DB69-ED68-2941-91BA-A9B0B5774966}">
   <ds:schemaRefs>
     <ds:schemaRef ds:uri="http://schemas.openxmlformats.org/officeDocument/2006/bibliography"/>
   </ds:schemaRefs>

</xml_diff>

<commit_message>
New Changes to the CV.
</commit_message>
<xml_diff>
--- a/Thilanka_Munasinghe_Resume.docx
+++ b/Thilanka_Munasinghe_Resume.docx
@@ -196,7 +196,7 @@
         <w:rPr>
           <w:rFonts w:ascii="Times New Roman" w:hAnsi="Times New Roman" w:cs="DejaVu Sans"/>
         </w:rPr>
-        <w:t>2017</w:t>
+        <w:t>2018</w:t>
       </w:r>
       <w:r>
         <w:rPr>
@@ -539,18 +539,13 @@
     </w:p>
     <w:p>
       <w:pPr>
-        <w:rPr>
-          <w:rFonts w:ascii="Times New Roman" w:hAnsi="Times New Roman"/>
-        </w:rPr>
-      </w:pPr>
-    </w:p>
-    <w:p>
-      <w:pPr>
         <w:ind w:firstLine="90"/>
         <w:rPr>
           <w:rFonts w:ascii="Times New Roman" w:hAnsi="Times New Roman"/>
         </w:rPr>
       </w:pPr>
+      <w:bookmarkStart w:id="0" w:name="_GoBack"/>
+      <w:bookmarkEnd w:id="0"/>
     </w:p>
     <w:p>
       <w:pPr>
@@ -617,7 +612,19 @@
         <w:rPr>
           <w:rFonts w:ascii="Times New Roman" w:hAnsi="Times New Roman"/>
         </w:rPr>
-        <w:t xml:space="preserve">2014 Aug – 2015 Dec: </w:t>
+        <w:t xml:space="preserve">2017 Jan  - </w:t>
+      </w:r>
+      <w:r>
+        <w:rPr>
+          <w:rFonts w:ascii="Times New Roman" w:hAnsi="Times New Roman"/>
+        </w:rPr>
+        <w:t>Present</w:t>
+      </w:r>
+      <w:r>
+        <w:rPr>
+          <w:rFonts w:ascii="Times New Roman" w:hAnsi="Times New Roman"/>
+        </w:rPr>
+        <w:t>:</w:t>
       </w:r>
       <w:r>
         <w:rPr>
@@ -625,26 +632,56 @@
         </w:rPr>
         <w:tab/>
       </w:r>
-      <w:r>
-        <w:rPr>
-          <w:rFonts w:ascii="Times New Roman" w:hAnsi="Times New Roman"/>
-          <w:b/>
-        </w:rPr>
-        <w:t>G</w:t>
-      </w:r>
-      <w:r>
-        <w:rPr>
-          <w:rFonts w:ascii="Times New Roman" w:hAnsi="Times New Roman"/>
-          <w:b/>
-        </w:rPr>
-        <w:t>oogle Summer of Code, Center for</w:t>
-      </w:r>
-      <w:r>
-        <w:rPr>
-          <w:rFonts w:ascii="Times New Roman" w:hAnsi="Times New Roman"/>
-          <w:b/>
-        </w:rPr>
-        <w:t xml:space="preserve"> Mobile Learning, MIT Media Lab.</w:t>
+      <w:proofErr w:type="spellStart"/>
+      <w:r>
+        <w:rPr>
+          <w:rFonts w:ascii="Times New Roman" w:hAnsi="Times New Roman"/>
+          <w:b/>
+        </w:rPr>
+        <w:t>CodeLAB</w:t>
+      </w:r>
+      <w:proofErr w:type="spellEnd"/>
+      <w:r>
+        <w:rPr>
+          <w:rFonts w:ascii="Times New Roman" w:hAnsi="Times New Roman"/>
+          <w:b/>
+        </w:rPr>
+        <w:t xml:space="preserve"> Instructor</w:t>
+      </w:r>
+      <w:r>
+        <w:rPr>
+          <w:rFonts w:ascii="Times New Roman" w:hAnsi="Times New Roman"/>
+          <w:b/>
+        </w:rPr>
+        <w:t xml:space="preserve"> (</w:t>
+      </w:r>
+      <w:r>
+        <w:rPr>
+          <w:rFonts w:ascii="Times New Roman" w:hAnsi="Times New Roman"/>
+          <w:b/>
+        </w:rPr>
+        <w:t xml:space="preserve">Java and </w:t>
+      </w:r>
+      <w:r>
+        <w:rPr>
+          <w:rFonts w:ascii="Times New Roman" w:hAnsi="Times New Roman"/>
+          <w:b/>
+        </w:rPr>
+        <w:t xml:space="preserve">Android </w:t>
+      </w:r>
+      <w:r>
+        <w:rPr>
+          <w:rFonts w:ascii="Times New Roman" w:hAnsi="Times New Roman"/>
+          <w:b/>
+        </w:rPr>
+        <w:t xml:space="preserve">App </w:t>
+      </w:r>
+      <w:r>
+        <w:rPr>
+          <w:rFonts w:ascii="Times New Roman" w:hAnsi="Times New Roman"/>
+          <w:b/>
+        </w:rPr>
+        <w:t>Programing)</w:t>
       </w:r>
       <w:r>
         <w:rPr>
@@ -657,34 +694,22 @@
         <w:rPr>
           <w:rFonts w:ascii="Times New Roman" w:hAnsi="Times New Roman"/>
         </w:rPr>
-        <w:t xml:space="preserve">Developed the </w:t>
-      </w:r>
-      <w:r>
-        <w:rPr>
-          <w:rFonts w:ascii="Times New Roman" w:hAnsi="Times New Roman"/>
-        </w:rPr>
-        <w:t xml:space="preserve">Raspberry Pi MIT </w:t>
-      </w:r>
-      <w:r>
-        <w:rPr>
-          <w:rFonts w:ascii="Times New Roman" w:hAnsi="Times New Roman"/>
-        </w:rPr>
-        <w:t>App Inventor Component Extension</w:t>
-      </w:r>
-      <w:r>
-        <w:rPr>
-          <w:rFonts w:ascii="Times New Roman" w:hAnsi="Times New Roman"/>
-        </w:rPr>
-        <w:t>.</w:t>
-      </w:r>
-    </w:p>
-    <w:p>
-      <w:pPr>
-        <w:ind w:left="3545" w:hanging="2836"/>
-        <w:rPr>
-          <w:rFonts w:ascii="Times New Roman" w:hAnsi="Times New Roman"/>
-        </w:rPr>
-      </w:pPr>
+        <w:t>at WVU Office of Innovation, Entrepreneurship and Commercialization (</w:t>
+      </w:r>
+      <w:proofErr w:type="spellStart"/>
+      <w:r>
+        <w:rPr>
+          <w:rFonts w:ascii="Times New Roman" w:hAnsi="Times New Roman"/>
+        </w:rPr>
+        <w:t>LaunchLAB</w:t>
+      </w:r>
+      <w:proofErr w:type="spellEnd"/>
+      <w:r>
+        <w:rPr>
+          <w:rFonts w:ascii="Times New Roman" w:hAnsi="Times New Roman"/>
+        </w:rPr>
+        <w:t>).</w:t>
+      </w:r>
     </w:p>
     <w:p>
       <w:pPr>
@@ -694,95 +719,6 @@
           <w:rFonts w:ascii="Times New Roman" w:hAnsi="Times New Roman"/>
         </w:rPr>
       </w:pPr>
-      <w:r>
-        <w:rPr>
-          <w:rFonts w:ascii="Times New Roman" w:hAnsi="Times New Roman"/>
-        </w:rPr>
-        <w:t>2014 Aug – 2015 Dec:</w:t>
-      </w:r>
-      <w:r>
-        <w:rPr>
-          <w:rFonts w:ascii="Times New Roman" w:hAnsi="Times New Roman"/>
-        </w:rPr>
-        <w:t xml:space="preserve"> </w:t>
-      </w:r>
-      <w:r>
-        <w:rPr>
-          <w:rFonts w:ascii="Times New Roman" w:hAnsi="Times New Roman"/>
-        </w:rPr>
-        <w:tab/>
-      </w:r>
-      <w:proofErr w:type="spellStart"/>
-      <w:r>
-        <w:rPr>
-          <w:rFonts w:ascii="Times New Roman" w:hAnsi="Times New Roman"/>
-          <w:b/>
-        </w:rPr>
-        <w:t>CodeLAB</w:t>
-      </w:r>
-      <w:proofErr w:type="spellEnd"/>
-      <w:r>
-        <w:rPr>
-          <w:rFonts w:ascii="Times New Roman" w:hAnsi="Times New Roman"/>
-          <w:b/>
-        </w:rPr>
-        <w:t xml:space="preserve"> I</w:t>
-      </w:r>
-      <w:r>
-        <w:rPr>
-          <w:rFonts w:ascii="Times New Roman" w:hAnsi="Times New Roman"/>
-          <w:b/>
-        </w:rPr>
-        <w:t>nstructor</w:t>
-      </w:r>
-      <w:r>
-        <w:rPr>
-          <w:rFonts w:ascii="Times New Roman" w:hAnsi="Times New Roman"/>
-          <w:b/>
-        </w:rPr>
-        <w:t xml:space="preserve"> (Android Programing)</w:t>
-      </w:r>
-      <w:r>
-        <w:rPr>
-          <w:rFonts w:ascii="Times New Roman" w:hAnsi="Times New Roman"/>
-          <w:b/>
-        </w:rPr>
-        <w:t xml:space="preserve"> and Graduate Intern</w:t>
-      </w:r>
-      <w:r>
-        <w:rPr>
-          <w:rFonts w:ascii="Times New Roman" w:hAnsi="Times New Roman"/>
-        </w:rPr>
-        <w:t xml:space="preserve"> at WVU Office of Innovation, Entrepreneurship </w:t>
-      </w:r>
-      <w:r>
-        <w:rPr>
-          <w:rFonts w:ascii="Times New Roman" w:hAnsi="Times New Roman"/>
-        </w:rPr>
-        <w:t>and Commercialization (</w:t>
-      </w:r>
-      <w:proofErr w:type="spellStart"/>
-      <w:r>
-        <w:rPr>
-          <w:rFonts w:ascii="Times New Roman" w:hAnsi="Times New Roman"/>
-        </w:rPr>
-        <w:t>LaunchLAB</w:t>
-      </w:r>
-      <w:proofErr w:type="spellEnd"/>
-      <w:r>
-        <w:rPr>
-          <w:rFonts w:ascii="Times New Roman" w:hAnsi="Times New Roman"/>
-        </w:rPr>
-        <w:t>).</w:t>
-      </w:r>
-    </w:p>
-    <w:p>
-      <w:pPr>
-        <w:ind w:left="3545" w:hanging="2836"/>
-        <w:rPr>
-          <w:rFonts w:ascii="Times New Roman" w:hAnsi="Times New Roman"/>
-        </w:rPr>
-      </w:pPr>
     </w:p>
     <w:p>
       <w:pPr>
@@ -790,20 +726,13 @@
         <w:jc w:val="both"/>
         <w:rPr>
           <w:rFonts w:ascii="Times New Roman" w:hAnsi="Times New Roman"/>
-          <w:b/>
-        </w:rPr>
-      </w:pPr>
-      <w:r>
-        <w:rPr>
-          <w:rFonts w:ascii="Times New Roman" w:hAnsi="Times New Roman"/>
-        </w:rPr>
-        <w:t xml:space="preserve">2014 Feb </w:t>
-      </w:r>
-      <w:r>
-        <w:rPr>
-          <w:rFonts w:ascii="Times New Roman" w:hAnsi="Times New Roman"/>
-        </w:rPr>
-        <w:t>– 2014 May</w:t>
+        </w:rPr>
+      </w:pPr>
+      <w:r>
+        <w:rPr>
+          <w:rFonts w:ascii="Times New Roman" w:hAnsi="Times New Roman"/>
+        </w:rPr>
+        <w:t>2016 May – 2016 Aug</w:t>
       </w:r>
       <w:r>
         <w:rPr>
@@ -822,154 +751,59 @@
           <w:rFonts w:ascii="Times New Roman" w:hAnsi="Times New Roman"/>
           <w:b/>
         </w:rPr>
-        <w:t>Visiting</w:t>
-      </w:r>
-      <w:r>
-        <w:rPr>
-          <w:rFonts w:ascii="Times New Roman" w:hAnsi="Times New Roman"/>
-          <w:b/>
-        </w:rPr>
-        <w:t xml:space="preserve"> R</w:t>
-      </w:r>
-      <w:r>
-        <w:rPr>
-          <w:rFonts w:ascii="Times New Roman" w:hAnsi="Times New Roman"/>
-          <w:b/>
-        </w:rPr>
-        <w:t xml:space="preserve">esearch </w:t>
-      </w:r>
-      <w:r>
-        <w:rPr>
-          <w:rFonts w:ascii="Times New Roman" w:hAnsi="Times New Roman"/>
-          <w:b/>
-        </w:rPr>
-        <w:t>Student at Laboratory for Autonomous Marine Sensing Systems, MIT</w:t>
-      </w:r>
-      <w:r>
-        <w:rPr>
-          <w:rFonts w:ascii="Times New Roman" w:hAnsi="Times New Roman"/>
-          <w:b/>
+        <w:t>G</w:t>
+      </w:r>
+      <w:r>
+        <w:rPr>
+          <w:rFonts w:ascii="Times New Roman" w:hAnsi="Times New Roman"/>
+          <w:b/>
+        </w:rPr>
+        <w:t>oogle Summer of Code, Center for</w:t>
+      </w:r>
+      <w:r>
+        <w:rPr>
+          <w:rFonts w:ascii="Times New Roman" w:hAnsi="Times New Roman"/>
+          <w:b/>
+        </w:rPr>
+        <w:t xml:space="preserve"> Mobile Learning, MIT Media Lab.</w:t>
+      </w:r>
+      <w:r>
+        <w:rPr>
+          <w:rFonts w:ascii="Times New Roman" w:hAnsi="Times New Roman"/>
+          <w:b/>
+        </w:rPr>
+        <w:t xml:space="preserve"> </w:t>
+      </w:r>
+      <w:r>
+        <w:rPr>
+          <w:rFonts w:ascii="Times New Roman" w:hAnsi="Times New Roman"/>
+        </w:rPr>
+        <w:t xml:space="preserve">Developed the </w:t>
+      </w:r>
+      <w:r>
+        <w:rPr>
+          <w:rFonts w:ascii="Times New Roman" w:hAnsi="Times New Roman"/>
+        </w:rPr>
+        <w:t xml:space="preserve">Raspberry Pi MIT </w:t>
+      </w:r>
+      <w:r>
+        <w:rPr>
+          <w:rFonts w:ascii="Times New Roman" w:hAnsi="Times New Roman"/>
+        </w:rPr>
+        <w:t>App Inventor Component Extension</w:t>
+      </w:r>
+      <w:r>
+        <w:rPr>
+          <w:rFonts w:ascii="Times New Roman" w:hAnsi="Times New Roman"/>
         </w:rPr>
         <w:t>.</w:t>
       </w:r>
-      <w:r>
-        <w:rPr>
-          <w:rFonts w:ascii="Times New Roman" w:hAnsi="Times New Roman"/>
-          <w:b/>
-        </w:rPr>
-        <w:t xml:space="preserve"> </w:t>
-      </w:r>
-      <w:r>
-        <w:rPr>
-          <w:rFonts w:ascii="Times New Roman" w:hAnsi="Times New Roman"/>
-        </w:rPr>
-        <w:t>Conducted research on</w:t>
-      </w:r>
-      <w:r>
-        <w:rPr>
-          <w:rFonts w:ascii="Times New Roman" w:hAnsi="Times New Roman"/>
-        </w:rPr>
-        <w:t xml:space="preserve"> autonomous </w:t>
-      </w:r>
-      <w:r>
-        <w:rPr>
-          <w:rFonts w:ascii="Times New Roman" w:hAnsi="Times New Roman"/>
-        </w:rPr>
-        <w:t>decision-making</w:t>
-      </w:r>
-      <w:r>
-        <w:rPr>
-          <w:rFonts w:ascii="Times New Roman" w:hAnsi="Times New Roman"/>
-        </w:rPr>
-        <w:t xml:space="preserve"> </w:t>
-      </w:r>
-      <w:r>
-        <w:rPr>
-          <w:rFonts w:ascii="Times New Roman" w:hAnsi="Times New Roman"/>
-        </w:rPr>
-        <w:t>path planners</w:t>
-      </w:r>
-      <w:r>
-        <w:rPr>
-          <w:rFonts w:ascii="Times New Roman" w:hAnsi="Times New Roman"/>
-        </w:rPr>
-        <w:t xml:space="preserve"> </w:t>
-      </w:r>
-      <w:r>
-        <w:rPr>
-          <w:rFonts w:ascii="Times New Roman" w:hAnsi="Times New Roman"/>
-        </w:rPr>
-        <w:t xml:space="preserve">for </w:t>
-      </w:r>
-      <w:r>
-        <w:rPr>
-          <w:rFonts w:ascii="Times New Roman" w:hAnsi="Times New Roman"/>
-        </w:rPr>
-        <w:t>underwater vehicles.</w:t>
-      </w:r>
-      <w:r>
-        <w:rPr>
-          <w:rFonts w:ascii="Times New Roman" w:hAnsi="Times New Roman"/>
-        </w:rPr>
-        <w:t xml:space="preserve"> </w:t>
-      </w:r>
-      <w:r>
-        <w:rPr>
-          <w:rFonts w:ascii="Times New Roman" w:hAnsi="Times New Roman"/>
-        </w:rPr>
-        <w:t>Developed</w:t>
-      </w:r>
-      <w:r>
-        <w:rPr>
-          <w:rFonts w:ascii="Times New Roman" w:hAnsi="Times New Roman"/>
-        </w:rPr>
-        <w:t xml:space="preserve"> a smooth curve path-planning algorithm for </w:t>
-      </w:r>
-      <w:r>
-        <w:rPr>
-          <w:rFonts w:ascii="Times New Roman" w:hAnsi="Times New Roman"/>
-        </w:rPr>
-        <w:t xml:space="preserve">MIT Moos </w:t>
-      </w:r>
-      <w:proofErr w:type="spellStart"/>
-      <w:r>
-        <w:rPr>
-          <w:rFonts w:ascii="Times New Roman" w:hAnsi="Times New Roman"/>
-        </w:rPr>
-        <w:t>IvP</w:t>
-      </w:r>
-      <w:proofErr w:type="spellEnd"/>
-      <w:r>
-        <w:rPr>
-          <w:rFonts w:ascii="Times New Roman" w:hAnsi="Times New Roman"/>
-        </w:rPr>
-        <w:t xml:space="preserve"> </w:t>
-      </w:r>
-      <w:r>
-        <w:rPr>
-          <w:rFonts w:ascii="Times New Roman" w:hAnsi="Times New Roman"/>
-        </w:rPr>
-        <w:t>open source software</w:t>
-      </w:r>
-      <w:r>
-        <w:rPr>
-          <w:rFonts w:ascii="Times New Roman" w:hAnsi="Times New Roman"/>
-        </w:rPr>
-        <w:t>.</w:t>
-      </w:r>
-      <w:r>
-        <w:rPr>
-          <w:rFonts w:ascii="Times New Roman" w:hAnsi="Times New Roman"/>
-        </w:rPr>
-        <w:t xml:space="preserve"> </w:t>
-      </w:r>
-    </w:p>
-    <w:p>
-      <w:pPr>
-        <w:rPr>
-          <w:rFonts w:ascii="Times New Roman" w:hAnsi="Times New Roman" w:cs="DejaVu Sans"/>
-          <w:b/>
-          <w:bCs/>
+    </w:p>
+    <w:p>
+      <w:pPr>
+        <w:ind w:left="3545" w:hanging="2836"/>
+        <w:rPr>
+          <w:rFonts w:ascii="Times New Roman" w:hAnsi="Times New Roman"/>
         </w:rPr>
       </w:pPr>
     </w:p>
@@ -979,14 +813,13 @@
         <w:jc w:val="both"/>
         <w:rPr>
           <w:rFonts w:ascii="Times New Roman" w:hAnsi="Times New Roman"/>
-          <w:b/>
-        </w:rPr>
-      </w:pPr>
-      <w:r>
-        <w:rPr>
-          <w:rFonts w:ascii="Times New Roman" w:hAnsi="Times New Roman"/>
-        </w:rPr>
-        <w:t>2011</w:t>
+        </w:rPr>
+      </w:pPr>
+      <w:r>
+        <w:rPr>
+          <w:rFonts w:ascii="Times New Roman" w:hAnsi="Times New Roman"/>
+        </w:rPr>
+        <w:t>2014 Aug – 2015 Dec:</w:t>
       </w:r>
       <w:r>
         <w:rPr>
@@ -998,108 +831,98 @@
         <w:rPr>
           <w:rFonts w:ascii="Times New Roman" w:hAnsi="Times New Roman"/>
         </w:rPr>
-        <w:t>May</w:t>
-      </w:r>
-      <w:r>
-        <w:rPr>
-          <w:rFonts w:ascii="Times New Roman" w:hAnsi="Times New Roman"/>
-        </w:rPr>
-        <w:t xml:space="preserve"> – </w:t>
-      </w:r>
-      <w:r>
-        <w:rPr>
-          <w:rFonts w:ascii="Times New Roman" w:hAnsi="Times New Roman"/>
-        </w:rPr>
-        <w:t>2013 Jul</w:t>
-      </w:r>
-      <w:r>
-        <w:rPr>
-          <w:rFonts w:ascii="Times New Roman" w:hAnsi="Times New Roman"/>
-        </w:rPr>
-        <w:t xml:space="preserve">: </w:t>
-      </w:r>
-      <w:r>
-        <w:rPr>
-          <w:rFonts w:ascii="Times New Roman" w:hAnsi="Times New Roman"/>
-        </w:rPr>
         <w:tab/>
       </w:r>
-      <w:r>
-        <w:rPr>
-          <w:rFonts w:ascii="Times New Roman" w:hAnsi="Times New Roman"/>
-          <w:b/>
-        </w:rPr>
-        <w:t>Research Assistant</w:t>
-      </w:r>
-      <w:r>
-        <w:rPr>
-          <w:rFonts w:ascii="Times New Roman" w:hAnsi="Times New Roman"/>
-          <w:b/>
-        </w:rPr>
-        <w:t xml:space="preserve"> at</w:t>
-      </w:r>
-      <w:r>
-        <w:rPr>
-          <w:rFonts w:ascii="Times New Roman" w:hAnsi="Times New Roman"/>
-          <w:b/>
-        </w:rPr>
-        <w:t xml:space="preserve"> Mathematics Department</w:t>
-      </w:r>
-      <w:r>
-        <w:rPr>
-          <w:rFonts w:ascii="Times New Roman" w:hAnsi="Times New Roman"/>
-          <w:b/>
-        </w:rPr>
-        <w:t>, WVU</w:t>
-      </w:r>
-      <w:r>
-        <w:rPr>
-          <w:rFonts w:ascii="Times New Roman" w:hAnsi="Times New Roman"/>
-          <w:b/>
-        </w:rPr>
-        <w:t xml:space="preserve">. </w:t>
-      </w:r>
-      <w:r>
-        <w:rPr>
-          <w:rFonts w:ascii="Times New Roman" w:hAnsi="Times New Roman"/>
-        </w:rPr>
-        <w:t>D</w:t>
-      </w:r>
-      <w:r>
-        <w:rPr>
-          <w:rFonts w:ascii="Times New Roman" w:hAnsi="Times New Roman"/>
-        </w:rPr>
-        <w:t>evelop</w:t>
-      </w:r>
-      <w:r>
-        <w:rPr>
-          <w:rFonts w:ascii="Times New Roman" w:hAnsi="Times New Roman"/>
-        </w:rPr>
-        <w:t>ed Genetic</w:t>
-      </w:r>
-      <w:r>
-        <w:rPr>
-          <w:rFonts w:ascii="Times New Roman" w:hAnsi="Times New Roman"/>
-        </w:rPr>
-        <w:t xml:space="preserve"> Algorithms</w:t>
-      </w:r>
-      <w:r>
-        <w:rPr>
-          <w:rFonts w:ascii="Times New Roman" w:hAnsi="Times New Roman"/>
-        </w:rPr>
-        <w:t xml:space="preserve"> (GA)</w:t>
-      </w:r>
-      <w:r>
-        <w:rPr>
-          <w:rFonts w:ascii="Times New Roman" w:hAnsi="Times New Roman"/>
-        </w:rPr>
-        <w:t xml:space="preserve"> and undertook Genetic Programming for Cooperative Control Systems, Task Management, and Multi-Agent Systems</w:t>
-      </w:r>
-      <w:r>
-        <w:rPr>
-          <w:rFonts w:ascii="Times New Roman" w:hAnsi="Times New Roman"/>
-        </w:rPr>
-        <w:t>.</w:t>
+      <w:proofErr w:type="spellStart"/>
+      <w:r>
+        <w:rPr>
+          <w:rFonts w:ascii="Times New Roman" w:hAnsi="Times New Roman"/>
+          <w:b/>
+        </w:rPr>
+        <w:t>CodeLAB</w:t>
+      </w:r>
+      <w:proofErr w:type="spellEnd"/>
+      <w:r>
+        <w:rPr>
+          <w:rFonts w:ascii="Times New Roman" w:hAnsi="Times New Roman"/>
+          <w:b/>
+        </w:rPr>
+        <w:t xml:space="preserve"> I</w:t>
+      </w:r>
+      <w:r>
+        <w:rPr>
+          <w:rFonts w:ascii="Times New Roman" w:hAnsi="Times New Roman"/>
+          <w:b/>
+        </w:rPr>
+        <w:t>nstructor</w:t>
+      </w:r>
+      <w:r>
+        <w:rPr>
+          <w:rFonts w:ascii="Times New Roman" w:hAnsi="Times New Roman"/>
+          <w:b/>
+        </w:rPr>
+        <w:t xml:space="preserve"> (</w:t>
+      </w:r>
+      <w:r>
+        <w:rPr>
+          <w:rFonts w:ascii="Times New Roman" w:hAnsi="Times New Roman"/>
+          <w:b/>
+        </w:rPr>
+        <w:t xml:space="preserve">Java and </w:t>
+      </w:r>
+      <w:r>
+        <w:rPr>
+          <w:rFonts w:ascii="Times New Roman" w:hAnsi="Times New Roman"/>
+          <w:b/>
+        </w:rPr>
+        <w:t xml:space="preserve">Android </w:t>
+      </w:r>
+      <w:r>
+        <w:rPr>
+          <w:rFonts w:ascii="Times New Roman" w:hAnsi="Times New Roman"/>
+          <w:b/>
+        </w:rPr>
+        <w:t xml:space="preserve">App </w:t>
+      </w:r>
+      <w:r>
+        <w:rPr>
+          <w:rFonts w:ascii="Times New Roman" w:hAnsi="Times New Roman"/>
+          <w:b/>
+        </w:rPr>
+        <w:t>Programing)</w:t>
+      </w:r>
+      <w:r>
+        <w:rPr>
+          <w:rFonts w:ascii="Times New Roman" w:hAnsi="Times New Roman"/>
+          <w:b/>
+        </w:rPr>
+        <w:t xml:space="preserve"> and Graduate Intern</w:t>
+      </w:r>
+      <w:r>
+        <w:rPr>
+          <w:rFonts w:ascii="Times New Roman" w:hAnsi="Times New Roman"/>
+        </w:rPr>
+        <w:t xml:space="preserve"> at WVU Office of Innovation, Entrepreneurship </w:t>
+      </w:r>
+      <w:r>
+        <w:rPr>
+          <w:rFonts w:ascii="Times New Roman" w:hAnsi="Times New Roman"/>
+        </w:rPr>
+        <w:t>and Commercialization (</w:t>
+      </w:r>
+      <w:proofErr w:type="spellStart"/>
+      <w:r>
+        <w:rPr>
+          <w:rFonts w:ascii="Times New Roman" w:hAnsi="Times New Roman"/>
+        </w:rPr>
+        <w:t>LaunchLAB</w:t>
+      </w:r>
+      <w:proofErr w:type="spellEnd"/>
+      <w:r>
+        <w:rPr>
+          <w:rFonts w:ascii="Times New Roman" w:hAnsi="Times New Roman"/>
+        </w:rPr>
+        <w:t>).</w:t>
       </w:r>
     </w:p>
     <w:p>
@@ -1123,6 +946,308 @@
         <w:rPr>
           <w:rFonts w:ascii="Times New Roman" w:hAnsi="Times New Roman"/>
         </w:rPr>
+        <w:t xml:space="preserve">2014 Feb </w:t>
+      </w:r>
+      <w:r>
+        <w:rPr>
+          <w:rFonts w:ascii="Times New Roman" w:hAnsi="Times New Roman"/>
+        </w:rPr>
+        <w:t>– 2014 May</w:t>
+      </w:r>
+      <w:r>
+        <w:rPr>
+          <w:rFonts w:ascii="Times New Roman" w:hAnsi="Times New Roman"/>
+        </w:rPr>
+        <w:t xml:space="preserve">: </w:t>
+      </w:r>
+      <w:r>
+        <w:rPr>
+          <w:rFonts w:ascii="Times New Roman" w:hAnsi="Times New Roman"/>
+        </w:rPr>
+        <w:tab/>
+      </w:r>
+      <w:r>
+        <w:rPr>
+          <w:rFonts w:ascii="Times New Roman" w:hAnsi="Times New Roman"/>
+          <w:b/>
+        </w:rPr>
+        <w:t>Visiting</w:t>
+      </w:r>
+      <w:r>
+        <w:rPr>
+          <w:rFonts w:ascii="Times New Roman" w:hAnsi="Times New Roman"/>
+          <w:b/>
+        </w:rPr>
+        <w:t xml:space="preserve"> R</w:t>
+      </w:r>
+      <w:r>
+        <w:rPr>
+          <w:rFonts w:ascii="Times New Roman" w:hAnsi="Times New Roman"/>
+          <w:b/>
+        </w:rPr>
+        <w:t xml:space="preserve">esearch </w:t>
+      </w:r>
+      <w:r>
+        <w:rPr>
+          <w:rFonts w:ascii="Times New Roman" w:hAnsi="Times New Roman"/>
+          <w:b/>
+        </w:rPr>
+        <w:t>Student at Laboratory for Autonomous Marine Sensing Systems, MIT</w:t>
+      </w:r>
+      <w:r>
+        <w:rPr>
+          <w:rFonts w:ascii="Times New Roman" w:hAnsi="Times New Roman"/>
+          <w:b/>
+        </w:rPr>
+        <w:t>.</w:t>
+      </w:r>
+      <w:r>
+        <w:rPr>
+          <w:rFonts w:ascii="Times New Roman" w:hAnsi="Times New Roman"/>
+          <w:b/>
+        </w:rPr>
+        <w:t xml:space="preserve"> </w:t>
+      </w:r>
+      <w:r>
+        <w:rPr>
+          <w:rFonts w:ascii="Times New Roman" w:hAnsi="Times New Roman"/>
+        </w:rPr>
+        <w:t>Conducted research on</w:t>
+      </w:r>
+      <w:r>
+        <w:rPr>
+          <w:rFonts w:ascii="Times New Roman" w:hAnsi="Times New Roman"/>
+        </w:rPr>
+        <w:t xml:space="preserve"> autonomous </w:t>
+      </w:r>
+      <w:r>
+        <w:rPr>
+          <w:rFonts w:ascii="Times New Roman" w:hAnsi="Times New Roman"/>
+        </w:rPr>
+        <w:t>decision-making</w:t>
+      </w:r>
+      <w:r>
+        <w:rPr>
+          <w:rFonts w:ascii="Times New Roman" w:hAnsi="Times New Roman"/>
+        </w:rPr>
+        <w:t xml:space="preserve"> </w:t>
+      </w:r>
+      <w:r>
+        <w:rPr>
+          <w:rFonts w:ascii="Times New Roman" w:hAnsi="Times New Roman"/>
+        </w:rPr>
+        <w:t>path planners</w:t>
+      </w:r>
+      <w:r>
+        <w:rPr>
+          <w:rFonts w:ascii="Times New Roman" w:hAnsi="Times New Roman"/>
+        </w:rPr>
+        <w:t xml:space="preserve"> </w:t>
+      </w:r>
+      <w:r>
+        <w:rPr>
+          <w:rFonts w:ascii="Times New Roman" w:hAnsi="Times New Roman"/>
+        </w:rPr>
+        <w:t xml:space="preserve">for </w:t>
+      </w:r>
+      <w:r>
+        <w:rPr>
+          <w:rFonts w:ascii="Times New Roman" w:hAnsi="Times New Roman"/>
+        </w:rPr>
+        <w:t>underwater vehicles.</w:t>
+      </w:r>
+      <w:r>
+        <w:rPr>
+          <w:rFonts w:ascii="Times New Roman" w:hAnsi="Times New Roman"/>
+        </w:rPr>
+        <w:t xml:space="preserve"> </w:t>
+      </w:r>
+      <w:r>
+        <w:rPr>
+          <w:rFonts w:ascii="Times New Roman" w:hAnsi="Times New Roman"/>
+        </w:rPr>
+        <w:t>Developed</w:t>
+      </w:r>
+      <w:r>
+        <w:rPr>
+          <w:rFonts w:ascii="Times New Roman" w:hAnsi="Times New Roman"/>
+        </w:rPr>
+        <w:t xml:space="preserve"> a smooth curve path-planning algorithm for MIT Moos </w:t>
+      </w:r>
+      <w:proofErr w:type="spellStart"/>
+      <w:r>
+        <w:rPr>
+          <w:rFonts w:ascii="Times New Roman" w:hAnsi="Times New Roman"/>
+        </w:rPr>
+        <w:t>IvP</w:t>
+      </w:r>
+      <w:proofErr w:type="spellEnd"/>
+      <w:r>
+        <w:rPr>
+          <w:rFonts w:ascii="Times New Roman" w:hAnsi="Times New Roman"/>
+        </w:rPr>
+        <w:t xml:space="preserve"> open source software. </w:t>
+      </w:r>
+    </w:p>
+    <w:p>
+      <w:pPr>
+        <w:rPr>
+          <w:rFonts w:ascii="Times New Roman" w:hAnsi="Times New Roman" w:cs="DejaVu Sans"/>
+          <w:b/>
+          <w:bCs/>
+        </w:rPr>
+      </w:pPr>
+    </w:p>
+    <w:p>
+      <w:pPr>
+        <w:ind w:left="3545" w:hanging="2836"/>
+        <w:jc w:val="both"/>
+        <w:rPr>
+          <w:rFonts w:ascii="Times New Roman" w:hAnsi="Times New Roman"/>
+          <w:b/>
+        </w:rPr>
+      </w:pPr>
+      <w:r>
+        <w:rPr>
+          <w:rFonts w:ascii="Times New Roman" w:hAnsi="Times New Roman"/>
+        </w:rPr>
+        <w:t>2011</w:t>
+      </w:r>
+      <w:r>
+        <w:rPr>
+          <w:rFonts w:ascii="Times New Roman" w:hAnsi="Times New Roman"/>
+        </w:rPr>
+        <w:t xml:space="preserve"> </w:t>
+      </w:r>
+      <w:r>
+        <w:rPr>
+          <w:rFonts w:ascii="Times New Roman" w:hAnsi="Times New Roman"/>
+        </w:rPr>
+        <w:t>May</w:t>
+      </w:r>
+      <w:r>
+        <w:rPr>
+          <w:rFonts w:ascii="Times New Roman" w:hAnsi="Times New Roman"/>
+        </w:rPr>
+        <w:t xml:space="preserve"> – </w:t>
+      </w:r>
+      <w:r>
+        <w:rPr>
+          <w:rFonts w:ascii="Times New Roman" w:hAnsi="Times New Roman"/>
+        </w:rPr>
+        <w:t>2013 Jul</w:t>
+      </w:r>
+      <w:r>
+        <w:rPr>
+          <w:rFonts w:ascii="Times New Roman" w:hAnsi="Times New Roman"/>
+        </w:rPr>
+        <w:t xml:space="preserve">: </w:t>
+      </w:r>
+      <w:r>
+        <w:rPr>
+          <w:rFonts w:ascii="Times New Roman" w:hAnsi="Times New Roman"/>
+        </w:rPr>
+        <w:tab/>
+      </w:r>
+      <w:r>
+        <w:rPr>
+          <w:rFonts w:ascii="Times New Roman" w:hAnsi="Times New Roman"/>
+          <w:b/>
+        </w:rPr>
+        <w:t>Research Assistant</w:t>
+      </w:r>
+      <w:r>
+        <w:rPr>
+          <w:rFonts w:ascii="Times New Roman" w:hAnsi="Times New Roman"/>
+          <w:b/>
+        </w:rPr>
+        <w:t xml:space="preserve"> at</w:t>
+      </w:r>
+      <w:r>
+        <w:rPr>
+          <w:rFonts w:ascii="Times New Roman" w:hAnsi="Times New Roman"/>
+          <w:b/>
+        </w:rPr>
+        <w:t xml:space="preserve"> Mathematics Department</w:t>
+      </w:r>
+      <w:r>
+        <w:rPr>
+          <w:rFonts w:ascii="Times New Roman" w:hAnsi="Times New Roman"/>
+          <w:b/>
+        </w:rPr>
+        <w:t>, WVU</w:t>
+      </w:r>
+      <w:r>
+        <w:rPr>
+          <w:rFonts w:ascii="Times New Roman" w:hAnsi="Times New Roman"/>
+          <w:b/>
+        </w:rPr>
+        <w:t xml:space="preserve">. </w:t>
+      </w:r>
+      <w:r>
+        <w:rPr>
+          <w:rFonts w:ascii="Times New Roman" w:hAnsi="Times New Roman"/>
+        </w:rPr>
+        <w:t>D</w:t>
+      </w:r>
+      <w:r>
+        <w:rPr>
+          <w:rFonts w:ascii="Times New Roman" w:hAnsi="Times New Roman"/>
+        </w:rPr>
+        <w:t>evelop</w:t>
+      </w:r>
+      <w:r>
+        <w:rPr>
+          <w:rFonts w:ascii="Times New Roman" w:hAnsi="Times New Roman"/>
+        </w:rPr>
+        <w:t>ed Genetic</w:t>
+      </w:r>
+      <w:r>
+        <w:rPr>
+          <w:rFonts w:ascii="Times New Roman" w:hAnsi="Times New Roman"/>
+        </w:rPr>
+        <w:t xml:space="preserve"> Algorithms</w:t>
+      </w:r>
+      <w:r>
+        <w:rPr>
+          <w:rFonts w:ascii="Times New Roman" w:hAnsi="Times New Roman"/>
+        </w:rPr>
+        <w:t xml:space="preserve"> (GA)</w:t>
+      </w:r>
+      <w:r>
+        <w:rPr>
+          <w:rFonts w:ascii="Times New Roman" w:hAnsi="Times New Roman"/>
+        </w:rPr>
+        <w:t xml:space="preserve"> and undertook Genetic Programming for Cooperative Control Systems, Task Management, and Multi-Agent Systems</w:t>
+      </w:r>
+      <w:r>
+        <w:rPr>
+          <w:rFonts w:ascii="Times New Roman" w:hAnsi="Times New Roman"/>
+        </w:rPr>
+        <w:t>.</w:t>
+      </w:r>
+    </w:p>
+    <w:p>
+      <w:pPr>
+        <w:ind w:left="3545" w:hanging="2836"/>
+        <w:rPr>
+          <w:rFonts w:ascii="Times New Roman" w:hAnsi="Times New Roman"/>
+        </w:rPr>
+      </w:pPr>
+    </w:p>
+    <w:p>
+      <w:pPr>
+        <w:ind w:left="3545" w:hanging="2836"/>
+        <w:jc w:val="both"/>
+        <w:rPr>
+          <w:rFonts w:ascii="Times New Roman" w:hAnsi="Times New Roman"/>
+          <w:b/>
+        </w:rPr>
+      </w:pPr>
+      <w:r>
+        <w:rPr>
+          <w:rFonts w:ascii="Times New Roman" w:hAnsi="Times New Roman"/>
+        </w:rPr>
         <w:t>2012</w:t>
       </w:r>
       <w:r>
@@ -1223,14 +1348,7 @@
         <w:rPr>
           <w:rFonts w:ascii="Times New Roman" w:hAnsi="Times New Roman"/>
         </w:rPr>
-        <w:t xml:space="preserve"> </w:t>
-      </w:r>
-      <w:r>
-        <w:rPr>
-          <w:rFonts w:ascii="Times New Roman" w:hAnsi="Times New Roman"/>
-        </w:rPr>
-        <w:lastRenderedPageBreak/>
-        <w:t xml:space="preserve">to </w:t>
+        <w:t xml:space="preserve"> to </w:t>
       </w:r>
       <w:r>
         <w:rPr>
@@ -1689,15 +1807,93 @@
           <w:rFonts w:ascii="Times New Roman" w:hAnsi="Times New Roman" w:cs="DejaVu Sans"/>
           <w:bCs/>
         </w:rPr>
-        <w:t>Fall 2014 &amp; Spring 2015:</w:t>
-      </w:r>
-      <w:r>
-        <w:rPr>
-          <w:rFonts w:ascii="Times New Roman" w:hAnsi="Times New Roman" w:cs="DejaVu Sans"/>
-          <w:bCs/>
-        </w:rPr>
-        <w:tab/>
-        <w:t>Android Programming Instructor</w:t>
+        <w:t>Fall 2014,</w:t>
+      </w:r>
+      <w:r>
+        <w:rPr>
+          <w:rFonts w:ascii="Times New Roman" w:hAnsi="Times New Roman" w:cs="DejaVu Sans"/>
+          <w:bCs/>
+        </w:rPr>
+        <w:t xml:space="preserve"> </w:t>
+      </w:r>
+      <w:proofErr w:type="gramStart"/>
+      <w:r>
+        <w:rPr>
+          <w:rFonts w:ascii="Times New Roman" w:hAnsi="Times New Roman" w:cs="DejaVu Sans"/>
+          <w:bCs/>
+        </w:rPr>
+        <w:t>Spring</w:t>
+      </w:r>
+      <w:proofErr w:type="gramEnd"/>
+      <w:r>
+        <w:rPr>
+          <w:rFonts w:ascii="Times New Roman" w:hAnsi="Times New Roman" w:cs="DejaVu Sans"/>
+          <w:bCs/>
+        </w:rPr>
+        <w:t xml:space="preserve"> 2015</w:t>
+      </w:r>
+      <w:r>
+        <w:rPr>
+          <w:rFonts w:ascii="Times New Roman" w:hAnsi="Times New Roman" w:cs="DejaVu Sans"/>
+          <w:bCs/>
+        </w:rPr>
+        <w:t xml:space="preserve"> &amp;</w:t>
+      </w:r>
+      <w:r>
+        <w:rPr>
+          <w:rFonts w:ascii="Times New Roman" w:hAnsi="Times New Roman" w:cs="DejaVu Sans"/>
+          <w:bCs/>
+        </w:rPr>
+        <w:t xml:space="preserve"> </w:t>
+      </w:r>
+      <w:r>
+        <w:rPr>
+          <w:rFonts w:ascii="Times New Roman" w:hAnsi="Times New Roman" w:cs="DejaVu Sans"/>
+          <w:bCs/>
+        </w:rPr>
+        <w:t xml:space="preserve">Spring </w:t>
+      </w:r>
+      <w:r>
+        <w:rPr>
+          <w:rFonts w:ascii="Times New Roman" w:hAnsi="Times New Roman" w:cs="DejaVu Sans"/>
+          <w:bCs/>
+        </w:rPr>
+        <w:t>2017:</w:t>
+      </w:r>
+      <w:r>
+        <w:rPr>
+          <w:rFonts w:ascii="Times New Roman" w:hAnsi="Times New Roman" w:cs="DejaVu Sans"/>
+          <w:bCs/>
+        </w:rPr>
+        <w:t xml:space="preserve"> </w:t>
+      </w:r>
+      <w:r>
+        <w:rPr>
+          <w:rFonts w:ascii="Times New Roman" w:hAnsi="Times New Roman" w:cs="DejaVu Sans"/>
+          <w:bCs/>
+        </w:rPr>
+        <w:t xml:space="preserve">Java and </w:t>
+      </w:r>
+      <w:r>
+        <w:rPr>
+          <w:rFonts w:ascii="Times New Roman" w:hAnsi="Times New Roman" w:cs="DejaVu Sans"/>
+          <w:bCs/>
+        </w:rPr>
+        <w:t xml:space="preserve">Android </w:t>
+      </w:r>
+      <w:r>
+        <w:rPr>
+          <w:rFonts w:ascii="Times New Roman" w:hAnsi="Times New Roman" w:cs="DejaVu Sans"/>
+          <w:bCs/>
+        </w:rPr>
+        <w:t xml:space="preserve">App </w:t>
+      </w:r>
+      <w:r>
+        <w:rPr>
+          <w:rFonts w:ascii="Times New Roman" w:hAnsi="Times New Roman" w:cs="DejaVu Sans"/>
+          <w:bCs/>
+        </w:rPr>
+        <w:t>Programming Instructor</w:t>
       </w:r>
     </w:p>
     <w:p>
@@ -2218,21 +2414,7 @@
           <w:rFonts w:ascii="Times New Roman" w:hAnsi="Times New Roman" w:cs="DejaVu Sans"/>
           <w:bCs/>
         </w:rPr>
-        <w:t xml:space="preserve"> to address the College Teaching Staff on ‘How to Teach High School Students Effectively’ </w:t>
-      </w:r>
-      <w:r>
-        <w:rPr>
-          <w:rFonts w:ascii="Times New Roman" w:hAnsi="Times New Roman" w:cs="DejaVu Sans"/>
-          <w:bCs/>
-        </w:rPr>
-        <w:t>(</w:t>
-      </w:r>
-      <w:r>
-        <w:rPr>
-          <w:rFonts w:ascii="Times New Roman" w:hAnsi="Times New Roman" w:cs="DejaVu Sans"/>
-          <w:bCs/>
-        </w:rPr>
-        <w:t xml:space="preserve">invited by Warden Dr. </w:t>
+        <w:t xml:space="preserve"> to address the College Teaching Staff on ‘How to Teach High School Students Effectively’ (invited by Warden Dr. </w:t>
       </w:r>
       <w:proofErr w:type="spellStart"/>
       <w:r>
@@ -2264,14 +2446,7 @@
           <w:rFonts w:ascii="Times New Roman" w:hAnsi="Times New Roman" w:cs="DejaVu Sans"/>
           <w:bCs/>
         </w:rPr>
-        <w:t>)</w:t>
-      </w:r>
-      <w:r>
-        <w:rPr>
-          <w:rFonts w:ascii="Times New Roman" w:hAnsi="Times New Roman" w:cs="DejaVu Sans"/>
-          <w:bCs/>
-        </w:rPr>
-        <w:t>, Jan 2014.</w:t>
+        <w:t>), Jan 2014.</w:t>
       </w:r>
     </w:p>
     <w:p>
@@ -2379,6 +2554,7 @@
           <w:rFonts w:ascii="Times New Roman" w:hAnsi="Times New Roman" w:cs="DejaVu Sans"/>
           <w:bCs/>
         </w:rPr>
+        <w:lastRenderedPageBreak/>
         <w:t>‘</w:t>
       </w:r>
       <w:r>
@@ -2429,7 +2605,6 @@
           <w:sz w:val="40"/>
           <w:szCs w:val="40"/>
         </w:rPr>
-        <w:lastRenderedPageBreak/>
         <w:t>P</w:t>
       </w:r>
       <w:r>
@@ -2617,15 +2792,7 @@
           <w:b/>
           <w:bCs/>
         </w:rPr>
-        <w:t>EVIEWED</w:t>
-      </w:r>
-      <w:r>
-        <w:rPr>
-          <w:rFonts w:ascii="Times New Roman" w:hAnsi="Times New Roman" w:cs="DejaVu Sans"/>
-          <w:b/>
-          <w:bCs/>
-        </w:rPr>
-        <w:t xml:space="preserve"> </w:t>
+        <w:t xml:space="preserve">EVIEWED </w:t>
       </w:r>
       <w:r>
         <w:rPr>
@@ -3178,57 +3345,67 @@
       </w:pPr>
       <w:r>
         <w:rPr>
-          <w:rFonts w:ascii="Times New Roman" w:hAnsi="Times New Roman" w:cs="Times New Roman"/>
-          <w:sz w:val="24"/>
-        </w:rPr>
-        <w:t xml:space="preserve">Interest Driven Innovation: Internet of Things with Raspberry Pi and MIT App </w:t>
+          <w:rFonts w:ascii="Times New Roman" w:eastAsia="Times New Roman" w:hAnsi="Times New Roman" w:cs="Times New Roman"/>
+          <w:sz w:val="24"/>
+        </w:rPr>
+        <w:t xml:space="preserve">Dynamic and Kinematic Characteristics of Bubble Flow Motion in Paramagnetic Liquid under </w:t>
+      </w:r>
+      <w:r>
+        <w:rPr>
+          <w:rFonts w:ascii="Times New Roman" w:eastAsia="Times New Roman" w:hAnsi="Times New Roman" w:cs="Times New Roman"/>
+          <w:sz w:val="24"/>
+        </w:rPr>
+        <w:t xml:space="preserve">Microgravity Conditions. International Conference on Fluid Flow Dynamics (ICFD), Sendai, Japan, </w:t>
       </w:r>
       <w:proofErr w:type="spellStart"/>
       <w:r>
         <w:rPr>
-          <w:rFonts w:ascii="Times New Roman" w:hAnsi="Times New Roman" w:cs="Times New Roman"/>
-          <w:sz w:val="24"/>
-        </w:rPr>
-        <w:t>Inventor.Munasinghe.T</w:t>
+          <w:rFonts w:ascii="Times New Roman" w:eastAsia="Times New Roman" w:hAnsi="Times New Roman" w:cs="Times New Roman"/>
+          <w:i/>
+          <w:sz w:val="24"/>
+        </w:rPr>
+        <w:t>Thilanka</w:t>
       </w:r>
       <w:proofErr w:type="spellEnd"/>
       <w:r>
         <w:rPr>
-          <w:rFonts w:ascii="Times New Roman" w:hAnsi="Times New Roman" w:cs="Times New Roman"/>
-          <w:sz w:val="24"/>
-        </w:rPr>
-        <w:t xml:space="preserve">, Byrne W.S, ACM </w:t>
+          <w:rFonts w:ascii="Times New Roman" w:eastAsia="Times New Roman" w:hAnsi="Times New Roman" w:cs="Times New Roman"/>
+          <w:i/>
+          <w:sz w:val="24"/>
+        </w:rPr>
+        <w:t xml:space="preserve"> </w:t>
       </w:r>
       <w:proofErr w:type="spellStart"/>
       <w:r>
         <w:rPr>
-          <w:rFonts w:ascii="Times New Roman" w:hAnsi="Times New Roman" w:cs="Times New Roman"/>
-          <w:sz w:val="24"/>
-        </w:rPr>
-        <w:t>HotMobile</w:t>
+          <w:rFonts w:ascii="Times New Roman" w:eastAsia="Times New Roman" w:hAnsi="Times New Roman" w:cs="Times New Roman"/>
+          <w:i/>
+          <w:sz w:val="24"/>
+        </w:rPr>
+        <w:t>Munasinghe</w:t>
       </w:r>
       <w:proofErr w:type="spellEnd"/>
       <w:r>
         <w:rPr>
-          <w:rFonts w:ascii="Times New Roman" w:hAnsi="Times New Roman" w:cs="Times New Roman"/>
-          <w:sz w:val="24"/>
-        </w:rPr>
-        <w:t xml:space="preserve"> 2017, The 18</w:t>
-      </w:r>
-      <w:r>
-        <w:rPr>
-          <w:rFonts w:ascii="Times New Roman" w:hAnsi="Times New Roman" w:cs="Times New Roman"/>
-          <w:sz w:val="24"/>
-          <w:vertAlign w:val="superscript"/>
-        </w:rPr>
-        <w:t>th</w:t>
-      </w:r>
-      <w:r>
-        <w:rPr>
-          <w:rFonts w:ascii="Times New Roman" w:hAnsi="Times New Roman" w:cs="Times New Roman"/>
-          <w:sz w:val="24"/>
-        </w:rPr>
-        <w:t xml:space="preserve"> International Workshop on Mobile Computing Systems and Applications, Feb 2017. (Submitted)</w:t>
+          <w:rFonts w:ascii="Times New Roman" w:eastAsia="Times New Roman" w:hAnsi="Times New Roman" w:cs="Times New Roman"/>
+          <w:i/>
+          <w:sz w:val="24"/>
+        </w:rPr>
+        <w:t xml:space="preserve">, </w:t>
+      </w:r>
+      <w:r>
+        <w:rPr>
+          <w:rFonts w:ascii="Times New Roman" w:eastAsia="Times New Roman" w:hAnsi="Times New Roman" w:cs="Times New Roman"/>
+          <w:sz w:val="24"/>
+        </w:rPr>
+        <w:t>November</w:t>
+      </w:r>
+      <w:r>
+        <w:rPr>
+          <w:rFonts w:ascii="Times New Roman" w:eastAsia="Times New Roman" w:hAnsi="Times New Roman" w:cs="Times New Roman"/>
+          <w:sz w:val="24"/>
+        </w:rPr>
+        <w:t xml:space="preserve"> 2009.</w:t>
       </w:r>
     </w:p>
     <w:p>
@@ -3250,14 +3427,7 @@
           <w:rFonts w:ascii="Times New Roman" w:eastAsia="Times New Roman" w:hAnsi="Times New Roman" w:cs="Times New Roman"/>
           <w:sz w:val="24"/>
         </w:rPr>
-        <w:t xml:space="preserve">Dynamic and Kinematic Characteristics of Bubble Flow Motion in Paramagnetic Liquid under </w:t>
-      </w:r>
-      <w:r>
-        <w:rPr>
-          <w:rFonts w:ascii="Times New Roman" w:eastAsia="Times New Roman" w:hAnsi="Times New Roman" w:cs="Times New Roman"/>
-          <w:sz w:val="24"/>
-        </w:rPr>
-        <w:t xml:space="preserve">Microgravity Conditions. International Conference on Fluid Flow Dynamics (ICFD), Sendai, Japan, </w:t>
+        <w:t xml:space="preserve">Investigating Bubble Expansion in Pool Boiling Under Influence of Magnetic Field in Microgravity Conditions. World Scientific and Engineering Academy and Society, (WSEAS), Moscow, Russia, </w:t>
       </w:r>
       <w:proofErr w:type="spellStart"/>
       <w:r>
@@ -3295,19 +3465,30 @@
         </w:rPr>
         <w:t xml:space="preserve">, </w:t>
       </w:r>
-      <w:r>
-        <w:rPr>
-          <w:rFonts w:ascii="Times New Roman" w:eastAsia="Times New Roman" w:hAnsi="Times New Roman" w:cs="Times New Roman"/>
-          <w:sz w:val="24"/>
-        </w:rPr>
-        <w:t>November</w:t>
-      </w:r>
-      <w:r>
-        <w:rPr>
-          <w:rFonts w:ascii="Times New Roman" w:eastAsia="Times New Roman" w:hAnsi="Times New Roman" w:cs="Times New Roman"/>
-          <w:sz w:val="24"/>
-        </w:rPr>
-        <w:t xml:space="preserve"> 2009.</w:t>
+      <w:proofErr w:type="spellStart"/>
+      <w:r>
+        <w:rPr>
+          <w:rFonts w:ascii="Times New Roman" w:eastAsia="Times New Roman" w:hAnsi="Times New Roman" w:cs="Times New Roman"/>
+          <w:i/>
+          <w:sz w:val="24"/>
+        </w:rPr>
+        <w:t>Sanket</w:t>
+      </w:r>
+      <w:proofErr w:type="spellEnd"/>
+      <w:r>
+        <w:rPr>
+          <w:rFonts w:ascii="Times New Roman" w:eastAsia="Times New Roman" w:hAnsi="Times New Roman" w:cs="Times New Roman"/>
+          <w:i/>
+          <w:sz w:val="24"/>
+        </w:rPr>
+        <w:t xml:space="preserve"> Joshi.</w:t>
+      </w:r>
+      <w:r>
+        <w:rPr>
+          <w:rFonts w:ascii="Times New Roman" w:eastAsia="Times New Roman" w:hAnsi="Times New Roman" w:cs="Times New Roman"/>
+          <w:sz w:val="24"/>
+        </w:rPr>
+        <w:t xml:space="preserve"> August 2009.</w:t>
       </w:r>
     </w:p>
     <w:p>
@@ -3329,7 +3510,7 @@
           <w:rFonts w:ascii="Times New Roman" w:eastAsia="Times New Roman" w:hAnsi="Times New Roman" w:cs="Times New Roman"/>
           <w:sz w:val="24"/>
         </w:rPr>
-        <w:t xml:space="preserve">Investigating Bubble Expansion in Pool Boiling Under Influence of Magnetic Field in Microgravity Conditions. World Scientific and Engineering Academy and Society, (WSEAS), Moscow, Russia, </w:t>
+        <w:t xml:space="preserve">Studying the Characteristics of Bubble Motion in Pool Boiling in Microgravity Conditions Under the Influence of a Magnetic Field. Recent Advances on Space Technology (RAST), IEEE – AIAA Joint Conference, Istanbul, Turkey. </w:t>
       </w:r>
       <w:proofErr w:type="spellStart"/>
       <w:r>
@@ -3362,35 +3543,9 @@
       <w:r>
         <w:rPr>
           <w:rFonts w:ascii="Times New Roman" w:eastAsia="Times New Roman" w:hAnsi="Times New Roman" w:cs="Times New Roman"/>
-          <w:i/>
-          <w:sz w:val="24"/>
-        </w:rPr>
-        <w:t xml:space="preserve">, </w:t>
-      </w:r>
-      <w:proofErr w:type="spellStart"/>
-      <w:r>
-        <w:rPr>
-          <w:rFonts w:ascii="Times New Roman" w:eastAsia="Times New Roman" w:hAnsi="Times New Roman" w:cs="Times New Roman"/>
-          <w:i/>
-          <w:sz w:val="24"/>
-        </w:rPr>
-        <w:t>Sanket</w:t>
-      </w:r>
-      <w:proofErr w:type="spellEnd"/>
-      <w:r>
-        <w:rPr>
-          <w:rFonts w:ascii="Times New Roman" w:eastAsia="Times New Roman" w:hAnsi="Times New Roman" w:cs="Times New Roman"/>
-          <w:i/>
-          <w:sz w:val="24"/>
-        </w:rPr>
-        <w:t xml:space="preserve"> Joshi.</w:t>
-      </w:r>
-      <w:r>
-        <w:rPr>
-          <w:rFonts w:ascii="Times New Roman" w:eastAsia="Times New Roman" w:hAnsi="Times New Roman" w:cs="Times New Roman"/>
-          <w:sz w:val="24"/>
-        </w:rPr>
-        <w:t xml:space="preserve"> August 2009.</w:t>
+          <w:sz w:val="24"/>
+        </w:rPr>
+        <w:t>. June 2009.</w:t>
       </w:r>
     </w:p>
     <w:p>
@@ -3412,7 +3567,7 @@
           <w:rFonts w:ascii="Times New Roman" w:eastAsia="Times New Roman" w:hAnsi="Times New Roman" w:cs="Times New Roman"/>
           <w:sz w:val="24"/>
         </w:rPr>
-        <w:t xml:space="preserve">Studying the Characteristics of Bubble Motion in Pool Boiling in Microgravity Conditions Under the Influence of a Magnetic Field. Recent Advances on Space Technology (RAST), IEEE – AIAA Joint Conference, Istanbul, Turkey. </w:t>
+        <w:t xml:space="preserve">Investigating Bubble Behavior in Pool Boiling in Microgravity Conditions, World Congress on Engineering (WCE), International Association of Engineers (IAENG), Imperial College, London, UK, </w:t>
       </w:r>
       <w:proofErr w:type="spellStart"/>
       <w:r>
@@ -3447,8 +3602,70 @@
           <w:rFonts w:ascii="Times New Roman" w:eastAsia="Times New Roman" w:hAnsi="Times New Roman" w:cs="Times New Roman"/>
           <w:sz w:val="24"/>
         </w:rPr>
-        <w:t>. June 2009.</w:t>
-      </w:r>
+        <w:t xml:space="preserve">, </w:t>
+      </w:r>
+      <w:proofErr w:type="gramStart"/>
+      <w:r>
+        <w:rPr>
+          <w:rFonts w:ascii="Times New Roman" w:eastAsia="Times New Roman" w:hAnsi="Times New Roman" w:cs="Times New Roman"/>
+          <w:sz w:val="24"/>
+        </w:rPr>
+        <w:t>July</w:t>
+      </w:r>
+      <w:proofErr w:type="gramEnd"/>
+      <w:r>
+        <w:rPr>
+          <w:rFonts w:ascii="Times New Roman" w:eastAsia="Times New Roman" w:hAnsi="Times New Roman" w:cs="Times New Roman"/>
+          <w:sz w:val="24"/>
+        </w:rPr>
+        <w:t xml:space="preserve"> 2008.</w:t>
+      </w:r>
+    </w:p>
+    <w:p>
+      <w:pPr>
+        <w:pStyle w:val="Normal1"/>
+        <w:spacing w:after="0" w:line="240" w:lineRule="auto"/>
+        <w:ind w:left="720"/>
+        <w:contextualSpacing/>
+        <w:jc w:val="both"/>
+        <w:rPr>
+          <w:sz w:val="24"/>
+        </w:rPr>
+      </w:pPr>
+    </w:p>
+    <w:p>
+      <w:pPr>
+        <w:pStyle w:val="Normal1"/>
+        <w:spacing w:after="0" w:line="240" w:lineRule="auto"/>
+        <w:contextualSpacing/>
+        <w:jc w:val="both"/>
+        <w:rPr>
+          <w:rFonts w:ascii="Times New Roman" w:eastAsia="Times New Roman" w:hAnsi="Times New Roman" w:cs="Times New Roman"/>
+          <w:b/>
+          <w:sz w:val="28"/>
+        </w:rPr>
+      </w:pPr>
+      <w:r>
+        <w:rPr>
+          <w:rFonts w:ascii="Times New Roman" w:eastAsia="Times New Roman" w:hAnsi="Times New Roman" w:cs="Times New Roman"/>
+          <w:b/>
+          <w:sz w:val="28"/>
+        </w:rPr>
+        <w:t>Poster Presentations</w:t>
+      </w:r>
+    </w:p>
+    <w:p>
+      <w:pPr>
+        <w:pStyle w:val="Normal1"/>
+        <w:spacing w:after="0" w:line="240" w:lineRule="auto"/>
+        <w:contextualSpacing/>
+        <w:jc w:val="both"/>
+        <w:rPr>
+          <w:rFonts w:ascii="Times New Roman" w:eastAsia="Times New Roman" w:hAnsi="Times New Roman" w:cs="Times New Roman"/>
+          <w:b/>
+          <w:sz w:val="24"/>
+        </w:rPr>
+      </w:pPr>
     </w:p>
     <w:p>
       <w:pPr>
@@ -3466,108 +3683,39 @@
       </w:pPr>
       <w:r>
         <w:rPr>
-          <w:rFonts w:ascii="Times New Roman" w:eastAsia="Times New Roman" w:hAnsi="Times New Roman" w:cs="Times New Roman"/>
-          <w:sz w:val="24"/>
-        </w:rPr>
-        <w:t xml:space="preserve">Investigating Bubble Behavior in Pool Boiling in Microgravity Conditions, World Congress on Engineering (WCE), International Association of Engineers (IAENG), Imperial College, London, UK, </w:t>
-      </w:r>
-      <w:proofErr w:type="spellStart"/>
-      <w:r>
-        <w:rPr>
-          <w:rFonts w:ascii="Times New Roman" w:eastAsia="Times New Roman" w:hAnsi="Times New Roman" w:cs="Times New Roman"/>
-          <w:i/>
-          <w:sz w:val="24"/>
-        </w:rPr>
-        <w:t>Thilanka</w:t>
-      </w:r>
-      <w:proofErr w:type="spellEnd"/>
-      <w:r>
-        <w:rPr>
-          <w:rFonts w:ascii="Times New Roman" w:eastAsia="Times New Roman" w:hAnsi="Times New Roman" w:cs="Times New Roman"/>
-          <w:i/>
-          <w:sz w:val="24"/>
-        </w:rPr>
-        <w:t xml:space="preserve"> </w:t>
-      </w:r>
-      <w:proofErr w:type="spellStart"/>
-      <w:r>
-        <w:rPr>
-          <w:rFonts w:ascii="Times New Roman" w:eastAsia="Times New Roman" w:hAnsi="Times New Roman" w:cs="Times New Roman"/>
-          <w:i/>
-          <w:sz w:val="24"/>
-        </w:rPr>
-        <w:t>Munasinghe</w:t>
-      </w:r>
-      <w:proofErr w:type="spellEnd"/>
-      <w:r>
-        <w:rPr>
-          <w:rFonts w:ascii="Times New Roman" w:eastAsia="Times New Roman" w:hAnsi="Times New Roman" w:cs="Times New Roman"/>
-          <w:sz w:val="24"/>
-        </w:rPr>
-        <w:t xml:space="preserve">, </w:t>
-      </w:r>
-      <w:proofErr w:type="gramStart"/>
-      <w:r>
-        <w:rPr>
-          <w:rFonts w:ascii="Times New Roman" w:eastAsia="Times New Roman" w:hAnsi="Times New Roman" w:cs="Times New Roman"/>
-          <w:sz w:val="24"/>
-        </w:rPr>
-        <w:t>July</w:t>
-      </w:r>
-      <w:proofErr w:type="gramEnd"/>
-      <w:r>
-        <w:rPr>
-          <w:rFonts w:ascii="Times New Roman" w:eastAsia="Times New Roman" w:hAnsi="Times New Roman" w:cs="Times New Roman"/>
-          <w:sz w:val="24"/>
-        </w:rPr>
-        <w:t xml:space="preserve"> 2008.</w:t>
-      </w:r>
-    </w:p>
-    <w:p>
-      <w:pPr>
-        <w:pStyle w:val="Normal1"/>
-        <w:spacing w:after="0" w:line="240" w:lineRule="auto"/>
-        <w:ind w:left="720"/>
-        <w:contextualSpacing/>
-        <w:jc w:val="both"/>
-        <w:rPr>
-          <w:sz w:val="24"/>
-        </w:rPr>
-      </w:pPr>
-    </w:p>
-    <w:p>
-      <w:pPr>
-        <w:pStyle w:val="Normal1"/>
-        <w:spacing w:after="0" w:line="240" w:lineRule="auto"/>
-        <w:contextualSpacing/>
-        <w:jc w:val="both"/>
-        <w:rPr>
-          <w:rFonts w:ascii="Times New Roman" w:eastAsia="Times New Roman" w:hAnsi="Times New Roman" w:cs="Times New Roman"/>
-          <w:b/>
-          <w:sz w:val="28"/>
-        </w:rPr>
-      </w:pPr>
-      <w:r>
-        <w:rPr>
-          <w:rFonts w:ascii="Times New Roman" w:eastAsia="Times New Roman" w:hAnsi="Times New Roman" w:cs="Times New Roman"/>
-          <w:b/>
-          <w:sz w:val="28"/>
-        </w:rPr>
-        <w:t>Poster Presentations</w:t>
-      </w:r>
-    </w:p>
-    <w:p>
-      <w:pPr>
-        <w:pStyle w:val="Normal1"/>
-        <w:spacing w:after="0" w:line="240" w:lineRule="auto"/>
-        <w:contextualSpacing/>
-        <w:jc w:val="both"/>
-        <w:rPr>
-          <w:rFonts w:ascii="Times New Roman" w:eastAsia="Times New Roman" w:hAnsi="Times New Roman" w:cs="Times New Roman"/>
-          <w:b/>
-          <w:sz w:val="24"/>
-        </w:rPr>
-      </w:pPr>
+          <w:rFonts w:ascii="Times New Roman" w:hAnsi="Times New Roman" w:cs="Times New Roman"/>
+          <w:sz w:val="24"/>
+        </w:rPr>
+        <w:t>Efficient Path Planning A</w:t>
+      </w:r>
+      <w:r>
+        <w:rPr>
+          <w:rFonts w:ascii="Times New Roman" w:hAnsi="Times New Roman" w:cs="Times New Roman"/>
+          <w:sz w:val="24"/>
+        </w:rPr>
+        <w:t xml:space="preserve">lgorithms </w:t>
+      </w:r>
+      <w:r>
+        <w:rPr>
+          <w:rFonts w:ascii="Times New Roman" w:hAnsi="Times New Roman" w:cs="Times New Roman"/>
+          <w:sz w:val="24"/>
+        </w:rPr>
+        <w:t xml:space="preserve">for </w:t>
+      </w:r>
+      <w:r>
+        <w:rPr>
+          <w:rFonts w:ascii="Times New Roman" w:hAnsi="Times New Roman" w:cs="Times New Roman"/>
+          <w:sz w:val="24"/>
+        </w:rPr>
+        <w:t>AUVs</w:t>
+      </w:r>
+      <w:r>
+        <w:rPr>
+          <w:rFonts w:ascii="Times New Roman" w:hAnsi="Times New Roman" w:cs="Times New Roman"/>
+          <w:sz w:val="24"/>
+        </w:rPr>
+        <w:t>. Google Research Labs Conference, June 2014.</w:t>
+      </w:r>
     </w:p>
     <w:p>
       <w:pPr>
@@ -3585,38 +3733,83 @@
       </w:pPr>
       <w:r>
         <w:rPr>
-          <w:rFonts w:ascii="Times New Roman" w:hAnsi="Times New Roman" w:cs="Times New Roman"/>
-          <w:sz w:val="24"/>
-        </w:rPr>
-        <w:t>Efficient Path Planning A</w:t>
-      </w:r>
-      <w:r>
-        <w:rPr>
-          <w:rFonts w:ascii="Times New Roman" w:hAnsi="Times New Roman" w:cs="Times New Roman"/>
-          <w:sz w:val="24"/>
-        </w:rPr>
-        <w:t xml:space="preserve">lgorithms </w:t>
-      </w:r>
-      <w:r>
-        <w:rPr>
-          <w:rFonts w:ascii="Times New Roman" w:hAnsi="Times New Roman" w:cs="Times New Roman"/>
-          <w:sz w:val="24"/>
-        </w:rPr>
-        <w:t xml:space="preserve">for </w:t>
-      </w:r>
-      <w:r>
-        <w:rPr>
-          <w:rFonts w:ascii="Times New Roman" w:hAnsi="Times New Roman" w:cs="Times New Roman"/>
-          <w:sz w:val="24"/>
-        </w:rPr>
-        <w:t>AUVs</w:t>
-      </w:r>
-      <w:r>
-        <w:rPr>
-          <w:rFonts w:ascii="Times New Roman" w:hAnsi="Times New Roman" w:cs="Times New Roman"/>
-          <w:sz w:val="24"/>
-        </w:rPr>
-        <w:t>. Google Research Labs Conference, June 2014.</w:t>
+          <w:rFonts w:ascii="Times New Roman" w:eastAsia="Times New Roman" w:hAnsi="Times New Roman" w:cs="Times New Roman"/>
+          <w:sz w:val="24"/>
+        </w:rPr>
+        <w:t>Transformation Mapping of Bubbles’ 2-D Circular Shape to an Elliptical Shape Under Influence of a Magnetic Field in Pool Boiling in Microgravity Conditions. 5</w:t>
+      </w:r>
+      <w:r>
+        <w:rPr>
+          <w:rFonts w:ascii="Times New Roman" w:eastAsia="Times New Roman" w:hAnsi="Times New Roman" w:cs="Times New Roman"/>
+          <w:sz w:val="24"/>
+          <w:vertAlign w:val="superscript"/>
+        </w:rPr>
+        <w:t>th</w:t>
+      </w:r>
+      <w:r>
+        <w:rPr>
+          <w:rFonts w:ascii="Times New Roman" w:eastAsia="Times New Roman" w:hAnsi="Times New Roman" w:cs="Times New Roman"/>
+          <w:sz w:val="24"/>
+        </w:rPr>
+        <w:t xml:space="preserve"> MIT Conference on   Computational Fluid and Solid Mechanics, Massachusetts Institute of Technology (MIT), Cambridge, MA,</w:t>
+      </w:r>
+      <w:r>
+        <w:rPr>
+          <w:rFonts w:ascii="Times New Roman" w:eastAsia="Times New Roman" w:hAnsi="Times New Roman" w:cs="Times New Roman"/>
+          <w:i/>
+          <w:sz w:val="24"/>
+        </w:rPr>
+        <w:t xml:space="preserve"> </w:t>
+      </w:r>
+      <w:proofErr w:type="spellStart"/>
+      <w:r>
+        <w:rPr>
+          <w:rFonts w:ascii="Times New Roman" w:eastAsia="Times New Roman" w:hAnsi="Times New Roman" w:cs="Times New Roman"/>
+          <w:i/>
+          <w:sz w:val="24"/>
+        </w:rPr>
+        <w:t>Thilanka</w:t>
+      </w:r>
+      <w:proofErr w:type="spellEnd"/>
+      <w:r>
+        <w:rPr>
+          <w:rFonts w:ascii="Times New Roman" w:eastAsia="Times New Roman" w:hAnsi="Times New Roman" w:cs="Times New Roman"/>
+          <w:i/>
+          <w:sz w:val="24"/>
+        </w:rPr>
+        <w:t xml:space="preserve"> </w:t>
+      </w:r>
+      <w:proofErr w:type="spellStart"/>
+      <w:r>
+        <w:rPr>
+          <w:rFonts w:ascii="Times New Roman" w:eastAsia="Times New Roman" w:hAnsi="Times New Roman" w:cs="Times New Roman"/>
+          <w:i/>
+          <w:sz w:val="24"/>
+        </w:rPr>
+        <w:t>Munasinghe</w:t>
+      </w:r>
+      <w:proofErr w:type="spellEnd"/>
+      <w:r>
+        <w:rPr>
+          <w:rFonts w:ascii="Times New Roman" w:eastAsia="Times New Roman" w:hAnsi="Times New Roman" w:cs="Times New Roman"/>
+          <w:i/>
+          <w:sz w:val="24"/>
+        </w:rPr>
+        <w:t>.</w:t>
+      </w:r>
+      <w:r>
+        <w:rPr>
+          <w:rFonts w:ascii="Times New Roman" w:eastAsia="Times New Roman" w:hAnsi="Times New Roman" w:cs="Times New Roman"/>
+          <w:sz w:val="24"/>
+        </w:rPr>
+        <w:t xml:space="preserve"> June 2009.</w:t>
+      </w:r>
+      <w:r>
+        <w:rPr>
+          <w:rFonts w:ascii="Times New Roman" w:eastAsia="Times New Roman" w:hAnsi="Times New Roman" w:cs="Times New Roman"/>
+          <w:sz w:val="24"/>
+        </w:rPr>
+        <w:t xml:space="preserve"> (Abstract Only)</w:t>
       </w:r>
     </w:p>
     <w:p>
@@ -3638,94 +3831,35 @@
           <w:rFonts w:ascii="Times New Roman" w:eastAsia="Times New Roman" w:hAnsi="Times New Roman" w:cs="Times New Roman"/>
           <w:sz w:val="24"/>
         </w:rPr>
-        <w:t>Transformation Mapping of Bubbles’ 2-D Circular Shape to an Elliptical Shape Under Influence of a Magnetic Field in Pool Boiling in Microgravity Conditions. 5</w:t>
-      </w:r>
-      <w:r>
-        <w:rPr>
-          <w:rFonts w:ascii="Times New Roman" w:eastAsia="Times New Roman" w:hAnsi="Times New Roman" w:cs="Times New Roman"/>
-          <w:sz w:val="24"/>
-          <w:vertAlign w:val="superscript"/>
-        </w:rPr>
-        <w:t>th</w:t>
-      </w:r>
-      <w:r>
-        <w:rPr>
-          <w:rFonts w:ascii="Times New Roman" w:eastAsia="Times New Roman" w:hAnsi="Times New Roman" w:cs="Times New Roman"/>
-          <w:sz w:val="24"/>
-        </w:rPr>
-        <w:t xml:space="preserve"> MIT Conference on   Computational Fluid and Solid Mechanics, Massachusetts Institute of Technology (MIT), Cambridge, MA,</w:t>
-      </w:r>
-      <w:r>
-        <w:rPr>
-          <w:rFonts w:ascii="Times New Roman" w:eastAsia="Times New Roman" w:hAnsi="Times New Roman" w:cs="Times New Roman"/>
-          <w:i/>
-          <w:sz w:val="24"/>
-        </w:rPr>
         <w:t xml:space="preserve"> </w:t>
       </w:r>
-      <w:proofErr w:type="spellStart"/>
-      <w:r>
-        <w:rPr>
-          <w:rFonts w:ascii="Times New Roman" w:eastAsia="Times New Roman" w:hAnsi="Times New Roman" w:cs="Times New Roman"/>
-          <w:i/>
-          <w:sz w:val="24"/>
-        </w:rPr>
-        <w:t>Thilanka</w:t>
-      </w:r>
-      <w:proofErr w:type="spellEnd"/>
-      <w:r>
-        <w:rPr>
-          <w:rFonts w:ascii="Times New Roman" w:eastAsia="Times New Roman" w:hAnsi="Times New Roman" w:cs="Times New Roman"/>
-          <w:i/>
-          <w:sz w:val="24"/>
-        </w:rPr>
-        <w:t xml:space="preserve"> </w:t>
-      </w:r>
-      <w:proofErr w:type="spellStart"/>
-      <w:r>
-        <w:rPr>
-          <w:rFonts w:ascii="Times New Roman" w:eastAsia="Times New Roman" w:hAnsi="Times New Roman" w:cs="Times New Roman"/>
-          <w:i/>
-          <w:sz w:val="24"/>
-        </w:rPr>
-        <w:t>Munasinghe</w:t>
-      </w:r>
-      <w:proofErr w:type="spellEnd"/>
-      <w:r>
-        <w:rPr>
-          <w:rFonts w:ascii="Times New Roman" w:eastAsia="Times New Roman" w:hAnsi="Times New Roman" w:cs="Times New Roman"/>
-          <w:i/>
-          <w:sz w:val="24"/>
-        </w:rPr>
-        <w:t>.</w:t>
-      </w:r>
-      <w:r>
-        <w:rPr>
-          <w:rFonts w:ascii="Times New Roman" w:eastAsia="Times New Roman" w:hAnsi="Times New Roman" w:cs="Times New Roman"/>
-          <w:sz w:val="24"/>
-        </w:rPr>
-        <w:t xml:space="preserve"> June 2009.</w:t>
-      </w:r>
-      <w:r>
-        <w:rPr>
-          <w:rFonts w:ascii="Times New Roman" w:eastAsia="Times New Roman" w:hAnsi="Times New Roman" w:cs="Times New Roman"/>
-          <w:sz w:val="24"/>
-        </w:rPr>
-        <w:t xml:space="preserve"> (</w:t>
-      </w:r>
-      <w:r>
-        <w:rPr>
-          <w:rFonts w:ascii="Times New Roman" w:eastAsia="Times New Roman" w:hAnsi="Times New Roman" w:cs="Times New Roman"/>
-          <w:sz w:val="24"/>
-        </w:rPr>
-        <w:t>Abstract Only</w:t>
-      </w:r>
-      <w:r>
-        <w:rPr>
-          <w:rFonts w:ascii="Times New Roman" w:eastAsia="Times New Roman" w:hAnsi="Times New Roman" w:cs="Times New Roman"/>
-          <w:sz w:val="24"/>
-        </w:rPr>
-        <w:t>)</w:t>
+      <w:r>
+        <w:rPr>
+          <w:rFonts w:ascii="Times New Roman" w:eastAsia="Times New Roman" w:hAnsi="Times New Roman" w:cs="Times New Roman"/>
+          <w:sz w:val="24"/>
+        </w:rPr>
+        <w:t>‘</w:t>
+      </w:r>
+      <w:r>
+        <w:rPr>
+          <w:rFonts w:ascii="Times New Roman" w:eastAsia="Times New Roman" w:hAnsi="Times New Roman" w:cs="Times New Roman"/>
+          <w:sz w:val="24"/>
+        </w:rPr>
+        <w:t>WV-NANO</w:t>
+      </w:r>
+      <w:r>
+        <w:rPr>
+          <w:rFonts w:ascii="Times New Roman" w:eastAsia="Times New Roman" w:hAnsi="Times New Roman" w:cs="Times New Roman"/>
+          <w:sz w:val="24"/>
+        </w:rPr>
+        <w:t>’</w:t>
+      </w:r>
+      <w:r>
+        <w:rPr>
+          <w:rFonts w:ascii="Times New Roman" w:eastAsia="Times New Roman" w:hAnsi="Times New Roman" w:cs="Times New Roman"/>
+          <w:sz w:val="24"/>
+        </w:rPr>
+        <w:t>, West Virginia University, Alumni Center, May 2009.</w:t>
       </w:r>
     </w:p>
     <w:p>
@@ -3747,35 +3881,8 @@
           <w:rFonts w:ascii="Times New Roman" w:eastAsia="Times New Roman" w:hAnsi="Times New Roman" w:cs="Times New Roman"/>
           <w:sz w:val="24"/>
         </w:rPr>
-        <w:t xml:space="preserve"> </w:t>
-      </w:r>
-      <w:r>
-        <w:rPr>
-          <w:rFonts w:ascii="Times New Roman" w:eastAsia="Times New Roman" w:hAnsi="Times New Roman" w:cs="Times New Roman"/>
-          <w:sz w:val="24"/>
-        </w:rPr>
-        <w:t>‘</w:t>
-      </w:r>
-      <w:r>
-        <w:rPr>
-          <w:rFonts w:ascii="Times New Roman" w:eastAsia="Times New Roman" w:hAnsi="Times New Roman" w:cs="Times New Roman"/>
-          <w:sz w:val="24"/>
-        </w:rPr>
-        <w:t>WV-NANO</w:t>
-      </w:r>
-      <w:r>
-        <w:rPr>
-          <w:rFonts w:ascii="Times New Roman" w:eastAsia="Times New Roman" w:hAnsi="Times New Roman" w:cs="Times New Roman"/>
-          <w:sz w:val="24"/>
-        </w:rPr>
-        <w:t>’</w:t>
-      </w:r>
-      <w:r>
-        <w:rPr>
-          <w:rFonts w:ascii="Times New Roman" w:eastAsia="Times New Roman" w:hAnsi="Times New Roman" w:cs="Times New Roman"/>
-          <w:sz w:val="24"/>
-        </w:rPr>
-        <w:t>, West Virginia University, Alumni Center, May 2009.</w:t>
+        <w:lastRenderedPageBreak/>
+        <w:t>Laminar to Turbulent Transition in Fluid Flow in Boiling, AIAA Young Professional and Student Education Conference, John Hopkins University, Baltimore, Maryland, November, 2008.</w:t>
       </w:r>
     </w:p>
     <w:p>
@@ -3797,8 +3904,21 @@
           <w:rFonts w:ascii="Times New Roman" w:eastAsia="Times New Roman" w:hAnsi="Times New Roman" w:cs="Times New Roman"/>
           <w:sz w:val="24"/>
         </w:rPr>
-        <w:lastRenderedPageBreak/>
-        <w:t>Laminar to Turbulent Transition in Fluid Flow in Boiling, AIAA Young Professional and Student Education Conference, John Hopkins University, Baltimore, Maryland, November, 2008.</w:t>
+        <w:t>Boling in Microgravity, AIAA</w:t>
+      </w:r>
+      <w:r>
+        <w:rPr>
+          <w:rFonts w:ascii="Times New Roman" w:eastAsia="Times New Roman" w:hAnsi="Times New Roman" w:cs="Times New Roman"/>
+          <w:sz w:val="24"/>
+        </w:rPr>
+        <w:t xml:space="preserve"> </w:t>
+      </w:r>
+      <w:r>
+        <w:rPr>
+          <w:rFonts w:ascii="Times New Roman" w:eastAsia="Times New Roman" w:hAnsi="Times New Roman" w:cs="Times New Roman"/>
+          <w:sz w:val="24"/>
+        </w:rPr>
+        <w:t>Student Conference, University of Maryland, College Park, April, 2008.</w:t>
       </w:r>
     </w:p>
     <w:p>
@@ -3820,42 +3940,6 @@
           <w:rFonts w:ascii="Times New Roman" w:eastAsia="Times New Roman" w:hAnsi="Times New Roman" w:cs="Times New Roman"/>
           <w:sz w:val="24"/>
         </w:rPr>
-        <w:t>Boling in Microgravity, AIAA</w:t>
-      </w:r>
-      <w:r>
-        <w:rPr>
-          <w:rFonts w:ascii="Times New Roman" w:eastAsia="Times New Roman" w:hAnsi="Times New Roman" w:cs="Times New Roman"/>
-          <w:sz w:val="24"/>
-        </w:rPr>
-        <w:t xml:space="preserve"> </w:t>
-      </w:r>
-      <w:r>
-        <w:rPr>
-          <w:rFonts w:ascii="Times New Roman" w:eastAsia="Times New Roman" w:hAnsi="Times New Roman" w:cs="Times New Roman"/>
-          <w:sz w:val="24"/>
-        </w:rPr>
-        <w:t>Student Conference, University of Maryland, College Park, April, 2008.</w:t>
-      </w:r>
-    </w:p>
-    <w:p>
-      <w:pPr>
-        <w:pStyle w:val="Normal1"/>
-        <w:numPr>
-          <w:ilvl w:val="0"/>
-          <w:numId w:val="11"/>
-        </w:numPr>
-        <w:spacing w:after="0" w:line="240" w:lineRule="auto"/>
-        <w:contextualSpacing/>
-        <w:jc w:val="both"/>
-        <w:rPr>
-          <w:sz w:val="24"/>
-        </w:rPr>
-      </w:pPr>
-      <w:r>
-        <w:rPr>
-          <w:rFonts w:ascii="Times New Roman" w:eastAsia="Times New Roman" w:hAnsi="Times New Roman" w:cs="Times New Roman"/>
-          <w:sz w:val="24"/>
-        </w:rPr>
         <w:t>‘</w:t>
       </w:r>
       <w:r>
@@ -4368,14 +4452,6 @@
           <w:bCs/>
         </w:rPr>
         <w:tab/>
-      </w:r>
-      <w:bookmarkStart w:id="0" w:name="_GoBack"/>
-      <w:bookmarkEnd w:id="0"/>
-      <w:r>
-        <w:rPr>
-          <w:rFonts w:ascii="Times New Roman" w:hAnsi="Times New Roman" w:cs="DejaVu Sans"/>
-          <w:bCs/>
-        </w:rPr>
         <w:t>Available Upon Request.</w:t>
       </w:r>
     </w:p>
@@ -8492,7 +8568,7 @@
 </file>
 
 <file path=customXml/itemProps1.xml><?xml version="1.0" encoding="utf-8"?>
-<ds:datastoreItem xmlns:ds="http://schemas.openxmlformats.org/officeDocument/2006/customXml" ds:itemID="{E785D66B-56EF-F744-99D6-F1DB5249F47C}">
+<ds:datastoreItem xmlns:ds="http://schemas.openxmlformats.org/officeDocument/2006/customXml" ds:itemID="{844A20EE-F0A8-2E4F-BB07-8DA1285D87F2}">
   <ds:schemaRefs>
     <ds:schemaRef ds:uri="http://schemas.openxmlformats.org/officeDocument/2006/bibliography"/>
   </ds:schemaRefs>

</xml_diff>

<commit_message>
updated the resume, docx and pdf versions
</commit_message>
<xml_diff>
--- a/Thilanka_Munasinghe_Resume.docx
+++ b/Thilanka_Munasinghe_Resume.docx
@@ -1,6 +1,6 @@
 
 <file path=word/document.xml><?xml version="1.0" encoding="utf-8"?>
-<w:document xmlns:wpc="http://schemas.microsoft.com/office/word/2010/wordprocessingCanvas" xmlns:mo="http://schemas.microsoft.com/office/mac/office/2008/main" xmlns:mc="http://schemas.openxmlformats.org/markup-compatibility/2006" xmlns:mv="urn:schemas-microsoft-com:mac:vml" xmlns:o="urn:schemas-microsoft-com:office:office" xmlns:r="http://schemas.openxmlformats.org/officeDocument/2006/relationships" xmlns:m="http://schemas.openxmlformats.org/officeDocument/2006/math" xmlns:v="urn:schemas-microsoft-com:vml" xmlns:wp14="http://schemas.microsoft.com/office/word/2010/wordprocessingDrawing" xmlns:wp="http://schemas.openxmlformats.org/drawingml/2006/wordprocessingDrawing" xmlns:w10="urn:schemas-microsoft-com:office:word" xmlns:w="http://schemas.openxmlformats.org/wordprocessingml/2006/main" xmlns:w14="http://schemas.microsoft.com/office/word/2010/wordml" xmlns:wpg="http://schemas.microsoft.com/office/word/2010/wordprocessingGroup" xmlns:wpi="http://schemas.microsoft.com/office/word/2010/wordprocessingInk" xmlns:wne="http://schemas.microsoft.com/office/word/2006/wordml" xmlns:wps="http://schemas.microsoft.com/office/word/2010/wordprocessingShape" mc:Ignorable="w14 wp14">
+<w:document xmlns:wpc="http://schemas.microsoft.com/office/word/2010/wordprocessingCanvas" xmlns:mo="http://schemas.microsoft.com/office/mac/office/2008/main" xmlns:mc="http://schemas.openxmlformats.org/markup-compatibility/2006" xmlns:mv="urn:schemas-microsoft-com:mac:vml" xmlns:o="urn:schemas-microsoft-com:office:office" xmlns:r="http://schemas.openxmlformats.org/officeDocument/2006/relationships" xmlns:m="http://schemas.openxmlformats.org/officeDocument/2006/math" xmlns:v="urn:schemas-microsoft-com:vml" xmlns:wp14="http://schemas.microsoft.com/office/word/2010/wordprocessingDrawing" xmlns:wp="http://schemas.openxmlformats.org/drawingml/2006/wordprocessingDrawing" xmlns:w10="urn:schemas-microsoft-com:office:word" xmlns:w="http://schemas.openxmlformats.org/wordprocessingml/2006/main" xmlns:w14="http://schemas.microsoft.com/office/word/2010/wordml" xmlns:w15="http://schemas.microsoft.com/office/word/2012/wordml" xmlns:wpg="http://schemas.microsoft.com/office/word/2010/wordprocessingGroup" xmlns:wpi="http://schemas.microsoft.com/office/word/2010/wordprocessingInk" xmlns:wne="http://schemas.microsoft.com/office/word/2006/wordml" xmlns:wps="http://schemas.microsoft.com/office/word/2010/wordprocessingShape" mc:Ignorable="w14 w15 wp14">
   <w:body>
     <w:p>
       <w:pPr>
@@ -34,7 +34,7 @@
       <w:r>
         <w:t xml:space="preserve">Email: </w:t>
       </w:r>
-      <w:hyperlink r:id="rId7" w:history="1">
+      <w:hyperlink r:id="rId6" w:history="1">
         <w:r>
           <w:rPr>
             <w:rStyle w:val="Hyperlink"/>
@@ -45,7 +45,7 @@
       <w:r>
         <w:t xml:space="preserve">; </w:t>
       </w:r>
-      <w:hyperlink r:id="rId8" w:history="1">
+      <w:hyperlink r:id="rId7" w:history="1">
         <w:r>
           <w:rPr>
             <w:rStyle w:val="Hyperlink"/>
@@ -61,7 +61,7 @@
       <w:r>
         <w:t xml:space="preserve">Website: </w:t>
       </w:r>
-      <w:hyperlink r:id="rId9" w:history="1">
+      <w:hyperlink r:id="rId8" w:history="1">
         <w:r>
           <w:rPr>
             <w:rStyle w:val="Hyperlink"/>
@@ -285,8 +285,12 @@
         </w:rPr>
         <w:t xml:space="preserve"> 2016</w:t>
       </w:r>
-      <w:bookmarkStart w:id="0" w:name="_GoBack"/>
-      <w:bookmarkEnd w:id="0"/>
+      <w:r>
+        <w:rPr>
+          <w:rFonts w:ascii="Times New Roman" w:eastAsia="Times New Roman" w:hAnsi="Times New Roman"/>
+        </w:rPr>
+        <w:t xml:space="preserve"> </w:t>
+      </w:r>
     </w:p>
     <w:p>
       <w:pPr>
@@ -580,7 +584,21 @@
         <w:rPr>
           <w:rFonts w:ascii="Times New Roman" w:hAnsi="Times New Roman"/>
         </w:rPr>
-        <w:t xml:space="preserve">2017 Jan  - </w:t>
+        <w:t xml:space="preserve">2017 </w:t>
+      </w:r>
+      <w:proofErr w:type="gramStart"/>
+      <w:r>
+        <w:rPr>
+          <w:rFonts w:ascii="Times New Roman" w:hAnsi="Times New Roman"/>
+        </w:rPr>
+        <w:t>Jan  -</w:t>
+      </w:r>
+      <w:proofErr w:type="gramEnd"/>
+      <w:r>
+        <w:rPr>
+          <w:rFonts w:ascii="Times New Roman" w:hAnsi="Times New Roman"/>
+        </w:rPr>
+        <w:t xml:space="preserve"> </w:t>
       </w:r>
       <w:r>
         <w:rPr>
@@ -600,6 +618,7 @@
         </w:rPr>
         <w:tab/>
       </w:r>
+      <w:proofErr w:type="spellStart"/>
       <w:r>
         <w:rPr>
           <w:rFonts w:ascii="Times New Roman" w:hAnsi="Times New Roman"/>
@@ -607,6 +626,7 @@
         </w:rPr>
         <w:t>CodeLAB</w:t>
       </w:r>
+      <w:proofErr w:type="spellEnd"/>
       <w:r>
         <w:rPr>
           <w:rFonts w:ascii="Times New Roman" w:hAnsi="Times New Roman"/>
@@ -619,35 +639,23 @@
           <w:rFonts w:ascii="Times New Roman" w:hAnsi="Times New Roman"/>
           <w:b/>
         </w:rPr>
-        <w:t xml:space="preserve"> (</w:t>
-      </w:r>
-      <w:r>
-        <w:rPr>
-          <w:rFonts w:ascii="Times New Roman" w:hAnsi="Times New Roman"/>
-          <w:b/>
-        </w:rPr>
-        <w:t xml:space="preserve">Java and </w:t>
-      </w:r>
-      <w:r>
-        <w:rPr>
-          <w:rFonts w:ascii="Times New Roman" w:hAnsi="Times New Roman"/>
-          <w:b/>
-        </w:rPr>
-        <w:t xml:space="preserve">Android </w:t>
-      </w:r>
-      <w:r>
-        <w:rPr>
-          <w:rFonts w:ascii="Times New Roman" w:hAnsi="Times New Roman"/>
-          <w:b/>
-        </w:rPr>
-        <w:t xml:space="preserve">App </w:t>
-      </w:r>
-      <w:r>
-        <w:rPr>
-          <w:rFonts w:ascii="Times New Roman" w:hAnsi="Times New Roman"/>
-          <w:b/>
-        </w:rPr>
-        <w:t>Programing)</w:t>
+        <w:t xml:space="preserve"> [Android App Development and </w:t>
+      </w:r>
+      <w:proofErr w:type="spellStart"/>
+      <w:r>
+        <w:rPr>
+          <w:rFonts w:ascii="Times New Roman" w:hAnsi="Times New Roman"/>
+          <w:b/>
+        </w:rPr>
+        <w:t>IoT</w:t>
+      </w:r>
+      <w:proofErr w:type="spellEnd"/>
+      <w:r>
+        <w:rPr>
+          <w:rFonts w:ascii="Times New Roman" w:hAnsi="Times New Roman"/>
+          <w:b/>
+        </w:rPr>
+        <w:t xml:space="preserve"> (Internet of Things) Workshops]</w:t>
       </w:r>
       <w:r>
         <w:rPr>
@@ -660,7 +668,19 @@
         <w:rPr>
           <w:rFonts w:ascii="Times New Roman" w:hAnsi="Times New Roman"/>
         </w:rPr>
-        <w:t>at WVU Office of Innovation, Entrepreneurship and Commercialization (LaunchLAB).</w:t>
+        <w:t xml:space="preserve">at WVU Office of Innovation, Entrepreneurship </w:t>
+      </w:r>
+      <w:r>
+        <w:rPr>
+          <w:rFonts w:ascii="Times New Roman" w:hAnsi="Times New Roman"/>
+        </w:rPr>
+        <w:t>and Commercialization (WVU LaunchLab</w:t>
+      </w:r>
+      <w:r>
+        <w:rPr>
+          <w:rFonts w:ascii="Times New Roman" w:hAnsi="Times New Roman"/>
+        </w:rPr>
+        <w:t>).</w:t>
       </w:r>
     </w:p>
     <w:p>
@@ -684,13 +704,7 @@
         <w:rPr>
           <w:rFonts w:ascii="Times New Roman" w:hAnsi="Times New Roman"/>
         </w:rPr>
-        <w:t>2016 May – 2016 Aug</w:t>
-      </w:r>
-      <w:r>
-        <w:rPr>
-          <w:rFonts w:ascii="Times New Roman" w:hAnsi="Times New Roman"/>
-        </w:rPr>
-        <w:t xml:space="preserve">: </w:t>
+        <w:t xml:space="preserve">2017 May – 2017 Aug: </w:t>
       </w:r>
       <w:r>
         <w:rPr>
@@ -703,61 +717,42 @@
           <w:rFonts w:ascii="Times New Roman" w:hAnsi="Times New Roman"/>
           <w:b/>
         </w:rPr>
-        <w:t>G</w:t>
-      </w:r>
-      <w:r>
-        <w:rPr>
-          <w:rFonts w:ascii="Times New Roman" w:hAnsi="Times New Roman"/>
-          <w:b/>
-        </w:rPr>
-        <w:t>oogle Summer of Code, Center for</w:t>
-      </w:r>
-      <w:r>
-        <w:rPr>
-          <w:rFonts w:ascii="Times New Roman" w:hAnsi="Times New Roman"/>
-          <w:b/>
-        </w:rPr>
-        <w:t xml:space="preserve"> Mobile Learning, MIT Media Lab.</w:t>
-      </w:r>
-      <w:r>
-        <w:rPr>
-          <w:rFonts w:ascii="Times New Roman" w:hAnsi="Times New Roman"/>
-          <w:b/>
-        </w:rPr>
-        <w:t xml:space="preserve"> </w:t>
-      </w:r>
-      <w:r>
-        <w:rPr>
-          <w:rFonts w:ascii="Times New Roman" w:hAnsi="Times New Roman"/>
-        </w:rPr>
-        <w:t xml:space="preserve">Developed the </w:t>
-      </w:r>
-      <w:r>
-        <w:rPr>
-          <w:rFonts w:ascii="Times New Roman" w:hAnsi="Times New Roman"/>
-        </w:rPr>
-        <w:t xml:space="preserve">Raspberry Pi MIT </w:t>
-      </w:r>
-      <w:r>
-        <w:rPr>
-          <w:rFonts w:ascii="Times New Roman" w:hAnsi="Times New Roman"/>
-        </w:rPr>
-        <w:t>App Inventor Component Extension</w:t>
-      </w:r>
-      <w:r>
-        <w:rPr>
-          <w:rFonts w:ascii="Times New Roman" w:hAnsi="Times New Roman"/>
-        </w:rPr>
-        <w:t>.</w:t>
-      </w:r>
-    </w:p>
-    <w:p>
-      <w:pPr>
-        <w:ind w:left="3545" w:hanging="2836"/>
-        <w:rPr>
-          <w:rFonts w:ascii="Times New Roman" w:hAnsi="Times New Roman"/>
-        </w:rPr>
-      </w:pPr>
+        <w:t>Google Summer of Code</w:t>
+      </w:r>
+      <w:r>
+        <w:rPr>
+          <w:rFonts w:ascii="Times New Roman" w:hAnsi="Times New Roman"/>
+          <w:b/>
+        </w:rPr>
+        <w:t xml:space="preserve"> 2017</w:t>
+      </w:r>
+      <w:r>
+        <w:rPr>
+          <w:rFonts w:ascii="Times New Roman" w:hAnsi="Times New Roman"/>
+          <w:b/>
+        </w:rPr>
+        <w:t xml:space="preserve">, Center for Mobile Learning, MIT Media Lab. </w:t>
+      </w:r>
+      <w:r>
+        <w:rPr>
+          <w:rFonts w:ascii="Times New Roman" w:hAnsi="Times New Roman"/>
+        </w:rPr>
+        <w:t xml:space="preserve">Integrated Android Things to MIT App Inventor and Developed the </w:t>
+      </w:r>
+      <w:proofErr w:type="spellStart"/>
+      <w:r>
+        <w:rPr>
+          <w:rFonts w:ascii="Times New Roman" w:hAnsi="Times New Roman"/>
+        </w:rPr>
+        <w:t>IoT</w:t>
+      </w:r>
+      <w:proofErr w:type="spellEnd"/>
+      <w:r>
+        <w:rPr>
+          <w:rFonts w:ascii="Times New Roman" w:hAnsi="Times New Roman"/>
+        </w:rPr>
+        <w:t xml:space="preserve"> (Internet of Things) Component Extension.</w:t>
+      </w:r>
     </w:p>
     <w:p>
       <w:pPr>
@@ -767,113 +762,6 @@
           <w:rFonts w:ascii="Times New Roman" w:hAnsi="Times New Roman"/>
         </w:rPr>
       </w:pPr>
-      <w:r>
-        <w:rPr>
-          <w:rFonts w:ascii="Times New Roman" w:hAnsi="Times New Roman"/>
-        </w:rPr>
-        <w:t>2014 Aug – 2015 Dec:</w:t>
-      </w:r>
-      <w:r>
-        <w:rPr>
-          <w:rFonts w:ascii="Times New Roman" w:hAnsi="Times New Roman"/>
-        </w:rPr>
-        <w:t xml:space="preserve"> </w:t>
-      </w:r>
-      <w:r>
-        <w:rPr>
-          <w:rFonts w:ascii="Times New Roman" w:hAnsi="Times New Roman"/>
-        </w:rPr>
-        <w:tab/>
-      </w:r>
-      <w:r>
-        <w:rPr>
-          <w:rFonts w:ascii="Times New Roman" w:hAnsi="Times New Roman"/>
-          <w:b/>
-        </w:rPr>
-        <w:t>CodeLAB</w:t>
-      </w:r>
-      <w:r>
-        <w:rPr>
-          <w:rFonts w:ascii="Times New Roman" w:hAnsi="Times New Roman"/>
-          <w:b/>
-        </w:rPr>
-        <w:t xml:space="preserve"> I</w:t>
-      </w:r>
-      <w:r>
-        <w:rPr>
-          <w:rFonts w:ascii="Times New Roman" w:hAnsi="Times New Roman"/>
-          <w:b/>
-        </w:rPr>
-        <w:t>nstructor</w:t>
-      </w:r>
-      <w:r>
-        <w:rPr>
-          <w:rFonts w:ascii="Times New Roman" w:hAnsi="Times New Roman"/>
-          <w:b/>
-        </w:rPr>
-        <w:t xml:space="preserve"> (</w:t>
-      </w:r>
-      <w:r>
-        <w:rPr>
-          <w:rFonts w:ascii="Times New Roman" w:hAnsi="Times New Roman"/>
-          <w:b/>
-        </w:rPr>
-        <w:t xml:space="preserve">Java and </w:t>
-      </w:r>
-      <w:r>
-        <w:rPr>
-          <w:rFonts w:ascii="Times New Roman" w:hAnsi="Times New Roman"/>
-          <w:b/>
-        </w:rPr>
-        <w:t xml:space="preserve">Android </w:t>
-      </w:r>
-      <w:r>
-        <w:rPr>
-          <w:rFonts w:ascii="Times New Roman" w:hAnsi="Times New Roman"/>
-          <w:b/>
-        </w:rPr>
-        <w:t xml:space="preserve">App </w:t>
-      </w:r>
-      <w:r>
-        <w:rPr>
-          <w:rFonts w:ascii="Times New Roman" w:hAnsi="Times New Roman"/>
-          <w:b/>
-        </w:rPr>
-        <w:t>Programing)</w:t>
-      </w:r>
-      <w:r>
-        <w:rPr>
-          <w:rFonts w:ascii="Times New Roman" w:hAnsi="Times New Roman"/>
-          <w:b/>
-        </w:rPr>
-        <w:t xml:space="preserve"> and Graduate Intern</w:t>
-      </w:r>
-      <w:r>
-        <w:rPr>
-          <w:rFonts w:ascii="Times New Roman" w:hAnsi="Times New Roman"/>
-        </w:rPr>
-        <w:t xml:space="preserve"> at WVU Office of Innovation, Entrepreneurship </w:t>
-      </w:r>
-      <w:r>
-        <w:rPr>
-          <w:rFonts w:ascii="Times New Roman" w:hAnsi="Times New Roman"/>
-        </w:rPr>
-        <w:t>and Commercialization (LaunchLAB</w:t>
-      </w:r>
-      <w:r>
-        <w:rPr>
-          <w:rFonts w:ascii="Times New Roman" w:hAnsi="Times New Roman"/>
-        </w:rPr>
-        <w:t>).</w:t>
-      </w:r>
-    </w:p>
-    <w:p>
-      <w:pPr>
-        <w:ind w:left="3545" w:hanging="2836"/>
-        <w:rPr>
-          <w:rFonts w:ascii="Times New Roman" w:hAnsi="Times New Roman"/>
-        </w:rPr>
-      </w:pPr>
     </w:p>
     <w:p>
       <w:pPr>
@@ -881,20 +769,13 @@
         <w:jc w:val="both"/>
         <w:rPr>
           <w:rFonts w:ascii="Times New Roman" w:hAnsi="Times New Roman"/>
-          <w:b/>
-        </w:rPr>
-      </w:pPr>
-      <w:r>
-        <w:rPr>
-          <w:rFonts w:ascii="Times New Roman" w:hAnsi="Times New Roman"/>
-        </w:rPr>
-        <w:t xml:space="preserve">2014 Feb </w:t>
-      </w:r>
-      <w:r>
-        <w:rPr>
-          <w:rFonts w:ascii="Times New Roman" w:hAnsi="Times New Roman"/>
-        </w:rPr>
-        <w:t>– 2014 May</w:t>
+        </w:rPr>
+      </w:pPr>
+      <w:r>
+        <w:rPr>
+          <w:rFonts w:ascii="Times New Roman" w:hAnsi="Times New Roman"/>
+        </w:rPr>
+        <w:t>2016 May – 2016 Aug</w:t>
       </w:r>
       <w:r>
         <w:rPr>
@@ -913,116 +794,123 @@
           <w:rFonts w:ascii="Times New Roman" w:hAnsi="Times New Roman"/>
           <w:b/>
         </w:rPr>
-        <w:t>Visiting</w:t>
-      </w:r>
-      <w:r>
-        <w:rPr>
-          <w:rFonts w:ascii="Times New Roman" w:hAnsi="Times New Roman"/>
-          <w:b/>
-        </w:rPr>
-        <w:t xml:space="preserve"> R</w:t>
-      </w:r>
-      <w:r>
-        <w:rPr>
-          <w:rFonts w:ascii="Times New Roman" w:hAnsi="Times New Roman"/>
-          <w:b/>
-        </w:rPr>
-        <w:t xml:space="preserve">esearch </w:t>
-      </w:r>
-      <w:r>
-        <w:rPr>
-          <w:rFonts w:ascii="Times New Roman" w:hAnsi="Times New Roman"/>
-          <w:b/>
-        </w:rPr>
-        <w:t>Student at Laboratory for Autonomous Marine Sensing Systems, MIT</w:t>
-      </w:r>
-      <w:r>
-        <w:rPr>
-          <w:rFonts w:ascii="Times New Roman" w:hAnsi="Times New Roman"/>
-          <w:b/>
+        <w:t>G</w:t>
+      </w:r>
+      <w:r>
+        <w:rPr>
+          <w:rFonts w:ascii="Times New Roman" w:hAnsi="Times New Roman"/>
+          <w:b/>
+        </w:rPr>
+        <w:t>oogle Summer of Code</w:t>
+      </w:r>
+      <w:r>
+        <w:rPr>
+          <w:rFonts w:ascii="Times New Roman" w:hAnsi="Times New Roman"/>
+          <w:b/>
+        </w:rPr>
+        <w:t xml:space="preserve"> 2016</w:t>
+      </w:r>
+      <w:r>
+        <w:rPr>
+          <w:rFonts w:ascii="Times New Roman" w:hAnsi="Times New Roman"/>
+          <w:b/>
+        </w:rPr>
+        <w:t>, Center for</w:t>
+      </w:r>
+      <w:r>
+        <w:rPr>
+          <w:rFonts w:ascii="Times New Roman" w:hAnsi="Times New Roman"/>
+          <w:b/>
+        </w:rPr>
+        <w:t xml:space="preserve"> Mobile Learning, MIT Media Lab.</w:t>
+      </w:r>
+      <w:r>
+        <w:rPr>
+          <w:rFonts w:ascii="Times New Roman" w:hAnsi="Times New Roman"/>
+          <w:b/>
+        </w:rPr>
+        <w:t xml:space="preserve"> </w:t>
+      </w:r>
+      <w:r>
+        <w:rPr>
+          <w:rFonts w:ascii="Times New Roman" w:hAnsi="Times New Roman"/>
+        </w:rPr>
+        <w:t xml:space="preserve">Integrated </w:t>
+      </w:r>
+      <w:r>
+        <w:rPr>
+          <w:rFonts w:ascii="Times New Roman" w:hAnsi="Times New Roman"/>
+        </w:rPr>
+        <w:t xml:space="preserve">the </w:t>
+      </w:r>
+      <w:r>
+        <w:rPr>
+          <w:rFonts w:ascii="Times New Roman" w:hAnsi="Times New Roman"/>
+        </w:rPr>
+        <w:t xml:space="preserve">Raspberry Pi </w:t>
+      </w:r>
+      <w:r>
+        <w:rPr>
+          <w:rFonts w:ascii="Times New Roman" w:hAnsi="Times New Roman"/>
+        </w:rPr>
+        <w:t xml:space="preserve">to </w:t>
+      </w:r>
+      <w:r>
+        <w:rPr>
+          <w:rFonts w:ascii="Times New Roman" w:hAnsi="Times New Roman"/>
+        </w:rPr>
+        <w:t xml:space="preserve">MIT </w:t>
+      </w:r>
+      <w:r>
+        <w:rPr>
+          <w:rFonts w:ascii="Times New Roman" w:hAnsi="Times New Roman"/>
+        </w:rPr>
+        <w:t xml:space="preserve">App Inventor </w:t>
+      </w:r>
+      <w:r>
+        <w:rPr>
+          <w:rFonts w:ascii="Times New Roman" w:hAnsi="Times New Roman"/>
+        </w:rPr>
+        <w:t xml:space="preserve">and Developed the </w:t>
+      </w:r>
+      <w:proofErr w:type="spellStart"/>
+      <w:r>
+        <w:rPr>
+          <w:rFonts w:ascii="Times New Roman" w:hAnsi="Times New Roman"/>
+        </w:rPr>
+        <w:t>IoT</w:t>
+      </w:r>
+      <w:proofErr w:type="spellEnd"/>
+      <w:r>
+        <w:rPr>
+          <w:rFonts w:ascii="Times New Roman" w:hAnsi="Times New Roman"/>
+        </w:rPr>
+        <w:t xml:space="preserve"> </w:t>
+      </w:r>
+      <w:r>
+        <w:rPr>
+          <w:rFonts w:ascii="Times New Roman" w:hAnsi="Times New Roman"/>
+        </w:rPr>
+        <w:t xml:space="preserve">(Internet of Things) </w:t>
+      </w:r>
+      <w:r>
+        <w:rPr>
+          <w:rFonts w:ascii="Times New Roman" w:hAnsi="Times New Roman"/>
+        </w:rPr>
+        <w:t>Component Extension</w:t>
+      </w:r>
+      <w:r>
+        <w:rPr>
+          <w:rFonts w:ascii="Times New Roman" w:hAnsi="Times New Roman"/>
         </w:rPr>
         <w:t>.</w:t>
       </w:r>
-      <w:r>
-        <w:rPr>
-          <w:rFonts w:ascii="Times New Roman" w:hAnsi="Times New Roman"/>
-          <w:b/>
-        </w:rPr>
-        <w:t xml:space="preserve"> </w:t>
-      </w:r>
-      <w:r>
-        <w:rPr>
-          <w:rFonts w:ascii="Times New Roman" w:hAnsi="Times New Roman"/>
-        </w:rPr>
-        <w:t>Conducted research on</w:t>
-      </w:r>
-      <w:r>
-        <w:rPr>
-          <w:rFonts w:ascii="Times New Roman" w:hAnsi="Times New Roman"/>
-        </w:rPr>
-        <w:t xml:space="preserve"> autonomous </w:t>
-      </w:r>
-      <w:r>
-        <w:rPr>
-          <w:rFonts w:ascii="Times New Roman" w:hAnsi="Times New Roman"/>
-        </w:rPr>
-        <w:t>decision-making</w:t>
-      </w:r>
-      <w:r>
-        <w:rPr>
-          <w:rFonts w:ascii="Times New Roman" w:hAnsi="Times New Roman"/>
-        </w:rPr>
-        <w:t xml:space="preserve"> </w:t>
-      </w:r>
-      <w:r>
-        <w:rPr>
-          <w:rFonts w:ascii="Times New Roman" w:hAnsi="Times New Roman"/>
-        </w:rPr>
-        <w:t>path planners</w:t>
-      </w:r>
-      <w:r>
-        <w:rPr>
-          <w:rFonts w:ascii="Times New Roman" w:hAnsi="Times New Roman"/>
-        </w:rPr>
-        <w:t xml:space="preserve"> </w:t>
-      </w:r>
-      <w:r>
-        <w:rPr>
-          <w:rFonts w:ascii="Times New Roman" w:hAnsi="Times New Roman"/>
-        </w:rPr>
-        <w:t xml:space="preserve">for </w:t>
-      </w:r>
-      <w:r>
-        <w:rPr>
-          <w:rFonts w:ascii="Times New Roman" w:hAnsi="Times New Roman"/>
-        </w:rPr>
-        <w:t>underwater vehicles.</w:t>
-      </w:r>
-      <w:r>
-        <w:rPr>
-          <w:rFonts w:ascii="Times New Roman" w:hAnsi="Times New Roman"/>
-        </w:rPr>
-        <w:t xml:space="preserve"> </w:t>
-      </w:r>
-      <w:r>
-        <w:rPr>
-          <w:rFonts w:ascii="Times New Roman" w:hAnsi="Times New Roman"/>
-        </w:rPr>
-        <w:t>Developed</w:t>
-      </w:r>
-      <w:r>
-        <w:rPr>
-          <w:rFonts w:ascii="Times New Roman" w:hAnsi="Times New Roman"/>
-        </w:rPr>
-        <w:t xml:space="preserve"> a smooth curve path-planning algorithm for MIT Moos IvP open source software. </w:t>
-      </w:r>
-    </w:p>
-    <w:p>
-      <w:pPr>
-        <w:rPr>
-          <w:rFonts w:ascii="Times New Roman" w:hAnsi="Times New Roman" w:cs="DejaVu Sans"/>
-          <w:b/>
-          <w:bCs/>
+    </w:p>
+    <w:p>
+      <w:pPr>
+        <w:ind w:left="3545" w:hanging="2836"/>
+        <w:rPr>
+          <w:rFonts w:ascii="Times New Roman" w:hAnsi="Times New Roman"/>
         </w:rPr>
       </w:pPr>
     </w:p>
@@ -1032,14 +920,13 @@
         <w:jc w:val="both"/>
         <w:rPr>
           <w:rFonts w:ascii="Times New Roman" w:hAnsi="Times New Roman"/>
-          <w:b/>
-        </w:rPr>
-      </w:pPr>
-      <w:r>
-        <w:rPr>
-          <w:rFonts w:ascii="Times New Roman" w:hAnsi="Times New Roman"/>
-        </w:rPr>
-        <w:t>2011</w:t>
+        </w:rPr>
+      </w:pPr>
+      <w:r>
+        <w:rPr>
+          <w:rFonts w:ascii="Times New Roman" w:hAnsi="Times New Roman"/>
+        </w:rPr>
+        <w:t>2014 Aug – 2015 Dec:</w:t>
       </w:r>
       <w:r>
         <w:rPr>
@@ -1051,108 +938,103 @@
         <w:rPr>
           <w:rFonts w:ascii="Times New Roman" w:hAnsi="Times New Roman"/>
         </w:rPr>
-        <w:t>May</w:t>
-      </w:r>
-      <w:r>
-        <w:rPr>
-          <w:rFonts w:ascii="Times New Roman" w:hAnsi="Times New Roman"/>
-        </w:rPr>
-        <w:t xml:space="preserve"> – </w:t>
-      </w:r>
-      <w:r>
-        <w:rPr>
-          <w:rFonts w:ascii="Times New Roman" w:hAnsi="Times New Roman"/>
-        </w:rPr>
-        <w:t>2013 Jul</w:t>
-      </w:r>
-      <w:r>
-        <w:rPr>
-          <w:rFonts w:ascii="Times New Roman" w:hAnsi="Times New Roman"/>
-        </w:rPr>
-        <w:t xml:space="preserve">: </w:t>
-      </w:r>
-      <w:r>
-        <w:rPr>
-          <w:rFonts w:ascii="Times New Roman" w:hAnsi="Times New Roman"/>
-        </w:rPr>
         <w:tab/>
       </w:r>
-      <w:r>
-        <w:rPr>
-          <w:rFonts w:ascii="Times New Roman" w:hAnsi="Times New Roman"/>
-          <w:b/>
-        </w:rPr>
-        <w:t>Research Assistant</w:t>
-      </w:r>
-      <w:r>
-        <w:rPr>
-          <w:rFonts w:ascii="Times New Roman" w:hAnsi="Times New Roman"/>
-          <w:b/>
-        </w:rPr>
-        <w:t xml:space="preserve"> at</w:t>
-      </w:r>
-      <w:r>
-        <w:rPr>
-          <w:rFonts w:ascii="Times New Roman" w:hAnsi="Times New Roman"/>
-          <w:b/>
-        </w:rPr>
-        <w:t xml:space="preserve"> Mathematics Department</w:t>
-      </w:r>
-      <w:r>
-        <w:rPr>
-          <w:rFonts w:ascii="Times New Roman" w:hAnsi="Times New Roman"/>
-          <w:b/>
-        </w:rPr>
-        <w:t>, WVU</w:t>
-      </w:r>
-      <w:r>
-        <w:rPr>
-          <w:rFonts w:ascii="Times New Roman" w:hAnsi="Times New Roman"/>
-          <w:b/>
-        </w:rPr>
-        <w:t xml:space="preserve">. </w:t>
-      </w:r>
-      <w:r>
-        <w:rPr>
-          <w:rFonts w:ascii="Times New Roman" w:hAnsi="Times New Roman"/>
-        </w:rPr>
-        <w:t>D</w:t>
-      </w:r>
-      <w:r>
-        <w:rPr>
-          <w:rFonts w:ascii="Times New Roman" w:hAnsi="Times New Roman"/>
-        </w:rPr>
-        <w:t>evelop</w:t>
-      </w:r>
-      <w:r>
-        <w:rPr>
-          <w:rFonts w:ascii="Times New Roman" w:hAnsi="Times New Roman"/>
-        </w:rPr>
-        <w:t>ed Genetic</w:t>
-      </w:r>
-      <w:r>
-        <w:rPr>
-          <w:rFonts w:ascii="Times New Roman" w:hAnsi="Times New Roman"/>
-        </w:rPr>
-        <w:t xml:space="preserve"> Algorithms</w:t>
-      </w:r>
-      <w:r>
-        <w:rPr>
-          <w:rFonts w:ascii="Times New Roman" w:hAnsi="Times New Roman"/>
-        </w:rPr>
-        <w:t xml:space="preserve"> (GA)</w:t>
-      </w:r>
-      <w:r>
-        <w:rPr>
-          <w:rFonts w:ascii="Times New Roman" w:hAnsi="Times New Roman"/>
-        </w:rPr>
-        <w:t xml:space="preserve"> and undertook Genetic Programming for Cooperative Control Systems, Task Management, and Multi-Agent Systems</w:t>
-      </w:r>
-      <w:r>
-        <w:rPr>
-          <w:rFonts w:ascii="Times New Roman" w:hAnsi="Times New Roman"/>
-        </w:rPr>
-        <w:t>.</w:t>
+      <w:proofErr w:type="spellStart"/>
+      <w:r>
+        <w:rPr>
+          <w:rFonts w:ascii="Times New Roman" w:hAnsi="Times New Roman"/>
+          <w:b/>
+        </w:rPr>
+        <w:t>CodeLAB</w:t>
+      </w:r>
+      <w:proofErr w:type="spellEnd"/>
+      <w:r>
+        <w:rPr>
+          <w:rFonts w:ascii="Times New Roman" w:hAnsi="Times New Roman"/>
+          <w:b/>
+        </w:rPr>
+        <w:t xml:space="preserve"> I</w:t>
+      </w:r>
+      <w:r>
+        <w:rPr>
+          <w:rFonts w:ascii="Times New Roman" w:hAnsi="Times New Roman"/>
+          <w:b/>
+        </w:rPr>
+        <w:t>nstructor</w:t>
+      </w:r>
+      <w:r>
+        <w:rPr>
+          <w:rFonts w:ascii="Times New Roman" w:hAnsi="Times New Roman"/>
+          <w:b/>
+        </w:rPr>
+        <w:t xml:space="preserve"> (</w:t>
+      </w:r>
+      <w:r>
+        <w:rPr>
+          <w:rFonts w:ascii="Times New Roman" w:hAnsi="Times New Roman"/>
+          <w:b/>
+        </w:rPr>
+        <w:t xml:space="preserve">Java and </w:t>
+      </w:r>
+      <w:r>
+        <w:rPr>
+          <w:rFonts w:ascii="Times New Roman" w:hAnsi="Times New Roman"/>
+          <w:b/>
+        </w:rPr>
+        <w:t xml:space="preserve">Android </w:t>
+      </w:r>
+      <w:r>
+        <w:rPr>
+          <w:rFonts w:ascii="Times New Roman" w:hAnsi="Times New Roman"/>
+          <w:b/>
+        </w:rPr>
+        <w:t xml:space="preserve">App </w:t>
+      </w:r>
+      <w:r>
+        <w:rPr>
+          <w:rFonts w:ascii="Times New Roman" w:hAnsi="Times New Roman"/>
+          <w:b/>
+        </w:rPr>
+        <w:t>Development</w:t>
+      </w:r>
+      <w:r>
+        <w:rPr>
+          <w:rFonts w:ascii="Times New Roman" w:hAnsi="Times New Roman"/>
+          <w:b/>
+        </w:rPr>
+        <w:t>)</w:t>
+      </w:r>
+      <w:r>
+        <w:rPr>
+          <w:rFonts w:ascii="Times New Roman" w:hAnsi="Times New Roman"/>
+          <w:b/>
+        </w:rPr>
+        <w:t xml:space="preserve"> and Graduate Intern</w:t>
+      </w:r>
+      <w:r>
+        <w:rPr>
+          <w:rFonts w:ascii="Times New Roman" w:hAnsi="Times New Roman"/>
+        </w:rPr>
+        <w:t xml:space="preserve"> at WVU Office of Innovation, Entrepreneurship </w:t>
+      </w:r>
+      <w:r>
+        <w:rPr>
+          <w:rFonts w:ascii="Times New Roman" w:hAnsi="Times New Roman"/>
+        </w:rPr>
+        <w:t>and Commercialization (</w:t>
+      </w:r>
+      <w:r>
+        <w:rPr>
+          <w:rFonts w:ascii="Times New Roman" w:hAnsi="Times New Roman"/>
+        </w:rPr>
+        <w:t>WVU LaunchLab</w:t>
+      </w:r>
+      <w:r>
+        <w:rPr>
+          <w:rFonts w:ascii="Times New Roman" w:hAnsi="Times New Roman"/>
+        </w:rPr>
+        <w:t>).</w:t>
       </w:r>
     </w:p>
     <w:p>
@@ -1169,6 +1051,345 @@
         <w:jc w:val="both"/>
         <w:rPr>
           <w:rFonts w:ascii="Times New Roman" w:hAnsi="Times New Roman"/>
+        </w:rPr>
+      </w:pPr>
+    </w:p>
+    <w:p>
+      <w:pPr>
+        <w:ind w:left="3545" w:hanging="2836"/>
+        <w:jc w:val="both"/>
+        <w:rPr>
+          <w:rFonts w:ascii="Times New Roman" w:hAnsi="Times New Roman"/>
+        </w:rPr>
+      </w:pPr>
+    </w:p>
+    <w:p>
+      <w:pPr>
+        <w:ind w:left="3545" w:hanging="2836"/>
+        <w:jc w:val="both"/>
+        <w:rPr>
+          <w:rFonts w:ascii="Times New Roman" w:hAnsi="Times New Roman"/>
+        </w:rPr>
+      </w:pPr>
+    </w:p>
+    <w:p>
+      <w:pPr>
+        <w:ind w:left="3545" w:hanging="2836"/>
+        <w:jc w:val="both"/>
+        <w:rPr>
+          <w:rFonts w:ascii="Times New Roman" w:hAnsi="Times New Roman"/>
+        </w:rPr>
+      </w:pPr>
+    </w:p>
+    <w:p>
+      <w:pPr>
+        <w:ind w:left="3545" w:hanging="2836"/>
+        <w:jc w:val="both"/>
+        <w:rPr>
+          <w:rFonts w:ascii="Times New Roman" w:hAnsi="Times New Roman"/>
+          <w:b/>
+        </w:rPr>
+      </w:pPr>
+      <w:r>
+        <w:rPr>
+          <w:rFonts w:ascii="Times New Roman" w:hAnsi="Times New Roman"/>
+        </w:rPr>
+        <w:lastRenderedPageBreak/>
+        <w:t xml:space="preserve">2014 Feb </w:t>
+      </w:r>
+      <w:r>
+        <w:rPr>
+          <w:rFonts w:ascii="Times New Roman" w:hAnsi="Times New Roman"/>
+        </w:rPr>
+        <w:t>– 2014 May</w:t>
+      </w:r>
+      <w:r>
+        <w:rPr>
+          <w:rFonts w:ascii="Times New Roman" w:hAnsi="Times New Roman"/>
+        </w:rPr>
+        <w:t xml:space="preserve">: </w:t>
+      </w:r>
+      <w:r>
+        <w:rPr>
+          <w:rFonts w:ascii="Times New Roman" w:hAnsi="Times New Roman"/>
+        </w:rPr>
+        <w:tab/>
+      </w:r>
+      <w:r>
+        <w:rPr>
+          <w:rFonts w:ascii="Times New Roman" w:hAnsi="Times New Roman"/>
+          <w:b/>
+        </w:rPr>
+        <w:t>Visiting</w:t>
+      </w:r>
+      <w:r>
+        <w:rPr>
+          <w:rFonts w:ascii="Times New Roman" w:hAnsi="Times New Roman"/>
+          <w:b/>
+        </w:rPr>
+        <w:t xml:space="preserve"> R</w:t>
+      </w:r>
+      <w:r>
+        <w:rPr>
+          <w:rFonts w:ascii="Times New Roman" w:hAnsi="Times New Roman"/>
+          <w:b/>
+        </w:rPr>
+        <w:t xml:space="preserve">esearch </w:t>
+      </w:r>
+      <w:r>
+        <w:rPr>
+          <w:rFonts w:ascii="Times New Roman" w:hAnsi="Times New Roman"/>
+          <w:b/>
+        </w:rPr>
+        <w:t>Student at Laboratory for Autonomous Marine Sensing Systems, MIT</w:t>
+      </w:r>
+      <w:r>
+        <w:rPr>
+          <w:rFonts w:ascii="Times New Roman" w:hAnsi="Times New Roman"/>
+          <w:b/>
+        </w:rPr>
+        <w:t>.</w:t>
+      </w:r>
+      <w:r>
+        <w:rPr>
+          <w:rFonts w:ascii="Times New Roman" w:hAnsi="Times New Roman"/>
+          <w:b/>
+        </w:rPr>
+        <w:t xml:space="preserve"> </w:t>
+      </w:r>
+      <w:r>
+        <w:rPr>
+          <w:rFonts w:ascii="Times New Roman" w:hAnsi="Times New Roman"/>
+        </w:rPr>
+        <w:t>Conducted research on</w:t>
+      </w:r>
+      <w:r>
+        <w:rPr>
+          <w:rFonts w:ascii="Times New Roman" w:hAnsi="Times New Roman"/>
+        </w:rPr>
+        <w:t xml:space="preserve"> autonomous </w:t>
+      </w:r>
+      <w:r>
+        <w:rPr>
+          <w:rFonts w:ascii="Times New Roman" w:hAnsi="Times New Roman"/>
+        </w:rPr>
+        <w:t>decision-making</w:t>
+      </w:r>
+      <w:r>
+        <w:rPr>
+          <w:rFonts w:ascii="Times New Roman" w:hAnsi="Times New Roman"/>
+        </w:rPr>
+        <w:t xml:space="preserve"> </w:t>
+      </w:r>
+      <w:r>
+        <w:rPr>
+          <w:rFonts w:ascii="Times New Roman" w:hAnsi="Times New Roman"/>
+        </w:rPr>
+        <w:t>path planners</w:t>
+      </w:r>
+      <w:r>
+        <w:rPr>
+          <w:rFonts w:ascii="Times New Roman" w:hAnsi="Times New Roman"/>
+        </w:rPr>
+        <w:t xml:space="preserve"> </w:t>
+      </w:r>
+      <w:r>
+        <w:rPr>
+          <w:rFonts w:ascii="Times New Roman" w:hAnsi="Times New Roman"/>
+        </w:rPr>
+        <w:t xml:space="preserve">for </w:t>
+      </w:r>
+      <w:r>
+        <w:rPr>
+          <w:rFonts w:ascii="Times New Roman" w:hAnsi="Times New Roman"/>
+        </w:rPr>
+        <w:t>underwater vehicles.</w:t>
+      </w:r>
+      <w:r>
+        <w:rPr>
+          <w:rFonts w:ascii="Times New Roman" w:hAnsi="Times New Roman"/>
+        </w:rPr>
+        <w:t xml:space="preserve"> </w:t>
+      </w:r>
+      <w:r>
+        <w:rPr>
+          <w:rFonts w:ascii="Times New Roman" w:hAnsi="Times New Roman"/>
+        </w:rPr>
+        <w:t>Developed</w:t>
+      </w:r>
+      <w:r>
+        <w:rPr>
+          <w:rFonts w:ascii="Times New Roman" w:hAnsi="Times New Roman"/>
+        </w:rPr>
+        <w:t xml:space="preserve"> a smooth curve path-planning algorithm for MIT Moos </w:t>
+      </w:r>
+      <w:proofErr w:type="spellStart"/>
+      <w:r>
+        <w:rPr>
+          <w:rFonts w:ascii="Times New Roman" w:hAnsi="Times New Roman"/>
+        </w:rPr>
+        <w:t>IvP</w:t>
+      </w:r>
+      <w:proofErr w:type="spellEnd"/>
+      <w:r>
+        <w:rPr>
+          <w:rFonts w:ascii="Times New Roman" w:hAnsi="Times New Roman"/>
+        </w:rPr>
+        <w:t xml:space="preserve"> open source software. </w:t>
+      </w:r>
+    </w:p>
+    <w:p>
+      <w:pPr>
+        <w:rPr>
+          <w:rFonts w:ascii="Times New Roman" w:hAnsi="Times New Roman" w:cs="DejaVu Sans"/>
+          <w:b/>
+          <w:bCs/>
+        </w:rPr>
+      </w:pPr>
+    </w:p>
+    <w:p>
+      <w:pPr>
+        <w:ind w:left="3545" w:hanging="2836"/>
+        <w:jc w:val="both"/>
+        <w:rPr>
+          <w:rFonts w:ascii="Times New Roman" w:hAnsi="Times New Roman"/>
+          <w:b/>
+        </w:rPr>
+      </w:pPr>
+      <w:r>
+        <w:rPr>
+          <w:rFonts w:ascii="Times New Roman" w:hAnsi="Times New Roman"/>
+        </w:rPr>
+        <w:t>2011</w:t>
+      </w:r>
+      <w:r>
+        <w:rPr>
+          <w:rFonts w:ascii="Times New Roman" w:hAnsi="Times New Roman"/>
+        </w:rPr>
+        <w:t xml:space="preserve"> </w:t>
+      </w:r>
+      <w:r>
+        <w:rPr>
+          <w:rFonts w:ascii="Times New Roman" w:hAnsi="Times New Roman"/>
+        </w:rPr>
+        <w:t>May</w:t>
+      </w:r>
+      <w:r>
+        <w:rPr>
+          <w:rFonts w:ascii="Times New Roman" w:hAnsi="Times New Roman"/>
+        </w:rPr>
+        <w:t xml:space="preserve"> – </w:t>
+      </w:r>
+      <w:r>
+        <w:rPr>
+          <w:rFonts w:ascii="Times New Roman" w:hAnsi="Times New Roman"/>
+        </w:rPr>
+        <w:t>2013 Jul</w:t>
+      </w:r>
+      <w:r>
+        <w:rPr>
+          <w:rFonts w:ascii="Times New Roman" w:hAnsi="Times New Roman"/>
+        </w:rPr>
+        <w:t xml:space="preserve">: </w:t>
+      </w:r>
+      <w:r>
+        <w:rPr>
+          <w:rFonts w:ascii="Times New Roman" w:hAnsi="Times New Roman"/>
+        </w:rPr>
+        <w:tab/>
+      </w:r>
+      <w:r>
+        <w:rPr>
+          <w:rFonts w:ascii="Times New Roman" w:hAnsi="Times New Roman"/>
+          <w:b/>
+        </w:rPr>
+        <w:t>Research Assistant</w:t>
+      </w:r>
+      <w:r>
+        <w:rPr>
+          <w:rFonts w:ascii="Times New Roman" w:hAnsi="Times New Roman"/>
+          <w:b/>
+        </w:rPr>
+        <w:t xml:space="preserve"> at</w:t>
+      </w:r>
+      <w:r>
+        <w:rPr>
+          <w:rFonts w:ascii="Times New Roman" w:hAnsi="Times New Roman"/>
+          <w:b/>
+        </w:rPr>
+        <w:t xml:space="preserve"> Mathematics Department</w:t>
+      </w:r>
+      <w:r>
+        <w:rPr>
+          <w:rFonts w:ascii="Times New Roman" w:hAnsi="Times New Roman"/>
+          <w:b/>
+        </w:rPr>
+        <w:t>, WVU</w:t>
+      </w:r>
+      <w:r>
+        <w:rPr>
+          <w:rFonts w:ascii="Times New Roman" w:hAnsi="Times New Roman"/>
+          <w:b/>
+        </w:rPr>
+        <w:t xml:space="preserve">. </w:t>
+      </w:r>
+      <w:r>
+        <w:rPr>
+          <w:rFonts w:ascii="Times New Roman" w:hAnsi="Times New Roman"/>
+        </w:rPr>
+        <w:t>D</w:t>
+      </w:r>
+      <w:r>
+        <w:rPr>
+          <w:rFonts w:ascii="Times New Roman" w:hAnsi="Times New Roman"/>
+        </w:rPr>
+        <w:t>evelop</w:t>
+      </w:r>
+      <w:r>
+        <w:rPr>
+          <w:rFonts w:ascii="Times New Roman" w:hAnsi="Times New Roman"/>
+        </w:rPr>
+        <w:t>ed Genetic</w:t>
+      </w:r>
+      <w:r>
+        <w:rPr>
+          <w:rFonts w:ascii="Times New Roman" w:hAnsi="Times New Roman"/>
+        </w:rPr>
+        <w:t xml:space="preserve"> Algorithms</w:t>
+      </w:r>
+      <w:r>
+        <w:rPr>
+          <w:rFonts w:ascii="Times New Roman" w:hAnsi="Times New Roman"/>
+        </w:rPr>
+        <w:t xml:space="preserve"> (GA)</w:t>
+      </w:r>
+      <w:r>
+        <w:rPr>
+          <w:rFonts w:ascii="Times New Roman" w:hAnsi="Times New Roman"/>
+        </w:rPr>
+        <w:t xml:space="preserve"> and undertook Genetic Programming for Cooperative Control Systems, Task Management, and Multi-Agent Systems</w:t>
+      </w:r>
+      <w:r>
+        <w:rPr>
+          <w:rFonts w:ascii="Times New Roman" w:hAnsi="Times New Roman"/>
+        </w:rPr>
+        <w:t>.</w:t>
+      </w:r>
+    </w:p>
+    <w:p>
+      <w:pPr>
+        <w:ind w:left="3545" w:hanging="2836"/>
+        <w:rPr>
+          <w:rFonts w:ascii="Times New Roman" w:hAnsi="Times New Roman"/>
+        </w:rPr>
+      </w:pPr>
+    </w:p>
+    <w:p>
+      <w:pPr>
+        <w:ind w:left="3545" w:hanging="2836"/>
+        <w:jc w:val="both"/>
+        <w:rPr>
+          <w:rFonts w:ascii="Times New Roman" w:hAnsi="Times New Roman"/>
           <w:b/>
         </w:rPr>
       </w:pPr>
@@ -1699,7 +1920,7 @@
           <w:rFonts w:ascii="Times New Roman" w:hAnsi="Times New Roman" w:cs="DejaVu Sans"/>
           <w:bCs/>
         </w:rPr>
-        <w:t xml:space="preserve"> &amp;</w:t>
+        <w:t>,</w:t>
       </w:r>
       <w:r>
         <w:rPr>
@@ -1720,7 +1941,21 @@
           <w:rFonts w:ascii="Times New Roman" w:hAnsi="Times New Roman" w:cs="DejaVu Sans"/>
           <w:bCs/>
         </w:rPr>
-        <w:t>2017:</w:t>
+        <w:t>2017</w:t>
+      </w:r>
+      <w:r>
+        <w:rPr>
+          <w:rFonts w:ascii="Times New Roman" w:hAnsi="Times New Roman" w:cs="DejaVu Sans"/>
+          <w:bCs/>
+        </w:rPr>
+        <w:t xml:space="preserve"> &amp; Fall 2017</w:t>
+      </w:r>
+      <w:r>
+        <w:rPr>
+          <w:rFonts w:ascii="Times New Roman" w:hAnsi="Times New Roman" w:cs="DejaVu Sans"/>
+          <w:bCs/>
+        </w:rPr>
+        <w:t>:</w:t>
       </w:r>
       <w:r>
         <w:rPr>
@@ -1734,7 +1969,28 @@
           <w:rFonts w:ascii="Times New Roman" w:hAnsi="Times New Roman" w:cs="DejaVu Sans"/>
           <w:bCs/>
         </w:rPr>
-        <w:t xml:space="preserve">Java and </w:t>
+        <w:t>Java</w:t>
+      </w:r>
+      <w:r>
+        <w:rPr>
+          <w:rFonts w:ascii="Times New Roman" w:hAnsi="Times New Roman" w:cs="DejaVu Sans"/>
+          <w:bCs/>
+        </w:rPr>
+        <w:t xml:space="preserve"> </w:t>
+      </w:r>
+      <w:r>
+        <w:rPr>
+          <w:rFonts w:ascii="Times New Roman" w:hAnsi="Times New Roman" w:cs="DejaVu Sans"/>
+          <w:bCs/>
+        </w:rPr>
+        <w:t>Programming</w:t>
+      </w:r>
+      <w:r>
+        <w:rPr>
+          <w:rFonts w:ascii="Times New Roman" w:hAnsi="Times New Roman" w:cs="DejaVu Sans"/>
+          <w:bCs/>
+        </w:rPr>
+        <w:t xml:space="preserve">, </w:t>
       </w:r>
       <w:r>
         <w:rPr>
@@ -1748,6 +2004,13 @@
           <w:rFonts w:ascii="Times New Roman" w:hAnsi="Times New Roman" w:cs="DejaVu Sans"/>
           <w:bCs/>
         </w:rPr>
+        <w:t xml:space="preserve">Mobile </w:t>
+      </w:r>
+      <w:r>
+        <w:rPr>
+          <w:rFonts w:ascii="Times New Roman" w:hAnsi="Times New Roman" w:cs="DejaVu Sans"/>
+          <w:bCs/>
+        </w:rPr>
         <w:t xml:space="preserve">App </w:t>
       </w:r>
       <w:r>
@@ -1755,7 +2018,30 @@
           <w:rFonts w:ascii="Times New Roman" w:hAnsi="Times New Roman" w:cs="DejaVu Sans"/>
           <w:bCs/>
         </w:rPr>
-        <w:t>Programming Instructor</w:t>
+        <w:t xml:space="preserve">Development &amp; </w:t>
+      </w:r>
+      <w:proofErr w:type="spellStart"/>
+      <w:r>
+        <w:rPr>
+          <w:rFonts w:ascii="Times New Roman" w:hAnsi="Times New Roman" w:cs="DejaVu Sans"/>
+          <w:bCs/>
+        </w:rPr>
+        <w:t>IoT</w:t>
+      </w:r>
+      <w:proofErr w:type="spellEnd"/>
+      <w:r>
+        <w:rPr>
+          <w:rFonts w:ascii="Times New Roman" w:hAnsi="Times New Roman" w:cs="DejaVu Sans"/>
+          <w:bCs/>
+        </w:rPr>
+        <w:t xml:space="preserve"> Workshops </w:t>
+      </w:r>
+      <w:r>
+        <w:rPr>
+          <w:rFonts w:ascii="Times New Roman" w:hAnsi="Times New Roman" w:cs="DejaVu Sans"/>
+          <w:bCs/>
+        </w:rPr>
+        <w:t>Instructor</w:t>
       </w:r>
     </w:p>
     <w:p>
@@ -1938,16 +2224,61 @@
           <w:rFonts w:ascii="Times New Roman" w:hAnsi="Times New Roman" w:cs="DejaVu Sans"/>
           <w:b/>
           <w:bCs/>
-        </w:rPr>
-      </w:pPr>
-      <w:r>
-        <w:rPr>
-          <w:rFonts w:ascii="Times New Roman" w:hAnsi="Times New Roman" w:cs="DejaVu Sans"/>
-          <w:b/>
-          <w:bCs/>
           <w:sz w:val="40"/>
           <w:szCs w:val="40"/>
         </w:rPr>
+      </w:pPr>
+    </w:p>
+    <w:p>
+      <w:pPr>
+        <w:rPr>
+          <w:rFonts w:ascii="Times New Roman" w:hAnsi="Times New Roman" w:cs="DejaVu Sans"/>
+          <w:b/>
+          <w:bCs/>
+          <w:sz w:val="40"/>
+          <w:szCs w:val="40"/>
+        </w:rPr>
+      </w:pPr>
+    </w:p>
+    <w:p>
+      <w:pPr>
+        <w:rPr>
+          <w:rFonts w:ascii="Times New Roman" w:hAnsi="Times New Roman" w:cs="DejaVu Sans"/>
+          <w:b/>
+          <w:bCs/>
+          <w:sz w:val="40"/>
+          <w:szCs w:val="40"/>
+        </w:rPr>
+      </w:pPr>
+    </w:p>
+    <w:p>
+      <w:pPr>
+        <w:rPr>
+          <w:rFonts w:ascii="Times New Roman" w:hAnsi="Times New Roman" w:cs="DejaVu Sans"/>
+          <w:b/>
+          <w:bCs/>
+          <w:sz w:val="40"/>
+          <w:szCs w:val="40"/>
+        </w:rPr>
+      </w:pPr>
+    </w:p>
+    <w:p>
+      <w:pPr>
+        <w:rPr>
+          <w:rFonts w:ascii="Times New Roman" w:hAnsi="Times New Roman" w:cs="DejaVu Sans"/>
+          <w:b/>
+          <w:bCs/>
+        </w:rPr>
+      </w:pPr>
+      <w:r>
+        <w:rPr>
+          <w:rFonts w:ascii="Times New Roman" w:hAnsi="Times New Roman" w:cs="DejaVu Sans"/>
+          <w:b/>
+          <w:bCs/>
+          <w:sz w:val="40"/>
+          <w:szCs w:val="40"/>
+        </w:rPr>
+        <w:lastRenderedPageBreak/>
         <w:t>A</w:t>
       </w:r>
       <w:r>
@@ -2026,6 +2357,7 @@
         </w:rPr>
         <w:t xml:space="preserve">for </w:t>
       </w:r>
+      <w:proofErr w:type="spellStart"/>
       <w:r>
         <w:rPr>
           <w:rFonts w:ascii="Times New Roman" w:hAnsi="Times New Roman" w:cs="Times New Roman"/>
@@ -2035,6 +2367,7 @@
         </w:rPr>
         <w:t>FlightR</w:t>
       </w:r>
+      <w:proofErr w:type="spellEnd"/>
       <w:r>
         <w:rPr>
           <w:rFonts w:ascii="Times New Roman" w:hAnsi="Times New Roman" w:cs="Times New Roman"/>
@@ -2217,7 +2550,73 @@
           <w:rFonts w:ascii="Times New Roman" w:hAnsi="Times New Roman" w:cs="DejaVu Sans"/>
           <w:bCs/>
         </w:rPr>
-        <w:t>Guest Speaker at S.Thomas’ College Mt.Lavinia to address the College Teaching Staff on ‘How to Teach High School Students Effectively’ (invited by Warden Dr. Indra De Soysa), Jan 2014.</w:t>
+        <w:t xml:space="preserve">Guest Speaker at </w:t>
+      </w:r>
+      <w:proofErr w:type="spellStart"/>
+      <w:proofErr w:type="gramStart"/>
+      <w:r>
+        <w:rPr>
+          <w:rFonts w:ascii="Times New Roman" w:hAnsi="Times New Roman" w:cs="DejaVu Sans"/>
+          <w:bCs/>
+        </w:rPr>
+        <w:t>S.Thomas</w:t>
+      </w:r>
+      <w:proofErr w:type="spellEnd"/>
+      <w:proofErr w:type="gramEnd"/>
+      <w:r>
+        <w:rPr>
+          <w:rFonts w:ascii="Times New Roman" w:hAnsi="Times New Roman" w:cs="DejaVu Sans"/>
+          <w:bCs/>
+        </w:rPr>
+        <w:t xml:space="preserve">’ College </w:t>
+      </w:r>
+      <w:proofErr w:type="spellStart"/>
+      <w:r>
+        <w:rPr>
+          <w:rFonts w:ascii="Times New Roman" w:hAnsi="Times New Roman" w:cs="DejaVu Sans"/>
+          <w:bCs/>
+        </w:rPr>
+        <w:t>Mt.Lavinia</w:t>
+      </w:r>
+      <w:proofErr w:type="spellEnd"/>
+      <w:r>
+        <w:rPr>
+          <w:rFonts w:ascii="Times New Roman" w:hAnsi="Times New Roman" w:cs="DejaVu Sans"/>
+          <w:bCs/>
+        </w:rPr>
+        <w:t xml:space="preserve"> to address the College Teaching Staff on ‘How to Teach High School Students Effectively’ (invited by Warden Dr. </w:t>
+      </w:r>
+      <w:proofErr w:type="spellStart"/>
+      <w:r>
+        <w:rPr>
+          <w:rFonts w:ascii="Times New Roman" w:hAnsi="Times New Roman" w:cs="DejaVu Sans"/>
+          <w:bCs/>
+        </w:rPr>
+        <w:t>Indra</w:t>
+      </w:r>
+      <w:proofErr w:type="spellEnd"/>
+      <w:r>
+        <w:rPr>
+          <w:rFonts w:ascii="Times New Roman" w:hAnsi="Times New Roman" w:cs="DejaVu Sans"/>
+          <w:bCs/>
+        </w:rPr>
+        <w:t xml:space="preserve"> De </w:t>
+      </w:r>
+      <w:proofErr w:type="spellStart"/>
+      <w:r>
+        <w:rPr>
+          <w:rFonts w:ascii="Times New Roman" w:hAnsi="Times New Roman" w:cs="DejaVu Sans"/>
+          <w:bCs/>
+        </w:rPr>
+        <w:t>Soysa</w:t>
+      </w:r>
+      <w:proofErr w:type="spellEnd"/>
+      <w:r>
+        <w:rPr>
+          <w:rFonts w:ascii="Times New Roman" w:hAnsi="Times New Roman" w:cs="DejaVu Sans"/>
+          <w:bCs/>
+        </w:rPr>
+        <w:t>), Jan 2014.</w:t>
       </w:r>
     </w:p>
     <w:p>
@@ -2323,7 +2722,6 @@
           <w:rFonts w:ascii="Times New Roman" w:hAnsi="Times New Roman" w:cs="DejaVu Sans"/>
           <w:bCs/>
         </w:rPr>
-        <w:lastRenderedPageBreak/>
         <w:t>‘</w:t>
       </w:r>
       <w:r>
@@ -2439,6 +2837,13 @@
         </w:rPr>
         <w:t>Proficient in Object Oriented Programing using JAVA and C++</w:t>
       </w:r>
+      <w:r>
+        <w:rPr>
+          <w:rFonts w:ascii="Times New Roman" w:hAnsi="Times New Roman" w:cs="DejaVu Sans"/>
+          <w:bCs/>
+        </w:rPr>
+        <w:t>, Python</w:t>
+      </w:r>
     </w:p>
     <w:p>
       <w:pPr>
@@ -2497,7 +2902,30 @@
           <w:rFonts w:ascii="Times New Roman" w:hAnsi="Times New Roman" w:cs="DejaVu Sans"/>
           <w:bCs/>
         </w:rPr>
-        <w:t>Proficient in Design Tools such as AutoCAD and Solid Works</w:t>
+        <w:t xml:space="preserve">Proficient in Design </w:t>
+      </w:r>
+      <w:proofErr w:type="spellStart"/>
+      <w:r>
+        <w:rPr>
+          <w:rFonts w:ascii="Times New Roman" w:hAnsi="Times New Roman" w:cs="DejaVu Sans"/>
+          <w:bCs/>
+        </w:rPr>
+        <w:t>Auto</w:t>
+      </w:r>
+      <w:r>
+        <w:rPr>
+          <w:rFonts w:ascii="Times New Roman" w:hAnsi="Times New Roman" w:cs="DejaVu Sans"/>
+          <w:bCs/>
+        </w:rPr>
+        <w:t>Desk</w:t>
+      </w:r>
+      <w:proofErr w:type="spellEnd"/>
+      <w:r>
+        <w:rPr>
+          <w:rFonts w:ascii="Times New Roman" w:hAnsi="Times New Roman" w:cs="DejaVu Sans"/>
+          <w:bCs/>
+        </w:rPr>
+        <w:t xml:space="preserve"> Tool.</w:t>
       </w:r>
     </w:p>
     <w:p>
@@ -2527,6 +2955,7 @@
           <w:bCs/>
         </w:rPr>
       </w:pPr>
+      <w:proofErr w:type="gramStart"/>
       <w:r>
         <w:rPr>
           <w:rFonts w:ascii="Times New Roman" w:hAnsi="Times New Roman" w:cs="DejaVu Sans"/>
@@ -2561,7 +2990,16 @@
           <w:b/>
           <w:bCs/>
         </w:rPr>
-        <w:t xml:space="preserve">EVIEWED </w:t>
+        <w:t>EVIEWED</w:t>
+      </w:r>
+      <w:proofErr w:type="gramEnd"/>
+      <w:r>
+        <w:rPr>
+          <w:rFonts w:ascii="Times New Roman" w:hAnsi="Times New Roman" w:cs="DejaVu Sans"/>
+          <w:b/>
+          <w:bCs/>
+        </w:rPr>
+        <w:t xml:space="preserve"> </w:t>
       </w:r>
       <w:r>
         <w:rPr>
@@ -2594,6 +3032,22 @@
           <w:bCs/>
         </w:rPr>
       </w:pPr>
+    </w:p>
+    <w:p>
+      <w:pPr>
+        <w:tabs>
+          <w:tab w:val="left" w:pos="10170"/>
+        </w:tabs>
+        <w:ind w:left="709" w:right="-198" w:hanging="709"/>
+        <w:rPr>
+          <w:rFonts w:ascii="Times New Roman" w:hAnsi="Times New Roman" w:cs="DejaVu Sans"/>
+          <w:b/>
+          <w:bCs/>
+          <w:sz w:val="28"/>
+        </w:rPr>
+      </w:pPr>
+      <w:bookmarkStart w:id="0" w:name="_GoBack"/>
+      <w:bookmarkEnd w:id="0"/>
     </w:p>
     <w:p>
       <w:pPr>
@@ -2696,8 +3150,64 @@
           <w:sz w:val="24"/>
           <w:shd w:val="clear" w:color="auto" w:fill="FFFFFF"/>
         </w:rPr>
-        <w:t>Marjorie Darrah, Jay Wilhelm, Thilanka Munasinghe, Mitch Wathen, Steve Yokum, Eric Sorton</w:t>
-      </w:r>
+        <w:t xml:space="preserve">Marjorie Darrah, Jay Wilhelm, Thilanka Munasinghe, Mitch </w:t>
+      </w:r>
+      <w:proofErr w:type="spellStart"/>
+      <w:r>
+        <w:rPr>
+          <w:rFonts w:ascii="Times New Roman" w:eastAsia="Times New Roman" w:hAnsi="Times New Roman" w:cs="Times New Roman"/>
+          <w:i/>
+          <w:color w:val="222222"/>
+          <w:sz w:val="24"/>
+          <w:shd w:val="clear" w:color="auto" w:fill="FFFFFF"/>
+        </w:rPr>
+        <w:t>Wathen</w:t>
+      </w:r>
+      <w:proofErr w:type="spellEnd"/>
+      <w:r>
+        <w:rPr>
+          <w:rFonts w:ascii="Times New Roman" w:eastAsia="Times New Roman" w:hAnsi="Times New Roman" w:cs="Times New Roman"/>
+          <w:i/>
+          <w:color w:val="222222"/>
+          <w:sz w:val="24"/>
+          <w:shd w:val="clear" w:color="auto" w:fill="FFFFFF"/>
+        </w:rPr>
+        <w:t xml:space="preserve">, Steve </w:t>
+      </w:r>
+      <w:proofErr w:type="spellStart"/>
+      <w:r>
+        <w:rPr>
+          <w:rFonts w:ascii="Times New Roman" w:eastAsia="Times New Roman" w:hAnsi="Times New Roman" w:cs="Times New Roman"/>
+          <w:i/>
+          <w:color w:val="222222"/>
+          <w:sz w:val="24"/>
+          <w:shd w:val="clear" w:color="auto" w:fill="FFFFFF"/>
+        </w:rPr>
+        <w:t>Yokum</w:t>
+      </w:r>
+      <w:proofErr w:type="spellEnd"/>
+      <w:r>
+        <w:rPr>
+          <w:rFonts w:ascii="Times New Roman" w:eastAsia="Times New Roman" w:hAnsi="Times New Roman" w:cs="Times New Roman"/>
+          <w:i/>
+          <w:color w:val="222222"/>
+          <w:sz w:val="24"/>
+          <w:shd w:val="clear" w:color="auto" w:fill="FFFFFF"/>
+        </w:rPr>
+        <w:t xml:space="preserve">, Eric </w:t>
+      </w:r>
+      <w:proofErr w:type="spellStart"/>
+      <w:r>
+        <w:rPr>
+          <w:rFonts w:ascii="Times New Roman" w:eastAsia="Times New Roman" w:hAnsi="Times New Roman" w:cs="Times New Roman"/>
+          <w:i/>
+          <w:color w:val="222222"/>
+          <w:sz w:val="24"/>
+          <w:shd w:val="clear" w:color="auto" w:fill="FFFFFF"/>
+        </w:rPr>
+        <w:t>Sorton</w:t>
+      </w:r>
+      <w:proofErr w:type="spellEnd"/>
       <w:r>
         <w:rPr>
           <w:rFonts w:ascii="Times New Roman" w:eastAsia="Times New Roman" w:hAnsi="Times New Roman" w:cs="Times New Roman"/>
@@ -2754,8 +3264,17 @@
           <w:rFonts w:ascii="Times New Roman" w:eastAsia="Times New Roman" w:hAnsi="Times New Roman" w:cs="Times New Roman"/>
           <w:sz w:val="24"/>
         </w:rPr>
-        <w:t>Journal of Intelligent and Robotics  Systems</w:t>
-      </w:r>
+        <w:t xml:space="preserve">Journal of Intelligent and </w:t>
+      </w:r>
+      <w:proofErr w:type="gramStart"/>
+      <w:r>
+        <w:rPr>
+          <w:rFonts w:ascii="Times New Roman" w:eastAsia="Times New Roman" w:hAnsi="Times New Roman" w:cs="Times New Roman"/>
+          <w:sz w:val="24"/>
+        </w:rPr>
+        <w:t>Robotics  Systems</w:t>
+      </w:r>
+      <w:proofErr w:type="gramEnd"/>
       <w:r>
         <w:rPr>
           <w:rFonts w:ascii="Times New Roman" w:eastAsia="Times New Roman" w:hAnsi="Times New Roman" w:cs="Times New Roman"/>
@@ -2769,7 +3288,79 @@
           <w:i/>
           <w:sz w:val="24"/>
         </w:rPr>
-        <w:t>Marjorie Darrah, Edgar Fuller, Thilanka Munasinghe, Kristin Duling, Mridul Gautam, Mitchell Wathen.</w:t>
+        <w:t xml:space="preserve">Marjorie Darrah, Edgar Fuller, Thilanka Munasinghe, Kristin </w:t>
+      </w:r>
+      <w:proofErr w:type="spellStart"/>
+      <w:r>
+        <w:rPr>
+          <w:rFonts w:ascii="Times New Roman" w:eastAsia="Times New Roman" w:hAnsi="Times New Roman" w:cs="Times New Roman"/>
+          <w:i/>
+          <w:sz w:val="24"/>
+        </w:rPr>
+        <w:t>Duling</w:t>
+      </w:r>
+      <w:proofErr w:type="spellEnd"/>
+      <w:r>
+        <w:rPr>
+          <w:rFonts w:ascii="Times New Roman" w:eastAsia="Times New Roman" w:hAnsi="Times New Roman" w:cs="Times New Roman"/>
+          <w:i/>
+          <w:sz w:val="24"/>
+        </w:rPr>
+        <w:t xml:space="preserve">, </w:t>
+      </w:r>
+      <w:proofErr w:type="spellStart"/>
+      <w:r>
+        <w:rPr>
+          <w:rFonts w:ascii="Times New Roman" w:eastAsia="Times New Roman" w:hAnsi="Times New Roman" w:cs="Times New Roman"/>
+          <w:i/>
+          <w:sz w:val="24"/>
+        </w:rPr>
+        <w:t>Mridul</w:t>
+      </w:r>
+      <w:proofErr w:type="spellEnd"/>
+      <w:r>
+        <w:rPr>
+          <w:rFonts w:ascii="Times New Roman" w:eastAsia="Times New Roman" w:hAnsi="Times New Roman" w:cs="Times New Roman"/>
+          <w:i/>
+          <w:sz w:val="24"/>
+        </w:rPr>
+        <w:t xml:space="preserve"> </w:t>
+      </w:r>
+      <w:proofErr w:type="spellStart"/>
+      <w:r>
+        <w:rPr>
+          <w:rFonts w:ascii="Times New Roman" w:eastAsia="Times New Roman" w:hAnsi="Times New Roman" w:cs="Times New Roman"/>
+          <w:i/>
+          <w:sz w:val="24"/>
+        </w:rPr>
+        <w:t>Gautam</w:t>
+      </w:r>
+      <w:proofErr w:type="spellEnd"/>
+      <w:r>
+        <w:rPr>
+          <w:rFonts w:ascii="Times New Roman" w:eastAsia="Times New Roman" w:hAnsi="Times New Roman" w:cs="Times New Roman"/>
+          <w:i/>
+          <w:sz w:val="24"/>
+        </w:rPr>
+        <w:t xml:space="preserve">, Mitchell </w:t>
+      </w:r>
+      <w:proofErr w:type="spellStart"/>
+      <w:r>
+        <w:rPr>
+          <w:rFonts w:ascii="Times New Roman" w:eastAsia="Times New Roman" w:hAnsi="Times New Roman" w:cs="Times New Roman"/>
+          <w:i/>
+          <w:sz w:val="24"/>
+        </w:rPr>
+        <w:t>Wathen</w:t>
+      </w:r>
+      <w:proofErr w:type="spellEnd"/>
+      <w:r>
+        <w:rPr>
+          <w:rFonts w:ascii="Times New Roman" w:eastAsia="Times New Roman" w:hAnsi="Times New Roman" w:cs="Times New Roman"/>
+          <w:i/>
+          <w:sz w:val="24"/>
+        </w:rPr>
+        <w:t>.</w:t>
       </w:r>
       <w:r>
         <w:rPr>
@@ -2819,12 +3410,78 @@
           <w:sz w:val="28"/>
         </w:rPr>
       </w:pPr>
-      <w:r>
+    </w:p>
+    <w:p>
+      <w:pPr>
+        <w:pStyle w:val="Normal1"/>
+        <w:spacing w:after="0" w:line="240" w:lineRule="auto"/>
+        <w:contextualSpacing/>
+        <w:jc w:val="both"/>
         <w:rPr>
           <w:rFonts w:ascii="Times New Roman" w:eastAsia="Times New Roman" w:hAnsi="Times New Roman" w:cs="Times New Roman"/>
           <w:b/>
           <w:sz w:val="28"/>
         </w:rPr>
+      </w:pPr>
+    </w:p>
+    <w:p>
+      <w:pPr>
+        <w:pStyle w:val="Normal1"/>
+        <w:spacing w:after="0" w:line="240" w:lineRule="auto"/>
+        <w:contextualSpacing/>
+        <w:jc w:val="both"/>
+        <w:rPr>
+          <w:rFonts w:ascii="Times New Roman" w:eastAsia="Times New Roman" w:hAnsi="Times New Roman" w:cs="Times New Roman"/>
+          <w:b/>
+          <w:sz w:val="28"/>
+        </w:rPr>
+      </w:pPr>
+    </w:p>
+    <w:p>
+      <w:pPr>
+        <w:pStyle w:val="Normal1"/>
+        <w:spacing w:after="0" w:line="240" w:lineRule="auto"/>
+        <w:contextualSpacing/>
+        <w:jc w:val="both"/>
+        <w:rPr>
+          <w:rFonts w:ascii="Times New Roman" w:eastAsia="Times New Roman" w:hAnsi="Times New Roman" w:cs="Times New Roman"/>
+          <w:b/>
+          <w:sz w:val="28"/>
+        </w:rPr>
+      </w:pPr>
+    </w:p>
+    <w:p>
+      <w:pPr>
+        <w:pStyle w:val="Normal1"/>
+        <w:spacing w:after="0" w:line="240" w:lineRule="auto"/>
+        <w:contextualSpacing/>
+        <w:jc w:val="both"/>
+        <w:rPr>
+          <w:rFonts w:ascii="Times New Roman" w:eastAsia="Times New Roman" w:hAnsi="Times New Roman" w:cs="Times New Roman"/>
+          <w:b/>
+          <w:sz w:val="28"/>
+        </w:rPr>
+      </w:pPr>
+    </w:p>
+    <w:p>
+      <w:pPr>
+        <w:pStyle w:val="Normal1"/>
+        <w:spacing w:after="0" w:line="240" w:lineRule="auto"/>
+        <w:contextualSpacing/>
+        <w:jc w:val="both"/>
+        <w:rPr>
+          <w:rFonts w:ascii="Times New Roman" w:eastAsia="Times New Roman" w:hAnsi="Times New Roman" w:cs="Times New Roman"/>
+          <w:b/>
+          <w:sz w:val="28"/>
+        </w:rPr>
+      </w:pPr>
+      <w:r>
+        <w:rPr>
+          <w:rFonts w:ascii="Times New Roman" w:eastAsia="Times New Roman" w:hAnsi="Times New Roman" w:cs="Times New Roman"/>
+          <w:b/>
+          <w:sz w:val="28"/>
+        </w:rPr>
+        <w:lastRenderedPageBreak/>
         <w:t>Conference Publications</w:t>
       </w:r>
     </w:p>
@@ -2919,7 +3576,25 @@
           <w:i/>
           <w:sz w:val="24"/>
         </w:rPr>
-        <w:t>Thilanka Munasinghe, Sanket Joshi.</w:t>
+        <w:t xml:space="preserve">Thilanka Munasinghe, </w:t>
+      </w:r>
+      <w:proofErr w:type="spellStart"/>
+      <w:r>
+        <w:rPr>
+          <w:rFonts w:ascii="Times New Roman" w:eastAsia="Times New Roman" w:hAnsi="Times New Roman" w:cs="Times New Roman"/>
+          <w:i/>
+          <w:sz w:val="24"/>
+        </w:rPr>
+        <w:t>Sanket</w:t>
+      </w:r>
+      <w:proofErr w:type="spellEnd"/>
+      <w:r>
+        <w:rPr>
+          <w:rFonts w:ascii="Times New Roman" w:eastAsia="Times New Roman" w:hAnsi="Times New Roman" w:cs="Times New Roman"/>
+          <w:i/>
+          <w:sz w:val="24"/>
+        </w:rPr>
+        <w:t xml:space="preserve"> Joshi.</w:t>
       </w:r>
       <w:r>
         <w:rPr>
@@ -3227,8 +3902,23 @@
           <w:rFonts w:ascii="Times New Roman" w:eastAsia="Times New Roman" w:hAnsi="Times New Roman" w:cs="Times New Roman"/>
           <w:sz w:val="24"/>
         </w:rPr>
-        <w:lastRenderedPageBreak/>
-        <w:t>Laminar to Turbulent Transition in Fluid Flow in Boiling, AIAA Young Professional and Student Education Conference, John Hopkins University, Baltimore, Maryland, November, 2008.</w:t>
+        <w:t xml:space="preserve">Laminar to Turbulent Transition in Fluid Flow in Boiling, AIAA Young Professional and Student Education Conference, John Hopkins University, Baltimore, Maryland, </w:t>
+      </w:r>
+      <w:proofErr w:type="gramStart"/>
+      <w:r>
+        <w:rPr>
+          <w:rFonts w:ascii="Times New Roman" w:eastAsia="Times New Roman" w:hAnsi="Times New Roman" w:cs="Times New Roman"/>
+          <w:sz w:val="24"/>
+        </w:rPr>
+        <w:t>November,</w:t>
+      </w:r>
+      <w:proofErr w:type="gramEnd"/>
+      <w:r>
+        <w:rPr>
+          <w:rFonts w:ascii="Times New Roman" w:eastAsia="Times New Roman" w:hAnsi="Times New Roman" w:cs="Times New Roman"/>
+          <w:sz w:val="24"/>
+        </w:rPr>
+        <w:t xml:space="preserve"> 2008.</w:t>
       </w:r>
     </w:p>
     <w:p>
@@ -3264,7 +3954,23 @@
           <w:rFonts w:ascii="Times New Roman" w:eastAsia="Times New Roman" w:hAnsi="Times New Roman" w:cs="Times New Roman"/>
           <w:sz w:val="24"/>
         </w:rPr>
-        <w:t>Student Conference, University of Maryland, College Park, April, 2008.</w:t>
+        <w:t xml:space="preserve">Student Conference, University of Maryland, College Park, </w:t>
+      </w:r>
+      <w:proofErr w:type="gramStart"/>
+      <w:r>
+        <w:rPr>
+          <w:rFonts w:ascii="Times New Roman" w:eastAsia="Times New Roman" w:hAnsi="Times New Roman" w:cs="Times New Roman"/>
+          <w:sz w:val="24"/>
+        </w:rPr>
+        <w:t>April,</w:t>
+      </w:r>
+      <w:proofErr w:type="gramEnd"/>
+      <w:r>
+        <w:rPr>
+          <w:rFonts w:ascii="Times New Roman" w:eastAsia="Times New Roman" w:hAnsi="Times New Roman" w:cs="Times New Roman"/>
+          <w:sz w:val="24"/>
+        </w:rPr>
+        <w:t xml:space="preserve"> 2008.</w:t>
       </w:r>
     </w:p>
     <w:p>
@@ -3654,11 +4360,19 @@
         </w:rPr>
         <w:t xml:space="preserve">ember of Hall Council, Dadisman &amp; </w:t>
       </w:r>
-      <w:r>
-        <w:rPr>
-          <w:rFonts w:ascii="Times New Roman" w:hAnsi="Times New Roman"/>
-        </w:rPr>
-        <w:t>Stalnaker Hall</w:t>
+      <w:proofErr w:type="spellStart"/>
+      <w:r>
+        <w:rPr>
+          <w:rFonts w:ascii="Times New Roman" w:hAnsi="Times New Roman"/>
+        </w:rPr>
+        <w:t>Stalnaker</w:t>
+      </w:r>
+      <w:proofErr w:type="spellEnd"/>
+      <w:r>
+        <w:rPr>
+          <w:rFonts w:ascii="Times New Roman" w:hAnsi="Times New Roman"/>
+        </w:rPr>
+        <w:t xml:space="preserve"> Hall</w:t>
       </w:r>
     </w:p>
     <w:p>
@@ -3704,16 +4418,6 @@
         </w:rPr>
         <w:tab/>
       </w:r>
-    </w:p>
-    <w:p>
-      <w:pPr>
-        <w:rPr>
-          <w:rFonts w:eastAsia="Times New Roman"/>
-          <w:kern w:val="0"/>
-          <w:sz w:val="20"/>
-          <w:szCs w:val="20"/>
-        </w:rPr>
-      </w:pPr>
     </w:p>
     <w:p>
       <w:pPr>
@@ -3790,7 +4494,7 @@
 </file>
 
 <file path=word/numbering.xml><?xml version="1.0" encoding="utf-8"?>
-<w:numbering xmlns:wpc="http://schemas.microsoft.com/office/word/2010/wordprocessingCanvas" xmlns:mo="http://schemas.microsoft.com/office/mac/office/2008/main" xmlns:mc="http://schemas.openxmlformats.org/markup-compatibility/2006" xmlns:mv="urn:schemas-microsoft-com:mac:vml" xmlns:o="urn:schemas-microsoft-com:office:office" xmlns:r="http://schemas.openxmlformats.org/officeDocument/2006/relationships" xmlns:m="http://schemas.openxmlformats.org/officeDocument/2006/math" xmlns:v="urn:schemas-microsoft-com:vml" xmlns:wp14="http://schemas.microsoft.com/office/word/2010/wordprocessingDrawing" xmlns:wp="http://schemas.openxmlformats.org/drawingml/2006/wordprocessingDrawing" xmlns:w10="urn:schemas-microsoft-com:office:word" xmlns:w="http://schemas.openxmlformats.org/wordprocessingml/2006/main" xmlns:w14="http://schemas.microsoft.com/office/word/2010/wordml" xmlns:wpg="http://schemas.microsoft.com/office/word/2010/wordprocessingGroup" xmlns:wpi="http://schemas.microsoft.com/office/word/2010/wordprocessingInk" xmlns:wne="http://schemas.microsoft.com/office/word/2006/wordml" xmlns:wps="http://schemas.microsoft.com/office/word/2010/wordprocessingShape" mc:Ignorable="w14 wp14">
+<w:numbering xmlns:wpc="http://schemas.microsoft.com/office/word/2010/wordprocessingCanvas" xmlns:mo="http://schemas.microsoft.com/office/mac/office/2008/main" xmlns:mc="http://schemas.openxmlformats.org/markup-compatibility/2006" xmlns:mv="urn:schemas-microsoft-com:mac:vml" xmlns:o="urn:schemas-microsoft-com:office:office" xmlns:r="http://schemas.openxmlformats.org/officeDocument/2006/relationships" xmlns:m="http://schemas.openxmlformats.org/officeDocument/2006/math" xmlns:v="urn:schemas-microsoft-com:vml" xmlns:wp14="http://schemas.microsoft.com/office/word/2010/wordprocessingDrawing" xmlns:wp="http://schemas.openxmlformats.org/drawingml/2006/wordprocessingDrawing" xmlns:w10="urn:schemas-microsoft-com:office:word" xmlns:w="http://schemas.openxmlformats.org/wordprocessingml/2006/main" xmlns:w14="http://schemas.microsoft.com/office/word/2010/wordml" xmlns:w15="http://schemas.microsoft.com/office/word/2012/wordml" xmlns:wpg="http://schemas.microsoft.com/office/word/2010/wordprocessingGroup" xmlns:wpi="http://schemas.microsoft.com/office/word/2010/wordprocessingInk" xmlns:wne="http://schemas.microsoft.com/office/word/2006/wordml" xmlns:wps="http://schemas.microsoft.com/office/word/2010/wordprocessingShape" mc:Ignorable="w14 w15 wp14">
   <w:abstractNum w:abstractNumId="0">
     <w:nsid w:val="00000001"/>
     <w:multiLevelType w:val="multilevel"/>
@@ -6658,7 +7362,7 @@
 </file>
 
 <file path=word/styles.xml><?xml version="1.0" encoding="utf-8"?>
-<w:styles xmlns:mc="http://schemas.openxmlformats.org/markup-compatibility/2006" xmlns:r="http://schemas.openxmlformats.org/officeDocument/2006/relationships" xmlns:w="http://schemas.openxmlformats.org/wordprocessingml/2006/main" xmlns:w14="http://schemas.microsoft.com/office/word/2010/wordml" mc:Ignorable="w14">
+<w:styles xmlns:mc="http://schemas.openxmlformats.org/markup-compatibility/2006" xmlns:r="http://schemas.openxmlformats.org/officeDocument/2006/relationships" xmlns:w="http://schemas.openxmlformats.org/wordprocessingml/2006/main" xmlns:w14="http://schemas.microsoft.com/office/word/2010/wordml" xmlns:w15="http://schemas.microsoft.com/office/word/2012/wordml" mc:Ignorable="w14 w15">
   <w:docDefaults>
     <w:rPrDefault>
       <w:rPr>
@@ -6668,599 +7372,389 @@
     </w:rPrDefault>
     <w:pPrDefault/>
   </w:docDefaults>
-  <w:latentStyles w:defLockedState="0" w:defUIPriority="99" w:defSemiHidden="1" w:defUnhideWhenUsed="1" w:defQFormat="0" w:count="276">
-    <w:lsdException w:name="Normal" w:semiHidden="0" w:uiPriority="0" w:unhideWhenUsed="0" w:qFormat="1"/>
-    <w:lsdException w:name="heading 1" w:semiHidden="0" w:uiPriority="9" w:unhideWhenUsed="0" w:qFormat="1"/>
-    <w:lsdException w:name="heading 2" w:uiPriority="9" w:qFormat="1"/>
-    <w:lsdException w:name="heading 3" w:uiPriority="9" w:qFormat="1"/>
-    <w:lsdException w:name="heading 4" w:uiPriority="9" w:qFormat="1"/>
-    <w:lsdException w:name="heading 5" w:uiPriority="9" w:qFormat="1"/>
-    <w:lsdException w:name="heading 6" w:uiPriority="9" w:qFormat="1"/>
-    <w:lsdException w:name="heading 7" w:uiPriority="9" w:qFormat="1"/>
-    <w:lsdException w:name="heading 8" w:uiPriority="9" w:qFormat="1"/>
-    <w:lsdException w:name="heading 9" w:uiPriority="9" w:qFormat="1"/>
-    <w:lsdException w:name="toc 1" w:uiPriority="39"/>
-    <w:lsdException w:name="toc 2" w:uiPriority="39"/>
-    <w:lsdException w:name="toc 3" w:uiPriority="39"/>
-    <w:lsdException w:name="toc 4" w:uiPriority="39"/>
-    <w:lsdException w:name="toc 5" w:uiPriority="39"/>
-    <w:lsdException w:name="toc 6" w:uiPriority="39"/>
-    <w:lsdException w:name="toc 7" w:uiPriority="39"/>
-    <w:lsdException w:name="toc 8" w:uiPriority="39"/>
-    <w:lsdException w:name="toc 9" w:uiPriority="39"/>
-    <w:lsdException w:name="caption" w:semiHidden="0" w:uiPriority="35" w:unhideWhenUsed="0" w:qFormat="1"/>
-    <w:lsdException w:name="Title" w:semiHidden="0" w:uiPriority="10" w:unhideWhenUsed="0" w:qFormat="1"/>
-    <w:lsdException w:name="Default Paragraph Font" w:uiPriority="1"/>
-    <w:lsdException w:name="Subtitle" w:semiHidden="0" w:uiPriority="11" w:unhideWhenUsed="0" w:qFormat="1"/>
-    <w:lsdException w:name="Strong" w:semiHidden="0" w:uiPriority="22" w:unhideWhenUsed="0" w:qFormat="1"/>
-    <w:lsdException w:name="Emphasis" w:semiHidden="0" w:uiPriority="20" w:unhideWhenUsed="0" w:qFormat="1"/>
-    <w:lsdException w:name="Table Grid" w:semiHidden="0" w:uiPriority="59" w:unhideWhenUsed="0"/>
-    <w:lsdException w:name="Placeholder Text" w:unhideWhenUsed="0"/>
-    <w:lsdException w:name="No Spacing" w:semiHidden="0" w:uiPriority="1" w:unhideWhenUsed="0" w:qFormat="1"/>
-    <w:lsdException w:name="Light Shading" w:semiHidden="0" w:uiPriority="60" w:unhideWhenUsed="0"/>
-    <w:lsdException w:name="Light List" w:semiHidden="0" w:uiPriority="61" w:unhideWhenUsed="0"/>
-    <w:lsdException w:name="Light Grid" w:semiHidden="0" w:uiPriority="62" w:unhideWhenUsed="0"/>
-    <w:lsdException w:name="Medium Shading 1" w:semiHidden="0" w:uiPriority="63" w:unhideWhenUsed="0"/>
-    <w:lsdException w:name="Medium Shading 2" w:semiHidden="0" w:uiPriority="64" w:unhideWhenUsed="0"/>
-    <w:lsdException w:name="Medium List 1" w:semiHidden="0" w:uiPriority="65" w:unhideWhenUsed="0"/>
-    <w:lsdException w:name="Medium List 2" w:semiHidden="0" w:uiPriority="66" w:unhideWhenUsed="0"/>
-    <w:lsdException w:name="Medium Grid 1" w:semiHidden="0" w:uiPriority="67" w:unhideWhenUsed="0"/>
-    <w:lsdException w:name="Medium Grid 2" w:semiHidden="0" w:uiPriority="68" w:unhideWhenUsed="0"/>
-    <w:lsdException w:name="Medium Grid 3" w:semiHidden="0" w:uiPriority="69" w:unhideWhenUsed="0"/>
-    <w:lsdException w:name="Dark List" w:semiHidden="0" w:uiPriority="70" w:unhideWhenUsed="0"/>
-    <w:lsdException w:name="Colorful Shading" w:semiHidden="0" w:uiPriority="71" w:unhideWhenUsed="0"/>
-    <w:lsdException w:name="Colorful List" w:semiHidden="0" w:uiPriority="72" w:unhideWhenUsed="0"/>
-    <w:lsdException w:name="Colorful Grid" w:semiHidden="0" w:uiPriority="73" w:unhideWhenUsed="0"/>
-    <w:lsdException w:name="Light Shading Accent 1" w:semiHidden="0" w:uiPriority="60" w:unhideWhenUsed="0"/>
-    <w:lsdException w:name="Light List Accent 1" w:semiHidden="0" w:uiPriority="61" w:unhideWhenUsed="0"/>
-    <w:lsdException w:name="Light Grid Accent 1" w:semiHidden="0" w:uiPriority="62" w:unhideWhenUsed="0"/>
-    <w:lsdException w:name="Medium Shading 1 Accent 1" w:semiHidden="0" w:uiPriority="63" w:unhideWhenUsed="0"/>
-    <w:lsdException w:name="Medium Shading 2 Accent 1" w:semiHidden="0" w:uiPriority="64" w:unhideWhenUsed="0"/>
-    <w:lsdException w:name="Medium List 1 Accent 1" w:semiHidden="0" w:uiPriority="65" w:unhideWhenUsed="0"/>
-    <w:lsdException w:name="Revision" w:unhideWhenUsed="0"/>
-    <w:lsdException w:name="List Paragraph" w:semiHidden="0" w:uiPriority="34" w:unhideWhenUsed="0" w:qFormat="1"/>
-    <w:lsdException w:name="Quote" w:semiHidden="0" w:uiPriority="29" w:unhideWhenUsed="0" w:qFormat="1"/>
-    <w:lsdException w:name="Intense Quote" w:semiHidden="0" w:uiPriority="30" w:unhideWhenUsed="0" w:qFormat="1"/>
-    <w:lsdException w:name="Medium List 2 Accent 1" w:semiHidden="0" w:uiPriority="66" w:unhideWhenUsed="0"/>
-    <w:lsdException w:name="Medium Grid 1 Accent 1" w:semiHidden="0" w:uiPriority="67" w:unhideWhenUsed="0"/>
-    <w:lsdException w:name="Medium Grid 2 Accent 1" w:semiHidden="0" w:uiPriority="68" w:unhideWhenUsed="0"/>
-    <w:lsdException w:name="Medium Grid 3 Accent 1" w:semiHidden="0" w:uiPriority="69" w:unhideWhenUsed="0"/>
-    <w:lsdException w:name="Dark List Accent 1" w:semiHidden="0" w:uiPriority="70" w:unhideWhenUsed="0"/>
-    <w:lsdException w:name="Colorful Shading Accent 1" w:semiHidden="0" w:uiPriority="71" w:unhideWhenUsed="0"/>
-    <w:lsdException w:name="Colorful List Accent 1" w:semiHidden="0" w:uiPriority="72" w:unhideWhenUsed="0"/>
-    <w:lsdException w:name="Colorful Grid Accent 1" w:semiHidden="0" w:uiPriority="73" w:unhideWhenUsed="0"/>
-    <w:lsdException w:name="Light Shading Accent 2" w:semiHidden="0" w:uiPriority="60" w:unhideWhenUsed="0"/>
-    <w:lsdException w:name="Light List Accent 2" w:semiHidden="0" w:uiPriority="61" w:unhideWhenUsed="0"/>
-    <w:lsdException w:name="Light Grid Accent 2" w:semiHidden="0" w:uiPriority="62" w:unhideWhenUsed="0"/>
-    <w:lsdException w:name="Medium Shading 1 Accent 2" w:semiHidden="0" w:uiPriority="63" w:unhideWhenUsed="0"/>
-    <w:lsdException w:name="Medium Shading 2 Accent 2" w:semiHidden="0" w:uiPriority="64" w:unhideWhenUsed="0"/>
-    <w:lsdException w:name="Medium List 1 Accent 2" w:semiHidden="0" w:uiPriority="65" w:unhideWhenUsed="0"/>
-    <w:lsdException w:name="Medium List 2 Accent 2" w:semiHidden="0" w:uiPriority="66" w:unhideWhenUsed="0"/>
-    <w:lsdException w:name="Medium Grid 1 Accent 2" w:semiHidden="0" w:uiPriority="67" w:unhideWhenUsed="0"/>
-    <w:lsdException w:name="Medium Grid 2 Accent 2" w:semiHidden="0" w:uiPriority="68" w:unhideWhenUsed="0"/>
-    <w:lsdException w:name="Medium Grid 3 Accent 2" w:semiHidden="0" w:uiPriority="69" w:unhideWhenUsed="0"/>
-    <w:lsdException w:name="Dark List Accent 2" w:semiHidden="0" w:uiPriority="70" w:unhideWhenUsed="0"/>
-    <w:lsdException w:name="Colorful Shading Accent 2" w:semiHidden="0" w:uiPriority="71" w:unhideWhenUsed="0"/>
-    <w:lsdException w:name="Colorful List Accent 2" w:semiHidden="0" w:uiPriority="72" w:unhideWhenUsed="0"/>
-    <w:lsdException w:name="Colorful Grid Accent 2" w:semiHidden="0" w:uiPriority="73" w:unhideWhenUsed="0"/>
-    <w:lsdException w:name="Light Shading Accent 3" w:semiHidden="0" w:uiPriority="60" w:unhideWhenUsed="0"/>
-    <w:lsdException w:name="Light List Accent 3" w:semiHidden="0" w:uiPriority="61" w:unhideWhenUsed="0"/>
-    <w:lsdException w:name="Light Grid Accent 3" w:semiHidden="0" w:uiPriority="62" w:unhideWhenUsed="0"/>
-    <w:lsdException w:name="Medium Shading 1 Accent 3" w:semiHidden="0" w:uiPriority="63" w:unhideWhenUsed="0"/>
-    <w:lsdException w:name="Medium Shading 2 Accent 3" w:semiHidden="0" w:uiPriority="64" w:unhideWhenUsed="0"/>
-    <w:lsdException w:name="Medium List 1 Accent 3" w:semiHidden="0" w:uiPriority="65" w:unhideWhenUsed="0"/>
-    <w:lsdException w:name="Medium List 2 Accent 3" w:semiHidden="0" w:uiPriority="66" w:unhideWhenUsed="0"/>
-    <w:lsdException w:name="Medium Grid 1 Accent 3" w:semiHidden="0" w:uiPriority="67" w:unhideWhenUsed="0"/>
-    <w:lsdException w:name="Medium Grid 2 Accent 3" w:semiHidden="0" w:uiPriority="68" w:unhideWhenUsed="0"/>
-    <w:lsdException w:name="Medium Grid 3 Accent 3" w:semiHidden="0" w:uiPriority="69" w:unhideWhenUsed="0"/>
-    <w:lsdException w:name="Dark List Accent 3" w:semiHidden="0" w:uiPriority="70" w:unhideWhenUsed="0"/>
-    <w:lsdException w:name="Colorful Shading Accent 3" w:semiHidden="0" w:uiPriority="71" w:unhideWhenUsed="0"/>
-    <w:lsdException w:name="Colorful List Accent 3" w:semiHidden="0" w:uiPriority="72" w:unhideWhenUsed="0"/>
-    <w:lsdException w:name="Colorful Grid Accent 3" w:semiHidden="0" w:uiPriority="73" w:unhideWhenUsed="0"/>
-    <w:lsdException w:name="Light Shading Accent 4" w:semiHidden="0" w:uiPriority="60" w:unhideWhenUsed="0"/>
-    <w:lsdException w:name="Light List Accent 4" w:semiHidden="0" w:uiPriority="61" w:unhideWhenUsed="0"/>
-    <w:lsdException w:name="Light Grid Accent 4" w:semiHidden="0" w:uiPriority="62" w:unhideWhenUsed="0"/>
-    <w:lsdException w:name="Medium Shading 1 Accent 4" w:semiHidden="0" w:uiPriority="63" w:unhideWhenUsed="0"/>
-    <w:lsdException w:name="Medium Shading 2 Accent 4" w:semiHidden="0" w:uiPriority="64" w:unhideWhenUsed="0"/>
-    <w:lsdException w:name="Medium List 1 Accent 4" w:semiHidden="0" w:uiPriority="65" w:unhideWhenUsed="0"/>
-    <w:lsdException w:name="Medium List 2 Accent 4" w:semiHidden="0" w:uiPriority="66" w:unhideWhenUsed="0"/>
-    <w:lsdException w:name="Medium Grid 1 Accent 4" w:semiHidden="0" w:uiPriority="67" w:unhideWhenUsed="0"/>
-    <w:lsdException w:name="Medium Grid 2 Accent 4" w:semiHidden="0" w:uiPriority="68" w:unhideWhenUsed="0"/>
-    <w:lsdException w:name="Medium Grid 3 Accent 4" w:semiHidden="0" w:uiPriority="69" w:unhideWhenUsed="0"/>
-    <w:lsdException w:name="Dark List Accent 4" w:semiHidden="0" w:uiPriority="70" w:unhideWhenUsed="0"/>
-    <w:lsdException w:name="Colorful Shading Accent 4" w:semiHidden="0" w:uiPriority="71" w:unhideWhenUsed="0"/>
-    <w:lsdException w:name="Colorful List Accent 4" w:semiHidden="0" w:uiPriority="72" w:unhideWhenUsed="0"/>
-    <w:lsdException w:name="Colorful Grid Accent 4" w:semiHidden="0" w:uiPriority="73" w:unhideWhenUsed="0"/>
-    <w:lsdException w:name="Light Shading Accent 5" w:semiHidden="0" w:uiPriority="60" w:unhideWhenUsed="0"/>
-    <w:lsdException w:name="Light List Accent 5" w:semiHidden="0" w:uiPriority="61" w:unhideWhenUsed="0"/>
-    <w:lsdException w:name="Light Grid Accent 5" w:semiHidden="0" w:uiPriority="62" w:unhideWhenUsed="0"/>
-    <w:lsdException w:name="Medium Shading 1 Accent 5" w:semiHidden="0" w:uiPriority="63" w:unhideWhenUsed="0"/>
-    <w:lsdException w:name="Medium Shading 2 Accent 5" w:semiHidden="0" w:uiPriority="64" w:unhideWhenUsed="0"/>
-    <w:lsdException w:name="Medium List 1 Accent 5" w:semiHidden="0" w:uiPriority="65" w:unhideWhenUsed="0"/>
-    <w:lsdException w:name="Medium List 2 Accent 5" w:semiHidden="0" w:uiPriority="66" w:unhideWhenUsed="0"/>
-    <w:lsdException w:name="Medium Grid 1 Accent 5" w:semiHidden="0" w:uiPriority="67" w:unhideWhenUsed="0"/>
-    <w:lsdException w:name="Medium Grid 2 Accent 5" w:semiHidden="0" w:uiPriority="68" w:unhideWhenUsed="0"/>
-    <w:lsdException w:name="Medium Grid 3 Accent 5" w:semiHidden="0" w:uiPriority="69" w:unhideWhenUsed="0"/>
-    <w:lsdException w:name="Dark List Accent 5" w:semiHidden="0" w:uiPriority="70" w:unhideWhenUsed="0"/>
-    <w:lsdException w:name="Colorful Shading Accent 5" w:semiHidden="0" w:uiPriority="71" w:unhideWhenUsed="0"/>
-    <w:lsdException w:name="Colorful List Accent 5" w:semiHidden="0" w:uiPriority="72" w:unhideWhenUsed="0"/>
-    <w:lsdException w:name="Colorful Grid Accent 5" w:semiHidden="0" w:uiPriority="73" w:unhideWhenUsed="0"/>
-    <w:lsdException w:name="Light Shading Accent 6" w:semiHidden="0" w:uiPriority="60" w:unhideWhenUsed="0"/>
-    <w:lsdException w:name="Light List Accent 6" w:semiHidden="0" w:uiPriority="61" w:unhideWhenUsed="0"/>
-    <w:lsdException w:name="Light Grid Accent 6" w:semiHidden="0" w:uiPriority="62" w:unhideWhenUsed="0"/>
-    <w:lsdException w:name="Medium Shading 1 Accent 6" w:semiHidden="0" w:uiPriority="63" w:unhideWhenUsed="0"/>
-    <w:lsdException w:name="Medium Shading 2 Accent 6" w:semiHidden="0" w:uiPriority="64" w:unhideWhenUsed="0"/>
-    <w:lsdException w:name="Medium List 1 Accent 6" w:semiHidden="0" w:uiPriority="65" w:unhideWhenUsed="0"/>
-    <w:lsdException w:name="Medium List 2 Accent 6" w:semiHidden="0" w:uiPriority="66" w:unhideWhenUsed="0"/>
-    <w:lsdException w:name="Medium Grid 1 Accent 6" w:semiHidden="0" w:uiPriority="67" w:unhideWhenUsed="0"/>
-    <w:lsdException w:name="Medium Grid 2 Accent 6" w:semiHidden="0" w:uiPriority="68" w:unhideWhenUsed="0"/>
-    <w:lsdException w:name="Medium Grid 3 Accent 6" w:semiHidden="0" w:uiPriority="69" w:unhideWhenUsed="0"/>
-    <w:lsdException w:name="Dark List Accent 6" w:semiHidden="0" w:uiPriority="70" w:unhideWhenUsed="0"/>
-    <w:lsdException w:name="Colorful Shading Accent 6" w:semiHidden="0" w:uiPriority="71" w:unhideWhenUsed="0"/>
-    <w:lsdException w:name="Colorful List Accent 6" w:semiHidden="0" w:uiPriority="72" w:unhideWhenUsed="0"/>
-    <w:lsdException w:name="Colorful Grid Accent 6" w:semiHidden="0" w:uiPriority="73" w:unhideWhenUsed="0"/>
-    <w:lsdException w:name="Subtle Emphasis" w:semiHidden="0" w:uiPriority="19" w:unhideWhenUsed="0" w:qFormat="1"/>
-    <w:lsdException w:name="Intense Emphasis" w:semiHidden="0" w:uiPriority="21" w:unhideWhenUsed="0" w:qFormat="1"/>
-    <w:lsdException w:name="Subtle Reference" w:semiHidden="0" w:uiPriority="31" w:unhideWhenUsed="0" w:qFormat="1"/>
-    <w:lsdException w:name="Intense Reference" w:semiHidden="0" w:uiPriority="32" w:unhideWhenUsed="0" w:qFormat="1"/>
-    <w:lsdException w:name="Book Title" w:semiHidden="0" w:uiPriority="33" w:unhideWhenUsed="0" w:qFormat="1"/>
-    <w:lsdException w:name="Bibliography" w:uiPriority="37"/>
-    <w:lsdException w:name="TOC Heading" w:uiPriority="39" w:qFormat="1"/>
-  </w:latentStyles>
-  <w:style w:type="paragraph" w:default="1" w:styleId="Normal">
-    <w:name w:val="Normal"/>
-    <w:qFormat/>
-    <w:pPr>
-      <w:widowControl w:val="0"/>
-      <w:suppressAutoHyphens/>
-    </w:pPr>
-    <w:rPr>
-      <w:rFonts w:ascii="Times" w:eastAsia="DejaVu Sans" w:hAnsi="Times"/>
-      <w:kern w:val="1"/>
-      <w:sz w:val="24"/>
-      <w:szCs w:val="24"/>
-    </w:rPr>
-  </w:style>
-  <w:style w:type="character" w:default="1" w:styleId="DefaultParagraphFont">
-    <w:name w:val="Default Paragraph Font"/>
-    <w:uiPriority w:val="1"/>
-    <w:semiHidden/>
-    <w:unhideWhenUsed/>
-  </w:style>
-  <w:style w:type="table" w:default="1" w:styleId="TableNormal">
-    <w:name w:val="Normal Table"/>
-    <w:uiPriority w:val="99"/>
-    <w:semiHidden/>
-    <w:unhideWhenUsed/>
-    <w:tblPr>
-      <w:tblInd w:w="0" w:type="dxa"/>
-      <w:tblCellMar>
-        <w:top w:w="0" w:type="dxa"/>
-        <w:left w:w="108" w:type="dxa"/>
-        <w:bottom w:w="0" w:type="dxa"/>
-        <w:right w:w="108" w:type="dxa"/>
-      </w:tblCellMar>
-    </w:tblPr>
-  </w:style>
-  <w:style w:type="numbering" w:default="1" w:styleId="NoList">
-    <w:name w:val="No List"/>
-    <w:uiPriority w:val="99"/>
-    <w:semiHidden/>
-    <w:unhideWhenUsed/>
-  </w:style>
-  <w:style w:type="character" w:customStyle="1" w:styleId="WW8Num1z0">
-    <w:name w:val="WW8Num1z0"/>
-    <w:rPr>
-      <w:rFonts w:ascii="Wingdings" w:hAnsi="Wingdings" w:cs="StarSymbol"/>
-      <w:sz w:val="18"/>
-      <w:szCs w:val="18"/>
-    </w:rPr>
-  </w:style>
-  <w:style w:type="character" w:customStyle="1" w:styleId="WW8Num1z1">
-    <w:name w:val="WW8Num1z1"/>
-    <w:rPr>
-      <w:rFonts w:ascii="Wingdings 2" w:hAnsi="Wingdings 2" w:cs="StarSymbol"/>
-      <w:sz w:val="18"/>
-      <w:szCs w:val="18"/>
-    </w:rPr>
-  </w:style>
-  <w:style w:type="character" w:customStyle="1" w:styleId="WW8Num1z2">
-    <w:name w:val="WW8Num1z2"/>
-    <w:rPr>
-      <w:rFonts w:ascii="StarSymbol" w:hAnsi="StarSymbol" w:cs="StarSymbol"/>
-      <w:sz w:val="18"/>
-      <w:szCs w:val="18"/>
-    </w:rPr>
-  </w:style>
-  <w:style w:type="character" w:customStyle="1" w:styleId="WW8Num2z0">
-    <w:name w:val="WW8Num2z0"/>
-    <w:rPr>
-      <w:rFonts w:ascii="Wingdings" w:hAnsi="Wingdings" w:cs="StarSymbol"/>
-      <w:sz w:val="18"/>
-      <w:szCs w:val="18"/>
-    </w:rPr>
-  </w:style>
-  <w:style w:type="character" w:customStyle="1" w:styleId="WW8Num2z1">
-    <w:name w:val="WW8Num2z1"/>
-    <w:rPr>
-      <w:rFonts w:ascii="Wingdings 2" w:hAnsi="Wingdings 2" w:cs="StarSymbol"/>
-      <w:sz w:val="18"/>
-      <w:szCs w:val="18"/>
-    </w:rPr>
-  </w:style>
-  <w:style w:type="character" w:customStyle="1" w:styleId="WW8Num2z2">
-    <w:name w:val="WW8Num2z2"/>
-    <w:rPr>
-      <w:rFonts w:ascii="StarSymbol" w:hAnsi="StarSymbol" w:cs="StarSymbol"/>
-      <w:sz w:val="18"/>
-      <w:szCs w:val="18"/>
-    </w:rPr>
-  </w:style>
-  <w:style w:type="character" w:customStyle="1" w:styleId="WW8Num3z0">
-    <w:name w:val="WW8Num3z0"/>
-    <w:rPr>
-      <w:rFonts w:ascii="Wingdings" w:hAnsi="Wingdings" w:cs="StarSymbol"/>
-      <w:sz w:val="18"/>
-      <w:szCs w:val="18"/>
-    </w:rPr>
-  </w:style>
-  <w:style w:type="character" w:customStyle="1" w:styleId="WW8Num3z1">
-    <w:name w:val="WW8Num3z1"/>
-    <w:rPr>
-      <w:rFonts w:ascii="Wingdings 2" w:hAnsi="Wingdings 2" w:cs="StarSymbol"/>
-      <w:sz w:val="18"/>
-      <w:szCs w:val="18"/>
-    </w:rPr>
-  </w:style>
-  <w:style w:type="character" w:customStyle="1" w:styleId="WW8Num3z2">
-    <w:name w:val="WW8Num3z2"/>
-    <w:rPr>
-      <w:rFonts w:ascii="StarSymbol" w:hAnsi="StarSymbol" w:cs="StarSymbol"/>
-      <w:sz w:val="18"/>
-      <w:szCs w:val="18"/>
-    </w:rPr>
-  </w:style>
-  <w:style w:type="character" w:customStyle="1" w:styleId="Absatz-Standardschriftart">
-    <w:name w:val="Absatz-Standardschriftart"/>
-  </w:style>
-  <w:style w:type="character" w:customStyle="1" w:styleId="FootnoteCharacters">
-    <w:name w:val="Footnote Characters"/>
-  </w:style>
-  <w:style w:type="character" w:customStyle="1" w:styleId="Bullets">
-    <w:name w:val="Bullets"/>
-    <w:rPr>
-      <w:rFonts w:ascii="StarSymbol" w:eastAsia="StarSymbol" w:hAnsi="StarSymbol" w:cs="StarSymbol"/>
-      <w:sz w:val="18"/>
-      <w:szCs w:val="18"/>
-    </w:rPr>
-  </w:style>
-  <w:style w:type="character" w:styleId="Hyperlink">
-    <w:name w:val="Hyperlink"/>
-    <w:rPr>
-      <w:color w:val="000080"/>
-      <w:u w:val="single"/>
-    </w:rPr>
-  </w:style>
-  <w:style w:type="character" w:styleId="FollowedHyperlink">
-    <w:name w:val="FollowedHyperlink"/>
-    <w:rPr>
-      <w:color w:val="800000"/>
-      <w:u w:val="single"/>
-    </w:rPr>
-  </w:style>
-  <w:style w:type="character" w:styleId="FootnoteReference">
-    <w:name w:val="footnote reference"/>
-    <w:rPr>
-      <w:vertAlign w:val="superscript"/>
-    </w:rPr>
-  </w:style>
-  <w:style w:type="character" w:customStyle="1" w:styleId="EndnoteCharacters">
-    <w:name w:val="Endnote Characters"/>
-  </w:style>
-  <w:style w:type="character" w:styleId="EndnoteReference">
-    <w:name w:val="endnote reference"/>
-    <w:rPr>
-      <w:vertAlign w:val="superscript"/>
-    </w:rPr>
-  </w:style>
-  <w:style w:type="paragraph" w:customStyle="1" w:styleId="Heading">
-    <w:name w:val="Heading"/>
-    <w:basedOn w:val="Normal"/>
-    <w:next w:val="BodyText"/>
-    <w:pPr>
-      <w:keepNext/>
-      <w:spacing w:before="240" w:after="120"/>
-    </w:pPr>
-    <w:rPr>
-      <w:rFonts w:ascii="Helvetica" w:hAnsi="Helvetica" w:cs="DejaVu Sans"/>
-      <w:sz w:val="28"/>
-      <w:szCs w:val="28"/>
-    </w:rPr>
-  </w:style>
-  <w:style w:type="paragraph" w:styleId="BodyText">
-    <w:name w:val="Body Text"/>
-    <w:basedOn w:val="Normal"/>
-    <w:pPr>
-      <w:spacing w:after="120"/>
-    </w:pPr>
-  </w:style>
-  <w:style w:type="paragraph" w:styleId="List">
-    <w:name w:val="List"/>
-    <w:basedOn w:val="BodyText"/>
-  </w:style>
-  <w:style w:type="paragraph" w:styleId="Caption">
-    <w:name w:val="caption"/>
-    <w:basedOn w:val="Normal"/>
-    <w:qFormat/>
-    <w:pPr>
-      <w:suppressLineNumbers/>
-      <w:spacing w:before="120" w:after="120"/>
-    </w:pPr>
-    <w:rPr>
-      <w:i/>
-      <w:iCs/>
-    </w:rPr>
-  </w:style>
-  <w:style w:type="paragraph" w:customStyle="1" w:styleId="Index">
-    <w:name w:val="Index"/>
-    <w:basedOn w:val="Normal"/>
-    <w:pPr>
-      <w:suppressLineNumbers/>
-    </w:pPr>
-  </w:style>
-  <w:style w:type="paragraph" w:styleId="FootnoteText">
-    <w:name w:val="footnote text"/>
-    <w:basedOn w:val="Normal"/>
-    <w:pPr>
-      <w:suppressLineNumbers/>
-      <w:ind w:left="283" w:hanging="283"/>
-    </w:pPr>
-    <w:rPr>
-      <w:sz w:val="20"/>
-      <w:szCs w:val="20"/>
-    </w:rPr>
-  </w:style>
-  <w:style w:type="paragraph" w:styleId="EndnoteText">
-    <w:name w:val="endnote text"/>
-    <w:basedOn w:val="Normal"/>
-    <w:pPr>
-      <w:suppressLineNumbers/>
-      <w:ind w:left="283" w:hanging="283"/>
-    </w:pPr>
-    <w:rPr>
-      <w:sz w:val="20"/>
-      <w:szCs w:val="20"/>
-    </w:rPr>
-  </w:style>
-  <w:style w:type="character" w:customStyle="1" w:styleId="apple-converted-space">
-    <w:name w:val="apple-converted-space"/>
-    <w:basedOn w:val="DefaultParagraphFont"/>
-    <w:rsid w:val="00D44F83"/>
-  </w:style>
-  <w:style w:type="table" w:styleId="TableGrid">
-    <w:name w:val="Table Grid"/>
-    <w:basedOn w:val="TableNormal"/>
-    <w:uiPriority w:val="59"/>
-    <w:rsid w:val="00D713B5"/>
-    <w:tblPr>
-      <w:tblInd w:w="0" w:type="dxa"/>
-      <w:tblBorders>
-        <w:top w:val="single" w:sz="4" w:space="0" w:color="auto"/>
-        <w:left w:val="single" w:sz="4" w:space="0" w:color="auto"/>
-        <w:bottom w:val="single" w:sz="4" w:space="0" w:color="auto"/>
-        <w:right w:val="single" w:sz="4" w:space="0" w:color="auto"/>
-        <w:insideH w:val="single" w:sz="4" w:space="0" w:color="auto"/>
-        <w:insideV w:val="single" w:sz="4" w:space="0" w:color="auto"/>
-      </w:tblBorders>
-      <w:tblCellMar>
-        <w:top w:w="0" w:type="dxa"/>
-        <w:left w:w="108" w:type="dxa"/>
-        <w:bottom w:w="0" w:type="dxa"/>
-        <w:right w:w="108" w:type="dxa"/>
-      </w:tblCellMar>
-    </w:tblPr>
-  </w:style>
-  <w:style w:type="paragraph" w:customStyle="1" w:styleId="Normal1">
-    <w:name w:val="Normal1"/>
-    <w:rsid w:val="003B7883"/>
-    <w:pPr>
-      <w:spacing w:after="200" w:line="276" w:lineRule="auto"/>
-    </w:pPr>
-    <w:rPr>
-      <w:rFonts w:ascii="Calibri" w:eastAsia="Calibri" w:hAnsi="Calibri" w:cs="Calibri"/>
-      <w:color w:val="000000"/>
-      <w:sz w:val="22"/>
-      <w:szCs w:val="24"/>
-      <w:lang w:eastAsia="ja-JP"/>
-    </w:rPr>
-  </w:style>
-  <w:style w:type="paragraph" w:styleId="ListParagraph">
-    <w:name w:val="List Paragraph"/>
-    <w:basedOn w:val="Normal"/>
-    <w:uiPriority w:val="34"/>
-    <w:qFormat/>
-    <w:rsid w:val="00A46105"/>
-    <w:pPr>
-      <w:ind w:left="720"/>
-      <w:contextualSpacing/>
-    </w:pPr>
-  </w:style>
-  <w:style w:type="character" w:customStyle="1" w:styleId="gi">
-    <w:name w:val="gi"/>
-    <w:basedOn w:val="DefaultParagraphFont"/>
-    <w:rsid w:val="007C586A"/>
-  </w:style>
-  <w:style w:type="paragraph" w:styleId="NormalWeb">
-    <w:name w:val="Normal (Web)"/>
-    <w:basedOn w:val="Normal"/>
-    <w:uiPriority w:val="99"/>
-    <w:semiHidden/>
-    <w:unhideWhenUsed/>
-    <w:rsid w:val="00927AAC"/>
-    <w:pPr>
-      <w:widowControl/>
-      <w:suppressAutoHyphens w:val="0"/>
-      <w:spacing w:before="100" w:beforeAutospacing="1" w:after="100" w:afterAutospacing="1"/>
-    </w:pPr>
-    <w:rPr>
-      <w:rFonts w:eastAsia="Times New Roman"/>
-      <w:kern w:val="0"/>
-      <w:sz w:val="20"/>
-      <w:szCs w:val="20"/>
-    </w:rPr>
-  </w:style>
-</w:styles>
-</file>
-
-<file path=word/stylesWithEffects.xml><?xml version="1.0" encoding="utf-8"?>
-<w:styles xmlns:wpc="http://schemas.microsoft.com/office/word/2010/wordprocessingCanvas" xmlns:mo="http://schemas.microsoft.com/office/mac/office/2008/main" xmlns:mc="http://schemas.openxmlformats.org/markup-compatibility/2006" xmlns:mv="urn:schemas-microsoft-com:mac:vml" xmlns:o="urn:schemas-microsoft-com:office:office" xmlns:r="http://schemas.openxmlformats.org/officeDocument/2006/relationships" xmlns:m="http://schemas.openxmlformats.org/officeDocument/2006/math" xmlns:v="urn:schemas-microsoft-com:vml" xmlns:wp14="http://schemas.microsoft.com/office/word/2010/wordprocessingDrawing" xmlns:wp="http://schemas.openxmlformats.org/drawingml/2006/wordprocessingDrawing" xmlns:w10="urn:schemas-microsoft-com:office:word" xmlns:w="http://schemas.openxmlformats.org/wordprocessingml/2006/main" xmlns:w14="http://schemas.microsoft.com/office/word/2010/wordml" xmlns:wpg="http://schemas.microsoft.com/office/word/2010/wordprocessingGroup" xmlns:wpi="http://schemas.microsoft.com/office/word/2010/wordprocessingInk" xmlns:wne="http://schemas.microsoft.com/office/word/2006/wordml" xmlns:wps="http://schemas.microsoft.com/office/word/2010/wordprocessingShape" mc:Ignorable="w14 wp14">
-  <w:docDefaults>
-    <w:rPrDefault>
-      <w:rPr>
-        <w:rFonts w:ascii="Times New Roman" w:eastAsia="Times New Roman" w:hAnsi="Times New Roman" w:cs="Times New Roman"/>
-        <w:lang w:val="en-US" w:eastAsia="en-US" w:bidi="ar-SA"/>
-      </w:rPr>
-    </w:rPrDefault>
-    <w:pPrDefault/>
-  </w:docDefaults>
-  <w:latentStyles w:defLockedState="0" w:defUIPriority="99" w:defSemiHidden="1" w:defUnhideWhenUsed="1" w:defQFormat="0" w:count="276">
-    <w:lsdException w:name="Normal" w:semiHidden="0" w:uiPriority="0" w:unhideWhenUsed="0" w:qFormat="1"/>
-    <w:lsdException w:name="heading 1" w:semiHidden="0" w:uiPriority="9" w:unhideWhenUsed="0" w:qFormat="1"/>
-    <w:lsdException w:name="heading 2" w:uiPriority="9" w:qFormat="1"/>
-    <w:lsdException w:name="heading 3" w:uiPriority="9" w:qFormat="1"/>
-    <w:lsdException w:name="heading 4" w:uiPriority="9" w:qFormat="1"/>
-    <w:lsdException w:name="heading 5" w:uiPriority="9" w:qFormat="1"/>
-    <w:lsdException w:name="heading 6" w:uiPriority="9" w:qFormat="1"/>
-    <w:lsdException w:name="heading 7" w:uiPriority="9" w:qFormat="1"/>
-    <w:lsdException w:name="heading 8" w:uiPriority="9" w:qFormat="1"/>
-    <w:lsdException w:name="heading 9" w:uiPriority="9" w:qFormat="1"/>
-    <w:lsdException w:name="toc 1" w:uiPriority="39"/>
-    <w:lsdException w:name="toc 2" w:uiPriority="39"/>
-    <w:lsdException w:name="toc 3" w:uiPriority="39"/>
-    <w:lsdException w:name="toc 4" w:uiPriority="39"/>
-    <w:lsdException w:name="toc 5" w:uiPriority="39"/>
-    <w:lsdException w:name="toc 6" w:uiPriority="39"/>
-    <w:lsdException w:name="toc 7" w:uiPriority="39"/>
-    <w:lsdException w:name="toc 8" w:uiPriority="39"/>
-    <w:lsdException w:name="toc 9" w:uiPriority="39"/>
-    <w:lsdException w:name="caption" w:semiHidden="0" w:uiPriority="35" w:unhideWhenUsed="0" w:qFormat="1"/>
-    <w:lsdException w:name="Title" w:semiHidden="0" w:uiPriority="10" w:unhideWhenUsed="0" w:qFormat="1"/>
-    <w:lsdException w:name="Default Paragraph Font" w:uiPriority="1"/>
-    <w:lsdException w:name="Subtitle" w:semiHidden="0" w:uiPriority="11" w:unhideWhenUsed="0" w:qFormat="1"/>
-    <w:lsdException w:name="Strong" w:semiHidden="0" w:uiPriority="22" w:unhideWhenUsed="0" w:qFormat="1"/>
-    <w:lsdException w:name="Emphasis" w:semiHidden="0" w:uiPriority="20" w:unhideWhenUsed="0" w:qFormat="1"/>
-    <w:lsdException w:name="Table Grid" w:semiHidden="0" w:uiPriority="59" w:unhideWhenUsed="0"/>
-    <w:lsdException w:name="Placeholder Text" w:unhideWhenUsed="0"/>
-    <w:lsdException w:name="No Spacing" w:semiHidden="0" w:uiPriority="1" w:unhideWhenUsed="0" w:qFormat="1"/>
-    <w:lsdException w:name="Light Shading" w:semiHidden="0" w:uiPriority="60" w:unhideWhenUsed="0"/>
-    <w:lsdException w:name="Light List" w:semiHidden="0" w:uiPriority="61" w:unhideWhenUsed="0"/>
-    <w:lsdException w:name="Light Grid" w:semiHidden="0" w:uiPriority="62" w:unhideWhenUsed="0"/>
-    <w:lsdException w:name="Medium Shading 1" w:semiHidden="0" w:uiPriority="63" w:unhideWhenUsed="0"/>
-    <w:lsdException w:name="Medium Shading 2" w:semiHidden="0" w:uiPriority="64" w:unhideWhenUsed="0"/>
-    <w:lsdException w:name="Medium List 1" w:semiHidden="0" w:uiPriority="65" w:unhideWhenUsed="0"/>
-    <w:lsdException w:name="Medium List 2" w:semiHidden="0" w:uiPriority="66" w:unhideWhenUsed="0"/>
-    <w:lsdException w:name="Medium Grid 1" w:semiHidden="0" w:uiPriority="67" w:unhideWhenUsed="0"/>
-    <w:lsdException w:name="Medium Grid 2" w:semiHidden="0" w:uiPriority="68" w:unhideWhenUsed="0"/>
-    <w:lsdException w:name="Medium Grid 3" w:semiHidden="0" w:uiPriority="69" w:unhideWhenUsed="0"/>
-    <w:lsdException w:name="Dark List" w:semiHidden="0" w:uiPriority="70" w:unhideWhenUsed="0"/>
-    <w:lsdException w:name="Colorful Shading" w:semiHidden="0" w:uiPriority="71" w:unhideWhenUsed="0"/>
-    <w:lsdException w:name="Colorful List" w:semiHidden="0" w:uiPriority="72" w:unhideWhenUsed="0"/>
-    <w:lsdException w:name="Colorful Grid" w:semiHidden="0" w:uiPriority="73" w:unhideWhenUsed="0"/>
-    <w:lsdException w:name="Light Shading Accent 1" w:semiHidden="0" w:uiPriority="60" w:unhideWhenUsed="0"/>
-    <w:lsdException w:name="Light List Accent 1" w:semiHidden="0" w:uiPriority="61" w:unhideWhenUsed="0"/>
-    <w:lsdException w:name="Light Grid Accent 1" w:semiHidden="0" w:uiPriority="62" w:unhideWhenUsed="0"/>
-    <w:lsdException w:name="Medium Shading 1 Accent 1" w:semiHidden="0" w:uiPriority="63" w:unhideWhenUsed="0"/>
-    <w:lsdException w:name="Medium Shading 2 Accent 1" w:semiHidden="0" w:uiPriority="64" w:unhideWhenUsed="0"/>
-    <w:lsdException w:name="Medium List 1 Accent 1" w:semiHidden="0" w:uiPriority="65" w:unhideWhenUsed="0"/>
-    <w:lsdException w:name="Revision" w:unhideWhenUsed="0"/>
-    <w:lsdException w:name="List Paragraph" w:semiHidden="0" w:uiPriority="34" w:unhideWhenUsed="0" w:qFormat="1"/>
-    <w:lsdException w:name="Quote" w:semiHidden="0" w:uiPriority="29" w:unhideWhenUsed="0" w:qFormat="1"/>
-    <w:lsdException w:name="Intense Quote" w:semiHidden="0" w:uiPriority="30" w:unhideWhenUsed="0" w:qFormat="1"/>
-    <w:lsdException w:name="Medium List 2 Accent 1" w:semiHidden="0" w:uiPriority="66" w:unhideWhenUsed="0"/>
-    <w:lsdException w:name="Medium Grid 1 Accent 1" w:semiHidden="0" w:uiPriority="67" w:unhideWhenUsed="0"/>
-    <w:lsdException w:name="Medium Grid 2 Accent 1" w:semiHidden="0" w:uiPriority="68" w:unhideWhenUsed="0"/>
-    <w:lsdException w:name="Medium Grid 3 Accent 1" w:semiHidden="0" w:uiPriority="69" w:unhideWhenUsed="0"/>
-    <w:lsdException w:name="Dark List Accent 1" w:semiHidden="0" w:uiPriority="70" w:unhideWhenUsed="0"/>
-    <w:lsdException w:name="Colorful Shading Accent 1" w:semiHidden="0" w:uiPriority="71" w:unhideWhenUsed="0"/>
-    <w:lsdException w:name="Colorful List Accent 1" w:semiHidden="0" w:uiPriority="72" w:unhideWhenUsed="0"/>
-    <w:lsdException w:name="Colorful Grid Accent 1" w:semiHidden="0" w:uiPriority="73" w:unhideWhenUsed="0"/>
-    <w:lsdException w:name="Light Shading Accent 2" w:semiHidden="0" w:uiPriority="60" w:unhideWhenUsed="0"/>
-    <w:lsdException w:name="Light List Accent 2" w:semiHidden="0" w:uiPriority="61" w:unhideWhenUsed="0"/>
-    <w:lsdException w:name="Light Grid Accent 2" w:semiHidden="0" w:uiPriority="62" w:unhideWhenUsed="0"/>
-    <w:lsdException w:name="Medium Shading 1 Accent 2" w:semiHidden="0" w:uiPriority="63" w:unhideWhenUsed="0"/>
-    <w:lsdException w:name="Medium Shading 2 Accent 2" w:semiHidden="0" w:uiPriority="64" w:unhideWhenUsed="0"/>
-    <w:lsdException w:name="Medium List 1 Accent 2" w:semiHidden="0" w:uiPriority="65" w:unhideWhenUsed="0"/>
-    <w:lsdException w:name="Medium List 2 Accent 2" w:semiHidden="0" w:uiPriority="66" w:unhideWhenUsed="0"/>
-    <w:lsdException w:name="Medium Grid 1 Accent 2" w:semiHidden="0" w:uiPriority="67" w:unhideWhenUsed="0"/>
-    <w:lsdException w:name="Medium Grid 2 Accent 2" w:semiHidden="0" w:uiPriority="68" w:unhideWhenUsed="0"/>
-    <w:lsdException w:name="Medium Grid 3 Accent 2" w:semiHidden="0" w:uiPriority="69" w:unhideWhenUsed="0"/>
-    <w:lsdException w:name="Dark List Accent 2" w:semiHidden="0" w:uiPriority="70" w:unhideWhenUsed="0"/>
-    <w:lsdException w:name="Colorful Shading Accent 2" w:semiHidden="0" w:uiPriority="71" w:unhideWhenUsed="0"/>
-    <w:lsdException w:name="Colorful List Accent 2" w:semiHidden="0" w:uiPriority="72" w:unhideWhenUsed="0"/>
-    <w:lsdException w:name="Colorful Grid Accent 2" w:semiHidden="0" w:uiPriority="73" w:unhideWhenUsed="0"/>
-    <w:lsdException w:name="Light Shading Accent 3" w:semiHidden="0" w:uiPriority="60" w:unhideWhenUsed="0"/>
-    <w:lsdException w:name="Light List Accent 3" w:semiHidden="0" w:uiPriority="61" w:unhideWhenUsed="0"/>
-    <w:lsdException w:name="Light Grid Accent 3" w:semiHidden="0" w:uiPriority="62" w:unhideWhenUsed="0"/>
-    <w:lsdException w:name="Medium Shading 1 Accent 3" w:semiHidden="0" w:uiPriority="63" w:unhideWhenUsed="0"/>
-    <w:lsdException w:name="Medium Shading 2 Accent 3" w:semiHidden="0" w:uiPriority="64" w:unhideWhenUsed="0"/>
-    <w:lsdException w:name="Medium List 1 Accent 3" w:semiHidden="0" w:uiPriority="65" w:unhideWhenUsed="0"/>
-    <w:lsdException w:name="Medium List 2 Accent 3" w:semiHidden="0" w:uiPriority="66" w:unhideWhenUsed="0"/>
-    <w:lsdException w:name="Medium Grid 1 Accent 3" w:semiHidden="0" w:uiPriority="67" w:unhideWhenUsed="0"/>
-    <w:lsdException w:name="Medium Grid 2 Accent 3" w:semiHidden="0" w:uiPriority="68" w:unhideWhenUsed="0"/>
-    <w:lsdException w:name="Medium Grid 3 Accent 3" w:semiHidden="0" w:uiPriority="69" w:unhideWhenUsed="0"/>
-    <w:lsdException w:name="Dark List Accent 3" w:semiHidden="0" w:uiPriority="70" w:unhideWhenUsed="0"/>
-    <w:lsdException w:name="Colorful Shading Accent 3" w:semiHidden="0" w:uiPriority="71" w:unhideWhenUsed="0"/>
-    <w:lsdException w:name="Colorful List Accent 3" w:semiHidden="0" w:uiPriority="72" w:unhideWhenUsed="0"/>
-    <w:lsdException w:name="Colorful Grid Accent 3" w:semiHidden="0" w:uiPriority="73" w:unhideWhenUsed="0"/>
-    <w:lsdException w:name="Light Shading Accent 4" w:semiHidden="0" w:uiPriority="60" w:unhideWhenUsed="0"/>
-    <w:lsdException w:name="Light List Accent 4" w:semiHidden="0" w:uiPriority="61" w:unhideWhenUsed="0"/>
-    <w:lsdException w:name="Light Grid Accent 4" w:semiHidden="0" w:uiPriority="62" w:unhideWhenUsed="0"/>
-    <w:lsdException w:name="Medium Shading 1 Accent 4" w:semiHidden="0" w:uiPriority="63" w:unhideWhenUsed="0"/>
-    <w:lsdException w:name="Medium Shading 2 Accent 4" w:semiHidden="0" w:uiPriority="64" w:unhideWhenUsed="0"/>
-    <w:lsdException w:name="Medium List 1 Accent 4" w:semiHidden="0" w:uiPriority="65" w:unhideWhenUsed="0"/>
-    <w:lsdException w:name="Medium List 2 Accent 4" w:semiHidden="0" w:uiPriority="66" w:unhideWhenUsed="0"/>
-    <w:lsdException w:name="Medium Grid 1 Accent 4" w:semiHidden="0" w:uiPriority="67" w:unhideWhenUsed="0"/>
-    <w:lsdException w:name="Medium Grid 2 Accent 4" w:semiHidden="0" w:uiPriority="68" w:unhideWhenUsed="0"/>
-    <w:lsdException w:name="Medium Grid 3 Accent 4" w:semiHidden="0" w:uiPriority="69" w:unhideWhenUsed="0"/>
-    <w:lsdException w:name="Dark List Accent 4" w:semiHidden="0" w:uiPriority="70" w:unhideWhenUsed="0"/>
-    <w:lsdException w:name="Colorful Shading Accent 4" w:semiHidden="0" w:uiPriority="71" w:unhideWhenUsed="0"/>
-    <w:lsdException w:name="Colorful List Accent 4" w:semiHidden="0" w:uiPriority="72" w:unhideWhenUsed="0"/>
-    <w:lsdException w:name="Colorful Grid Accent 4" w:semiHidden="0" w:uiPriority="73" w:unhideWhenUsed="0"/>
-    <w:lsdException w:name="Light Shading Accent 5" w:semiHidden="0" w:uiPriority="60" w:unhideWhenUsed="0"/>
-    <w:lsdException w:name="Light List Accent 5" w:semiHidden="0" w:uiPriority="61" w:unhideWhenUsed="0"/>
-    <w:lsdException w:name="Light Grid Accent 5" w:semiHidden="0" w:uiPriority="62" w:unhideWhenUsed="0"/>
-    <w:lsdException w:name="Medium Shading 1 Accent 5" w:semiHidden="0" w:uiPriority="63" w:unhideWhenUsed="0"/>
-    <w:lsdException w:name="Medium Shading 2 Accent 5" w:semiHidden="0" w:uiPriority="64" w:unhideWhenUsed="0"/>
-    <w:lsdException w:name="Medium List 1 Accent 5" w:semiHidden="0" w:uiPriority="65" w:unhideWhenUsed="0"/>
-    <w:lsdException w:name="Medium List 2 Accent 5" w:semiHidden="0" w:uiPriority="66" w:unhideWhenUsed="0"/>
-    <w:lsdException w:name="Medium Grid 1 Accent 5" w:semiHidden="0" w:uiPriority="67" w:unhideWhenUsed="0"/>
-    <w:lsdException w:name="Medium Grid 2 Accent 5" w:semiHidden="0" w:uiPriority="68" w:unhideWhenUsed="0"/>
-    <w:lsdException w:name="Medium Grid 3 Accent 5" w:semiHidden="0" w:uiPriority="69" w:unhideWhenUsed="0"/>
-    <w:lsdException w:name="Dark List Accent 5" w:semiHidden="0" w:uiPriority="70" w:unhideWhenUsed="0"/>
-    <w:lsdException w:name="Colorful Shading Accent 5" w:semiHidden="0" w:uiPriority="71" w:unhideWhenUsed="0"/>
-    <w:lsdException w:name="Colorful List Accent 5" w:semiHidden="0" w:uiPriority="72" w:unhideWhenUsed="0"/>
-    <w:lsdException w:name="Colorful Grid Accent 5" w:semiHidden="0" w:uiPriority="73" w:unhideWhenUsed="0"/>
-    <w:lsdException w:name="Light Shading Accent 6" w:semiHidden="0" w:uiPriority="60" w:unhideWhenUsed="0"/>
-    <w:lsdException w:name="Light List Accent 6" w:semiHidden="0" w:uiPriority="61" w:unhideWhenUsed="0"/>
-    <w:lsdException w:name="Light Grid Accent 6" w:semiHidden="0" w:uiPriority="62" w:unhideWhenUsed="0"/>
-    <w:lsdException w:name="Medium Shading 1 Accent 6" w:semiHidden="0" w:uiPriority="63" w:unhideWhenUsed="0"/>
-    <w:lsdException w:name="Medium Shading 2 Accent 6" w:semiHidden="0" w:uiPriority="64" w:unhideWhenUsed="0"/>
-    <w:lsdException w:name="Medium List 1 Accent 6" w:semiHidden="0" w:uiPriority="65" w:unhideWhenUsed="0"/>
-    <w:lsdException w:name="Medium List 2 Accent 6" w:semiHidden="0" w:uiPriority="66" w:unhideWhenUsed="0"/>
-    <w:lsdException w:name="Medium Grid 1 Accent 6" w:semiHidden="0" w:uiPriority="67" w:unhideWhenUsed="0"/>
-    <w:lsdException w:name="Medium Grid 2 Accent 6" w:semiHidden="0" w:uiPriority="68" w:unhideWhenUsed="0"/>
-    <w:lsdException w:name="Medium Grid 3 Accent 6" w:semiHidden="0" w:uiPriority="69" w:unhideWhenUsed="0"/>
-    <w:lsdException w:name="Dark List Accent 6" w:semiHidden="0" w:uiPriority="70" w:unhideWhenUsed="0"/>
-    <w:lsdException w:name="Colorful Shading Accent 6" w:semiHidden="0" w:uiPriority="71" w:unhideWhenUsed="0"/>
-    <w:lsdException w:name="Colorful List Accent 6" w:semiHidden="0" w:uiPriority="72" w:unhideWhenUsed="0"/>
-    <w:lsdException w:name="Colorful Grid Accent 6" w:semiHidden="0" w:uiPriority="73" w:unhideWhenUsed="0"/>
-    <w:lsdException w:name="Subtle Emphasis" w:semiHidden="0" w:uiPriority="19" w:unhideWhenUsed="0" w:qFormat="1"/>
-    <w:lsdException w:name="Intense Emphasis" w:semiHidden="0" w:uiPriority="21" w:unhideWhenUsed="0" w:qFormat="1"/>
-    <w:lsdException w:name="Subtle Reference" w:semiHidden="0" w:uiPriority="31" w:unhideWhenUsed="0" w:qFormat="1"/>
-    <w:lsdException w:name="Intense Reference" w:semiHidden="0" w:uiPriority="32" w:unhideWhenUsed="0" w:qFormat="1"/>
-    <w:lsdException w:name="Book Title" w:semiHidden="0" w:uiPriority="33" w:unhideWhenUsed="0" w:qFormat="1"/>
-    <w:lsdException w:name="Bibliography" w:uiPriority="37"/>
-    <w:lsdException w:name="TOC Heading" w:uiPriority="39" w:qFormat="1"/>
+  <w:latentStyles w:defLockedState="0" w:defUIPriority="99" w:defSemiHidden="0" w:defUnhideWhenUsed="0" w:defQFormat="0" w:count="382">
+    <w:lsdException w:name="Normal" w:uiPriority="0" w:qFormat="1"/>
+    <w:lsdException w:name="heading 1" w:uiPriority="9" w:qFormat="1"/>
+    <w:lsdException w:name="heading 2" w:semiHidden="1" w:uiPriority="9" w:unhideWhenUsed="1" w:qFormat="1"/>
+    <w:lsdException w:name="heading 3" w:semiHidden="1" w:uiPriority="9" w:unhideWhenUsed="1" w:qFormat="1"/>
+    <w:lsdException w:name="heading 4" w:semiHidden="1" w:uiPriority="9" w:unhideWhenUsed="1" w:qFormat="1"/>
+    <w:lsdException w:name="heading 5" w:semiHidden="1" w:uiPriority="9" w:unhideWhenUsed="1" w:qFormat="1"/>
+    <w:lsdException w:name="heading 6" w:semiHidden="1" w:uiPriority="9" w:unhideWhenUsed="1" w:qFormat="1"/>
+    <w:lsdException w:name="heading 7" w:semiHidden="1" w:uiPriority="9" w:unhideWhenUsed="1" w:qFormat="1"/>
+    <w:lsdException w:name="heading 8" w:semiHidden="1" w:uiPriority="9" w:unhideWhenUsed="1" w:qFormat="1"/>
+    <w:lsdException w:name="heading 9" w:semiHidden="1" w:uiPriority="9" w:unhideWhenUsed="1" w:qFormat="1"/>
+    <w:lsdException w:name="index 1" w:semiHidden="1" w:unhideWhenUsed="1"/>
+    <w:lsdException w:name="index 2" w:semiHidden="1" w:unhideWhenUsed="1"/>
+    <w:lsdException w:name="index 3" w:semiHidden="1" w:unhideWhenUsed="1"/>
+    <w:lsdException w:name="index 4" w:semiHidden="1" w:unhideWhenUsed="1"/>
+    <w:lsdException w:name="index 5" w:semiHidden="1" w:unhideWhenUsed="1"/>
+    <w:lsdException w:name="index 6" w:semiHidden="1" w:unhideWhenUsed="1"/>
+    <w:lsdException w:name="index 7" w:semiHidden="1" w:unhideWhenUsed="1"/>
+    <w:lsdException w:name="index 8" w:semiHidden="1" w:unhideWhenUsed="1"/>
+    <w:lsdException w:name="index 9" w:semiHidden="1" w:unhideWhenUsed="1"/>
+    <w:lsdException w:name="toc 1" w:semiHidden="1" w:uiPriority="39" w:unhideWhenUsed="1"/>
+    <w:lsdException w:name="toc 2" w:semiHidden="1" w:uiPriority="39" w:unhideWhenUsed="1"/>
+    <w:lsdException w:name="toc 3" w:semiHidden="1" w:uiPriority="39" w:unhideWhenUsed="1"/>
+    <w:lsdException w:name="toc 4" w:semiHidden="1" w:uiPriority="39" w:unhideWhenUsed="1"/>
+    <w:lsdException w:name="toc 5" w:semiHidden="1" w:uiPriority="39" w:unhideWhenUsed="1"/>
+    <w:lsdException w:name="toc 6" w:semiHidden="1" w:uiPriority="39" w:unhideWhenUsed="1"/>
+    <w:lsdException w:name="toc 7" w:semiHidden="1" w:uiPriority="39" w:unhideWhenUsed="1"/>
+    <w:lsdException w:name="toc 8" w:semiHidden="1" w:uiPriority="39" w:unhideWhenUsed="1"/>
+    <w:lsdException w:name="toc 9" w:semiHidden="1" w:uiPriority="39" w:unhideWhenUsed="1"/>
+    <w:lsdException w:name="Normal Indent" w:semiHidden="1" w:unhideWhenUsed="1"/>
+    <w:lsdException w:name="footnote text" w:semiHidden="1" w:unhideWhenUsed="1"/>
+    <w:lsdException w:name="annotation text" w:semiHidden="1" w:unhideWhenUsed="1"/>
+    <w:lsdException w:name="header" w:semiHidden="1" w:unhideWhenUsed="1"/>
+    <w:lsdException w:name="footer" w:semiHidden="1" w:unhideWhenUsed="1"/>
+    <w:lsdException w:name="index heading" w:semiHidden="1" w:unhideWhenUsed="1"/>
+    <w:lsdException w:name="caption" w:uiPriority="35" w:qFormat="1"/>
+    <w:lsdException w:name="table of figures" w:semiHidden="1" w:unhideWhenUsed="1"/>
+    <w:lsdException w:name="envelope address" w:semiHidden="1" w:unhideWhenUsed="1"/>
+    <w:lsdException w:name="envelope return" w:semiHidden="1" w:unhideWhenUsed="1"/>
+    <w:lsdException w:name="footnote reference" w:semiHidden="1" w:unhideWhenUsed="1"/>
+    <w:lsdException w:name="annotation reference" w:semiHidden="1" w:unhideWhenUsed="1"/>
+    <w:lsdException w:name="line number" w:semiHidden="1" w:unhideWhenUsed="1"/>
+    <w:lsdException w:name="page number" w:semiHidden="1" w:unhideWhenUsed="1"/>
+    <w:lsdException w:name="endnote reference" w:semiHidden="1" w:unhideWhenUsed="1"/>
+    <w:lsdException w:name="endnote text" w:semiHidden="1" w:unhideWhenUsed="1"/>
+    <w:lsdException w:name="table of authorities" w:semiHidden="1" w:unhideWhenUsed="1"/>
+    <w:lsdException w:name="macro" w:semiHidden="1" w:unhideWhenUsed="1"/>
+    <w:lsdException w:name="toa heading" w:semiHidden="1" w:unhideWhenUsed="1"/>
+    <w:lsdException w:name="List" w:semiHidden="1" w:unhideWhenUsed="1"/>
+    <w:lsdException w:name="List Bullet" w:semiHidden="1" w:unhideWhenUsed="1"/>
+    <w:lsdException w:name="List Number" w:semiHidden="1" w:unhideWhenUsed="1"/>
+    <w:lsdException w:name="List 2" w:semiHidden="1" w:unhideWhenUsed="1"/>
+    <w:lsdException w:name="List 3" w:semiHidden="1" w:unhideWhenUsed="1"/>
+    <w:lsdException w:name="List 4" w:semiHidden="1" w:unhideWhenUsed="1"/>
+    <w:lsdException w:name="List 5" w:semiHidden="1" w:unhideWhenUsed="1"/>
+    <w:lsdException w:name="List Bullet 2" w:semiHidden="1" w:unhideWhenUsed="1"/>
+    <w:lsdException w:name="List Bullet 3" w:semiHidden="1" w:unhideWhenUsed="1"/>
+    <w:lsdException w:name="List Bullet 4" w:semiHidden="1" w:unhideWhenUsed="1"/>
+    <w:lsdException w:name="List Bullet 5" w:semiHidden="1" w:unhideWhenUsed="1"/>
+    <w:lsdException w:name="List Number 2" w:semiHidden="1" w:unhideWhenUsed="1"/>
+    <w:lsdException w:name="List Number 3" w:semiHidden="1" w:unhideWhenUsed="1"/>
+    <w:lsdException w:name="List Number 4" w:semiHidden="1" w:unhideWhenUsed="1"/>
+    <w:lsdException w:name="List Number 5" w:semiHidden="1" w:unhideWhenUsed="1"/>
+    <w:lsdException w:name="Title" w:uiPriority="10" w:qFormat="1"/>
+    <w:lsdException w:name="Closing" w:semiHidden="1" w:unhideWhenUsed="1"/>
+    <w:lsdException w:name="Signature" w:semiHidden="1" w:unhideWhenUsed="1"/>
+    <w:lsdException w:name="Default Paragraph Font" w:semiHidden="1" w:uiPriority="1" w:unhideWhenUsed="1"/>
+    <w:lsdException w:name="Body Text" w:semiHidden="1" w:unhideWhenUsed="1"/>
+    <w:lsdException w:name="Body Text Indent" w:semiHidden="1" w:unhideWhenUsed="1"/>
+    <w:lsdException w:name="List Continue" w:semiHidden="1" w:unhideWhenUsed="1"/>
+    <w:lsdException w:name="List Continue 2" w:semiHidden="1" w:unhideWhenUsed="1"/>
+    <w:lsdException w:name="List Continue 3" w:semiHidden="1" w:unhideWhenUsed="1"/>
+    <w:lsdException w:name="List Continue 4" w:semiHidden="1" w:unhideWhenUsed="1"/>
+    <w:lsdException w:name="List Continue 5" w:semiHidden="1" w:unhideWhenUsed="1"/>
+    <w:lsdException w:name="Message Header" w:semiHidden="1" w:unhideWhenUsed="1"/>
+    <w:lsdException w:name="Subtitle" w:uiPriority="11" w:qFormat="1"/>
+    <w:lsdException w:name="Salutation" w:semiHidden="1" w:unhideWhenUsed="1"/>
+    <w:lsdException w:name="Date" w:semiHidden="1" w:unhideWhenUsed="1"/>
+    <w:lsdException w:name="Body Text First Indent" w:semiHidden="1" w:unhideWhenUsed="1"/>
+    <w:lsdException w:name="Body Text First Indent 2" w:semiHidden="1" w:unhideWhenUsed="1"/>
+    <w:lsdException w:name="Note Heading" w:semiHidden="1" w:unhideWhenUsed="1"/>
+    <w:lsdException w:name="Body Text 2" w:semiHidden="1" w:unhideWhenUsed="1"/>
+    <w:lsdException w:name="Body Text 3" w:semiHidden="1" w:unhideWhenUsed="1"/>
+    <w:lsdException w:name="Body Text Indent 2" w:semiHidden="1" w:unhideWhenUsed="1"/>
+    <w:lsdException w:name="Body Text Indent 3" w:semiHidden="1" w:unhideWhenUsed="1"/>
+    <w:lsdException w:name="Block Text" w:semiHidden="1" w:unhideWhenUsed="1"/>
+    <w:lsdException w:name="Hyperlink" w:semiHidden="1" w:unhideWhenUsed="1"/>
+    <w:lsdException w:name="FollowedHyperlink" w:semiHidden="1" w:unhideWhenUsed="1"/>
+    <w:lsdException w:name="Strong" w:uiPriority="22" w:qFormat="1"/>
+    <w:lsdException w:name="Emphasis" w:uiPriority="20" w:qFormat="1"/>
+    <w:lsdException w:name="Document Map" w:semiHidden="1" w:unhideWhenUsed="1"/>
+    <w:lsdException w:name="Plain Text" w:semiHidden="1" w:unhideWhenUsed="1"/>
+    <w:lsdException w:name="E-mail Signature" w:semiHidden="1" w:unhideWhenUsed="1"/>
+    <w:lsdException w:name="HTML Top of Form" w:semiHidden="1" w:unhideWhenUsed="1"/>
+    <w:lsdException w:name="HTML Bottom of Form" w:semiHidden="1" w:unhideWhenUsed="1"/>
+    <w:lsdException w:name="Normal (Web)" w:semiHidden="1" w:unhideWhenUsed="1"/>
+    <w:lsdException w:name="HTML Acronym" w:semiHidden="1" w:unhideWhenUsed="1"/>
+    <w:lsdException w:name="HTML Address" w:semiHidden="1" w:unhideWhenUsed="1"/>
+    <w:lsdException w:name="HTML Cite" w:semiHidden="1" w:unhideWhenUsed="1"/>
+    <w:lsdException w:name="HTML Code" w:semiHidden="1" w:unhideWhenUsed="1"/>
+    <w:lsdException w:name="HTML Definition" w:semiHidden="1" w:unhideWhenUsed="1"/>
+    <w:lsdException w:name="HTML Keyboard" w:semiHidden="1" w:unhideWhenUsed="1"/>
+    <w:lsdException w:name="HTML Preformatted" w:semiHidden="1" w:unhideWhenUsed="1"/>
+    <w:lsdException w:name="HTML Sample" w:semiHidden="1" w:unhideWhenUsed="1"/>
+    <w:lsdException w:name="HTML Typewriter" w:semiHidden="1" w:unhideWhenUsed="1"/>
+    <w:lsdException w:name="HTML Variable" w:semiHidden="1" w:unhideWhenUsed="1"/>
+    <w:lsdException w:name="Normal Table" w:semiHidden="1" w:unhideWhenUsed="1"/>
+    <w:lsdException w:name="annotation subject" w:semiHidden="1" w:unhideWhenUsed="1"/>
+    <w:lsdException w:name="No List" w:semiHidden="1" w:unhideWhenUsed="1"/>
+    <w:lsdException w:name="Outline List 1" w:semiHidden="1" w:unhideWhenUsed="1"/>
+    <w:lsdException w:name="Outline List 2" w:semiHidden="1" w:unhideWhenUsed="1"/>
+    <w:lsdException w:name="Outline List 3" w:semiHidden="1" w:unhideWhenUsed="1"/>
+    <w:lsdException w:name="Table Simple 1" w:semiHidden="1" w:unhideWhenUsed="1"/>
+    <w:lsdException w:name="Table Simple 2" w:semiHidden="1" w:unhideWhenUsed="1"/>
+    <w:lsdException w:name="Table Simple 3" w:semiHidden="1" w:unhideWhenUsed="1"/>
+    <w:lsdException w:name="Table Classic 1" w:semiHidden="1" w:unhideWhenUsed="1"/>
+    <w:lsdException w:name="Table Classic 2" w:semiHidden="1" w:unhideWhenUsed="1"/>
+    <w:lsdException w:name="Table Classic 3" w:semiHidden="1" w:unhideWhenUsed="1"/>
+    <w:lsdException w:name="Table Classic 4" w:semiHidden="1" w:unhideWhenUsed="1"/>
+    <w:lsdException w:name="Table Colorful 1" w:semiHidden="1" w:unhideWhenUsed="1"/>
+    <w:lsdException w:name="Table Colorful 2" w:semiHidden="1" w:unhideWhenUsed="1"/>
+    <w:lsdException w:name="Table Colorful 3" w:semiHidden="1" w:unhideWhenUsed="1"/>
+    <w:lsdException w:name="Table Columns 1" w:semiHidden="1" w:unhideWhenUsed="1"/>
+    <w:lsdException w:name="Table Columns 2" w:semiHidden="1" w:unhideWhenUsed="1"/>
+    <w:lsdException w:name="Table Columns 3" w:semiHidden="1" w:unhideWhenUsed="1"/>
+    <w:lsdException w:name="Table Columns 4" w:semiHidden="1" w:unhideWhenUsed="1"/>
+    <w:lsdException w:name="Table Columns 5" w:semiHidden="1" w:unhideWhenUsed="1"/>
+    <w:lsdException w:name="Table Grid 1" w:semiHidden="1" w:unhideWhenUsed="1"/>
+    <w:lsdException w:name="Table Grid 2" w:semiHidden="1" w:unhideWhenUsed="1"/>
+    <w:lsdException w:name="Table Grid 3" w:semiHidden="1" w:unhideWhenUsed="1"/>
+    <w:lsdException w:name="Table Grid 4" w:semiHidden="1" w:unhideWhenUsed="1"/>
+    <w:lsdException w:name="Table Grid 5" w:semiHidden="1" w:unhideWhenUsed="1"/>
+    <w:lsdException w:name="Table Grid 6" w:semiHidden="1" w:unhideWhenUsed="1"/>
+    <w:lsdException w:name="Table Grid 7" w:semiHidden="1" w:unhideWhenUsed="1"/>
+    <w:lsdException w:name="Table Grid 8" w:semiHidden="1" w:unhideWhenUsed="1"/>
+    <w:lsdException w:name="Table List 1" w:semiHidden="1" w:unhideWhenUsed="1"/>
+    <w:lsdException w:name="Table List 2" w:semiHidden="1" w:unhideWhenUsed="1"/>
+    <w:lsdException w:name="Table List 3" w:semiHidden="1" w:unhideWhenUsed="1"/>
+    <w:lsdException w:name="Table List 4" w:semiHidden="1" w:unhideWhenUsed="1"/>
+    <w:lsdException w:name="Table List 5" w:semiHidden="1" w:unhideWhenUsed="1"/>
+    <w:lsdException w:name="Table List 6" w:semiHidden="1" w:unhideWhenUsed="1"/>
+    <w:lsdException w:name="Table List 7" w:semiHidden="1" w:unhideWhenUsed="1"/>
+    <w:lsdException w:name="Table List 8" w:semiHidden="1" w:unhideWhenUsed="1"/>
+    <w:lsdException w:name="Table 3D effects 1" w:semiHidden="1" w:unhideWhenUsed="1"/>
+    <w:lsdException w:name="Table 3D effects 2" w:semiHidden="1" w:unhideWhenUsed="1"/>
+    <w:lsdException w:name="Table 3D effects 3" w:semiHidden="1" w:unhideWhenUsed="1"/>
+    <w:lsdException w:name="Table Contemporary" w:semiHidden="1" w:unhideWhenUsed="1"/>
+    <w:lsdException w:name="Table Elegant" w:semiHidden="1" w:unhideWhenUsed="1"/>
+    <w:lsdException w:name="Table Professional" w:semiHidden="1" w:unhideWhenUsed="1"/>
+    <w:lsdException w:name="Table Subtle 1" w:semiHidden="1" w:unhideWhenUsed="1"/>
+    <w:lsdException w:name="Table Subtle 2" w:semiHidden="1" w:unhideWhenUsed="1"/>
+    <w:lsdException w:name="Table Web 1" w:semiHidden="1" w:unhideWhenUsed="1"/>
+    <w:lsdException w:name="Table Web 2" w:semiHidden="1" w:unhideWhenUsed="1"/>
+    <w:lsdException w:name="Table Web 3" w:semiHidden="1" w:unhideWhenUsed="1"/>
+    <w:lsdException w:name="Balloon Text" w:semiHidden="1" w:unhideWhenUsed="1"/>
+    <w:lsdException w:name="Table Grid" w:uiPriority="59"/>
+    <w:lsdException w:name="Table Theme" w:semiHidden="1" w:unhideWhenUsed="1"/>
+    <w:lsdException w:name="Note Level 1" w:semiHidden="1" w:unhideWhenUsed="1"/>
+    <w:lsdException w:name="Note Level 2" w:semiHidden="1" w:unhideWhenUsed="1"/>
+    <w:lsdException w:name="Note Level 3" w:semiHidden="1" w:unhideWhenUsed="1"/>
+    <w:lsdException w:name="Note Level 4" w:semiHidden="1" w:unhideWhenUsed="1"/>
+    <w:lsdException w:name="Note Level 5" w:semiHidden="1" w:unhideWhenUsed="1"/>
+    <w:lsdException w:name="Note Level 6" w:semiHidden="1" w:unhideWhenUsed="1"/>
+    <w:lsdException w:name="Note Level 7" w:semiHidden="1" w:unhideWhenUsed="1"/>
+    <w:lsdException w:name="Note Level 8" w:semiHidden="1" w:unhideWhenUsed="1"/>
+    <w:lsdException w:name="Note Level 9" w:semiHidden="1" w:unhideWhenUsed="1"/>
+    <w:lsdException w:name="Placeholder Text" w:semiHidden="1"/>
+    <w:lsdException w:name="No Spacing" w:uiPriority="1" w:qFormat="1"/>
+    <w:lsdException w:name="Light Shading" w:uiPriority="60"/>
+    <w:lsdException w:name="Light List" w:uiPriority="61"/>
+    <w:lsdException w:name="Light Grid" w:uiPriority="62"/>
+    <w:lsdException w:name="Medium Shading 1" w:uiPriority="63"/>
+    <w:lsdException w:name="Medium Shading 2" w:uiPriority="64"/>
+    <w:lsdException w:name="Medium List 1" w:uiPriority="65"/>
+    <w:lsdException w:name="Medium List 2" w:uiPriority="66"/>
+    <w:lsdException w:name="Medium Grid 1" w:uiPriority="67"/>
+    <w:lsdException w:name="Medium Grid 2" w:uiPriority="68"/>
+    <w:lsdException w:name="Medium Grid 3" w:uiPriority="69"/>
+    <w:lsdException w:name="Dark List" w:uiPriority="70"/>
+    <w:lsdException w:name="Colorful Shading" w:uiPriority="71"/>
+    <w:lsdException w:name="Colorful List" w:uiPriority="72"/>
+    <w:lsdException w:name="Colorful Grid" w:uiPriority="73"/>
+    <w:lsdException w:name="Light Shading Accent 1" w:uiPriority="60"/>
+    <w:lsdException w:name="Light List Accent 1" w:uiPriority="61"/>
+    <w:lsdException w:name="Light Grid Accent 1" w:uiPriority="62"/>
+    <w:lsdException w:name="Medium Shading 1 Accent 1" w:uiPriority="63"/>
+    <w:lsdException w:name="Medium Shading 2 Accent 1" w:uiPriority="64"/>
+    <w:lsdException w:name="Medium List 1 Accent 1" w:uiPriority="65"/>
+    <w:lsdException w:name="Revision" w:semiHidden="1"/>
+    <w:lsdException w:name="List Paragraph" w:uiPriority="34" w:qFormat="1"/>
+    <w:lsdException w:name="Quote" w:uiPriority="29" w:qFormat="1"/>
+    <w:lsdException w:name="Intense Quote" w:uiPriority="30" w:qFormat="1"/>
+    <w:lsdException w:name="Medium List 2 Accent 1" w:uiPriority="66"/>
+    <w:lsdException w:name="Medium Grid 1 Accent 1" w:uiPriority="67"/>
+    <w:lsdException w:name="Medium Grid 2 Accent 1" w:uiPriority="68"/>
+    <w:lsdException w:name="Medium Grid 3 Accent 1" w:uiPriority="69"/>
+    <w:lsdException w:name="Dark List Accent 1" w:uiPriority="70"/>
+    <w:lsdException w:name="Colorful Shading Accent 1" w:uiPriority="71"/>
+    <w:lsdException w:name="Colorful List Accent 1" w:uiPriority="72"/>
+    <w:lsdException w:name="Colorful Grid Accent 1" w:uiPriority="73"/>
+    <w:lsdException w:name="Light Shading Accent 2" w:uiPriority="60"/>
+    <w:lsdException w:name="Light List Accent 2" w:uiPriority="61"/>
+    <w:lsdException w:name="Light Grid Accent 2" w:uiPriority="62"/>
+    <w:lsdException w:name="Medium Shading 1 Accent 2" w:uiPriority="63"/>
+    <w:lsdException w:name="Medium Shading 2 Accent 2" w:uiPriority="64"/>
+    <w:lsdException w:name="Medium List 1 Accent 2" w:uiPriority="65"/>
+    <w:lsdException w:name="Medium List 2 Accent 2" w:uiPriority="66"/>
+    <w:lsdException w:name="Medium Grid 1 Accent 2" w:uiPriority="67"/>
+    <w:lsdException w:name="Medium Grid 2 Accent 2" w:uiPriority="68"/>
+    <w:lsdException w:name="Medium Grid 3 Accent 2" w:uiPriority="69"/>
+    <w:lsdException w:name="Dark List Accent 2" w:uiPriority="70"/>
+    <w:lsdException w:name="Colorful Shading Accent 2" w:uiPriority="71"/>
+    <w:lsdException w:name="Colorful List Accent 2" w:uiPriority="72"/>
+    <w:lsdException w:name="Colorful Grid Accent 2" w:uiPriority="73"/>
+    <w:lsdException w:name="Light Shading Accent 3" w:uiPriority="60"/>
+    <w:lsdException w:name="Light List Accent 3" w:uiPriority="61"/>
+    <w:lsdException w:name="Light Grid Accent 3" w:uiPriority="62"/>
+    <w:lsdException w:name="Medium Shading 1 Accent 3" w:uiPriority="63"/>
+    <w:lsdException w:name="Medium Shading 2 Accent 3" w:uiPriority="64"/>
+    <w:lsdException w:name="Medium List 1 Accent 3" w:uiPriority="65"/>
+    <w:lsdException w:name="Medium List 2 Accent 3" w:uiPriority="66"/>
+    <w:lsdException w:name="Medium Grid 1 Accent 3" w:uiPriority="67"/>
+    <w:lsdException w:name="Medium Grid 2 Accent 3" w:uiPriority="68"/>
+    <w:lsdException w:name="Medium Grid 3 Accent 3" w:uiPriority="69"/>
+    <w:lsdException w:name="Dark List Accent 3" w:uiPriority="70"/>
+    <w:lsdException w:name="Colorful Shading Accent 3" w:uiPriority="71"/>
+    <w:lsdException w:name="Colorful List Accent 3" w:uiPriority="72"/>
+    <w:lsdException w:name="Colorful Grid Accent 3" w:uiPriority="73"/>
+    <w:lsdException w:name="Light Shading Accent 4" w:uiPriority="60"/>
+    <w:lsdException w:name="Light List Accent 4" w:uiPriority="61"/>
+    <w:lsdException w:name="Light Grid Accent 4" w:uiPriority="62"/>
+    <w:lsdException w:name="Medium Shading 1 Accent 4" w:uiPriority="63"/>
+    <w:lsdException w:name="Medium Shading 2 Accent 4" w:uiPriority="64"/>
+    <w:lsdException w:name="Medium List 1 Accent 4" w:uiPriority="65"/>
+    <w:lsdException w:name="Medium List 2 Accent 4" w:uiPriority="66"/>
+    <w:lsdException w:name="Medium Grid 1 Accent 4" w:uiPriority="67"/>
+    <w:lsdException w:name="Medium Grid 2 Accent 4" w:uiPriority="68"/>
+    <w:lsdException w:name="Medium Grid 3 Accent 4" w:uiPriority="69"/>
+    <w:lsdException w:name="Dark List Accent 4" w:uiPriority="70"/>
+    <w:lsdException w:name="Colorful Shading Accent 4" w:uiPriority="71"/>
+    <w:lsdException w:name="Colorful List Accent 4" w:uiPriority="72"/>
+    <w:lsdException w:name="Colorful Grid Accent 4" w:uiPriority="73"/>
+    <w:lsdException w:name="Light Shading Accent 5" w:uiPriority="60"/>
+    <w:lsdException w:name="Light List Accent 5" w:uiPriority="61"/>
+    <w:lsdException w:name="Light Grid Accent 5" w:uiPriority="62"/>
+    <w:lsdException w:name="Medium Shading 1 Accent 5" w:uiPriority="63"/>
+    <w:lsdException w:name="Medium Shading 2 Accent 5" w:uiPriority="64"/>
+    <w:lsdException w:name="Medium List 1 Accent 5" w:uiPriority="65"/>
+    <w:lsdException w:name="Medium List 2 Accent 5" w:uiPriority="66"/>
+    <w:lsdException w:name="Medium Grid 1 Accent 5" w:uiPriority="67"/>
+    <w:lsdException w:name="Medium Grid 2 Accent 5" w:uiPriority="68"/>
+    <w:lsdException w:name="Medium Grid 3 Accent 5" w:uiPriority="69"/>
+    <w:lsdException w:name="Dark List Accent 5" w:uiPriority="70"/>
+    <w:lsdException w:name="Colorful Shading Accent 5" w:uiPriority="71"/>
+    <w:lsdException w:name="Colorful List Accent 5" w:uiPriority="72"/>
+    <w:lsdException w:name="Colorful Grid Accent 5" w:uiPriority="73"/>
+    <w:lsdException w:name="Light Shading Accent 6" w:uiPriority="60"/>
+    <w:lsdException w:name="Light List Accent 6" w:uiPriority="61"/>
+    <w:lsdException w:name="Light Grid Accent 6" w:uiPriority="62"/>
+    <w:lsdException w:name="Medium Shading 1 Accent 6" w:uiPriority="63"/>
+    <w:lsdException w:name="Medium Shading 2 Accent 6" w:uiPriority="64"/>
+    <w:lsdException w:name="Medium List 1 Accent 6" w:uiPriority="65"/>
+    <w:lsdException w:name="Medium List 2 Accent 6" w:uiPriority="66"/>
+    <w:lsdException w:name="Medium Grid 1 Accent 6" w:uiPriority="67"/>
+    <w:lsdException w:name="Medium Grid 2 Accent 6" w:uiPriority="68"/>
+    <w:lsdException w:name="Medium Grid 3 Accent 6" w:uiPriority="69"/>
+    <w:lsdException w:name="Dark List Accent 6" w:uiPriority="70"/>
+    <w:lsdException w:name="Colorful Shading Accent 6" w:uiPriority="71"/>
+    <w:lsdException w:name="Colorful List Accent 6" w:uiPriority="72"/>
+    <w:lsdException w:name="Colorful Grid Accent 6" w:uiPriority="73"/>
+    <w:lsdException w:name="Subtle Emphasis" w:uiPriority="19" w:qFormat="1"/>
+    <w:lsdException w:name="Intense Emphasis" w:uiPriority="21" w:qFormat="1"/>
+    <w:lsdException w:name="Subtle Reference" w:uiPriority="31" w:qFormat="1"/>
+    <w:lsdException w:name="Intense Reference" w:uiPriority="32" w:qFormat="1"/>
+    <w:lsdException w:name="Book Title" w:uiPriority="33" w:qFormat="1"/>
+    <w:lsdException w:name="Bibliography" w:semiHidden="1" w:uiPriority="37" w:unhideWhenUsed="1"/>
+    <w:lsdException w:name="TOC Heading" w:semiHidden="1" w:uiPriority="39" w:unhideWhenUsed="1" w:qFormat="1"/>
+    <w:lsdException w:name="Plain Table 1" w:uiPriority="41"/>
+    <w:lsdException w:name="Plain Table 2" w:uiPriority="42"/>
+    <w:lsdException w:name="Plain Table 3" w:uiPriority="43"/>
+    <w:lsdException w:name="Plain Table 4" w:uiPriority="44"/>
+    <w:lsdException w:name="Plain Table 5" w:uiPriority="45"/>
+    <w:lsdException w:name="Grid Table Light" w:uiPriority="40"/>
+    <w:lsdException w:name="Grid Table 1 Light" w:uiPriority="46"/>
+    <w:lsdException w:name="Grid Table 2" w:uiPriority="47"/>
+    <w:lsdException w:name="Grid Table 3" w:uiPriority="48"/>
+    <w:lsdException w:name="Grid Table 4" w:uiPriority="49"/>
+    <w:lsdException w:name="Grid Table 5 Dark" w:uiPriority="50"/>
+    <w:lsdException w:name="Grid Table 6 Colorful" w:uiPriority="51"/>
+    <w:lsdException w:name="Grid Table 7 Colorful" w:uiPriority="52"/>
+    <w:lsdException w:name="Grid Table 1 Light Accent 1" w:uiPriority="46"/>
+    <w:lsdException w:name="Grid Table 2 Accent 1" w:uiPriority="47"/>
+    <w:lsdException w:name="Grid Table 3 Accent 1" w:uiPriority="48"/>
+    <w:lsdException w:name="Grid Table 4 Accent 1" w:uiPriority="49"/>
+    <w:lsdException w:name="Grid Table 5 Dark Accent 1" w:uiPriority="50"/>
+    <w:lsdException w:name="Grid Table 6 Colorful Accent 1" w:uiPriority="51"/>
+    <w:lsdException w:name="Grid Table 7 Colorful Accent 1" w:uiPriority="52"/>
+    <w:lsdException w:name="Grid Table 1 Light Accent 2" w:uiPriority="46"/>
+    <w:lsdException w:name="Grid Table 2 Accent 2" w:uiPriority="47"/>
+    <w:lsdException w:name="Grid Table 3 Accent 2" w:uiPriority="48"/>
+    <w:lsdException w:name="Grid Table 4 Accent 2" w:uiPriority="49"/>
+    <w:lsdException w:name="Grid Table 5 Dark Accent 2" w:uiPriority="50"/>
+    <w:lsdException w:name="Grid Table 6 Colorful Accent 2" w:uiPriority="51"/>
+    <w:lsdException w:name="Grid Table 7 Colorful Accent 2" w:uiPriority="52"/>
+    <w:lsdException w:name="Grid Table 1 Light Accent 3" w:uiPriority="46"/>
+    <w:lsdException w:name="Grid Table 2 Accent 3" w:uiPriority="47"/>
+    <w:lsdException w:name="Grid Table 3 Accent 3" w:uiPriority="48"/>
+    <w:lsdException w:name="Grid Table 4 Accent 3" w:uiPriority="49"/>
+    <w:lsdException w:name="Grid Table 5 Dark Accent 3" w:uiPriority="50"/>
+    <w:lsdException w:name="Grid Table 6 Colorful Accent 3" w:uiPriority="51"/>
+    <w:lsdException w:name="Grid Table 7 Colorful Accent 3" w:uiPriority="52"/>
+    <w:lsdException w:name="Grid Table 1 Light Accent 4" w:uiPriority="46"/>
+    <w:lsdException w:name="Grid Table 2 Accent 4" w:uiPriority="47"/>
+    <w:lsdException w:name="Grid Table 3 Accent 4" w:uiPriority="48"/>
+    <w:lsdException w:name="Grid Table 4 Accent 4" w:uiPriority="49"/>
+    <w:lsdException w:name="Grid Table 5 Dark Accent 4" w:uiPriority="50"/>
+    <w:lsdException w:name="Grid Table 6 Colorful Accent 4" w:uiPriority="51"/>
+    <w:lsdException w:name="Grid Table 7 Colorful Accent 4" w:uiPriority="52"/>
+    <w:lsdException w:name="Grid Table 1 Light Accent 5" w:uiPriority="46"/>
+    <w:lsdException w:name="Grid Table 2 Accent 5" w:uiPriority="47"/>
+    <w:lsdException w:name="Grid Table 3 Accent 5" w:uiPriority="48"/>
+    <w:lsdException w:name="Grid Table 4 Accent 5" w:uiPriority="49"/>
+    <w:lsdException w:name="Grid Table 5 Dark Accent 5" w:uiPriority="50"/>
+    <w:lsdException w:name="Grid Table 6 Colorful Accent 5" w:uiPriority="51"/>
+    <w:lsdException w:name="Grid Table 7 Colorful Accent 5" w:uiPriority="52"/>
+    <w:lsdException w:name="Grid Table 1 Light Accent 6" w:uiPriority="46"/>
+    <w:lsdException w:name="Grid Table 2 Accent 6" w:uiPriority="47"/>
+    <w:lsdException w:name="Grid Table 3 Accent 6" w:uiPriority="48"/>
+    <w:lsdException w:name="Grid Table 4 Accent 6" w:uiPriority="49"/>
+    <w:lsdException w:name="Grid Table 5 Dark Accent 6" w:uiPriority="50"/>
+    <w:lsdException w:name="Grid Table 6 Colorful Accent 6" w:uiPriority="51"/>
+    <w:lsdException w:name="Grid Table 7 Colorful Accent 6" w:uiPriority="52"/>
+    <w:lsdException w:name="List Table 1 Light" w:uiPriority="46"/>
+    <w:lsdException w:name="List Table 2" w:uiPriority="47"/>
+    <w:lsdException w:name="List Table 3" w:uiPriority="48"/>
+    <w:lsdException w:name="List Table 4" w:uiPriority="49"/>
+    <w:lsdException w:name="List Table 5 Dark" w:uiPriority="50"/>
+    <w:lsdException w:name="List Table 6 Colorful" w:uiPriority="51"/>
+    <w:lsdException w:name="List Table 7 Colorful" w:uiPriority="52"/>
+    <w:lsdException w:name="List Table 1 Light Accent 1" w:uiPriority="46"/>
+    <w:lsdException w:name="List Table 2 Accent 1" w:uiPriority="47"/>
+    <w:lsdException w:name="List Table 3 Accent 1" w:uiPriority="48"/>
+    <w:lsdException w:name="List Table 4 Accent 1" w:uiPriority="49"/>
+    <w:lsdException w:name="List Table 5 Dark Accent 1" w:uiPriority="50"/>
+    <w:lsdException w:name="List Table 6 Colorful Accent 1" w:uiPriority="51"/>
+    <w:lsdException w:name="List Table 7 Colorful Accent 1" w:uiPriority="52"/>
+    <w:lsdException w:name="List Table 1 Light Accent 2" w:uiPriority="46"/>
+    <w:lsdException w:name="List Table 2 Accent 2" w:uiPriority="47"/>
+    <w:lsdException w:name="List Table 3 Accent 2" w:uiPriority="48"/>
+    <w:lsdException w:name="List Table 4 Accent 2" w:uiPriority="49"/>
+    <w:lsdException w:name="List Table 5 Dark Accent 2" w:uiPriority="50"/>
+    <w:lsdException w:name="List Table 6 Colorful Accent 2" w:uiPriority="51"/>
+    <w:lsdException w:name="List Table 7 Colorful Accent 2" w:uiPriority="52"/>
+    <w:lsdException w:name="List Table 1 Light Accent 3" w:uiPriority="46"/>
+    <w:lsdException w:name="List Table 2 Accent 3" w:uiPriority="47"/>
+    <w:lsdException w:name="List Table 3 Accent 3" w:uiPriority="48"/>
+    <w:lsdException w:name="List Table 4 Accent 3" w:uiPriority="49"/>
+    <w:lsdException w:name="List Table 5 Dark Accent 3" w:uiPriority="50"/>
+    <w:lsdException w:name="List Table 6 Colorful Accent 3" w:uiPriority="51"/>
+    <w:lsdException w:name="List Table 7 Colorful Accent 3" w:uiPriority="52"/>
+    <w:lsdException w:name="List Table 1 Light Accent 4" w:uiPriority="46"/>
+    <w:lsdException w:name="List Table 2 Accent 4" w:uiPriority="47"/>
+    <w:lsdException w:name="List Table 3 Accent 4" w:uiPriority="48"/>
+    <w:lsdException w:name="List Table 4 Accent 4" w:uiPriority="49"/>
+    <w:lsdException w:name="List Table 5 Dark Accent 4" w:uiPriority="50"/>
+    <w:lsdException w:name="List Table 6 Colorful Accent 4" w:uiPriority="51"/>
+    <w:lsdException w:name="List Table 7 Colorful Accent 4" w:uiPriority="52"/>
+    <w:lsdException w:name="List Table 1 Light Accent 5" w:uiPriority="46"/>
+    <w:lsdException w:name="List Table 2 Accent 5" w:uiPriority="47"/>
+    <w:lsdException w:name="List Table 3 Accent 5" w:uiPriority="48"/>
+    <w:lsdException w:name="List Table 4 Accent 5" w:uiPriority="49"/>
+    <w:lsdException w:name="List Table 5 Dark Accent 5" w:uiPriority="50"/>
+    <w:lsdException w:name="List Table 6 Colorful Accent 5" w:uiPriority="51"/>
+    <w:lsdException w:name="List Table 7 Colorful Accent 5" w:uiPriority="52"/>
+    <w:lsdException w:name="List Table 1 Light Accent 6" w:uiPriority="46"/>
+    <w:lsdException w:name="List Table 2 Accent 6" w:uiPriority="47"/>
+    <w:lsdException w:name="List Table 3 Accent 6" w:uiPriority="48"/>
+    <w:lsdException w:name="List Table 4 Accent 6" w:uiPriority="49"/>
+    <w:lsdException w:name="List Table 5 Dark Accent 6" w:uiPriority="50"/>
+    <w:lsdException w:name="List Table 6 Colorful Accent 6" w:uiPriority="51"/>
+    <w:lsdException w:name="List Table 7 Colorful Accent 6" w:uiPriority="52"/>
+    <w:lsdException w:name="Mention" w:semiHidden="1" w:unhideWhenUsed="1"/>
+    <w:lsdException w:name="Smart Hyperlink" w:semiHidden="1" w:unhideWhenUsed="1"/>
   </w:latentStyles>
   <w:style w:type="paragraph" w:default="1" w:styleId="Normal">
     <w:name w:val="Normal"/>
@@ -7892,7 +8386,7 @@
 </file>
 
 <file path=customXml/itemProps1.xml><?xml version="1.0" encoding="utf-8"?>
-<ds:datastoreItem xmlns:ds="http://schemas.openxmlformats.org/officeDocument/2006/customXml" ds:itemID="{5E63C08D-F929-8147-99F8-726875AF0934}">
+<ds:datastoreItem xmlns:ds="http://schemas.openxmlformats.org/officeDocument/2006/customXml" ds:itemID="{A6384951-024D-9049-9ABE-DD7B4AA6717B}">
   <ds:schemaRefs>
     <ds:schemaRef ds:uri="http://schemas.openxmlformats.org/officeDocument/2006/bibliography"/>
   </ds:schemaRefs>

</xml_diff>